<commit_message>
Projeto de pesquisa v2 atualizado zap.
</commit_message>
<xml_diff>
--- a/ProjetoDePesquisaV2.docx
+++ b/ProjetoDePesquisaV2.docx
@@ -1,6 +1,6 @@
 
 <file path=word/document.xml><?xml version="1.0" encoding="utf-8"?>
-<w:document xmlns:wpc="http://schemas.microsoft.com/office/word/2010/wordprocessingCanvas" xmlns:cx="http://schemas.microsoft.com/office/drawing/2014/chartex" xmlns:cx1="http://schemas.microsoft.com/office/drawing/2015/9/8/chartex" xmlns:mc="http://schemas.openxmlformats.org/markup-compatibility/2006" xmlns:o="urn:schemas-microsoft-com:office:office" xmlns:r="http://schemas.openxmlformats.org/officeDocument/2006/relationships" xmlns:m="http://schemas.openxmlformats.org/officeDocument/2006/math" xmlns:v="urn:schemas-microsoft-com:vml" xmlns:wp14="http://schemas.microsoft.com/office/word/2010/wordprocessingDrawing" xmlns:wp="http://schemas.openxmlformats.org/drawingml/2006/wordprocessingDrawing" xmlns:w10="urn:schemas-microsoft-com:office:word" xmlns:w="http://schemas.openxmlformats.org/wordprocessingml/2006/main" xmlns:w14="http://schemas.microsoft.com/office/word/2010/wordml" xmlns:w15="http://schemas.microsoft.com/office/word/2012/wordml" xmlns:w16se="http://schemas.microsoft.com/office/word/2015/wordml/symex" xmlns:wpg="http://schemas.microsoft.com/office/word/2010/wordprocessingGroup" xmlns:wpi="http://schemas.microsoft.com/office/word/2010/wordprocessingInk" xmlns:wne="http://schemas.microsoft.com/office/word/2006/wordml" xmlns:wps="http://schemas.microsoft.com/office/word/2010/wordprocessingShape" mc:Ignorable="w14 w15 w16se wp14">
+<w:document xmlns:wpc="http://schemas.microsoft.com/office/word/2010/wordprocessingCanvas" xmlns:cx="http://schemas.microsoft.com/office/drawing/2014/chartex" xmlns:mc="http://schemas.openxmlformats.org/markup-compatibility/2006" xmlns:o="urn:schemas-microsoft-com:office:office" xmlns:r="http://schemas.openxmlformats.org/officeDocument/2006/relationships" xmlns:m="http://schemas.openxmlformats.org/officeDocument/2006/math" xmlns:v="urn:schemas-microsoft-com:vml" xmlns:wp14="http://schemas.microsoft.com/office/word/2010/wordprocessingDrawing" xmlns:wp="http://schemas.openxmlformats.org/drawingml/2006/wordprocessingDrawing" xmlns:w10="urn:schemas-microsoft-com:office:word" xmlns:w="http://schemas.openxmlformats.org/wordprocessingml/2006/main" xmlns:w14="http://schemas.microsoft.com/office/word/2010/wordml" xmlns:w15="http://schemas.microsoft.com/office/word/2012/wordml" xmlns:w16se="http://schemas.microsoft.com/office/word/2015/wordml/symex" xmlns:wpg="http://schemas.microsoft.com/office/word/2010/wordprocessingGroup" xmlns:wpi="http://schemas.microsoft.com/office/word/2010/wordprocessingInk" xmlns:wne="http://schemas.microsoft.com/office/word/2006/wordml" xmlns:wps="http://schemas.microsoft.com/office/word/2010/wordprocessingShape" mc:Ignorable="w14 w15 w16se wp14">
   <w:body>
     <w:p>
       <w:pPr>
@@ -1312,14 +1312,80 @@
           <w:rFonts w:cs="Times New Roman"/>
           <w:szCs w:val="24"/>
         </w:rPr>
-        <w:t xml:space="preserve"> possível observar o uso do reconhecimento facial em uma variedade de situações nos dias de hoje, </w:t>
-      </w:r>
-      <w:r>
-        <w:rPr>
-          <w:rFonts w:cs="Times New Roman"/>
-          <w:szCs w:val="24"/>
-        </w:rPr>
-        <w:t>como</w:t>
+        <w:t xml:space="preserve"> possível observar o uso </w:t>
+      </w:r>
+      <w:r>
+        <w:rPr>
+          <w:rFonts w:cs="Times New Roman"/>
+          <w:szCs w:val="24"/>
+        </w:rPr>
+        <w:t>dessa tecnologia</w:t>
+      </w:r>
+      <w:r>
+        <w:rPr>
+          <w:rFonts w:cs="Times New Roman"/>
+          <w:szCs w:val="24"/>
+        </w:rPr>
+        <w:t xml:space="preserve"> em uma variedade de situações nos dias de hoje, </w:t>
+      </w:r>
+      <w:r>
+        <w:rPr>
+          <w:rFonts w:cs="Times New Roman"/>
+          <w:szCs w:val="24"/>
+        </w:rPr>
+        <w:t>como por exemplo as</w:t>
+      </w:r>
+      <w:r>
+        <w:rPr>
+          <w:rFonts w:cs="Times New Roman"/>
+          <w:szCs w:val="24"/>
+        </w:rPr>
+        <w:t xml:space="preserve"> redes sociais, que são capazes de reconhecer automaticamente a identidade de pessoas que aparecem em fotos postadas nos </w:t>
+      </w:r>
+      <w:proofErr w:type="spellStart"/>
+      <w:r>
+        <w:rPr>
+          <w:rFonts w:cs="Times New Roman"/>
+          <w:i/>
+          <w:szCs w:val="24"/>
+        </w:rPr>
+        <w:t>feeds</w:t>
+      </w:r>
+      <w:proofErr w:type="spellEnd"/>
+      <w:r>
+        <w:rPr>
+          <w:rFonts w:cs="Times New Roman"/>
+          <w:szCs w:val="24"/>
+        </w:rPr>
+        <w:t>. Somado a isso, surgiu recentemente no</w:t>
+      </w:r>
+      <w:r>
+        <w:rPr>
+          <w:rFonts w:cs="Times New Roman"/>
+          <w:szCs w:val="24"/>
+        </w:rPr>
+        <w:t>s smartphones da Apple um novo método de</w:t>
+      </w:r>
+      <w:r>
+        <w:rPr>
+          <w:rFonts w:cs="Times New Roman"/>
+          <w:szCs w:val="24"/>
+        </w:rPr>
+        <w:t xml:space="preserve"> desbloqueio</w:t>
+      </w:r>
+      <w:r>
+        <w:rPr>
+          <w:rFonts w:cs="Times New Roman"/>
+          <w:szCs w:val="24"/>
+        </w:rPr>
+        <w:t xml:space="preserve"> biométrico</w:t>
+      </w:r>
+      <w:r>
+        <w:rPr>
+          <w:rFonts w:cs="Times New Roman"/>
+          <w:szCs w:val="24"/>
+        </w:rPr>
+        <w:t xml:space="preserve"> chamado</w:t>
       </w:r>
       <w:r>
         <w:rPr>
@@ -1328,13 +1394,6 @@
         </w:rPr>
         <w:t xml:space="preserve"> </w:t>
       </w:r>
-      <w:r>
-        <w:rPr>
-          <w:rFonts w:cs="Times New Roman"/>
-          <w:szCs w:val="24"/>
-        </w:rPr>
-        <w:t xml:space="preserve">em aplicações como o </w:t>
-      </w:r>
       <w:proofErr w:type="spellStart"/>
       <w:r>
         <w:rPr>
@@ -1342,7 +1401,15 @@
           <w:i/>
           <w:szCs w:val="24"/>
         </w:rPr>
-        <w:t>Facebook</w:t>
+        <w:t>Face</w:t>
+      </w:r>
+      <w:r>
+        <w:rPr>
+          <w:rFonts w:cs="Times New Roman"/>
+          <w:i/>
+          <w:szCs w:val="24"/>
+        </w:rPr>
+        <w:t>ID</w:t>
       </w:r>
       <w:proofErr w:type="spellEnd"/>
       <w:r>
@@ -1350,93 +1417,7 @@
           <w:rFonts w:cs="Times New Roman"/>
           <w:szCs w:val="24"/>
         </w:rPr>
-        <w:t xml:space="preserve"> e</w:t>
-      </w:r>
-      <w:r>
-        <w:rPr>
-          <w:rFonts w:cs="Times New Roman"/>
-          <w:szCs w:val="24"/>
-        </w:rPr>
-        <w:t xml:space="preserve"> outras</w:t>
-      </w:r>
-      <w:r>
-        <w:rPr>
-          <w:rFonts w:cs="Times New Roman"/>
-          <w:szCs w:val="24"/>
-        </w:rPr>
-        <w:t xml:space="preserve"> redes sociais, que são capazes de reconhecer automaticamente a identidade de pessoas que aparecem em fotos postadas nos </w:t>
-      </w:r>
-      <w:proofErr w:type="spellStart"/>
-      <w:r>
-        <w:rPr>
-          <w:rFonts w:cs="Times New Roman"/>
-          <w:i/>
-          <w:szCs w:val="24"/>
-        </w:rPr>
-        <w:t>feeds</w:t>
-      </w:r>
-      <w:proofErr w:type="spellEnd"/>
-      <w:r>
-        <w:rPr>
-          <w:rFonts w:cs="Times New Roman"/>
-          <w:szCs w:val="24"/>
-        </w:rPr>
-        <w:t xml:space="preserve">. Somado a isso, surgiu recentemente nos smartphones um novo método de </w:t>
-      </w:r>
-      <w:proofErr w:type="spellStart"/>
-      <w:r>
-        <w:rPr>
-          <w:rFonts w:cs="Times New Roman"/>
-          <w:szCs w:val="24"/>
-        </w:rPr>
-        <w:t>de</w:t>
-      </w:r>
-      <w:proofErr w:type="spellEnd"/>
-      <w:r>
-        <w:rPr>
-          <w:rFonts w:cs="Times New Roman"/>
-          <w:szCs w:val="24"/>
-        </w:rPr>
-        <w:t xml:space="preserve"> desbloqueio chamado</w:t>
-      </w:r>
-      <w:r>
-        <w:rPr>
-          <w:rFonts w:cs="Times New Roman"/>
-          <w:szCs w:val="24"/>
-        </w:rPr>
-        <w:t xml:space="preserve"> </w:t>
-      </w:r>
-      <w:proofErr w:type="spellStart"/>
-      <w:r>
-        <w:rPr>
-          <w:rFonts w:cs="Times New Roman"/>
-          <w:i/>
-          <w:szCs w:val="24"/>
-        </w:rPr>
-        <w:t>Face</w:t>
-      </w:r>
-      <w:r>
-        <w:rPr>
-          <w:rFonts w:cs="Times New Roman"/>
-          <w:i/>
-          <w:szCs w:val="24"/>
-        </w:rPr>
-        <w:t>ID</w:t>
-      </w:r>
-      <w:proofErr w:type="spellEnd"/>
-      <w:r>
-        <w:rPr>
-          <w:rFonts w:cs="Times New Roman"/>
-          <w:szCs w:val="24"/>
-        </w:rPr>
-        <w:t xml:space="preserve"> da Apple</w:t>
-      </w:r>
-      <w:r>
-        <w:rPr>
-          <w:rFonts w:cs="Times New Roman"/>
-          <w:szCs w:val="24"/>
-        </w:rPr>
-        <w:t xml:space="preserve">, primeiramente implementado no iPhone X em 2017(WEST, 2017), </w:t>
+        <w:t xml:space="preserve">, primeiramente implementado no iPhone X em 2017, </w:t>
       </w:r>
       <w:r>
         <w:rPr>
@@ -1679,7 +1660,15 @@
           <w:color w:val="FF0000"/>
           <w:szCs w:val="24"/>
         </w:rPr>
-        <w:t>O porque deste trabalho ser importante</w:t>
+        <w:t>O porquê</w:t>
+      </w:r>
+      <w:r>
+        <w:rPr>
+          <w:rFonts w:cs="Times New Roman"/>
+          <w:color w:val="FF0000"/>
+          <w:szCs w:val="24"/>
+        </w:rPr>
+        <w:t xml:space="preserve"> deste trabalho ser importante</w:t>
       </w:r>
       <w:r>
         <w:rPr>
@@ -1704,23 +1693,154 @@
           <w:rFonts w:cs="Times New Roman"/>
           <w:szCs w:val="24"/>
         </w:rPr>
-        <w:t>Este projeto propõe, como fruto de seu desenvolvimento, uma alternativa mais barata para os métodos atuais de segurança, especificamente para um método de segurança que utiliza o reconhecimento facial como chave de destrave.</w:t>
-      </w:r>
-      <w:r>
-        <w:rPr>
-          <w:rFonts w:cs="Times New Roman"/>
-          <w:szCs w:val="24"/>
-        </w:rPr>
-        <w:t xml:space="preserve"> Criar um software em conjunto a um hardware relativamente barato capaz de realizar o destrave de uma tranca é extremamente mais barato do que comprar as alternativas encontradas a produtos semelhantes</w:t>
-      </w:r>
-      <w:bookmarkStart w:id="4" w:name="_GoBack"/>
-      <w:bookmarkEnd w:id="4"/>
+        <w:t>Este projeto propõe, como fruto de seu desenvolvimento, uma alternativa mais barata para os métodos de segurança</w:t>
+      </w:r>
+      <w:r>
+        <w:rPr>
+          <w:rFonts w:cs="Times New Roman"/>
+          <w:szCs w:val="24"/>
+        </w:rPr>
+        <w:t xml:space="preserve"> tecnológica atuais, especificamente para os</w:t>
+      </w:r>
+      <w:r>
+        <w:rPr>
+          <w:rFonts w:cs="Times New Roman"/>
+          <w:szCs w:val="24"/>
+        </w:rPr>
+        <w:t xml:space="preserve"> método</w:t>
+      </w:r>
+      <w:r>
+        <w:rPr>
+          <w:rFonts w:cs="Times New Roman"/>
+          <w:szCs w:val="24"/>
+        </w:rPr>
+        <w:t>s</w:t>
+      </w:r>
+      <w:r>
+        <w:rPr>
+          <w:rFonts w:cs="Times New Roman"/>
+          <w:szCs w:val="24"/>
+        </w:rPr>
+        <w:t xml:space="preserve"> que utiliza</w:t>
+      </w:r>
+      <w:r>
+        <w:rPr>
+          <w:rFonts w:cs="Times New Roman"/>
+          <w:szCs w:val="24"/>
+        </w:rPr>
+        <w:t>m</w:t>
+      </w:r>
+      <w:r>
+        <w:rPr>
+          <w:rFonts w:cs="Times New Roman"/>
+          <w:szCs w:val="24"/>
+        </w:rPr>
+        <w:t xml:space="preserve"> o reconhecimento facial como </w:t>
+      </w:r>
+      <w:r>
+        <w:rPr>
+          <w:rFonts w:cs="Times New Roman"/>
+          <w:szCs w:val="24"/>
+        </w:rPr>
+        <w:t>autenticação</w:t>
+      </w:r>
       <w:r>
         <w:rPr>
           <w:rFonts w:cs="Times New Roman"/>
           <w:szCs w:val="24"/>
         </w:rPr>
         <w:t>.</w:t>
+      </w:r>
+      <w:r>
+        <w:rPr>
+          <w:rFonts w:cs="Times New Roman"/>
+          <w:szCs w:val="24"/>
+        </w:rPr>
+        <w:t xml:space="preserve"> Com utilização</w:t>
+      </w:r>
+      <w:r>
+        <w:rPr>
+          <w:rFonts w:cs="Times New Roman"/>
+          <w:szCs w:val="24"/>
+        </w:rPr>
+        <w:t xml:space="preserve"> de</w:t>
+      </w:r>
+      <w:r>
+        <w:rPr>
+          <w:rFonts w:cs="Times New Roman"/>
+          <w:szCs w:val="24"/>
+        </w:rPr>
+        <w:t xml:space="preserve"> um software</w:t>
+      </w:r>
+      <w:r>
+        <w:rPr>
+          <w:rFonts w:cs="Times New Roman"/>
+          <w:szCs w:val="24"/>
+        </w:rPr>
+        <w:t xml:space="preserve"> eficiente</w:t>
+      </w:r>
+      <w:r>
+        <w:rPr>
+          <w:rFonts w:cs="Times New Roman"/>
+          <w:szCs w:val="24"/>
+        </w:rPr>
+        <w:t xml:space="preserve"> </w:t>
+      </w:r>
+      <w:r>
+        <w:rPr>
+          <w:rFonts w:cs="Times New Roman"/>
+          <w:szCs w:val="24"/>
+        </w:rPr>
+        <w:t>e</w:t>
+      </w:r>
+      <w:r>
+        <w:rPr>
+          <w:rFonts w:cs="Times New Roman"/>
+          <w:szCs w:val="24"/>
+        </w:rPr>
+        <w:t xml:space="preserve"> um hardware relativamente barato</w:t>
+      </w:r>
+      <w:r>
+        <w:rPr>
+          <w:rFonts w:cs="Times New Roman"/>
+          <w:szCs w:val="24"/>
+        </w:rPr>
+        <w:t>,</w:t>
+      </w:r>
+      <w:r>
+        <w:rPr>
+          <w:rFonts w:cs="Times New Roman"/>
+          <w:szCs w:val="24"/>
+        </w:rPr>
+        <w:t xml:space="preserve"> o projeto pretende</w:t>
+      </w:r>
+      <w:r>
+        <w:rPr>
+          <w:rFonts w:cs="Times New Roman"/>
+          <w:szCs w:val="24"/>
+        </w:rPr>
+        <w:t xml:space="preserve"> </w:t>
+      </w:r>
+      <w:r>
+        <w:rPr>
+          <w:rFonts w:cs="Times New Roman"/>
+          <w:szCs w:val="24"/>
+        </w:rPr>
+        <w:t xml:space="preserve">ser </w:t>
+      </w:r>
+      <w:r>
+        <w:rPr>
+          <w:rFonts w:cs="Times New Roman"/>
+          <w:szCs w:val="24"/>
+        </w:rPr>
+        <w:t>capaz de</w:t>
+      </w:r>
+      <w:r>
+        <w:rPr>
+          <w:rFonts w:cs="Times New Roman"/>
+          <w:szCs w:val="24"/>
+        </w:rPr>
+        <w:t xml:space="preserve"> produzir um dispositivo de baixo custo, que seria mais rentável que as alternativas encontradas no mercado atualmente.</w:t>
       </w:r>
     </w:p>
     <w:p>
@@ -1743,7 +1863,7 @@
           <w:szCs w:val="24"/>
         </w:rPr>
       </w:pPr>
-      <w:bookmarkStart w:id="5" w:name="_Toc536479752"/>
+      <w:bookmarkStart w:id="4" w:name="_Toc536479752"/>
       <w:r>
         <w:rPr>
           <w:rFonts w:cs="Times New Roman"/>
@@ -1751,7 +1871,7 @@
         </w:rPr>
         <w:t>REVISÃO BIBLIOGRÁFICA</w:t>
       </w:r>
-      <w:bookmarkEnd w:id="5"/>
+      <w:bookmarkEnd w:id="4"/>
     </w:p>
     <w:p>
       <w:pPr>
@@ -1769,6 +1889,16 @@
         </w:rPr>
         <w:t>&lt;Revisão Bibliográfica&gt;</w:t>
       </w:r>
+    </w:p>
+    <w:p>
+      <w:pPr>
+        <w:spacing w:line="360" w:lineRule="auto"/>
+        <w:ind w:left="360"/>
+        <w:rPr>
+          <w:rFonts w:cs="Times New Roman"/>
+          <w:szCs w:val="24"/>
+        </w:rPr>
+      </w:pPr>
     </w:p>
     <w:p>
       <w:pPr>
@@ -1789,7 +1919,7 @@
         <w:ind w:firstLine="360"/>
       </w:pPr>
       <w:r>
-        <w:t>O reconhecimento facial</w:t>
+        <w:t>&lt;Reconhecimento Facial&gt;</w:t>
       </w:r>
     </w:p>
     <w:p/>
@@ -1811,7 +1941,7 @@
           <w:szCs w:val="24"/>
         </w:rPr>
       </w:pPr>
-      <w:bookmarkStart w:id="6" w:name="_Toc536479753"/>
+      <w:bookmarkStart w:id="5" w:name="_Toc536479753"/>
       <w:r>
         <w:rPr>
           <w:rFonts w:cs="Times New Roman"/>
@@ -1819,7 +1949,7 @@
         </w:rPr>
         <w:t>METODOLOGIA</w:t>
       </w:r>
-      <w:bookmarkEnd w:id="6"/>
+      <w:bookmarkEnd w:id="5"/>
     </w:p>
     <w:p>
       <w:pPr>
@@ -1836,114 +1966,57 @@
           <w:rFonts w:cs="Times New Roman"/>
           <w:szCs w:val="24"/>
         </w:rPr>
-        <w:t>Utilização de manuais e bibliotecas para desenvolvimento de um</w:t>
-      </w:r>
-      <w:r>
-        <w:rPr>
-          <w:rFonts w:cs="Times New Roman"/>
-          <w:szCs w:val="24"/>
-        </w:rPr>
-        <w:t xml:space="preserve"> software que será executado</w:t>
-      </w:r>
-      <w:r>
-        <w:rPr>
-          <w:rFonts w:cs="Times New Roman"/>
-          <w:szCs w:val="24"/>
-        </w:rPr>
-        <w:t xml:space="preserve"> no Rasp</w:t>
-      </w:r>
-      <w:r>
-        <w:rPr>
-          <w:rFonts w:cs="Times New Roman"/>
-          <w:szCs w:val="24"/>
-        </w:rPr>
-        <w:t>berry</w:t>
-      </w:r>
-      <w:r>
-        <w:rPr>
-          <w:rFonts w:cs="Times New Roman"/>
-          <w:szCs w:val="24"/>
-        </w:rPr>
-        <w:t xml:space="preserve"> Pi</w:t>
-      </w:r>
-      <w:r>
-        <w:rPr>
-          <w:rFonts w:cs="Times New Roman"/>
-          <w:szCs w:val="24"/>
-        </w:rPr>
-        <w:t>.</w:t>
-      </w:r>
-      <w:r>
-        <w:rPr>
-          <w:rFonts w:cs="Times New Roman"/>
-          <w:szCs w:val="24"/>
-        </w:rPr>
-        <w:t xml:space="preserve"> </w:t>
-      </w:r>
-      <w:r>
-        <w:rPr>
-          <w:rFonts w:cs="Times New Roman"/>
-          <w:szCs w:val="24"/>
-        </w:rPr>
-        <w:t xml:space="preserve">A programação será feita </w:t>
-      </w:r>
-      <w:r>
-        <w:rPr>
-          <w:rFonts w:cs="Times New Roman"/>
-          <w:szCs w:val="24"/>
-        </w:rPr>
-        <w:t xml:space="preserve">em Python, </w:t>
-      </w:r>
-      <w:r>
-        <w:rPr>
-          <w:rFonts w:cs="Times New Roman"/>
-          <w:szCs w:val="24"/>
-        </w:rPr>
-        <w:t>e será utilizada a biblioteca de código aberto</w:t>
-      </w:r>
-      <w:r>
-        <w:rPr>
-          <w:rFonts w:cs="Times New Roman"/>
-          <w:szCs w:val="24"/>
-        </w:rPr>
-        <w:t xml:space="preserve"> </w:t>
-      </w:r>
-      <w:proofErr w:type="spellStart"/>
-      <w:r>
-        <w:rPr>
-          <w:rFonts w:cs="Times New Roman"/>
-          <w:szCs w:val="24"/>
-        </w:rPr>
-        <w:t>Open</w:t>
-      </w:r>
-      <w:r>
-        <w:rPr>
-          <w:rFonts w:cs="Times New Roman"/>
-          <w:szCs w:val="24"/>
-        </w:rPr>
-        <w:t>CV</w:t>
-      </w:r>
-      <w:proofErr w:type="spellEnd"/>
-      <w:r>
-        <w:rPr>
-          <w:rFonts w:cs="Times New Roman"/>
-          <w:szCs w:val="24"/>
-        </w:rPr>
-        <w:t xml:space="preserve">, </w:t>
-      </w:r>
-      <w:r>
-        <w:rPr>
-          <w:rFonts w:cs="Times New Roman"/>
-          <w:szCs w:val="24"/>
-        </w:rPr>
-        <w:t xml:space="preserve">que permite, entre outras funcionalidades, realizar </w:t>
-      </w:r>
-      <w:r>
-        <w:rPr>
-          <w:rFonts w:cs="Times New Roman"/>
-          <w:szCs w:val="24"/>
-        </w:rPr>
-        <w:t>o reconhecimento facial.</w:t>
+        <w:t>A tecnologia de reconhecimento facial será alinhada</w:t>
+      </w:r>
+      <w:r>
+        <w:rPr>
+          <w:rFonts w:cs="Times New Roman"/>
+          <w:szCs w:val="24"/>
+        </w:rPr>
+        <w:t xml:space="preserve"> ao us</w:t>
+      </w:r>
+      <w:r>
+        <w:rPr>
+          <w:rFonts w:cs="Times New Roman"/>
+          <w:szCs w:val="24"/>
+        </w:rPr>
+        <w:t>o do Raspberry Pi</w:t>
+      </w:r>
+      <w:r>
+        <w:rPr>
+          <w:rFonts w:cs="Times New Roman"/>
+          <w:szCs w:val="24"/>
+        </w:rPr>
+        <w:t xml:space="preserve">. Este foi escolhido para o projeto em função de sua versatilidade, comprovada em um artigo feito por Cristian Cawley, um escritor do website </w:t>
+      </w:r>
+      <w:r>
+        <w:rPr>
+          <w:rFonts w:cs="Times New Roman"/>
+          <w:i/>
+          <w:szCs w:val="24"/>
+        </w:rPr>
+        <w:t>MakeUseOf</w:t>
+      </w:r>
+      <w:r>
+        <w:rPr>
+          <w:rFonts w:cs="Times New Roman"/>
+          <w:szCs w:val="24"/>
+        </w:rPr>
+        <w:t xml:space="preserve">, onde ele fala sobre 20 diferentes usos para o microcomputador. Outro ponto atrativo para o uso deste foi o seu custo-benefício em comparação a outras tecnologias, </w:t>
+      </w:r>
+      <w:r>
+        <w:rPr>
+          <w:rFonts w:cs="Times New Roman"/>
+          <w:szCs w:val="24"/>
+        </w:rPr>
+        <w:t>com um preço de R$279,90 no revendedor oficial</w:t>
+      </w:r>
+      <w:r>
+        <w:rPr>
+          <w:rFonts w:cs="Times New Roman"/>
+          <w:szCs w:val="24"/>
+        </w:rPr>
+        <w:t xml:space="preserve"> FilipeFlop.</w:t>
       </w:r>
     </w:p>
     <w:p>
@@ -1951,199 +2024,107 @@
         <w:spacing w:line="360" w:lineRule="auto"/>
         <w:ind w:firstLine="360"/>
         <w:jc w:val="both"/>
-      </w:pPr>
-      <w:r>
-        <w:t>Comparar desempenho da técnica de reconhecimento facial em diferentes hardwares.</w:t>
-      </w:r>
+        <w:rPr>
+          <w:rFonts w:cs="Times New Roman"/>
+          <w:szCs w:val="24"/>
+        </w:rPr>
+      </w:pPr>
+      <w:r>
+        <w:rPr>
+          <w:rFonts w:cs="Times New Roman"/>
+          <w:szCs w:val="24"/>
+        </w:rPr>
+        <w:t>Serão utilizados</w:t>
+      </w:r>
+      <w:r>
+        <w:rPr>
+          <w:rFonts w:cs="Times New Roman"/>
+          <w:szCs w:val="24"/>
+        </w:rPr>
+        <w:t xml:space="preserve"> manuais e biblio</w:t>
+      </w:r>
+      <w:r>
+        <w:rPr>
+          <w:rFonts w:cs="Times New Roman"/>
+          <w:szCs w:val="24"/>
+        </w:rPr>
+        <w:t>tecas para o desenvolvimento do</w:t>
+      </w:r>
+      <w:r>
+        <w:rPr>
+          <w:rFonts w:cs="Times New Roman"/>
+          <w:szCs w:val="24"/>
+        </w:rPr>
+        <w:t xml:space="preserve"> software que será executado no Raspberry Pi. A programação será feita em Python</w:t>
+      </w:r>
+      <w:r>
+        <w:rPr>
+          <w:rFonts w:cs="Times New Roman"/>
+          <w:szCs w:val="24"/>
+        </w:rPr>
+        <w:t xml:space="preserve"> 3</w:t>
+      </w:r>
+      <w:r>
+        <w:rPr>
+          <w:rFonts w:cs="Times New Roman"/>
+          <w:szCs w:val="24"/>
+        </w:rPr>
+        <w:t xml:space="preserve">, utilizando a biblioteca de código aberto OpenCV, </w:t>
+      </w:r>
+      <w:r>
+        <w:rPr>
+          <w:rFonts w:cs="Times New Roman"/>
+          <w:szCs w:val="24"/>
+        </w:rPr>
+        <w:t>que contém</w:t>
+      </w:r>
+      <w:r>
+        <w:rPr>
+          <w:rFonts w:cs="Times New Roman"/>
+          <w:szCs w:val="24"/>
+        </w:rPr>
+        <w:t xml:space="preserve">, entre outras funcionalidades, </w:t>
+      </w:r>
+      <w:r>
+        <w:rPr>
+          <w:rFonts w:cs="Times New Roman"/>
+          <w:szCs w:val="24"/>
+        </w:rPr>
+        <w:t>os algoritmos de reconhecimento facial</w:t>
+      </w:r>
+      <w:r>
+        <w:rPr>
+          <w:rFonts w:cs="Times New Roman"/>
+          <w:szCs w:val="24"/>
+        </w:rPr>
+        <w:t>.</w:t>
+      </w:r>
+      <w:bookmarkStart w:id="6" w:name="_GoBack"/>
+      <w:bookmarkEnd w:id="6"/>
     </w:p>
     <w:p>
       <w:pPr>
         <w:spacing w:line="360" w:lineRule="auto"/>
         <w:ind w:firstLine="360"/>
         <w:jc w:val="both"/>
-        <w:rPr>
-          <w:rFonts w:cs="Times New Roman"/>
-          <w:szCs w:val="24"/>
-        </w:rPr>
-      </w:pPr>
-      <w:r>
-        <w:rPr>
-          <w:rFonts w:cs="Times New Roman"/>
-          <w:szCs w:val="24"/>
-        </w:rPr>
-        <w:t xml:space="preserve">O </w:t>
-      </w:r>
-      <w:r>
-        <w:rPr>
-          <w:rFonts w:cs="Times New Roman"/>
-          <w:szCs w:val="24"/>
-        </w:rPr>
-        <w:t xml:space="preserve">interesse em reconhecimento facial foi alinhado ao uso de um microcomputador chamado </w:t>
-      </w:r>
-      <w:proofErr w:type="spellStart"/>
-      <w:r>
-        <w:rPr>
-          <w:rFonts w:cs="Times New Roman"/>
-          <w:szCs w:val="24"/>
-        </w:rPr>
-        <w:t>Raspberry</w:t>
-      </w:r>
-      <w:proofErr w:type="spellEnd"/>
-      <w:r>
-        <w:rPr>
-          <w:rFonts w:cs="Times New Roman"/>
-          <w:szCs w:val="24"/>
-        </w:rPr>
-        <w:t xml:space="preserve"> </w:t>
-      </w:r>
-      <w:proofErr w:type="spellStart"/>
-      <w:r>
-        <w:rPr>
-          <w:rFonts w:cs="Times New Roman"/>
-          <w:szCs w:val="24"/>
-        </w:rPr>
-        <w:t>Pi</w:t>
-      </w:r>
-      <w:proofErr w:type="spellEnd"/>
-      <w:r>
-        <w:rPr>
-          <w:rFonts w:cs="Times New Roman"/>
-          <w:szCs w:val="24"/>
-        </w:rPr>
-        <w:t>.</w:t>
-      </w:r>
-      <w:r>
-        <w:rPr>
-          <w:rFonts w:cs="Times New Roman"/>
-          <w:szCs w:val="24"/>
-        </w:rPr>
-        <w:t xml:space="preserve"> </w:t>
-      </w:r>
-      <w:r>
-        <w:rPr>
-          <w:rFonts w:cs="Times New Roman"/>
-          <w:szCs w:val="24"/>
-        </w:rPr>
-        <w:t xml:space="preserve">Este </w:t>
-      </w:r>
-      <w:r>
-        <w:rPr>
-          <w:rFonts w:cs="Times New Roman"/>
-          <w:szCs w:val="24"/>
-        </w:rPr>
-        <w:t xml:space="preserve">foi escolhido para </w:t>
-      </w:r>
-      <w:r>
-        <w:rPr>
-          <w:rFonts w:cs="Times New Roman"/>
-          <w:szCs w:val="24"/>
-        </w:rPr>
-        <w:t>o</w:t>
-      </w:r>
-      <w:r>
-        <w:rPr>
-          <w:rFonts w:cs="Times New Roman"/>
-          <w:szCs w:val="24"/>
-        </w:rPr>
-        <w:t xml:space="preserve"> projeto em função de sua versatilidade</w:t>
-      </w:r>
-      <w:r>
-        <w:rPr>
-          <w:rFonts w:cs="Times New Roman"/>
-          <w:szCs w:val="24"/>
-        </w:rPr>
-        <w:t xml:space="preserve">, comprovada em um artigo feito por Cristian </w:t>
-      </w:r>
-      <w:proofErr w:type="spellStart"/>
-      <w:r>
-        <w:rPr>
-          <w:rFonts w:cs="Times New Roman"/>
-          <w:szCs w:val="24"/>
-        </w:rPr>
-        <w:t>Cawley</w:t>
-      </w:r>
-      <w:proofErr w:type="spellEnd"/>
-      <w:r>
-        <w:rPr>
-          <w:rFonts w:cs="Times New Roman"/>
-          <w:szCs w:val="24"/>
-        </w:rPr>
-        <w:t xml:space="preserve">, um escritor do website </w:t>
-      </w:r>
-      <w:proofErr w:type="spellStart"/>
-      <w:r>
-        <w:rPr>
-          <w:rFonts w:cs="Times New Roman"/>
-          <w:i/>
-          <w:szCs w:val="24"/>
-        </w:rPr>
-        <w:t>MakeUseOf</w:t>
-      </w:r>
-      <w:proofErr w:type="spellEnd"/>
-      <w:r>
-        <w:rPr>
-          <w:rFonts w:cs="Times New Roman"/>
-          <w:szCs w:val="24"/>
-        </w:rPr>
-        <w:t>, onde ele fala sobre 20 diferentes usos para o microcomputador.</w:t>
-      </w:r>
-      <w:r>
-        <w:rPr>
-          <w:rFonts w:cs="Times New Roman"/>
-          <w:szCs w:val="24"/>
-        </w:rPr>
-        <w:t xml:space="preserve"> </w:t>
-      </w:r>
-      <w:r>
-        <w:rPr>
-          <w:rFonts w:cs="Times New Roman"/>
-          <w:szCs w:val="24"/>
-        </w:rPr>
-        <w:t>Outro ponto atrativo para o uso deste foi</w:t>
-      </w:r>
-      <w:r>
-        <w:rPr>
-          <w:rFonts w:cs="Times New Roman"/>
-          <w:szCs w:val="24"/>
-        </w:rPr>
-        <w:t xml:space="preserve"> </w:t>
-      </w:r>
-      <w:r>
-        <w:rPr>
-          <w:rFonts w:cs="Times New Roman"/>
-          <w:szCs w:val="24"/>
-        </w:rPr>
-        <w:t>o</w:t>
-      </w:r>
-      <w:r>
-        <w:rPr>
-          <w:rFonts w:cs="Times New Roman"/>
-          <w:szCs w:val="24"/>
-        </w:rPr>
-        <w:t xml:space="preserve"> seu custo-benefício em comparação a outras tecnologias</w:t>
-      </w:r>
-      <w:r>
-        <w:rPr>
-          <w:rFonts w:cs="Times New Roman"/>
-          <w:szCs w:val="24"/>
-        </w:rPr>
-        <w:t xml:space="preserve">, com um preço de R$279,90 no site </w:t>
-      </w:r>
-      <w:proofErr w:type="spellStart"/>
-      <w:r>
-        <w:rPr>
-          <w:rFonts w:cs="Times New Roman"/>
-          <w:szCs w:val="24"/>
-        </w:rPr>
-        <w:t>FilipeFlop</w:t>
-      </w:r>
-      <w:proofErr w:type="spellEnd"/>
-      <w:r>
-        <w:rPr>
-          <w:rFonts w:cs="Times New Roman"/>
-          <w:szCs w:val="24"/>
-        </w:rPr>
-        <w:t>.</w:t>
+      </w:pPr>
+      <w:r>
+        <w:t>Para constatar a capacidade do Raspberry Pi em relação a outros computadores, será comparado o</w:t>
+      </w:r>
+      <w:r>
+        <w:t xml:space="preserve"> desempenho da técnica de reconhecimento facial em diferentes hardwares.</w:t>
+      </w:r>
+      <w:r>
+        <w:t xml:space="preserve"> Desse modo, </w:t>
+      </w:r>
+      <w:r>
+        <w:t>será possível</w:t>
+      </w:r>
+      <w:r>
+        <w:t xml:space="preserve"> observar </w:t>
+      </w:r>
+      <w:r>
+        <w:t>se o mesmo é capaz de manter o sistema funcionando sem o auxílio de terceiros.</w:t>
       </w:r>
     </w:p>
     <w:p>
@@ -2173,6 +2154,7 @@
           <w:rFonts w:cs="Times New Roman"/>
           <w:szCs w:val="24"/>
         </w:rPr>
+        <w:lastRenderedPageBreak/>
         <w:t>REFERÊNCIAS</w:t>
       </w:r>
       <w:bookmarkEnd w:id="7"/>
@@ -2184,6 +2166,7 @@
           <w:rFonts w:cs="Times New Roman"/>
           <w:color w:val="222222"/>
           <w:shd w:val="clear" w:color="auto" w:fill="FFFFFF"/>
+          <w:lang w:val="en-US"/>
         </w:rPr>
       </w:pPr>
       <w:r>
@@ -2191,6 +2174,7 @@
           <w:rFonts w:cs="Times New Roman"/>
           <w:color w:val="222222"/>
           <w:shd w:val="clear" w:color="auto" w:fill="FFFFFF"/>
+          <w:lang w:val="en-US"/>
         </w:rPr>
         <w:t>CAWLEY, Christian. </w:t>
       </w:r>
@@ -2200,76 +2184,86 @@
           <w:rFonts w:cs="Times New Roman"/>
           <w:color w:val="222222"/>
           <w:shd w:val="clear" w:color="auto" w:fill="FFFFFF"/>
-        </w:rPr>
-        <w:t xml:space="preserve">20 </w:t>
-      </w:r>
-      <w:proofErr w:type="spellStart"/>
-      <w:r>
-        <w:rPr>
-          <w:rStyle w:val="Forte"/>
+          <w:lang w:val="en-US"/>
+        </w:rPr>
+        <w:t>20 Awesome Uses for a Raspberry Pi. </w:t>
+      </w:r>
+      <w:r>
+        <w:rPr>
           <w:rFonts w:cs="Times New Roman"/>
           <w:color w:val="222222"/>
           <w:shd w:val="clear" w:color="auto" w:fill="FFFFFF"/>
-        </w:rPr>
-        <w:t>Awesome</w:t>
-      </w:r>
-      <w:proofErr w:type="spellEnd"/>
-      <w:r>
-        <w:rPr>
-          <w:rStyle w:val="Forte"/>
+          <w:lang w:val="en-US"/>
+        </w:rPr>
+        <w:t xml:space="preserve">2018. </w:t>
+      </w:r>
+      <w:r>
+        <w:rPr>
           <w:rFonts w:cs="Times New Roman"/>
           <w:color w:val="222222"/>
           <w:shd w:val="clear" w:color="auto" w:fill="FFFFFF"/>
         </w:rPr>
-        <w:t xml:space="preserve"> Uses for a </w:t>
+        <w:t xml:space="preserve">Disponível em: &lt;https://www.makeuseof.com/tag/different-uses-raspberry-pi/&gt;. </w:t>
       </w:r>
       <w:proofErr w:type="spellStart"/>
       <w:r>
         <w:rPr>
-          <w:rStyle w:val="Forte"/>
           <w:rFonts w:cs="Times New Roman"/>
           <w:color w:val="222222"/>
           <w:shd w:val="clear" w:color="auto" w:fill="FFFFFF"/>
-        </w:rPr>
-        <w:t>Raspberry</w:t>
+          <w:lang w:val="en-US"/>
+        </w:rPr>
+        <w:t>Acesso</w:t>
       </w:r>
       <w:proofErr w:type="spellEnd"/>
       <w:r>
         <w:rPr>
-          <w:rStyle w:val="Forte"/>
           <w:rFonts w:cs="Times New Roman"/>
           <w:color w:val="222222"/>
           <w:shd w:val="clear" w:color="auto" w:fill="FFFFFF"/>
+          <w:lang w:val="en-US"/>
         </w:rPr>
         <w:t xml:space="preserve"> </w:t>
       </w:r>
       <w:proofErr w:type="spellStart"/>
       <w:r>
         <w:rPr>
-          <w:rStyle w:val="Forte"/>
           <w:rFonts w:cs="Times New Roman"/>
           <w:color w:val="222222"/>
           <w:shd w:val="clear" w:color="auto" w:fill="FFFFFF"/>
-        </w:rPr>
-        <w:t>Pi</w:t>
+          <w:lang w:val="en-US"/>
+        </w:rPr>
+        <w:t>em</w:t>
       </w:r>
       <w:proofErr w:type="spellEnd"/>
       <w:r>
         <w:rPr>
-          <w:rStyle w:val="Forte"/>
           <w:rFonts w:cs="Times New Roman"/>
           <w:color w:val="222222"/>
           <w:shd w:val="clear" w:color="auto" w:fill="FFFFFF"/>
-        </w:rPr>
-        <w:t>. </w:t>
-      </w:r>
+          <w:lang w:val="en-US"/>
+        </w:rPr>
+        <w:t xml:space="preserve">: 21 </w:t>
+      </w:r>
+      <w:proofErr w:type="spellStart"/>
       <w:r>
         <w:rPr>
           <w:rFonts w:cs="Times New Roman"/>
           <w:color w:val="222222"/>
           <w:shd w:val="clear" w:color="auto" w:fill="FFFFFF"/>
-        </w:rPr>
-        <w:t>2018. Disponível em: &lt;https://www.makeuseof.com/tag/different-uses-raspberry-pi/&gt;. Acesso em: 21 jan. 2019.</w:t>
+          <w:lang w:val="en-US"/>
+        </w:rPr>
+        <w:t>jan.</w:t>
+      </w:r>
+      <w:proofErr w:type="spellEnd"/>
+      <w:r>
+        <w:rPr>
+          <w:rFonts w:cs="Times New Roman"/>
+          <w:color w:val="222222"/>
+          <w:shd w:val="clear" w:color="auto" w:fill="FFFFFF"/>
+          <w:lang w:val="en-US"/>
+        </w:rPr>
+        <w:t xml:space="preserve"> 2019.</w:t>
       </w:r>
     </w:p>
     <w:p>
@@ -2285,6 +2279,7 @@
         <w:rPr>
           <w:rFonts w:cs="Times New Roman"/>
           <w:szCs w:val="24"/>
+          <w:lang w:val="en-US"/>
         </w:rPr>
         <w:t>GATES, Kelly A</w:t>
       </w:r>
@@ -2292,154 +2287,33 @@
         <w:rPr>
           <w:rFonts w:cs="Times New Roman"/>
           <w:szCs w:val="24"/>
+          <w:lang w:val="en-US"/>
         </w:rPr>
         <w:t xml:space="preserve">. </w:t>
       </w:r>
-      <w:proofErr w:type="spellStart"/>
       <w:r>
         <w:rPr>
           <w:rStyle w:val="Forte"/>
           <w:rFonts w:cs="Times New Roman"/>
           <w:szCs w:val="24"/>
-        </w:rPr>
-        <w:t>Our</w:t>
-      </w:r>
-      <w:proofErr w:type="spellEnd"/>
-      <w:r>
-        <w:rPr>
-          <w:rStyle w:val="Forte"/>
-          <w:rFonts w:cs="Times New Roman"/>
-          <w:szCs w:val="24"/>
-        </w:rPr>
-        <w:t xml:space="preserve"> </w:t>
-      </w:r>
-      <w:proofErr w:type="spellStart"/>
-      <w:r>
-        <w:rPr>
-          <w:rStyle w:val="Forte"/>
-          <w:rFonts w:cs="Times New Roman"/>
-          <w:szCs w:val="24"/>
-        </w:rPr>
-        <w:t>Biometric</w:t>
-      </w:r>
-      <w:proofErr w:type="spellEnd"/>
-      <w:r>
-        <w:rPr>
-          <w:rStyle w:val="Forte"/>
-          <w:rFonts w:cs="Times New Roman"/>
-          <w:szCs w:val="24"/>
-        </w:rPr>
-        <w:t xml:space="preserve"> Future: </w:t>
-      </w:r>
-      <w:r>
-        <w:rPr>
-          <w:rFonts w:cs="Times New Roman"/>
-          <w:szCs w:val="24"/>
-        </w:rPr>
-        <w:t xml:space="preserve">Facial </w:t>
-      </w:r>
-      <w:proofErr w:type="spellStart"/>
-      <w:r>
-        <w:rPr>
-          <w:rFonts w:cs="Times New Roman"/>
-          <w:szCs w:val="24"/>
-        </w:rPr>
-        <w:t>Recognition</w:t>
-      </w:r>
-      <w:proofErr w:type="spellEnd"/>
-      <w:r>
-        <w:rPr>
-          <w:rFonts w:cs="Times New Roman"/>
-          <w:szCs w:val="24"/>
-        </w:rPr>
-        <w:t xml:space="preserve"> Technology </w:t>
-      </w:r>
-      <w:proofErr w:type="spellStart"/>
-      <w:r>
-        <w:rPr>
-          <w:rFonts w:cs="Times New Roman"/>
-          <w:szCs w:val="24"/>
-        </w:rPr>
-        <w:t>and</w:t>
-      </w:r>
-      <w:proofErr w:type="spellEnd"/>
-      <w:r>
-        <w:rPr>
-          <w:rFonts w:cs="Times New Roman"/>
-          <w:szCs w:val="24"/>
-        </w:rPr>
-        <w:t xml:space="preserve"> </w:t>
-      </w:r>
-      <w:proofErr w:type="spellStart"/>
-      <w:r>
-        <w:rPr>
-          <w:rFonts w:cs="Times New Roman"/>
-          <w:szCs w:val="24"/>
-        </w:rPr>
-        <w:t>the</w:t>
-      </w:r>
-      <w:proofErr w:type="spellEnd"/>
-      <w:r>
-        <w:rPr>
-          <w:rFonts w:cs="Times New Roman"/>
-          <w:szCs w:val="24"/>
-        </w:rPr>
-        <w:t xml:space="preserve"> </w:t>
-      </w:r>
-      <w:proofErr w:type="spellStart"/>
-      <w:r>
-        <w:rPr>
-          <w:rFonts w:cs="Times New Roman"/>
-          <w:szCs w:val="24"/>
-        </w:rPr>
-        <w:t>Culture</w:t>
-      </w:r>
-      <w:proofErr w:type="spellEnd"/>
-      <w:r>
-        <w:rPr>
-          <w:rFonts w:cs="Times New Roman"/>
-          <w:szCs w:val="24"/>
-        </w:rPr>
-        <w:t xml:space="preserve"> </w:t>
-      </w:r>
-      <w:proofErr w:type="spellStart"/>
-      <w:r>
-        <w:rPr>
-          <w:rFonts w:cs="Times New Roman"/>
-          <w:szCs w:val="24"/>
-        </w:rPr>
-        <w:t>of</w:t>
-      </w:r>
-      <w:proofErr w:type="spellEnd"/>
-      <w:r>
-        <w:rPr>
-          <w:rFonts w:cs="Times New Roman"/>
-          <w:szCs w:val="24"/>
-        </w:rPr>
-        <w:t xml:space="preserve"> </w:t>
-      </w:r>
-      <w:proofErr w:type="spellStart"/>
-      <w:r>
-        <w:rPr>
-          <w:rFonts w:cs="Times New Roman"/>
-          <w:szCs w:val="24"/>
-        </w:rPr>
-        <w:t>Surveillance</w:t>
-      </w:r>
-      <w:proofErr w:type="spellEnd"/>
-      <w:r>
-        <w:rPr>
-          <w:rFonts w:cs="Times New Roman"/>
-          <w:szCs w:val="24"/>
-        </w:rPr>
-        <w:t xml:space="preserve">. New York: New </w:t>
-      </w:r>
-      <w:r>
-        <w:rPr>
-          <w:rFonts w:cs="Times New Roman"/>
-          <w:szCs w:val="24"/>
           <w:lang w:val="en-US"/>
         </w:rPr>
+        <w:t xml:space="preserve">Our Biometric Future: </w:t>
+      </w:r>
+      <w:r>
+        <w:rPr>
+          <w:rFonts w:cs="Times New Roman"/>
+          <w:szCs w:val="24"/>
+          <w:lang w:val="en-US"/>
+        </w:rPr>
+        <w:t xml:space="preserve">Facial Recognition Technology and the Culture of Surveillance. New York: New </w:t>
+      </w:r>
+      <w:r>
+        <w:rPr>
+          <w:rFonts w:cs="Times New Roman"/>
+          <w:szCs w:val="24"/>
+          <w:lang w:val="en-US"/>
+        </w:rPr>
         <w:t>Yor</w:t>
       </w:r>
       <w:r>
@@ -2454,12 +2328,14 @@
     <w:p>
       <w:pPr>
         <w:spacing w:line="240" w:lineRule="auto"/>
-      </w:pPr>
-      <w:r>
         <w:rPr>
           <w:lang w:val="en-US"/>
         </w:rPr>
-        <w:lastRenderedPageBreak/>
+      </w:pPr>
+      <w:r>
+        <w:rPr>
+          <w:lang w:val="en-US"/>
+        </w:rPr>
         <w:t xml:space="preserve">BRADSKI, Gary; KAEHLER, Adrian. </w:t>
       </w:r>
       <w:r>
@@ -2512,26 +2388,36 @@
         </w:rPr>
         <w:t xml:space="preserve"> Library. </w:t>
       </w:r>
+      <w:r>
+        <w:rPr>
+          <w:lang w:val="en-US"/>
+        </w:rPr>
+        <w:t xml:space="preserve">California: </w:t>
+      </w:r>
       <w:proofErr w:type="spellStart"/>
       <w:r>
-        <w:t>California</w:t>
+        <w:rPr>
+          <w:lang w:val="en-US"/>
+        </w:rPr>
+        <w:t>O’reilly</w:t>
       </w:r>
       <w:proofErr w:type="spellEnd"/>
       <w:r>
-        <w:t xml:space="preserve">: </w:t>
-      </w:r>
-      <w:proofErr w:type="spellStart"/>
-      <w:r>
-        <w:t>O’reilly</w:t>
-      </w:r>
-      <w:proofErr w:type="spellEnd"/>
-      <w:r>
+        <w:rPr>
+          <w:lang w:val="en-US"/>
+        </w:rPr>
         <w:t xml:space="preserve"> Media, Inc., 20</w:t>
       </w:r>
       <w:r>
+        <w:rPr>
+          <w:lang w:val="en-US"/>
+        </w:rPr>
         <w:t>16</w:t>
       </w:r>
       <w:r>
+        <w:rPr>
+          <w:lang w:val="en-US"/>
+        </w:rPr>
         <w:t>.</w:t>
       </w:r>
     </w:p>
@@ -2549,6 +2435,7 @@
           <w:rFonts w:cs="Times New Roman"/>
           <w:color w:val="222222"/>
           <w:shd w:val="clear" w:color="auto" w:fill="FFFFFF"/>
+          <w:lang w:val="en-US"/>
         </w:rPr>
         <w:t>WEST, Jesse Davis. </w:t>
       </w:r>
@@ -2558,6 +2445,7 @@
           <w:rFonts w:cs="Times New Roman"/>
           <w:color w:val="222222"/>
           <w:shd w:val="clear" w:color="auto" w:fill="FFFFFF"/>
+          <w:lang w:val="en-US"/>
         </w:rPr>
         <w:t>A BRIEF HISTORY OF FACE RECOGNITION. </w:t>
       </w:r>
@@ -2597,7 +2485,7 @@
 </file>
 
 <file path=word/numbering.xml><?xml version="1.0" encoding="utf-8"?>
-<w:numbering xmlns:wpc="http://schemas.microsoft.com/office/word/2010/wordprocessingCanvas" xmlns:cx="http://schemas.microsoft.com/office/drawing/2014/chartex" xmlns:cx1="http://schemas.microsoft.com/office/drawing/2015/9/8/chartex" xmlns:mc="http://schemas.openxmlformats.org/markup-compatibility/2006" xmlns:o="urn:schemas-microsoft-com:office:office" xmlns:r="http://schemas.openxmlformats.org/officeDocument/2006/relationships" xmlns:m="http://schemas.openxmlformats.org/officeDocument/2006/math" xmlns:v="urn:schemas-microsoft-com:vml" xmlns:wp14="http://schemas.microsoft.com/office/word/2010/wordprocessingDrawing" xmlns:wp="http://schemas.openxmlformats.org/drawingml/2006/wordprocessingDrawing" xmlns:w10="urn:schemas-microsoft-com:office:word" xmlns:w="http://schemas.openxmlformats.org/wordprocessingml/2006/main" xmlns:w14="http://schemas.microsoft.com/office/word/2010/wordml" xmlns:w15="http://schemas.microsoft.com/office/word/2012/wordml" xmlns:w16se="http://schemas.microsoft.com/office/word/2015/wordml/symex" xmlns:wpg="http://schemas.microsoft.com/office/word/2010/wordprocessingGroup" xmlns:wpi="http://schemas.microsoft.com/office/word/2010/wordprocessingInk" xmlns:wne="http://schemas.microsoft.com/office/word/2006/wordml" xmlns:wps="http://schemas.microsoft.com/office/word/2010/wordprocessingShape" mc:Ignorable="w14 w15 w16se wp14">
+<w:numbering xmlns:wpc="http://schemas.microsoft.com/office/word/2010/wordprocessingCanvas" xmlns:cx="http://schemas.microsoft.com/office/drawing/2014/chartex" xmlns:mc="http://schemas.openxmlformats.org/markup-compatibility/2006" xmlns:o="urn:schemas-microsoft-com:office:office" xmlns:r="http://schemas.openxmlformats.org/officeDocument/2006/relationships" xmlns:m="http://schemas.openxmlformats.org/officeDocument/2006/math" xmlns:v="urn:schemas-microsoft-com:vml" xmlns:wp14="http://schemas.microsoft.com/office/word/2010/wordprocessingDrawing" xmlns:wp="http://schemas.openxmlformats.org/drawingml/2006/wordprocessingDrawing" xmlns:w10="urn:schemas-microsoft-com:office:word" xmlns:w="http://schemas.openxmlformats.org/wordprocessingml/2006/main" xmlns:w14="http://schemas.microsoft.com/office/word/2010/wordml" xmlns:w15="http://schemas.microsoft.com/office/word/2012/wordml" xmlns:w16se="http://schemas.microsoft.com/office/word/2015/wordml/symex" xmlns:wpg="http://schemas.microsoft.com/office/word/2010/wordprocessingGroup" xmlns:wpi="http://schemas.microsoft.com/office/word/2010/wordprocessingInk" xmlns:wne="http://schemas.microsoft.com/office/word/2006/wordml" xmlns:wps="http://schemas.microsoft.com/office/word/2010/wordprocessingShape" mc:Ignorable="w14 w15 w16se wp14">
   <w:abstractNum w:abstractNumId="0" w15:restartNumberingAfterBreak="0">
     <w:nsid w:val="0ADE1E2D"/>
     <w:multiLevelType w:val="multilevel"/>
@@ -3763,7 +3651,7 @@
 </file>
 
 <file path=customXml/itemProps1.xml><?xml version="1.0" encoding="utf-8"?>
-<ds:datastoreItem xmlns:ds="http://schemas.openxmlformats.org/officeDocument/2006/customXml" ds:itemID="{78603B50-F433-4E9D-A085-8FBAE10E0F3A}">
+<ds:datastoreItem xmlns:ds="http://schemas.openxmlformats.org/officeDocument/2006/customXml" ds:itemID="{7B453C93-F7BD-48C2-AD5A-E791F67C3F13}">
   <ds:schemaRefs>
     <ds:schemaRef ds:uri="http://schemas.openxmlformats.org/officeDocument/2006/bibliography"/>
   </ds:schemaRefs>

</xml_diff>

<commit_message>
Mega atualização no Projeto de pesquisa v2, totalmente slick agora.
</commit_message>
<xml_diff>
--- a/ProjetoDePesquisaV2.docx
+++ b/ProjetoDePesquisaV2.docx
@@ -1,6 +1,6 @@
 
 <file path=word/document.xml><?xml version="1.0" encoding="utf-8"?>
-<w:document xmlns:wpc="http://schemas.microsoft.com/office/word/2010/wordprocessingCanvas" xmlns:mc="http://schemas.openxmlformats.org/markup-compatibility/2006" xmlns:o="urn:schemas-microsoft-com:office:office" xmlns:r="http://schemas.openxmlformats.org/officeDocument/2006/relationships" xmlns:m="http://schemas.openxmlformats.org/officeDocument/2006/math" xmlns:v="urn:schemas-microsoft-com:vml" xmlns:wp14="http://schemas.microsoft.com/office/word/2010/wordprocessingDrawing" xmlns:wp="http://schemas.openxmlformats.org/drawingml/2006/wordprocessingDrawing" xmlns:w10="urn:schemas-microsoft-com:office:word" xmlns:w="http://schemas.openxmlformats.org/wordprocessingml/2006/main" xmlns:w14="http://schemas.microsoft.com/office/word/2010/wordml" xmlns:w15="http://schemas.microsoft.com/office/word/2012/wordml" xmlns:wpg="http://schemas.microsoft.com/office/word/2010/wordprocessingGroup" xmlns:wpi="http://schemas.microsoft.com/office/word/2010/wordprocessingInk" xmlns:wne="http://schemas.microsoft.com/office/word/2006/wordml" xmlns:wps="http://schemas.microsoft.com/office/word/2010/wordprocessingShape" mc:Ignorable="w14 w15 wp14">
+<w:document xmlns:wpc="http://schemas.microsoft.com/office/word/2010/wordprocessingCanvas" xmlns:cx="http://schemas.microsoft.com/office/drawing/2014/chartex" xmlns:mc="http://schemas.openxmlformats.org/markup-compatibility/2006" xmlns:o="urn:schemas-microsoft-com:office:office" xmlns:r="http://schemas.openxmlformats.org/officeDocument/2006/relationships" xmlns:m="http://schemas.openxmlformats.org/officeDocument/2006/math" xmlns:v="urn:schemas-microsoft-com:vml" xmlns:wp14="http://schemas.microsoft.com/office/word/2010/wordprocessingDrawing" xmlns:wp="http://schemas.openxmlformats.org/drawingml/2006/wordprocessingDrawing" xmlns:w10="urn:schemas-microsoft-com:office:word" xmlns:w="http://schemas.openxmlformats.org/wordprocessingml/2006/main" xmlns:w14="http://schemas.microsoft.com/office/word/2010/wordml" xmlns:w15="http://schemas.microsoft.com/office/word/2012/wordml" xmlns:w16se="http://schemas.microsoft.com/office/word/2015/wordml/symex" xmlns:wpg="http://schemas.microsoft.com/office/word/2010/wordprocessingGroup" xmlns:wpi="http://schemas.microsoft.com/office/word/2010/wordprocessingInk" xmlns:wne="http://schemas.microsoft.com/office/word/2006/wordml" xmlns:wps="http://schemas.microsoft.com/office/word/2010/wordprocessingShape" mc:Ignorable="w14 w15 w16se wp14">
   <w:body>
     <w:p>
       <w:pPr>
@@ -1298,57 +1298,136 @@
           <w:rFonts w:cs="Times New Roman"/>
           <w:szCs w:val="24"/>
         </w:rPr>
-        <w:t>(</w:t>
-      </w:r>
-      <w:proofErr w:type="gramStart"/>
-      <w:r>
-        <w:rPr>
-          <w:rFonts w:cs="Times New Roman"/>
-          <w:szCs w:val="24"/>
-        </w:rPr>
-        <w:t>pg</w:t>
-      </w:r>
-      <w:proofErr w:type="gramEnd"/>
-      <w:r>
-        <w:rPr>
-          <w:rFonts w:cs="Times New Roman"/>
-          <w:szCs w:val="24"/>
-        </w:rPr>
-        <w:t xml:space="preserve">38. </w:t>
-      </w:r>
-      <w:proofErr w:type="spellStart"/>
-      <w:proofErr w:type="gramStart"/>
-      <w:r>
-        <w:rPr>
-          <w:rFonts w:cs="Times New Roman"/>
-          <w:szCs w:val="24"/>
-        </w:rPr>
-        <w:t>Our</w:t>
-      </w:r>
-      <w:proofErr w:type="spellEnd"/>
-      <w:r>
-        <w:rPr>
-          <w:rFonts w:cs="Times New Roman"/>
-          <w:szCs w:val="24"/>
-        </w:rPr>
-        <w:t xml:space="preserve">  </w:t>
-      </w:r>
-      <w:proofErr w:type="spellStart"/>
-      <w:r>
-        <w:rPr>
-          <w:rFonts w:cs="Times New Roman"/>
-          <w:szCs w:val="24"/>
-        </w:rPr>
-        <w:t>biometric</w:t>
-      </w:r>
-      <w:proofErr w:type="spellEnd"/>
-      <w:proofErr w:type="gramEnd"/>
-      <w:r>
-        <w:rPr>
-          <w:rFonts w:cs="Times New Roman"/>
-          <w:szCs w:val="24"/>
-        </w:rPr>
-        <w:t xml:space="preserve"> future)A tecnologia de reconhecimento facial não é uma tecnologia recente, e precede os anos 70. No Japão por cerca de 1970, demostrou o fruto do desenvolvimento pós-guerra, um software que era capaz de extrair linhas de faces e categorizar cada face com a pessoa famosa, isso chamou a atenção de inúmeras pessoas e se tornou um estado-da-arte.</w:t>
+        <w:t>O reconhecimento facial tem sido aperfeiçoad</w:t>
+      </w:r>
+      <w:r>
+        <w:rPr>
+          <w:rFonts w:cs="Times New Roman"/>
+          <w:szCs w:val="24"/>
+        </w:rPr>
+        <w:t>o</w:t>
+      </w:r>
+      <w:r>
+        <w:rPr>
+          <w:rFonts w:cs="Times New Roman"/>
+          <w:szCs w:val="24"/>
+        </w:rPr>
+        <w:t xml:space="preserve"> nos últimos anos. É</w:t>
+      </w:r>
+      <w:r>
+        <w:rPr>
+          <w:rFonts w:cs="Times New Roman"/>
+          <w:szCs w:val="24"/>
+        </w:rPr>
+        <w:t xml:space="preserve"> possível observar o uso </w:t>
+      </w:r>
+      <w:r>
+        <w:rPr>
+          <w:rFonts w:cs="Times New Roman"/>
+          <w:szCs w:val="24"/>
+        </w:rPr>
+        <w:t>dessa tecnologia</w:t>
+      </w:r>
+      <w:r>
+        <w:rPr>
+          <w:rFonts w:cs="Times New Roman"/>
+          <w:szCs w:val="24"/>
+        </w:rPr>
+        <w:t xml:space="preserve"> em uma variedade de situações nos dias de hoje, </w:t>
+      </w:r>
+      <w:r>
+        <w:rPr>
+          <w:rFonts w:cs="Times New Roman"/>
+          <w:szCs w:val="24"/>
+        </w:rPr>
+        <w:t>como por exemplo as</w:t>
+      </w:r>
+      <w:r>
+        <w:rPr>
+          <w:rFonts w:cs="Times New Roman"/>
+          <w:szCs w:val="24"/>
+        </w:rPr>
+        <w:t xml:space="preserve"> redes sociais, que são capazes de reconhecer automaticamente a identidade de pessoas que aparecem em fotos postadas nos </w:t>
+      </w:r>
+      <w:r>
+        <w:rPr>
+          <w:rFonts w:cs="Times New Roman"/>
+          <w:i/>
+          <w:szCs w:val="24"/>
+        </w:rPr>
+        <w:t>feeds</w:t>
+      </w:r>
+      <w:r>
+        <w:rPr>
+          <w:rFonts w:cs="Times New Roman"/>
+          <w:szCs w:val="24"/>
+        </w:rPr>
+        <w:t>. Somado a isso, surgiu recentemente no</w:t>
+      </w:r>
+      <w:r>
+        <w:rPr>
+          <w:rFonts w:cs="Times New Roman"/>
+          <w:szCs w:val="24"/>
+        </w:rPr>
+        <w:t>s smartphones da Apple um novo método de</w:t>
+      </w:r>
+      <w:r>
+        <w:rPr>
+          <w:rFonts w:cs="Times New Roman"/>
+          <w:szCs w:val="24"/>
+        </w:rPr>
+        <w:t xml:space="preserve"> desbloqueio</w:t>
+      </w:r>
+      <w:r>
+        <w:rPr>
+          <w:rFonts w:cs="Times New Roman"/>
+          <w:szCs w:val="24"/>
+        </w:rPr>
+        <w:t xml:space="preserve"> biométrico</w:t>
+      </w:r>
+      <w:r>
+        <w:rPr>
+          <w:rFonts w:cs="Times New Roman"/>
+          <w:szCs w:val="24"/>
+        </w:rPr>
+        <w:t xml:space="preserve"> chamado</w:t>
+      </w:r>
+      <w:r>
+        <w:rPr>
+          <w:rFonts w:cs="Times New Roman"/>
+          <w:szCs w:val="24"/>
+        </w:rPr>
+        <w:t xml:space="preserve"> </w:t>
+      </w:r>
+      <w:r>
+        <w:rPr>
+          <w:rFonts w:cs="Times New Roman"/>
+          <w:i/>
+          <w:szCs w:val="24"/>
+        </w:rPr>
+        <w:t>Face</w:t>
+      </w:r>
+      <w:r>
+        <w:rPr>
+          <w:rFonts w:cs="Times New Roman"/>
+          <w:i/>
+          <w:szCs w:val="24"/>
+        </w:rPr>
+        <w:t>ID</w:t>
+      </w:r>
+      <w:r>
+        <w:rPr>
+          <w:rFonts w:cs="Times New Roman"/>
+          <w:szCs w:val="24"/>
+        </w:rPr>
+        <w:t xml:space="preserve">, primeiramente implementado no iPhone X em 2017, </w:t>
+      </w:r>
+      <w:r>
+        <w:rPr>
+          <w:rFonts w:cs="Times New Roman"/>
+          <w:szCs w:val="24"/>
+        </w:rPr>
+        <w:t xml:space="preserve">que utiliza o reconhecimento facial como autenticador. </w:t>
       </w:r>
     </w:p>
     <w:p>
@@ -1366,101 +1445,49 @@
           <w:rFonts w:cs="Times New Roman"/>
           <w:szCs w:val="24"/>
         </w:rPr>
-        <w:t>O reconhecimento facial tem sido aperfeiçoad</w:t>
-      </w:r>
-      <w:r>
-        <w:rPr>
-          <w:rFonts w:cs="Times New Roman"/>
-          <w:szCs w:val="24"/>
-        </w:rPr>
-        <w:t>o</w:t>
-      </w:r>
-      <w:r>
-        <w:rPr>
-          <w:rFonts w:cs="Times New Roman"/>
-          <w:szCs w:val="24"/>
-        </w:rPr>
-        <w:t xml:space="preserve"> nos últimos anos. É</w:t>
-      </w:r>
-      <w:r>
-        <w:rPr>
-          <w:rFonts w:cs="Times New Roman"/>
-          <w:szCs w:val="24"/>
-        </w:rPr>
-        <w:t xml:space="preserve"> possível observar o uso </w:t>
-      </w:r>
-      <w:r>
-        <w:rPr>
-          <w:rFonts w:cs="Times New Roman"/>
-          <w:szCs w:val="24"/>
-        </w:rPr>
-        <w:t>dessa tecnologia</w:t>
-      </w:r>
-      <w:r>
-        <w:rPr>
-          <w:rFonts w:cs="Times New Roman"/>
-          <w:szCs w:val="24"/>
-        </w:rPr>
-        <w:t xml:space="preserve"> em uma variedade de situações nos dias de hoje, </w:t>
-      </w:r>
-      <w:r>
-        <w:rPr>
-          <w:rFonts w:cs="Times New Roman"/>
-          <w:szCs w:val="24"/>
-        </w:rPr>
-        <w:t>como por exemplo as</w:t>
-      </w:r>
-      <w:r>
-        <w:rPr>
-          <w:rFonts w:cs="Times New Roman"/>
-          <w:szCs w:val="24"/>
-        </w:rPr>
-        <w:t xml:space="preserve"> redes sociais, que são capazes de reconhecer automaticamente a identidade de pessoas que aparecem em fotos postadas nos </w:t>
-      </w:r>
-      <w:proofErr w:type="spellStart"/>
-      <w:r>
-        <w:rPr>
-          <w:rFonts w:cs="Times New Roman"/>
-          <w:i/>
-          <w:szCs w:val="24"/>
-        </w:rPr>
-        <w:t>feeds</w:t>
-      </w:r>
-      <w:proofErr w:type="spellEnd"/>
-      <w:r>
-        <w:rPr>
-          <w:rFonts w:cs="Times New Roman"/>
-          <w:szCs w:val="24"/>
-        </w:rPr>
-        <w:t>. Somado a isso, surgiu recentemente no</w:t>
-      </w:r>
-      <w:r>
-        <w:rPr>
-          <w:rFonts w:cs="Times New Roman"/>
-          <w:szCs w:val="24"/>
-        </w:rPr>
-        <w:t>s smartphones da Apple um novo método de</w:t>
-      </w:r>
-      <w:r>
-        <w:rPr>
-          <w:rFonts w:cs="Times New Roman"/>
-          <w:szCs w:val="24"/>
-        </w:rPr>
-        <w:t xml:space="preserve"> desbloqueio</w:t>
-      </w:r>
-      <w:r>
-        <w:rPr>
-          <w:rFonts w:cs="Times New Roman"/>
-          <w:szCs w:val="24"/>
-        </w:rPr>
-        <w:t xml:space="preserve"> biométrico</w:t>
-      </w:r>
-      <w:r>
-        <w:rPr>
-          <w:rFonts w:cs="Times New Roman"/>
-          <w:szCs w:val="24"/>
-        </w:rPr>
-        <w:t xml:space="preserve"> chamado</w:t>
+        <w:t>Com base nesses avanços recentes na precisão e confiabilidade dessa tecnologia, surge uma questão: é</w:t>
+      </w:r>
+      <w:r>
+        <w:rPr>
+          <w:rFonts w:cs="Times New Roman"/>
+          <w:szCs w:val="24"/>
+        </w:rPr>
+        <w:t xml:space="preserve"> factível a criação de</w:t>
+      </w:r>
+      <w:r>
+        <w:rPr>
+          <w:rFonts w:cs="Times New Roman"/>
+          <w:szCs w:val="24"/>
+        </w:rPr>
+        <w:t xml:space="preserve"> um dispositivo de tranca</w:t>
+      </w:r>
+      <w:r>
+        <w:rPr>
+          <w:rFonts w:cs="Times New Roman"/>
+          <w:szCs w:val="24"/>
+        </w:rPr>
+        <w:t xml:space="preserve"> mecânica automática</w:t>
+      </w:r>
+      <w:r>
+        <w:rPr>
+          <w:rFonts w:cs="Times New Roman"/>
+          <w:szCs w:val="24"/>
+        </w:rPr>
+        <w:t xml:space="preserve"> com reconhecimento facial? </w:t>
+      </w:r>
+      <w:r>
+        <w:rPr>
+          <w:rFonts w:cs="Times New Roman"/>
+          <w:szCs w:val="24"/>
+        </w:rPr>
+        <w:t>Há possibilidade desse artefato</w:t>
+      </w:r>
+      <w:r>
+        <w:rPr>
+          <w:rFonts w:cs="Times New Roman"/>
+          <w:szCs w:val="24"/>
+        </w:rPr>
+        <w:t xml:space="preserve"> oferecer</w:t>
       </w:r>
       <w:r>
         <w:rPr>
@@ -1469,38 +1496,62 @@
         </w:rPr>
         <w:t xml:space="preserve"> </w:t>
       </w:r>
-      <w:proofErr w:type="spellStart"/>
-      <w:r>
-        <w:rPr>
-          <w:rFonts w:cs="Times New Roman"/>
-          <w:i/>
-          <w:szCs w:val="24"/>
-        </w:rPr>
-        <w:t>Face</w:t>
-      </w:r>
-      <w:r>
-        <w:rPr>
-          <w:rFonts w:cs="Times New Roman"/>
-          <w:i/>
-          <w:szCs w:val="24"/>
-        </w:rPr>
-        <w:t>ID</w:t>
-      </w:r>
-      <w:proofErr w:type="spellEnd"/>
-      <w:r>
-        <w:rPr>
-          <w:rFonts w:cs="Times New Roman"/>
-          <w:szCs w:val="24"/>
-        </w:rPr>
-        <w:t xml:space="preserve">, primeiramente implementado no iPhone X em 2017, </w:t>
-      </w:r>
-      <w:r>
-        <w:rPr>
-          <w:rFonts w:cs="Times New Roman"/>
-          <w:szCs w:val="24"/>
-        </w:rPr>
-        <w:t xml:space="preserve">que utiliza o reconhecimento facial como autenticador. </w:t>
-      </w:r>
+      <w:r>
+        <w:rPr>
+          <w:rFonts w:cs="Times New Roman"/>
+          <w:szCs w:val="24"/>
+        </w:rPr>
+        <w:t>simultaneamente segurança e acessibilidade</w:t>
+      </w:r>
+      <w:r>
+        <w:rPr>
+          <w:rFonts w:cs="Times New Roman"/>
+          <w:szCs w:val="24"/>
+        </w:rPr>
+        <w:t>?</w:t>
+      </w:r>
+      <w:r>
+        <w:rPr>
+          <w:rFonts w:cs="Times New Roman"/>
+          <w:szCs w:val="24"/>
+        </w:rPr>
+        <w:t xml:space="preserve"> </w:t>
+      </w:r>
+      <w:r>
+        <w:rPr>
+          <w:rFonts w:cs="Times New Roman"/>
+          <w:szCs w:val="24"/>
+        </w:rPr>
+        <w:t>Qual a eficiência e limitações dessa tecnologia?</w:t>
+      </w:r>
+    </w:p>
+    <w:p>
+      <w:pPr>
+        <w:spacing w:line="360" w:lineRule="auto"/>
+        <w:rPr>
+          <w:rFonts w:cs="Times New Roman"/>
+          <w:szCs w:val="24"/>
+        </w:rPr>
+      </w:pPr>
+    </w:p>
+    <w:p>
+      <w:pPr>
+        <w:pStyle w:val="Ttulo1"/>
+        <w:spacing w:line="360" w:lineRule="auto"/>
+        <w:rPr>
+          <w:rFonts w:cs="Times New Roman"/>
+          <w:szCs w:val="24"/>
+        </w:rPr>
+      </w:pPr>
+      <w:bookmarkStart w:id="2" w:name="_Toc536479750"/>
+      <w:r>
+        <w:rPr>
+          <w:rFonts w:cs="Times New Roman"/>
+          <w:szCs w:val="24"/>
+        </w:rPr>
+        <w:t>OBJETIVOS</w:t>
+      </w:r>
+      <w:bookmarkEnd w:id="2"/>
     </w:p>
     <w:p>
       <w:pPr>
@@ -1517,113 +1568,8 @@
           <w:rFonts w:cs="Times New Roman"/>
           <w:szCs w:val="24"/>
         </w:rPr>
-        <w:t>Com base nesses avanços recentes na precisão e confiabilidade dessa tecnologia, surge uma questão: é</w:t>
-      </w:r>
-      <w:r>
-        <w:rPr>
-          <w:rFonts w:cs="Times New Roman"/>
-          <w:szCs w:val="24"/>
-        </w:rPr>
-        <w:t xml:space="preserve"> factível a criação de</w:t>
-      </w:r>
-      <w:r>
-        <w:rPr>
-          <w:rFonts w:cs="Times New Roman"/>
-          <w:szCs w:val="24"/>
-        </w:rPr>
-        <w:t xml:space="preserve"> um dispositivo de tranca</w:t>
-      </w:r>
-      <w:r>
-        <w:rPr>
-          <w:rFonts w:cs="Times New Roman"/>
-          <w:szCs w:val="24"/>
-        </w:rPr>
-        <w:t xml:space="preserve"> mecânica automática</w:t>
-      </w:r>
-      <w:r>
-        <w:rPr>
-          <w:rFonts w:cs="Times New Roman"/>
-          <w:szCs w:val="24"/>
-        </w:rPr>
-        <w:t xml:space="preserve"> com reconhecimento facial? </w:t>
-      </w:r>
-      <w:r>
-        <w:rPr>
-          <w:rFonts w:cs="Times New Roman"/>
-          <w:szCs w:val="24"/>
-        </w:rPr>
-        <w:t>Há possibilidade desse artefato</w:t>
-      </w:r>
-      <w:r>
-        <w:rPr>
-          <w:rFonts w:cs="Times New Roman"/>
-          <w:szCs w:val="24"/>
-        </w:rPr>
-        <w:t xml:space="preserve"> oferecer</w:t>
-      </w:r>
-      <w:r>
-        <w:rPr>
-          <w:rFonts w:cs="Times New Roman"/>
-          <w:szCs w:val="24"/>
-        </w:rPr>
-        <w:t xml:space="preserve"> </w:t>
-      </w:r>
-      <w:r>
-        <w:rPr>
-          <w:rFonts w:cs="Times New Roman"/>
-          <w:szCs w:val="24"/>
-        </w:rPr>
-        <w:t>simultaneamente segurança e acessibilidade</w:t>
-      </w:r>
-      <w:r>
-        <w:rPr>
-          <w:rFonts w:cs="Times New Roman"/>
-          <w:szCs w:val="24"/>
-        </w:rPr>
-        <w:t>?</w:t>
-      </w:r>
-      <w:r>
-        <w:rPr>
-          <w:rFonts w:cs="Times New Roman"/>
-          <w:szCs w:val="24"/>
-        </w:rPr>
-        <w:t xml:space="preserve"> </w:t>
-      </w:r>
-      <w:r>
-        <w:rPr>
-          <w:rFonts w:cs="Times New Roman"/>
-          <w:szCs w:val="24"/>
-        </w:rPr>
-        <w:t>Qual a eficiência e limitações dessa tecnologia?</w:t>
-      </w:r>
-    </w:p>
-    <w:p>
-      <w:pPr>
-        <w:spacing w:line="360" w:lineRule="auto"/>
-        <w:rPr>
-          <w:rFonts w:cs="Times New Roman"/>
-          <w:szCs w:val="24"/>
-        </w:rPr>
-      </w:pPr>
-    </w:p>
-    <w:p>
-      <w:pPr>
-        <w:pStyle w:val="Ttulo1"/>
-        <w:spacing w:line="360" w:lineRule="auto"/>
-        <w:rPr>
-          <w:rFonts w:cs="Times New Roman"/>
-          <w:szCs w:val="24"/>
-        </w:rPr>
-      </w:pPr>
-      <w:bookmarkStart w:id="2" w:name="_Toc536479750"/>
-      <w:r>
-        <w:rPr>
-          <w:rFonts w:cs="Times New Roman"/>
-          <w:szCs w:val="24"/>
-        </w:rPr>
-        <w:t>OBJETIVOS</w:t>
-      </w:r>
-      <w:bookmarkEnd w:id="2"/>
+        <w:t xml:space="preserve">O objetivo deste projeto é desenvolver um sistema de tranca automática para portas, utilizando tecnologia de reconhecimento facial e hardware relativamente barato, com o objetivo de automatizar o processo de abrir fechaduras ao mesmo tempo que fornece uma solução de custo relativamente baixo. </w:t>
+      </w:r>
     </w:p>
     <w:p>
       <w:pPr>
@@ -1640,7 +1586,38 @@
           <w:rFonts w:cs="Times New Roman"/>
           <w:szCs w:val="24"/>
         </w:rPr>
-        <w:t xml:space="preserve">O objetivo deste projeto é desenvolver um sistema de tranca automática para portas, utilizando tecnologia de reconhecimento facial e hardware relativamente barato, com o objetivo de automatizar o processo de abrir fechaduras ao mesmo tempo que fornece uma solução de custo relativamente baixo. </w:t>
+        <w:t xml:space="preserve">Através disso, este projeto visa criar um protótipo de um dispositivo </w:t>
+      </w:r>
+      <w:r>
+        <w:rPr>
+          <w:rFonts w:cs="Times New Roman"/>
+          <w:szCs w:val="24"/>
+        </w:rPr>
+        <w:t xml:space="preserve">de menor custo possível, </w:t>
+      </w:r>
+      <w:r>
+        <w:t>sem comprometer a segurança</w:t>
+      </w:r>
+      <w:r>
+        <w:rPr>
+          <w:rFonts w:cs="Times New Roman"/>
+          <w:szCs w:val="24"/>
+        </w:rPr>
+        <w:t xml:space="preserve">, para </w:t>
+      </w:r>
+      <w:r>
+        <w:rPr>
+          <w:rFonts w:cs="Times New Roman"/>
+          <w:szCs w:val="24"/>
+        </w:rPr>
+        <w:t xml:space="preserve">ser utilizado </w:t>
+      </w:r>
+      <w:r>
+        <w:rPr>
+          <w:rFonts w:cs="Times New Roman"/>
+          <w:szCs w:val="24"/>
+        </w:rPr>
+        <w:t>como uma maneira de trazer mais segurança e praticidade para dentro de casa.</w:t>
       </w:r>
     </w:p>
     <w:p>
@@ -1653,43 +1630,54 @@
           <w:szCs w:val="24"/>
         </w:rPr>
       </w:pPr>
-      <w:r>
-        <w:rPr>
-          <w:rFonts w:cs="Times New Roman"/>
-          <w:szCs w:val="24"/>
-        </w:rPr>
-        <w:t xml:space="preserve">Através disso, este projeto visa criar um protótipo de um dispositivo </w:t>
-      </w:r>
-      <w:r>
-        <w:rPr>
-          <w:rFonts w:cs="Times New Roman"/>
-          <w:szCs w:val="24"/>
-        </w:rPr>
-        <w:t xml:space="preserve">de menor custo possível, </w:t>
-      </w:r>
-      <w:r>
-        <w:t>sem comprometer a segurança</w:t>
-      </w:r>
-      <w:r>
-        <w:rPr>
-          <w:rFonts w:cs="Times New Roman"/>
-          <w:szCs w:val="24"/>
-        </w:rPr>
-        <w:t xml:space="preserve">, para </w:t>
-      </w:r>
-      <w:r>
-        <w:rPr>
-          <w:rFonts w:cs="Times New Roman"/>
-          <w:szCs w:val="24"/>
-        </w:rPr>
-        <w:t xml:space="preserve">ser utilizado </w:t>
-      </w:r>
-      <w:r>
-        <w:rPr>
-          <w:rFonts w:cs="Times New Roman"/>
-          <w:szCs w:val="24"/>
-        </w:rPr>
-        <w:t>como uma maneira de trazer mais segurança e praticidade para dentro de casa.</w:t>
+    </w:p>
+    <w:p>
+      <w:pPr>
+        <w:pStyle w:val="Ttulo1"/>
+        <w:spacing w:line="360" w:lineRule="auto"/>
+        <w:rPr>
+          <w:rFonts w:cs="Times New Roman"/>
+          <w:szCs w:val="24"/>
+        </w:rPr>
+      </w:pPr>
+      <w:bookmarkStart w:id="3" w:name="_Toc536479751"/>
+      <w:r>
+        <w:rPr>
+          <w:rFonts w:cs="Times New Roman"/>
+          <w:szCs w:val="24"/>
+        </w:rPr>
+        <w:t>JUSTIFICATIVA</w:t>
+      </w:r>
+      <w:bookmarkEnd w:id="3"/>
+      <w:r>
+        <w:rPr>
+          <w:rFonts w:cs="Times New Roman"/>
+          <w:szCs w:val="24"/>
+        </w:rPr>
+        <w:t xml:space="preserve"> (</w:t>
+      </w:r>
+      <w:r>
+        <w:rPr>
+          <w:rFonts w:cs="Times New Roman"/>
+          <w:color w:val="FF0000"/>
+          <w:szCs w:val="24"/>
+        </w:rPr>
+        <w:t>O porquê</w:t>
+      </w:r>
+      <w:r>
+        <w:rPr>
+          <w:rFonts w:cs="Times New Roman"/>
+          <w:color w:val="FF0000"/>
+          <w:szCs w:val="24"/>
+        </w:rPr>
+        <w:t xml:space="preserve"> deste trabalho ser importante</w:t>
+      </w:r>
+      <w:r>
+        <w:rPr>
+          <w:rFonts w:cs="Times New Roman"/>
+          <w:szCs w:val="24"/>
+        </w:rPr>
+        <w:t>)</w:t>
       </w:r>
     </w:p>
     <w:p>
@@ -1702,54 +1690,181 @@
           <w:szCs w:val="24"/>
         </w:rPr>
       </w:pPr>
-    </w:p>
-    <w:p>
-      <w:pPr>
-        <w:pStyle w:val="Ttulo1"/>
-        <w:spacing w:line="360" w:lineRule="auto"/>
-        <w:rPr>
-          <w:rFonts w:cs="Times New Roman"/>
-          <w:szCs w:val="24"/>
-        </w:rPr>
-      </w:pPr>
-      <w:bookmarkStart w:id="3" w:name="_Toc536479751"/>
-      <w:r>
-        <w:rPr>
-          <w:rFonts w:cs="Times New Roman"/>
-          <w:szCs w:val="24"/>
-        </w:rPr>
-        <w:t>JUSTIFICATIVA</w:t>
-      </w:r>
-      <w:bookmarkEnd w:id="3"/>
-      <w:r>
-        <w:rPr>
-          <w:rFonts w:cs="Times New Roman"/>
-          <w:szCs w:val="24"/>
-        </w:rPr>
-        <w:t xml:space="preserve"> (</w:t>
-      </w:r>
-      <w:r>
-        <w:rPr>
-          <w:rFonts w:cs="Times New Roman"/>
-          <w:color w:val="FF0000"/>
-          <w:szCs w:val="24"/>
-        </w:rPr>
-        <w:t>O porquê</w:t>
-      </w:r>
-      <w:r>
-        <w:rPr>
-          <w:rFonts w:cs="Times New Roman"/>
-          <w:color w:val="FF0000"/>
-          <w:szCs w:val="24"/>
-        </w:rPr>
-        <w:t xml:space="preserve"> deste trabalho ser importante</w:t>
-      </w:r>
-      <w:r>
-        <w:rPr>
-          <w:rFonts w:cs="Times New Roman"/>
-          <w:szCs w:val="24"/>
-        </w:rPr>
-        <w:t>)</w:t>
+      <w:r>
+        <w:rPr>
+          <w:rFonts w:cs="Times New Roman"/>
+          <w:szCs w:val="24"/>
+        </w:rPr>
+        <w:t>Este projeto propõe, como fruto de seu desenvolvimento, uma alternativa mais barata para os métodos de segurança</w:t>
+      </w:r>
+      <w:r>
+        <w:rPr>
+          <w:rFonts w:cs="Times New Roman"/>
+          <w:szCs w:val="24"/>
+        </w:rPr>
+        <w:t xml:space="preserve"> tecnológica atuais, especificamente para os</w:t>
+      </w:r>
+      <w:r>
+        <w:rPr>
+          <w:rFonts w:cs="Times New Roman"/>
+          <w:szCs w:val="24"/>
+        </w:rPr>
+        <w:t xml:space="preserve"> método</w:t>
+      </w:r>
+      <w:r>
+        <w:rPr>
+          <w:rFonts w:cs="Times New Roman"/>
+          <w:szCs w:val="24"/>
+        </w:rPr>
+        <w:t>s</w:t>
+      </w:r>
+      <w:r>
+        <w:rPr>
+          <w:rFonts w:cs="Times New Roman"/>
+          <w:szCs w:val="24"/>
+        </w:rPr>
+        <w:t xml:space="preserve"> que utiliza</w:t>
+      </w:r>
+      <w:r>
+        <w:rPr>
+          <w:rFonts w:cs="Times New Roman"/>
+          <w:szCs w:val="24"/>
+        </w:rPr>
+        <w:t>m</w:t>
+      </w:r>
+      <w:r>
+        <w:rPr>
+          <w:rFonts w:cs="Times New Roman"/>
+          <w:szCs w:val="24"/>
+        </w:rPr>
+        <w:t xml:space="preserve"> o </w:t>
+      </w:r>
+      <w:r>
+        <w:rPr>
+          <w:rFonts w:cs="Times New Roman"/>
+          <w:szCs w:val="24"/>
+        </w:rPr>
+        <w:lastRenderedPageBreak/>
+        <w:t xml:space="preserve">reconhecimento facial como </w:t>
+      </w:r>
+      <w:r>
+        <w:rPr>
+          <w:rFonts w:cs="Times New Roman"/>
+          <w:szCs w:val="24"/>
+        </w:rPr>
+        <w:t>autenticação</w:t>
+      </w:r>
+      <w:r>
+        <w:rPr>
+          <w:rFonts w:cs="Times New Roman"/>
+          <w:szCs w:val="24"/>
+        </w:rPr>
+        <w:t>.</w:t>
+      </w:r>
+      <w:r>
+        <w:rPr>
+          <w:rFonts w:cs="Times New Roman"/>
+          <w:szCs w:val="24"/>
+        </w:rPr>
+        <w:t xml:space="preserve"> Com utilização</w:t>
+      </w:r>
+      <w:r>
+        <w:rPr>
+          <w:rFonts w:cs="Times New Roman"/>
+          <w:szCs w:val="24"/>
+        </w:rPr>
+        <w:t xml:space="preserve"> de</w:t>
+      </w:r>
+      <w:r>
+        <w:rPr>
+          <w:rFonts w:cs="Times New Roman"/>
+          <w:szCs w:val="24"/>
+        </w:rPr>
+        <w:t xml:space="preserve"> um software</w:t>
+      </w:r>
+      <w:r>
+        <w:rPr>
+          <w:rFonts w:cs="Times New Roman"/>
+          <w:szCs w:val="24"/>
+        </w:rPr>
+        <w:t xml:space="preserve"> eficiente</w:t>
+      </w:r>
+      <w:r>
+        <w:rPr>
+          <w:rFonts w:cs="Times New Roman"/>
+          <w:szCs w:val="24"/>
+        </w:rPr>
+        <w:t xml:space="preserve"> </w:t>
+      </w:r>
+      <w:r>
+        <w:rPr>
+          <w:rFonts w:cs="Times New Roman"/>
+          <w:szCs w:val="24"/>
+        </w:rPr>
+        <w:t>e</w:t>
+      </w:r>
+      <w:r>
+        <w:rPr>
+          <w:rFonts w:cs="Times New Roman"/>
+          <w:szCs w:val="24"/>
+        </w:rPr>
+        <w:t xml:space="preserve"> um hardware relativamente barato</w:t>
+      </w:r>
+      <w:r>
+        <w:rPr>
+          <w:rFonts w:cs="Times New Roman"/>
+          <w:szCs w:val="24"/>
+        </w:rPr>
+        <w:t>,</w:t>
+      </w:r>
+      <w:r>
+        <w:rPr>
+          <w:rFonts w:cs="Times New Roman"/>
+          <w:szCs w:val="24"/>
+        </w:rPr>
+        <w:t xml:space="preserve"> o projeto pretende</w:t>
+      </w:r>
+      <w:r>
+        <w:rPr>
+          <w:rFonts w:cs="Times New Roman"/>
+          <w:szCs w:val="24"/>
+        </w:rPr>
+        <w:t xml:space="preserve"> </w:t>
+      </w:r>
+      <w:r>
+        <w:rPr>
+          <w:rFonts w:cs="Times New Roman"/>
+          <w:szCs w:val="24"/>
+        </w:rPr>
+        <w:t xml:space="preserve">ser </w:t>
+      </w:r>
+      <w:r>
+        <w:rPr>
+          <w:rFonts w:cs="Times New Roman"/>
+          <w:szCs w:val="24"/>
+        </w:rPr>
+        <w:t>capaz de</w:t>
+      </w:r>
+      <w:r>
+        <w:rPr>
+          <w:rFonts w:cs="Times New Roman"/>
+          <w:szCs w:val="24"/>
+        </w:rPr>
+        <w:t xml:space="preserve"> produzir um dispositivo de baixo custo, que seria mais </w:t>
+      </w:r>
+      <w:r>
+        <w:rPr>
+          <w:rFonts w:cs="Times New Roman"/>
+          <w:szCs w:val="24"/>
+        </w:rPr>
+        <w:t>acessível</w:t>
+      </w:r>
+      <w:r>
+        <w:rPr>
+          <w:rFonts w:cs="Times New Roman"/>
+          <w:szCs w:val="24"/>
+        </w:rPr>
+        <w:t xml:space="preserve"> que as alternativas encontradas no mercado atualmente.</w:t>
       </w:r>
     </w:p>
     <w:p>
@@ -1757,60 +1872,95 @@
         <w:spacing w:line="360" w:lineRule="auto"/>
         <w:ind w:firstLine="360"/>
         <w:jc w:val="both"/>
-        <w:rPr>
-          <w:lang w:val="en-US"/>
-        </w:rPr>
-      </w:pPr>
-      <w:r>
-        <w:rPr>
-          <w:rFonts w:cs="Times New Roman"/>
-          <w:szCs w:val="24"/>
-          <w:lang w:val="en-US"/>
-        </w:rPr>
-        <w:t>(</w:t>
-      </w:r>
-      <w:proofErr w:type="spellStart"/>
-      <w:r>
-        <w:rPr>
-          <w:rFonts w:cs="Times New Roman"/>
-          <w:szCs w:val="24"/>
-          <w:lang w:val="en-US"/>
-        </w:rPr>
-        <w:t>pg</w:t>
-      </w:r>
-      <w:proofErr w:type="spellEnd"/>
-      <w:r>
-        <w:rPr>
-          <w:rFonts w:cs="Times New Roman"/>
-          <w:szCs w:val="24"/>
-          <w:lang w:val="en-US"/>
-        </w:rPr>
-        <w:t xml:space="preserve"> 139, Our biometric future, read - </w:t>
-      </w:r>
-      <w:r>
-        <w:rPr>
-          <w:lang w:val="en-US"/>
-        </w:rPr>
-        <w:t xml:space="preserve">This chapter seeks to examine how social uses of facial recognition and other biometrics are being defined at the level of individual users, </w:t>
-      </w:r>
-      <w:r>
-        <w:rPr>
-          <w:u w:val="single"/>
-          <w:lang w:val="en-US"/>
-        </w:rPr>
-        <w:t>and how the securitization of identity is incorporated at the level of individual practice</w:t>
-      </w:r>
-      <w:r>
-        <w:rPr>
-          <w:lang w:val="en-US"/>
+      </w:pPr>
+      <w:r>
+        <w:t xml:space="preserve">De acordo com Gates </w:t>
+      </w:r>
+      <w:r>
+        <w:t xml:space="preserve">em seu livro </w:t>
+      </w:r>
+      <w:r>
+        <w:rPr>
+          <w:i/>
+        </w:rPr>
+        <w:t>Our Biometric Future</w:t>
+      </w:r>
+      <w:r>
+        <w:t>:</w:t>
+      </w:r>
+    </w:p>
+    <w:p>
+      <w:pPr>
+        <w:spacing w:line="360" w:lineRule="auto"/>
+        <w:ind w:left="2268"/>
+        <w:jc w:val="both"/>
+        <w:rPr>
+          <w:sz w:val="20"/>
+          <w:szCs w:val="20"/>
+        </w:rPr>
+      </w:pPr>
+      <w:r>
+        <w:rPr>
+          <w:sz w:val="20"/>
+          <w:szCs w:val="20"/>
+        </w:rPr>
+        <w:t>Os sistemas biométricos estão sendo projetados principalmente para auxiliar “usuários institucionais” no controle de redes e informações, aumentar a escala e efetividade d</w:t>
+      </w:r>
+      <w:r>
+        <w:rPr>
+          <w:sz w:val="20"/>
+          <w:szCs w:val="20"/>
+        </w:rPr>
+        <w:t>e sistemas de vigilância, e para</w:t>
+      </w:r>
+      <w:r>
+        <w:rPr>
+          <w:sz w:val="20"/>
+          <w:szCs w:val="20"/>
+        </w:rPr>
+        <w:t xml:space="preserve"> assegurar formas de acesso diferenciado aos recursos de valor da sociedade capitalista tardia. </w:t>
+      </w:r>
+      <w:r>
+        <w:rPr>
+          <w:sz w:val="20"/>
+          <w:szCs w:val="20"/>
+        </w:rPr>
+        <w:t xml:space="preserve">Apesar da linguagem de empoderamento, aplicações de sistemas biométricos aos consumidores mais suportam do que desafiam essa afirmação. </w:t>
+      </w:r>
+      <w:r>
+        <w:rPr>
+          <w:sz w:val="20"/>
+          <w:szCs w:val="20"/>
+        </w:rPr>
+        <w:t>(GATES, 2011</w:t>
+      </w:r>
+      <w:r>
+        <w:rPr>
+          <w:sz w:val="20"/>
+          <w:szCs w:val="20"/>
+        </w:rPr>
+        <w:t>, p.127</w:t>
+      </w:r>
+      <w:r>
+        <w:rPr>
+          <w:sz w:val="20"/>
+          <w:szCs w:val="20"/>
+        </w:rPr>
+        <w:t>, tradução nossa</w:t>
+      </w:r>
+      <w:r>
+        <w:rPr>
+          <w:sz w:val="20"/>
+          <w:szCs w:val="20"/>
+        </w:rPr>
+        <w:t>)</w:t>
+      </w:r>
+      <w:r>
+        <w:rPr>
+          <w:sz w:val="20"/>
+          <w:szCs w:val="20"/>
         </w:rPr>
         <w:t>.</w:t>
-      </w:r>
-      <w:r>
-        <w:rPr>
-          <w:lang w:val="en-US"/>
-        </w:rPr>
-        <w:t>)</w:t>
       </w:r>
     </w:p>
     <w:p>
@@ -1818,74 +1968,30 @@
         <w:spacing w:line="360" w:lineRule="auto"/>
         <w:ind w:firstLine="360"/>
         <w:jc w:val="both"/>
-        <w:rPr>
-          <w:lang w:val="en-US"/>
-        </w:rPr>
-      </w:pPr>
-      <w:r>
-        <w:rPr>
-          <w:lang w:val="en-US"/>
-        </w:rPr>
-        <w:t>(</w:t>
-      </w:r>
-      <w:proofErr w:type="spellStart"/>
-      <w:r>
-        <w:rPr>
-          <w:lang w:val="en-US"/>
-        </w:rPr>
-        <w:t>pg</w:t>
-      </w:r>
-      <w:proofErr w:type="spellEnd"/>
-      <w:r>
-        <w:rPr>
-          <w:lang w:val="en-US"/>
-        </w:rPr>
-        <w:t xml:space="preserve"> 140, our biometric future - </w:t>
-      </w:r>
-      <w:r>
-        <w:rPr>
-          <w:lang w:val="en-US"/>
-        </w:rPr>
-        <w:t xml:space="preserve">The claim of “empowerment” pervades discourse about digital technologies in general, and consumer applications of biometrics are no exception. </w:t>
-      </w:r>
-      <w:r>
-        <w:rPr>
-          <w:u w:val="single"/>
-          <w:lang w:val="en-US"/>
-        </w:rPr>
-        <w:t>The suggestion is that we can “empower” ourselves by optimizing our personal technologies</w:t>
-      </w:r>
-      <w:r>
-        <w:rPr>
-          <w:lang w:val="en-US"/>
-        </w:rPr>
-        <w:t xml:space="preserve">, trying out and adopting the latest new devices, software, and services in order to better manage our lives. </w:t>
-      </w:r>
-      <w:r>
-        <w:rPr>
-          <w:u w:val="single"/>
-          <w:lang w:val="en-US"/>
-        </w:rPr>
-        <w:t>We are encouraged to experiment with and make optimal use of new technologies</w:t>
-      </w:r>
-      <w:r>
-        <w:rPr>
-          <w:lang w:val="en-US"/>
-        </w:rPr>
-        <w:t xml:space="preserve">, whether to express ourselves, increase our productivity, make more money, </w:t>
-      </w:r>
-      <w:r>
-        <w:rPr>
-          <w:u w:val="single"/>
-          <w:lang w:val="en-US"/>
-        </w:rPr>
-        <w:t>secure ourselves from threats</w:t>
-      </w:r>
-      <w:r>
-        <w:rPr>
-          <w:lang w:val="en-US"/>
-        </w:rPr>
-        <w:t>, or otherwise better ourselves and make our lives more self-sufficient and complete.)</w:t>
+      </w:pPr>
+      <w:r>
+        <w:t>Gates ressalta que, apesar de haver um discurso sobre a importância da aquisição de novas tecnologias</w:t>
+      </w:r>
+      <w:r>
+        <w:t xml:space="preserve"> de segurança</w:t>
+      </w:r>
+      <w:r>
+        <w:t xml:space="preserve"> por consumidores, as mesmas são mais voltadas para</w:t>
+      </w:r>
+      <w:r>
+        <w:t xml:space="preserve"> uso em ambientes profissionais</w:t>
+      </w:r>
+      <w:r>
+        <w:t>.</w:t>
+      </w:r>
+      <w:r>
+        <w:t xml:space="preserve"> Através deste projeto,</w:t>
+      </w:r>
+      <w:r>
+        <w:t xml:space="preserve"> </w:t>
+      </w:r>
+      <w:r>
+        <w:t>será possível aproximar mais o cidadão comum dessas inovações, diminuindo o foco no mercado profissional e aumentando o contato do consumidor com a tecnologia.</w:t>
       </w:r>
     </w:p>
     <w:p>
@@ -1898,54 +2004,26 @@
           <w:szCs w:val="24"/>
         </w:rPr>
       </w:pPr>
-      <w:r>
-        <w:t>De acordo Kelly Gates</w:t>
-      </w:r>
-      <w:r>
-        <w:t xml:space="preserve"> em seu livro </w:t>
-      </w:r>
-      <w:proofErr w:type="spellStart"/>
-      <w:r>
-        <w:rPr>
-          <w:i/>
-        </w:rPr>
-        <w:t>Our</w:t>
-      </w:r>
-      <w:proofErr w:type="spellEnd"/>
-      <w:r>
-        <w:rPr>
-          <w:i/>
-        </w:rPr>
-        <w:t xml:space="preserve"> </w:t>
-      </w:r>
-      <w:proofErr w:type="spellStart"/>
-      <w:r>
-        <w:rPr>
-          <w:i/>
-        </w:rPr>
-        <w:t>Biometric</w:t>
-      </w:r>
-      <w:proofErr w:type="spellEnd"/>
-      <w:r>
-        <w:rPr>
-          <w:i/>
-        </w:rPr>
-        <w:t xml:space="preserve"> Future</w:t>
-      </w:r>
-      <w:r>
-        <w:t>, existe um d</w:t>
-      </w:r>
-      <w:r>
-        <w:t xml:space="preserve">iscurso de que podemos nos </w:t>
-      </w:r>
-      <w:proofErr w:type="spellStart"/>
-      <w:r>
-        <w:t>empoderar</w:t>
-      </w:r>
-      <w:proofErr w:type="spellEnd"/>
-      <w:r>
-        <w:t xml:space="preserve"> ao otimizar as nossas tecnologias pessoais. Isto se aplica a um discurso de tecnologias digitais em geral, incluindo no campo das aplicações biométricas. Somos encorajados sempre a experimentar e faze usos de novas tecnologias para melhorar em várias áreas, incluindo a segurança.</w:t>
-      </w:r>
+    </w:p>
+    <w:p>
+      <w:pPr>
+        <w:pStyle w:val="Ttulo1"/>
+        <w:spacing w:line="360" w:lineRule="auto"/>
+        <w:jc w:val="both"/>
+        <w:rPr>
+          <w:rFonts w:cs="Times New Roman"/>
+          <w:szCs w:val="24"/>
+        </w:rPr>
+      </w:pPr>
+      <w:bookmarkStart w:id="4" w:name="_Toc536479752"/>
+      <w:r>
+        <w:rPr>
+          <w:rFonts w:cs="Times New Roman"/>
+          <w:szCs w:val="24"/>
+        </w:rPr>
+        <w:t>REVISÃO BIBLIOGRÁFICA</w:t>
+      </w:r>
+      <w:bookmarkEnd w:id="4"/>
     </w:p>
     <w:p>
       <w:pPr>
@@ -1962,21 +2040,169 @@
           <w:rFonts w:cs="Times New Roman"/>
           <w:szCs w:val="24"/>
         </w:rPr>
-        <w:t>Este projeto propõe, como fruto de seu desenvolvimento, uma alternativa mais barata para os métodos de segurança</w:t>
-      </w:r>
-      <w:r>
-        <w:rPr>
-          <w:rFonts w:cs="Times New Roman"/>
-          <w:szCs w:val="24"/>
-        </w:rPr>
-        <w:t xml:space="preserve"> tecnológica atuais, especificamente para os</w:t>
-      </w:r>
-      <w:r>
-        <w:rPr>
-          <w:rFonts w:cs="Times New Roman"/>
-          <w:szCs w:val="24"/>
-        </w:rPr>
-        <w:t xml:space="preserve"> método</w:t>
+        <w:t>A tecnologia de reconhecimento faci</w:t>
+      </w:r>
+      <w:r>
+        <w:rPr>
+          <w:rFonts w:cs="Times New Roman"/>
+          <w:szCs w:val="24"/>
+        </w:rPr>
+        <w:t>al não é uma tecnologia recente</w:t>
+      </w:r>
+      <w:r>
+        <w:rPr>
+          <w:rFonts w:cs="Times New Roman"/>
+          <w:szCs w:val="24"/>
+        </w:rPr>
+        <w:t>. O Japão, por cerca de 1970, a</w:t>
+      </w:r>
+      <w:r>
+        <w:rPr>
+          <w:rFonts w:cs="Times New Roman"/>
+          <w:szCs w:val="24"/>
+        </w:rPr>
+        <w:t>través de seu rápido crescimento tecnológico</w:t>
+      </w:r>
+      <w:r>
+        <w:rPr>
+          <w:rFonts w:cs="Times New Roman"/>
+          <w:szCs w:val="24"/>
+        </w:rPr>
+        <w:t xml:space="preserve"> pós-guerra, </w:t>
+      </w:r>
+      <w:r>
+        <w:rPr>
+          <w:rFonts w:cs="Times New Roman"/>
+          <w:szCs w:val="24"/>
+        </w:rPr>
+        <w:t>criou</w:t>
+      </w:r>
+      <w:r>
+        <w:rPr>
+          <w:rFonts w:cs="Times New Roman"/>
+          <w:szCs w:val="24"/>
+        </w:rPr>
+        <w:t xml:space="preserve"> um software </w:t>
+      </w:r>
+      <w:r>
+        <w:rPr>
+          <w:rFonts w:cs="Times New Roman"/>
+          <w:szCs w:val="24"/>
+        </w:rPr>
+        <w:t>que</w:t>
+      </w:r>
+      <w:r>
+        <w:rPr>
+          <w:rFonts w:cs="Times New Roman"/>
+          <w:szCs w:val="24"/>
+        </w:rPr>
+        <w:t>, após cedida</w:t>
+      </w:r>
+      <w:r>
+        <w:rPr>
+          <w:rFonts w:cs="Times New Roman"/>
+          <w:szCs w:val="24"/>
+        </w:rPr>
+        <w:t xml:space="preserve"> uma imagem,</w:t>
+      </w:r>
+      <w:r>
+        <w:rPr>
+          <w:rFonts w:cs="Times New Roman"/>
+          <w:szCs w:val="24"/>
+        </w:rPr>
+        <w:t xml:space="preserve"> </w:t>
+      </w:r>
+      <w:r>
+        <w:rPr>
+          <w:rFonts w:cs="Times New Roman"/>
+          <w:szCs w:val="24"/>
+        </w:rPr>
+        <w:t xml:space="preserve">era capaz de </w:t>
+      </w:r>
+      <w:r>
+        <w:rPr>
+          <w:rFonts w:cs="Times New Roman"/>
+          <w:szCs w:val="24"/>
+        </w:rPr>
+        <w:t>extrair linhas e</w:t>
+      </w:r>
+      <w:r>
+        <w:rPr>
+          <w:rFonts w:cs="Times New Roman"/>
+          <w:szCs w:val="24"/>
+        </w:rPr>
+        <w:t xml:space="preserve"> </w:t>
+      </w:r>
+      <w:r>
+        <w:rPr>
+          <w:rFonts w:cs="Times New Roman"/>
+          <w:szCs w:val="24"/>
+        </w:rPr>
+        <w:t xml:space="preserve">identificar vários pontos característicos </w:t>
+      </w:r>
+      <w:r>
+        <w:rPr>
+          <w:rFonts w:cs="Times New Roman"/>
+          <w:szCs w:val="24"/>
+        </w:rPr>
+        <w:t>presentes</w:t>
+      </w:r>
+      <w:r>
+        <w:rPr>
+          <w:rFonts w:cs="Times New Roman"/>
+          <w:szCs w:val="24"/>
+        </w:rPr>
+        <w:t xml:space="preserve"> nos rostos</w:t>
+      </w:r>
+      <w:r>
+        <w:rPr>
+          <w:rFonts w:cs="Times New Roman"/>
+          <w:szCs w:val="24"/>
+        </w:rPr>
+        <w:t xml:space="preserve">. Em seguida, o </w:t>
+      </w:r>
+      <w:r>
+        <w:rPr>
+          <w:rFonts w:cs="Times New Roman"/>
+          <w:i/>
+          <w:szCs w:val="24"/>
+        </w:rPr>
+        <w:t>software</w:t>
+      </w:r>
+      <w:r>
+        <w:rPr>
+          <w:rFonts w:cs="Times New Roman"/>
+          <w:szCs w:val="24"/>
+        </w:rPr>
+        <w:t xml:space="preserve"> categorizava</w:t>
+      </w:r>
+      <w:r>
+        <w:rPr>
+          <w:rFonts w:cs="Times New Roman"/>
+          <w:szCs w:val="24"/>
+        </w:rPr>
+        <w:t xml:space="preserve"> cada face </w:t>
+      </w:r>
+      <w:r>
+        <w:rPr>
+          <w:rFonts w:cs="Times New Roman"/>
+          <w:szCs w:val="24"/>
+        </w:rPr>
+        <w:t>em uma de sete categorias, todas relacionadas</w:t>
+      </w:r>
+      <w:r>
+        <w:rPr>
+          <w:rFonts w:cs="Times New Roman"/>
+          <w:szCs w:val="24"/>
+        </w:rPr>
+        <w:t xml:space="preserve"> a</w:t>
+      </w:r>
+      <w:r>
+        <w:rPr>
+          <w:rFonts w:cs="Times New Roman"/>
+          <w:szCs w:val="24"/>
+        </w:rPr>
+        <w:t xml:space="preserve"> pessoa</w:t>
       </w:r>
       <w:r>
         <w:rPr>
@@ -1990,63 +2216,42 @@
           <w:rFonts w:cs="Times New Roman"/>
           <w:szCs w:val="24"/>
         </w:rPr>
-        <w:t xml:space="preserve"> que utiliza</w:t>
-      </w:r>
-      <w:r>
-        <w:rPr>
-          <w:rFonts w:cs="Times New Roman"/>
-          <w:szCs w:val="24"/>
-        </w:rPr>
-        <w:t>m</w:t>
-      </w:r>
-      <w:r>
-        <w:rPr>
-          <w:rFonts w:cs="Times New Roman"/>
-          <w:szCs w:val="24"/>
-        </w:rPr>
-        <w:t xml:space="preserve"> o reconhecimento facial como </w:t>
-      </w:r>
-      <w:r>
-        <w:rPr>
-          <w:rFonts w:cs="Times New Roman"/>
-          <w:szCs w:val="24"/>
-        </w:rPr>
-        <w:t>autenticação</w:t>
-      </w:r>
-      <w:r>
-        <w:rPr>
-          <w:rFonts w:cs="Times New Roman"/>
-          <w:szCs w:val="24"/>
-        </w:rPr>
-        <w:t>.</w:t>
-      </w:r>
-      <w:r>
-        <w:rPr>
-          <w:rFonts w:cs="Times New Roman"/>
-          <w:szCs w:val="24"/>
-        </w:rPr>
-        <w:t xml:space="preserve"> Com utilização</w:t>
-      </w:r>
-      <w:r>
-        <w:rPr>
-          <w:rFonts w:cs="Times New Roman"/>
-          <w:szCs w:val="24"/>
-        </w:rPr>
-        <w:t xml:space="preserve"> de</w:t>
-      </w:r>
-      <w:r>
-        <w:rPr>
-          <w:rFonts w:cs="Times New Roman"/>
-          <w:szCs w:val="24"/>
-        </w:rPr>
-        <w:t xml:space="preserve"> um software</w:t>
-      </w:r>
-      <w:r>
-        <w:rPr>
-          <w:rFonts w:cs="Times New Roman"/>
-          <w:szCs w:val="24"/>
-        </w:rPr>
-        <w:t xml:space="preserve"> eficiente</w:t>
+        <w:t xml:space="preserve"> famosa</w:t>
+      </w:r>
+      <w:r>
+        <w:rPr>
+          <w:rFonts w:cs="Times New Roman"/>
+          <w:szCs w:val="24"/>
+        </w:rPr>
+        <w:t xml:space="preserve">s. </w:t>
+      </w:r>
+      <w:r>
+        <w:rPr>
+          <w:rFonts w:cs="Times New Roman"/>
+          <w:szCs w:val="24"/>
+        </w:rPr>
+        <w:t>Apesar de impreciso, e</w:t>
+      </w:r>
+      <w:r>
+        <w:rPr>
+          <w:rFonts w:cs="Times New Roman"/>
+          <w:szCs w:val="24"/>
+        </w:rPr>
+        <w:t>sse projeto</w:t>
+      </w:r>
+      <w:r>
+        <w:rPr>
+          <w:rFonts w:cs="Times New Roman"/>
+          <w:szCs w:val="24"/>
+        </w:rPr>
+        <w:t xml:space="preserve"> chamou a atenção de inúmeras pessoas</w:t>
+      </w:r>
+      <w:r>
+        <w:rPr>
+          <w:rFonts w:cs="Times New Roman"/>
+          <w:szCs w:val="24"/>
+        </w:rPr>
+        <w:t xml:space="preserve"> e o programa</w:t>
       </w:r>
       <w:r>
         <w:rPr>
@@ -2060,119 +2265,14 @@
           <w:rFonts w:cs="Times New Roman"/>
           <w:szCs w:val="24"/>
         </w:rPr>
-        <w:t>e</w:t>
-      </w:r>
-      <w:r>
-        <w:rPr>
-          <w:rFonts w:cs="Times New Roman"/>
-          <w:szCs w:val="24"/>
-        </w:rPr>
-        <w:t xml:space="preserve"> um hardware relativamente barato</w:t>
-      </w:r>
-      <w:r>
-        <w:rPr>
-          <w:rFonts w:cs="Times New Roman"/>
-          <w:szCs w:val="24"/>
-        </w:rPr>
-        <w:t>,</w:t>
-      </w:r>
-      <w:r>
-        <w:rPr>
-          <w:rFonts w:cs="Times New Roman"/>
-          <w:szCs w:val="24"/>
-        </w:rPr>
-        <w:t xml:space="preserve"> o projeto pretende</w:t>
-      </w:r>
-      <w:r>
-        <w:rPr>
-          <w:rFonts w:cs="Times New Roman"/>
-          <w:szCs w:val="24"/>
-        </w:rPr>
-        <w:t xml:space="preserve"> </w:t>
-      </w:r>
-      <w:r>
-        <w:rPr>
-          <w:rFonts w:cs="Times New Roman"/>
-          <w:szCs w:val="24"/>
-        </w:rPr>
-        <w:t xml:space="preserve">ser </w:t>
-      </w:r>
-      <w:r>
-        <w:rPr>
-          <w:rFonts w:cs="Times New Roman"/>
-          <w:szCs w:val="24"/>
-        </w:rPr>
-        <w:t>capaz de</w:t>
-      </w:r>
-      <w:r>
-        <w:rPr>
-          <w:rFonts w:cs="Times New Roman"/>
-          <w:szCs w:val="24"/>
-        </w:rPr>
-        <w:t xml:space="preserve"> produzir um dispositivo de baixo custo, que seria mais </w:t>
-      </w:r>
-      <w:r>
-        <w:rPr>
-          <w:rFonts w:cs="Times New Roman"/>
-          <w:szCs w:val="24"/>
-        </w:rPr>
-        <w:t>acessível</w:t>
-      </w:r>
-      <w:r>
-        <w:rPr>
-          <w:rFonts w:cs="Times New Roman"/>
-          <w:szCs w:val="24"/>
-        </w:rPr>
-        <w:t xml:space="preserve"> que as alternativas encontradas no mercado atualmente.</w:t>
-      </w:r>
-    </w:p>
-    <w:p>
-      <w:pPr>
-        <w:spacing w:line="360" w:lineRule="auto"/>
-        <w:ind w:firstLine="360"/>
-        <w:jc w:val="both"/>
-        <w:rPr>
-          <w:rFonts w:cs="Times New Roman"/>
-          <w:szCs w:val="24"/>
-        </w:rPr>
-      </w:pPr>
-    </w:p>
-    <w:p>
-      <w:pPr>
-        <w:pStyle w:val="Ttulo1"/>
-        <w:spacing w:line="360" w:lineRule="auto"/>
-        <w:jc w:val="both"/>
-        <w:rPr>
-          <w:rFonts w:cs="Times New Roman"/>
-          <w:szCs w:val="24"/>
-        </w:rPr>
-      </w:pPr>
-      <w:bookmarkStart w:id="4" w:name="_Toc536479752"/>
-      <w:r>
-        <w:rPr>
-          <w:rFonts w:cs="Times New Roman"/>
-          <w:szCs w:val="24"/>
-        </w:rPr>
-        <w:t>REVISÃO BIBLIOGRÁFICA</w:t>
-      </w:r>
-      <w:bookmarkEnd w:id="4"/>
-    </w:p>
-    <w:p>
-      <w:pPr>
-        <w:spacing w:line="360" w:lineRule="auto"/>
-        <w:ind w:left="360"/>
-        <w:jc w:val="both"/>
-        <w:rPr>
-          <w:rFonts w:cs="Times New Roman"/>
-          <w:szCs w:val="24"/>
-        </w:rPr>
-      </w:pPr>
-      <w:r>
-        <w:rPr>
-          <w:rFonts w:cs="Times New Roman"/>
-          <w:szCs w:val="24"/>
-        </w:rPr>
-        <w:t>&lt;Revisão Bibliográfica&gt;</w:t>
+        <w:t>foi considerado</w:t>
+      </w:r>
+      <w:r>
+        <w:rPr>
+          <w:rFonts w:cs="Times New Roman"/>
+          <w:szCs w:val="24"/>
+        </w:rPr>
+        <w:t xml:space="preserve"> uma tecnologia de “estado da arte”.</w:t>
       </w:r>
     </w:p>
     <w:p>
@@ -2212,6 +2312,13 @@
     </w:p>
     <w:p>
       <w:pPr>
+        <w:spacing w:line="360" w:lineRule="auto"/>
+        <w:ind w:firstLine="360"/>
+        <w:jc w:val="both"/>
+      </w:pPr>
+    </w:p>
+    <w:p>
+      <w:pPr>
         <w:pStyle w:val="Ttulo1"/>
         <w:numPr>
           <w:ilvl w:val="1"/>
@@ -2221,7 +2328,6 @@
         <w:jc w:val="both"/>
       </w:pPr>
       <w:r>
-        <w:lastRenderedPageBreak/>
         <w:t>OPENCV</w:t>
       </w:r>
     </w:p>
@@ -2246,26 +2352,42 @@
         <w:t>de código aberto,</w:t>
       </w:r>
       <w:r>
-        <w:t xml:space="preserve"> escrita em C e em C++, e roda em Windows, Linux e Mac OS X</w:t>
-      </w:r>
-      <w:r>
-        <w:t xml:space="preserve">, e sendo ativamente desenvolvido para Python, </w:t>
+        <w:t xml:space="preserve"> escrita em C e em C++, e pode ser utilizada</w:t>
+      </w:r>
+      <w:r>
+        <w:t xml:space="preserve"> em Windows, Linux e Mac OS X</w:t>
+      </w:r>
+      <w:r>
+        <w:t>. É</w:t>
+      </w:r>
+      <w:r>
+        <w:t xml:space="preserve"> </w:t>
+      </w:r>
+      <w:r>
+        <w:t>ativamente desenvolvida</w:t>
+      </w:r>
+      <w:r>
+        <w:t xml:space="preserve"> </w:t>
+      </w:r>
+      <w:r>
+        <w:t xml:space="preserve">principalmente </w:t>
+      </w:r>
+      <w:r>
+        <w:t>para</w:t>
+      </w:r>
+      <w:r>
+        <w:t xml:space="preserve"> as linguagens de programação Python, Ruby e</w:t>
+      </w:r>
+      <w:r>
+        <w:t xml:space="preserve"> </w:t>
       </w:r>
       <w:proofErr w:type="spellStart"/>
       <w:r>
-        <w:t>Ruby</w:t>
+        <w:t>Matlab</w:t>
       </w:r>
       <w:proofErr w:type="spellEnd"/>
       <w:r>
-        <w:t xml:space="preserve">, </w:t>
-      </w:r>
-      <w:proofErr w:type="spellStart"/>
-      <w:r>
-        <w:t>Matlab</w:t>
-      </w:r>
-      <w:proofErr w:type="spellEnd"/>
-      <w:r>
-        <w:t xml:space="preserve"> e outras linguagens.</w:t>
+        <w:t>.</w:t>
       </w:r>
     </w:p>
     <w:p>
@@ -2275,6 +2397,7 @@
         <w:jc w:val="both"/>
       </w:pPr>
       <w:r>
+        <w:lastRenderedPageBreak/>
         <w:t xml:space="preserve">Um dos objetivos do </w:t>
       </w:r>
       <w:proofErr w:type="spellStart"/>
@@ -2283,16 +2406,50 @@
       </w:r>
       <w:proofErr w:type="spellEnd"/>
       <w:r>
-        <w:t xml:space="preserve"> é prover uma infraestrutura simples de uso para</w:t>
-      </w:r>
-      <w:r>
-        <w:t xml:space="preserve"> ajudar pessoas a desenvolver aplicações sofisticadas rapidamente. Para os desenvolvedores, esta biblioteca possui cerca de 500 funções que abrangem áreas como segurança, interface de usuário, calibração de câmera, </w:t>
-      </w:r>
-      <w:proofErr w:type="gramStart"/>
-      <w:r>
-        <w:t>etc..</w:t>
-      </w:r>
-      <w:proofErr w:type="gramEnd"/>
+        <w:t xml:space="preserve"> é prover uma infraestrutura </w:t>
+      </w:r>
+      <w:r>
+        <w:t>de</w:t>
+      </w:r>
+      <w:r>
+        <w:t xml:space="preserve"> uso</w:t>
+      </w:r>
+      <w:r>
+        <w:t xml:space="preserve"> simples</w:t>
+      </w:r>
+      <w:r>
+        <w:t xml:space="preserve"> para</w:t>
+      </w:r>
+      <w:r>
+        <w:t xml:space="preserve"> </w:t>
+      </w:r>
+      <w:r>
+        <w:t>auxiliar</w:t>
+      </w:r>
+      <w:r>
+        <w:t xml:space="preserve"> </w:t>
+      </w:r>
+      <w:r>
+        <w:t>desenvolvedores no processo de</w:t>
+      </w:r>
+      <w:r>
+        <w:t xml:space="preserve"> </w:t>
+      </w:r>
+      <w:r>
+        <w:t>conceber</w:t>
+      </w:r>
+      <w:r>
+        <w:t xml:space="preserve"> aplicações sofisticadas rapidamente. </w:t>
+      </w:r>
+      <w:r>
+        <w:t>Est</w:t>
+      </w:r>
+      <w:r>
+        <w:t>a biblioteca possui cerca de 500 funções que abrangem áreas como segurança, interface de usuá</w:t>
+      </w:r>
+      <w:r>
+        <w:t>rio, calibração de câmera, etc.</w:t>
+      </w:r>
     </w:p>
     <w:p>
       <w:pPr>
@@ -2312,10 +2469,7 @@
         <w:jc w:val="both"/>
       </w:pPr>
       <w:r>
-        <w:t>R</w:t>
-      </w:r>
-      <w:r>
-        <w:t>ASPBERRY PI</w:t>
+        <w:t>RASPBERRY PI</w:t>
       </w:r>
     </w:p>
     <w:p>
@@ -2325,89 +2479,107 @@
         <w:jc w:val="both"/>
       </w:pPr>
       <w:r>
-        <w:t xml:space="preserve">O </w:t>
-      </w:r>
-      <w:proofErr w:type="spellStart"/>
-      <w:r>
-        <w:t>Raspberry</w:t>
-      </w:r>
-      <w:proofErr w:type="spellEnd"/>
+        <w:t xml:space="preserve">O Raspberry Pi é um </w:t>
+      </w:r>
+      <w:r>
+        <w:t xml:space="preserve">pequeno </w:t>
+      </w:r>
+      <w:r>
+        <w:t>c</w:t>
+      </w:r>
+      <w:r>
+        <w:t>omputador</w:t>
+      </w:r>
       <w:r>
         <w:t xml:space="preserve"> </w:t>
       </w:r>
-      <w:proofErr w:type="spellStart"/>
-      <w:r>
-        <w:t>Pi</w:t>
-      </w:r>
-      <w:proofErr w:type="spellEnd"/>
-      <w:r>
-        <w:t xml:space="preserve"> é um computador pequeno e barato utilizado para aprender programação e d</w:t>
-      </w:r>
-      <w:r>
-        <w:t xml:space="preserve">esenvolver diversos projetos. Desenvolvido pela Fundação </w:t>
-      </w:r>
-      <w:proofErr w:type="spellStart"/>
-      <w:r>
-        <w:t>Raspberry</w:t>
-      </w:r>
-      <w:proofErr w:type="spellEnd"/>
+      <w:r>
+        <w:t>de baixo custo</w:t>
+      </w:r>
+      <w:r>
+        <w:t xml:space="preserve"> utilizado</w:t>
+      </w:r>
+      <w:r>
+        <w:t xml:space="preserve"> principalmente</w:t>
+      </w:r>
+      <w:r>
+        <w:t xml:space="preserve"> para aprender programação e d</w:t>
+      </w:r>
+      <w:r>
+        <w:t xml:space="preserve">esenvolver </w:t>
+      </w:r>
+      <w:r>
+        <w:t>projetos</w:t>
+      </w:r>
+      <w:r>
+        <w:t xml:space="preserve"> diversos. Desenvolvido pela </w:t>
+      </w:r>
+      <w:r>
+        <w:rPr>
+          <w:i/>
+        </w:rPr>
+        <w:t>Raspberry Pi Foundation</w:t>
+      </w:r>
+      <w:r>
+        <w:t>, seu</w:t>
+      </w:r>
+      <w:r>
+        <w:t xml:space="preserve"> objetivo é promover o ensino de conceitos básicos da Ciência da Computação </w:t>
+      </w:r>
+      <w:r>
+        <w:t>em escolas</w:t>
+      </w:r>
+      <w:r>
+        <w:t xml:space="preserve"> ao redor do mundo</w:t>
+      </w:r>
+      <w:r>
+        <w:t>.</w:t>
+      </w:r>
+    </w:p>
+    <w:p>
+      <w:pPr>
+        <w:spacing w:line="360" w:lineRule="auto"/>
+        <w:jc w:val="both"/>
+      </w:pPr>
+      <w:r>
+        <w:tab/>
+      </w:r>
+      <w:r>
+        <w:t>S</w:t>
+      </w:r>
+      <w:r>
+        <w:t xml:space="preserve">eu hardware é </w:t>
+      </w:r>
+      <w:r>
+        <w:t xml:space="preserve">completamente </w:t>
+      </w:r>
+      <w:r>
+        <w:t>integrado em uma únic</w:t>
+      </w:r>
+      <w:r>
+        <w:t>a pequena placa. O</w:t>
+      </w:r>
       <w:r>
         <w:t xml:space="preserve"> </w:t>
       </w:r>
-      <w:proofErr w:type="spellStart"/>
-      <w:r>
-        <w:t>Pi</w:t>
-      </w:r>
-      <w:proofErr w:type="spellEnd"/>
-      <w:r>
-        <w:t>, seu objetivo é promover o ensino em Ciência da Computação básica em escolas.</w:t>
-      </w:r>
-    </w:p>
-    <w:p>
-      <w:pPr>
-        <w:spacing w:line="360" w:lineRule="auto"/>
-        <w:jc w:val="both"/>
-      </w:pPr>
-      <w:r>
-        <w:tab/>
-        <w:t xml:space="preserve">Todo seu hardware é integrado em uma única e pequena placa, e seu modelo </w:t>
-      </w:r>
-      <w:proofErr w:type="spellStart"/>
       <w:r>
         <w:rPr>
           <w:i/>
         </w:rPr>
-        <w:t>Raspberry</w:t>
-      </w:r>
-      <w:proofErr w:type="spellEnd"/>
-      <w:r>
-        <w:rPr>
-          <w:i/>
-        </w:rPr>
-        <w:t xml:space="preserve"> </w:t>
-      </w:r>
-      <w:proofErr w:type="spellStart"/>
-      <w:r>
-        <w:rPr>
-          <w:i/>
-        </w:rPr>
-        <w:t>Pi</w:t>
-      </w:r>
-      <w:proofErr w:type="spellEnd"/>
-      <w:r>
-        <w:rPr>
-          <w:i/>
-        </w:rPr>
-        <w:t xml:space="preserve"> 3</w:t>
-      </w:r>
-      <w:r>
-        <w:t xml:space="preserve"> possui WiFi </w:t>
-      </w:r>
-      <w:proofErr w:type="spellStart"/>
-      <w:r>
-        <w:t>incuso</w:t>
-      </w:r>
-      <w:proofErr w:type="spellEnd"/>
+        <w:t>Raspberry Pi 3</w:t>
+      </w:r>
+      <w:r>
+        <w:t xml:space="preserve"> possui </w:t>
+      </w:r>
+      <w:r>
+        <w:t xml:space="preserve">adaptador </w:t>
+      </w:r>
+      <w:r>
+        <w:t xml:space="preserve">WiFi </w:t>
+      </w:r>
+      <w:r>
+        <w:t>embutido</w:t>
+      </w:r>
       <w:r>
         <w:t>, uma porta de rede Ethernet, uma saída de vídeo HDMI e 4 portas USB 2.0.</w:t>
       </w:r>
@@ -2606,11 +2778,7 @@
         <w:t xml:space="preserve"> desempenho da técnica de reconhecimento facial em diferentes hardwares.</w:t>
       </w:r>
       <w:r>
-        <w:t xml:space="preserve"> Desse </w:t>
-      </w:r>
-      <w:r>
-        <w:lastRenderedPageBreak/>
-        <w:t xml:space="preserve">modo, </w:t>
+        <w:t xml:space="preserve"> Desse modo, </w:t>
       </w:r>
       <w:r>
         <w:t>será possível</w:t>
@@ -2649,6 +2817,7 @@
           <w:rFonts w:cs="Times New Roman"/>
           <w:szCs w:val="24"/>
         </w:rPr>
+        <w:lastRenderedPageBreak/>
         <w:t>REFERÊNCIAS</w:t>
       </w:r>
       <w:bookmarkEnd w:id="7"/>
@@ -2979,8 +3148,8 @@
 </file>
 
 <file path=word/numbering.xml><?xml version="1.0" encoding="utf-8"?>
-<w:numbering xmlns:wpc="http://schemas.microsoft.com/office/word/2010/wordprocessingCanvas" xmlns:mc="http://schemas.openxmlformats.org/markup-compatibility/2006" xmlns:o="urn:schemas-microsoft-com:office:office" xmlns:r="http://schemas.openxmlformats.org/officeDocument/2006/relationships" xmlns:m="http://schemas.openxmlformats.org/officeDocument/2006/math" xmlns:v="urn:schemas-microsoft-com:vml" xmlns:wp14="http://schemas.microsoft.com/office/word/2010/wordprocessingDrawing" xmlns:wp="http://schemas.openxmlformats.org/drawingml/2006/wordprocessingDrawing" xmlns:w10="urn:schemas-microsoft-com:office:word" xmlns:w="http://schemas.openxmlformats.org/wordprocessingml/2006/main" xmlns:w14="http://schemas.microsoft.com/office/word/2010/wordml" xmlns:w15="http://schemas.microsoft.com/office/word/2012/wordml" xmlns:wpg="http://schemas.microsoft.com/office/word/2010/wordprocessingGroup" xmlns:wpi="http://schemas.microsoft.com/office/word/2010/wordprocessingInk" xmlns:wne="http://schemas.microsoft.com/office/word/2006/wordml" xmlns:wps="http://schemas.microsoft.com/office/word/2010/wordprocessingShape" mc:Ignorable="w14 w15 wp14">
-  <w:abstractNum w:abstractNumId="0">
+<w:numbering xmlns:wpc="http://schemas.microsoft.com/office/word/2010/wordprocessingCanvas" xmlns:cx="http://schemas.microsoft.com/office/drawing/2014/chartex" xmlns:mc="http://schemas.openxmlformats.org/markup-compatibility/2006" xmlns:o="urn:schemas-microsoft-com:office:office" xmlns:r="http://schemas.openxmlformats.org/officeDocument/2006/relationships" xmlns:m="http://schemas.openxmlformats.org/officeDocument/2006/math" xmlns:v="urn:schemas-microsoft-com:vml" xmlns:wp14="http://schemas.microsoft.com/office/word/2010/wordprocessingDrawing" xmlns:wp="http://schemas.openxmlformats.org/drawingml/2006/wordprocessingDrawing" xmlns:w10="urn:schemas-microsoft-com:office:word" xmlns:w="http://schemas.openxmlformats.org/wordprocessingml/2006/main" xmlns:w14="http://schemas.microsoft.com/office/word/2010/wordml" xmlns:w15="http://schemas.microsoft.com/office/word/2012/wordml" xmlns:w16se="http://schemas.microsoft.com/office/word/2015/wordml/symex" xmlns:wpg="http://schemas.microsoft.com/office/word/2010/wordprocessingGroup" xmlns:wpi="http://schemas.microsoft.com/office/word/2010/wordprocessingInk" xmlns:wne="http://schemas.microsoft.com/office/word/2006/wordml" xmlns:wps="http://schemas.microsoft.com/office/word/2010/wordprocessingShape" mc:Ignorable="w14 w15 w16se wp14">
+  <w:abstractNum w:abstractNumId="0" w15:restartNumberingAfterBreak="0">
     <w:nsid w:val="0ADE1E2D"/>
     <w:multiLevelType w:val="multilevel"/>
     <w:tmpl w:val="A182940E"/>
@@ -3104,7 +3273,7 @@
       </w:rPr>
     </w:lvl>
   </w:abstractNum>
-  <w:abstractNum w:abstractNumId="1">
+  <w:abstractNum w:abstractNumId="1" w15:restartNumberingAfterBreak="0">
     <w:nsid w:val="0CEE266D"/>
     <w:multiLevelType w:val="multilevel"/>
     <w:tmpl w:val="133C2D9A"/>
@@ -3227,7 +3396,7 @@
       </w:rPr>
     </w:lvl>
   </w:abstractNum>
-  <w:abstractNum w:abstractNumId="2">
+  <w:abstractNum w:abstractNumId="2" w15:restartNumberingAfterBreak="0">
     <w:nsid w:val="6810087A"/>
     <w:multiLevelType w:val="hybridMultilevel"/>
     <w:tmpl w:val="B7AE0A5E"/>
@@ -3413,7 +3582,7 @@
 </file>
 
 <file path=word/styles.xml><?xml version="1.0" encoding="utf-8"?>
-<w:styles xmlns:mc="http://schemas.openxmlformats.org/markup-compatibility/2006" xmlns:r="http://schemas.openxmlformats.org/officeDocument/2006/relationships" xmlns:w="http://schemas.openxmlformats.org/wordprocessingml/2006/main" xmlns:w14="http://schemas.microsoft.com/office/word/2010/wordml" xmlns:w15="http://schemas.microsoft.com/office/word/2012/wordml" mc:Ignorable="w14 w15">
+<w:styles xmlns:mc="http://schemas.openxmlformats.org/markup-compatibility/2006" xmlns:r="http://schemas.openxmlformats.org/officeDocument/2006/relationships" xmlns:w="http://schemas.openxmlformats.org/wordprocessingml/2006/main" xmlns:w14="http://schemas.microsoft.com/office/word/2010/wordml" xmlns:w15="http://schemas.microsoft.com/office/word/2012/wordml" xmlns:w16se="http://schemas.microsoft.com/office/word/2015/wordml/symex" mc:Ignorable="w14 w15 w16se">
   <w:docDefaults>
     <w:rPrDefault>
       <w:rPr>
@@ -4205,7 +4374,7 @@
 </file>
 
 <file path=customXml/itemProps1.xml><?xml version="1.0" encoding="utf-8"?>
-<ds:datastoreItem xmlns:ds="http://schemas.openxmlformats.org/officeDocument/2006/customXml" ds:itemID="{3665A979-1399-4CFC-A546-765E743434C7}">
+<ds:datastoreItem xmlns:ds="http://schemas.openxmlformats.org/officeDocument/2006/customXml" ds:itemID="{8C12EC25-8060-4C8C-A040-1C4058F80491}">
   <ds:schemaRefs>
     <ds:schemaRef ds:uri="http://schemas.openxmlformats.org/officeDocument/2006/bibliography"/>
   </ds:schemaRefs>

</xml_diff>

<commit_message>
Ajustes em alguns erros no projeto.
</commit_message>
<xml_diff>
--- a/ProjetoDePesquisaV2.docx
+++ b/ProjetoDePesquisaV2.docx
@@ -344,9 +344,9 @@
               <w:tab w:val="right" w:leader="dot" w:pos="9061"/>
             </w:tabs>
             <w:rPr>
-              <w:rFonts w:eastAsiaTheme="minorEastAsia" w:cs="Times New Roman"/>
+              <w:rFonts w:asciiTheme="minorHAnsi" w:eastAsiaTheme="minorEastAsia" w:hAnsiTheme="minorHAnsi"/>
               <w:noProof/>
-              <w:szCs w:val="24"/>
+              <w:sz w:val="22"/>
               <w:lang w:eastAsia="pt-BR"/>
             </w:rPr>
           </w:pPr>
@@ -371,21 +371,157 @@
             </w:rPr>
             <w:fldChar w:fldCharType="separate"/>
           </w:r>
-          <w:hyperlink w:anchor="_Toc536479748" w:history="1">
+          <w:bookmarkStart w:id="0" w:name="_GoBack"/>
+          <w:bookmarkEnd w:id="0"/>
+          <w:r>
+            <w:rPr>
+              <w:rStyle w:val="Hyperlink"/>
+              <w:noProof/>
+            </w:rPr>
+            <w:fldChar w:fldCharType="begin"/>
+          </w:r>
+          <w:r>
+            <w:rPr>
+              <w:rStyle w:val="Hyperlink"/>
+              <w:noProof/>
+            </w:rPr>
+            <w:instrText xml:space="preserve"> </w:instrText>
+          </w:r>
+          <w:r>
+            <w:rPr>
+              <w:noProof/>
+            </w:rPr>
+            <w:instrText>HYPERLINK \l "_Toc213583"</w:instrText>
+          </w:r>
+          <w:r>
+            <w:rPr>
+              <w:rStyle w:val="Hyperlink"/>
+              <w:noProof/>
+            </w:rPr>
+            <w:instrText xml:space="preserve"> </w:instrText>
+          </w:r>
+          <w:r>
+            <w:rPr>
+              <w:rStyle w:val="Hyperlink"/>
+              <w:noProof/>
+            </w:rPr>
+          </w:r>
+          <w:r>
+            <w:rPr>
+              <w:rStyle w:val="Hyperlink"/>
+              <w:noProof/>
+            </w:rPr>
+            <w:fldChar w:fldCharType="separate"/>
+          </w:r>
+          <w:r>
+            <w:rPr>
+              <w:rStyle w:val="Hyperlink"/>
+              <w:rFonts w:cs="Times New Roman"/>
+              <w:noProof/>
+            </w:rPr>
+            <w:t>1</w:t>
+          </w:r>
+          <w:r>
+            <w:rPr>
+              <w:rFonts w:asciiTheme="minorHAnsi" w:eastAsiaTheme="minorEastAsia" w:hAnsiTheme="minorHAnsi"/>
+              <w:noProof/>
+              <w:sz w:val="22"/>
+              <w:lang w:eastAsia="pt-BR"/>
+            </w:rPr>
+            <w:tab/>
+          </w:r>
+          <w:r>
+            <w:rPr>
+              <w:rStyle w:val="Hyperlink"/>
+              <w:rFonts w:cs="Times New Roman"/>
+              <w:noProof/>
+            </w:rPr>
+            <w:t>INTRODUÇÃO</w:t>
+          </w:r>
+          <w:r>
+            <w:rPr>
+              <w:noProof/>
+              <w:webHidden/>
+            </w:rPr>
+            <w:tab/>
+          </w:r>
+          <w:r>
+            <w:rPr>
+              <w:noProof/>
+              <w:webHidden/>
+            </w:rPr>
+            <w:fldChar w:fldCharType="begin"/>
+          </w:r>
+          <w:r>
+            <w:rPr>
+              <w:noProof/>
+              <w:webHidden/>
+            </w:rPr>
+            <w:instrText xml:space="preserve"> PAGEREF _Toc213583 \h </w:instrText>
+          </w:r>
+          <w:r>
+            <w:rPr>
+              <w:noProof/>
+              <w:webHidden/>
+            </w:rPr>
+          </w:r>
+          <w:r>
+            <w:rPr>
+              <w:noProof/>
+              <w:webHidden/>
+            </w:rPr>
+            <w:fldChar w:fldCharType="separate"/>
+          </w:r>
+          <w:r>
+            <w:rPr>
+              <w:noProof/>
+              <w:webHidden/>
+            </w:rPr>
+            <w:t>3</w:t>
+          </w:r>
+          <w:r>
+            <w:rPr>
+              <w:noProof/>
+              <w:webHidden/>
+            </w:rPr>
+            <w:fldChar w:fldCharType="end"/>
+          </w:r>
+          <w:r>
+            <w:rPr>
+              <w:rStyle w:val="Hyperlink"/>
+              <w:noProof/>
+            </w:rPr>
+            <w:fldChar w:fldCharType="end"/>
+          </w:r>
+        </w:p>
+        <w:p>
+          <w:pPr>
+            <w:pStyle w:val="Sumrio1"/>
+            <w:tabs>
+              <w:tab w:val="left" w:pos="440"/>
+              <w:tab w:val="right" w:leader="dot" w:pos="9061"/>
+            </w:tabs>
+            <w:rPr>
+              <w:rFonts w:asciiTheme="minorHAnsi" w:eastAsiaTheme="minorEastAsia" w:hAnsiTheme="minorHAnsi"/>
+              <w:noProof/>
+              <w:sz w:val="22"/>
+              <w:lang w:eastAsia="pt-BR"/>
+            </w:rPr>
+          </w:pPr>
+          <w:hyperlink w:anchor="_Toc213584" w:history="1">
             <w:r>
               <w:rPr>
                 <w:rStyle w:val="Hyperlink"/>
                 <w:rFonts w:cs="Times New Roman"/>
                 <w:noProof/>
-                <w:szCs w:val="24"/>
-              </w:rPr>
-              <w:t>1</w:t>
-            </w:r>
-            <w:r>
-              <w:rPr>
-                <w:rFonts w:eastAsiaTheme="minorEastAsia" w:cs="Times New Roman"/>
-                <w:noProof/>
-                <w:szCs w:val="24"/>
+              </w:rPr>
+              <w:t>2</w:t>
+            </w:r>
+            <w:r>
+              <w:rPr>
+                <w:rFonts w:asciiTheme="minorHAnsi" w:eastAsiaTheme="minorEastAsia" w:hAnsiTheme="minorHAnsi"/>
+                <w:noProof/>
+                <w:sz w:val="22"/>
                 <w:lang w:eastAsia="pt-BR"/>
               </w:rPr>
               <w:tab/>
@@ -395,69 +531,54 @@
                 <w:rStyle w:val="Hyperlink"/>
                 <w:rFonts w:cs="Times New Roman"/>
                 <w:noProof/>
-                <w:szCs w:val="24"/>
-              </w:rPr>
-              <w:t>INTRODUÇÃO</w:t>
-            </w:r>
-            <w:r>
-              <w:rPr>
-                <w:rFonts w:cs="Times New Roman"/>
-                <w:noProof/>
-                <w:webHidden/>
-                <w:szCs w:val="24"/>
+              </w:rPr>
+              <w:t>PROBLEMA DE PESQUISA</w:t>
+            </w:r>
+            <w:r>
+              <w:rPr>
+                <w:noProof/>
+                <w:webHidden/>
               </w:rPr>
               <w:tab/>
             </w:r>
             <w:r>
               <w:rPr>
-                <w:rFonts w:cs="Times New Roman"/>
-                <w:noProof/>
-                <w:webHidden/>
-                <w:szCs w:val="24"/>
+                <w:noProof/>
+                <w:webHidden/>
               </w:rPr>
               <w:fldChar w:fldCharType="begin"/>
             </w:r>
             <w:r>
               <w:rPr>
-                <w:rFonts w:cs="Times New Roman"/>
-                <w:noProof/>
-                <w:webHidden/>
-                <w:szCs w:val="24"/>
-              </w:rPr>
-              <w:instrText xml:space="preserve"> PAGEREF _Toc536479748 \h </w:instrText>
-            </w:r>
-            <w:r>
-              <w:rPr>
-                <w:rFonts w:cs="Times New Roman"/>
-                <w:noProof/>
-                <w:webHidden/>
-                <w:szCs w:val="24"/>
-              </w:rPr>
-            </w:r>
-            <w:r>
-              <w:rPr>
-                <w:rFonts w:cs="Times New Roman"/>
-                <w:noProof/>
-                <w:webHidden/>
-                <w:szCs w:val="24"/>
+                <w:noProof/>
+                <w:webHidden/>
+              </w:rPr>
+              <w:instrText xml:space="preserve"> PAGEREF _Toc213584 \h </w:instrText>
+            </w:r>
+            <w:r>
+              <w:rPr>
+                <w:noProof/>
+                <w:webHidden/>
+              </w:rPr>
+            </w:r>
+            <w:r>
+              <w:rPr>
+                <w:noProof/>
+                <w:webHidden/>
               </w:rPr>
               <w:fldChar w:fldCharType="separate"/>
             </w:r>
             <w:r>
               <w:rPr>
-                <w:rFonts w:cs="Times New Roman"/>
-                <w:noProof/>
-                <w:webHidden/>
-                <w:szCs w:val="24"/>
+                <w:noProof/>
+                <w:webHidden/>
               </w:rPr>
               <w:t>3</w:t>
             </w:r>
             <w:r>
               <w:rPr>
-                <w:rFonts w:cs="Times New Roman"/>
-                <w:noProof/>
-                <w:webHidden/>
-                <w:szCs w:val="24"/>
+                <w:noProof/>
+                <w:webHidden/>
               </w:rPr>
               <w:fldChar w:fldCharType="end"/>
             </w:r>
@@ -471,27 +592,26 @@
               <w:tab w:val="right" w:leader="dot" w:pos="9061"/>
             </w:tabs>
             <w:rPr>
-              <w:rFonts w:eastAsiaTheme="minorEastAsia" w:cs="Times New Roman"/>
+              <w:rFonts w:asciiTheme="minorHAnsi" w:eastAsiaTheme="minorEastAsia" w:hAnsiTheme="minorHAnsi"/>
               <w:noProof/>
-              <w:szCs w:val="24"/>
+              <w:sz w:val="22"/>
               <w:lang w:eastAsia="pt-BR"/>
             </w:rPr>
           </w:pPr>
-          <w:hyperlink w:anchor="_Toc536479749" w:history="1">
+          <w:hyperlink w:anchor="_Toc213585" w:history="1">
             <w:r>
               <w:rPr>
                 <w:rStyle w:val="Hyperlink"/>
                 <w:rFonts w:cs="Times New Roman"/>
                 <w:noProof/>
-                <w:szCs w:val="24"/>
-              </w:rPr>
-              <w:t>2</w:t>
-            </w:r>
-            <w:r>
-              <w:rPr>
-                <w:rFonts w:eastAsiaTheme="minorEastAsia" w:cs="Times New Roman"/>
-                <w:noProof/>
-                <w:szCs w:val="24"/>
+              </w:rPr>
+              <w:t>3</w:t>
+            </w:r>
+            <w:r>
+              <w:rPr>
+                <w:rFonts w:asciiTheme="minorHAnsi" w:eastAsiaTheme="minorEastAsia" w:hAnsiTheme="minorHAnsi"/>
+                <w:noProof/>
+                <w:sz w:val="22"/>
                 <w:lang w:eastAsia="pt-BR"/>
               </w:rPr>
               <w:tab/>
@@ -501,69 +621,54 @@
                 <w:rStyle w:val="Hyperlink"/>
                 <w:rFonts w:cs="Times New Roman"/>
                 <w:noProof/>
-                <w:szCs w:val="24"/>
-              </w:rPr>
-              <w:t>PROBLEMA DE PESQUISA</w:t>
-            </w:r>
-            <w:r>
-              <w:rPr>
-                <w:rFonts w:cs="Times New Roman"/>
-                <w:noProof/>
-                <w:webHidden/>
-                <w:szCs w:val="24"/>
+              </w:rPr>
+              <w:t>OBJETIVOS</w:t>
+            </w:r>
+            <w:r>
+              <w:rPr>
+                <w:noProof/>
+                <w:webHidden/>
               </w:rPr>
               <w:tab/>
             </w:r>
             <w:r>
               <w:rPr>
-                <w:rFonts w:cs="Times New Roman"/>
-                <w:noProof/>
-                <w:webHidden/>
-                <w:szCs w:val="24"/>
+                <w:noProof/>
+                <w:webHidden/>
               </w:rPr>
               <w:fldChar w:fldCharType="begin"/>
             </w:r>
             <w:r>
               <w:rPr>
-                <w:rFonts w:cs="Times New Roman"/>
-                <w:noProof/>
-                <w:webHidden/>
-                <w:szCs w:val="24"/>
-              </w:rPr>
-              <w:instrText xml:space="preserve"> PAGEREF _Toc536479749 \h </w:instrText>
-            </w:r>
-            <w:r>
-              <w:rPr>
-                <w:rFonts w:cs="Times New Roman"/>
-                <w:noProof/>
-                <w:webHidden/>
-                <w:szCs w:val="24"/>
-              </w:rPr>
-            </w:r>
-            <w:r>
-              <w:rPr>
-                <w:rFonts w:cs="Times New Roman"/>
-                <w:noProof/>
-                <w:webHidden/>
-                <w:szCs w:val="24"/>
+                <w:noProof/>
+                <w:webHidden/>
+              </w:rPr>
+              <w:instrText xml:space="preserve"> PAGEREF _Toc213585 \h </w:instrText>
+            </w:r>
+            <w:r>
+              <w:rPr>
+                <w:noProof/>
+                <w:webHidden/>
+              </w:rPr>
+            </w:r>
+            <w:r>
+              <w:rPr>
+                <w:noProof/>
+                <w:webHidden/>
               </w:rPr>
               <w:fldChar w:fldCharType="separate"/>
             </w:r>
             <w:r>
               <w:rPr>
-                <w:rFonts w:cs="Times New Roman"/>
-                <w:noProof/>
-                <w:webHidden/>
-                <w:szCs w:val="24"/>
+                <w:noProof/>
+                <w:webHidden/>
               </w:rPr>
               <w:t>3</w:t>
             </w:r>
             <w:r>
               <w:rPr>
-                <w:rFonts w:cs="Times New Roman"/>
-                <w:noProof/>
-                <w:webHidden/>
-                <w:szCs w:val="24"/>
+                <w:noProof/>
+                <w:webHidden/>
               </w:rPr>
               <w:fldChar w:fldCharType="end"/>
             </w:r>
@@ -577,27 +682,26 @@
               <w:tab w:val="right" w:leader="dot" w:pos="9061"/>
             </w:tabs>
             <w:rPr>
-              <w:rFonts w:eastAsiaTheme="minorEastAsia" w:cs="Times New Roman"/>
+              <w:rFonts w:asciiTheme="minorHAnsi" w:eastAsiaTheme="minorEastAsia" w:hAnsiTheme="minorHAnsi"/>
               <w:noProof/>
-              <w:szCs w:val="24"/>
+              <w:sz w:val="22"/>
               <w:lang w:eastAsia="pt-BR"/>
             </w:rPr>
           </w:pPr>
-          <w:hyperlink w:anchor="_Toc536479750" w:history="1">
+          <w:hyperlink w:anchor="_Toc213586" w:history="1">
             <w:r>
               <w:rPr>
                 <w:rStyle w:val="Hyperlink"/>
                 <w:rFonts w:cs="Times New Roman"/>
                 <w:noProof/>
-                <w:szCs w:val="24"/>
-              </w:rPr>
-              <w:t>3</w:t>
-            </w:r>
-            <w:r>
-              <w:rPr>
-                <w:rFonts w:eastAsiaTheme="minorEastAsia" w:cs="Times New Roman"/>
-                <w:noProof/>
-                <w:szCs w:val="24"/>
+              </w:rPr>
+              <w:t>4</w:t>
+            </w:r>
+            <w:r>
+              <w:rPr>
+                <w:rFonts w:asciiTheme="minorHAnsi" w:eastAsiaTheme="minorEastAsia" w:hAnsiTheme="minorHAnsi"/>
+                <w:noProof/>
+                <w:sz w:val="22"/>
                 <w:lang w:eastAsia="pt-BR"/>
               </w:rPr>
               <w:tab/>
@@ -607,69 +711,54 @@
                 <w:rStyle w:val="Hyperlink"/>
                 <w:rFonts w:cs="Times New Roman"/>
                 <w:noProof/>
-                <w:szCs w:val="24"/>
-              </w:rPr>
-              <w:t>OBJETIVOS</w:t>
-            </w:r>
-            <w:r>
-              <w:rPr>
-                <w:rFonts w:cs="Times New Roman"/>
-                <w:noProof/>
-                <w:webHidden/>
-                <w:szCs w:val="24"/>
+              </w:rPr>
+              <w:t>JUSTIFICATIVA</w:t>
+            </w:r>
+            <w:r>
+              <w:rPr>
+                <w:noProof/>
+                <w:webHidden/>
               </w:rPr>
               <w:tab/>
             </w:r>
             <w:r>
               <w:rPr>
-                <w:rFonts w:cs="Times New Roman"/>
-                <w:noProof/>
-                <w:webHidden/>
-                <w:szCs w:val="24"/>
+                <w:noProof/>
+                <w:webHidden/>
               </w:rPr>
               <w:fldChar w:fldCharType="begin"/>
             </w:r>
             <w:r>
               <w:rPr>
-                <w:rFonts w:cs="Times New Roman"/>
-                <w:noProof/>
-                <w:webHidden/>
-                <w:szCs w:val="24"/>
-              </w:rPr>
-              <w:instrText xml:space="preserve"> PAGEREF _Toc536479750 \h </w:instrText>
-            </w:r>
-            <w:r>
-              <w:rPr>
-                <w:rFonts w:cs="Times New Roman"/>
-                <w:noProof/>
-                <w:webHidden/>
-                <w:szCs w:val="24"/>
-              </w:rPr>
-            </w:r>
-            <w:r>
-              <w:rPr>
-                <w:rFonts w:cs="Times New Roman"/>
-                <w:noProof/>
-                <w:webHidden/>
-                <w:szCs w:val="24"/>
+                <w:noProof/>
+                <w:webHidden/>
+              </w:rPr>
+              <w:instrText xml:space="preserve"> PAGEREF _Toc213586 \h </w:instrText>
+            </w:r>
+            <w:r>
+              <w:rPr>
+                <w:noProof/>
+                <w:webHidden/>
+              </w:rPr>
+            </w:r>
+            <w:r>
+              <w:rPr>
+                <w:noProof/>
+                <w:webHidden/>
               </w:rPr>
               <w:fldChar w:fldCharType="separate"/>
             </w:r>
             <w:r>
               <w:rPr>
-                <w:rFonts w:cs="Times New Roman"/>
-                <w:noProof/>
-                <w:webHidden/>
-                <w:szCs w:val="24"/>
+                <w:noProof/>
+                <w:webHidden/>
               </w:rPr>
               <w:t>3</w:t>
             </w:r>
             <w:r>
               <w:rPr>
-                <w:rFonts w:cs="Times New Roman"/>
-                <w:noProof/>
-                <w:webHidden/>
-                <w:szCs w:val="24"/>
+                <w:noProof/>
+                <w:webHidden/>
               </w:rPr>
               <w:fldChar w:fldCharType="end"/>
             </w:r>
@@ -683,27 +772,26 @@
               <w:tab w:val="right" w:leader="dot" w:pos="9061"/>
             </w:tabs>
             <w:rPr>
-              <w:rFonts w:eastAsiaTheme="minorEastAsia" w:cs="Times New Roman"/>
+              <w:rFonts w:asciiTheme="minorHAnsi" w:eastAsiaTheme="minorEastAsia" w:hAnsiTheme="minorHAnsi"/>
               <w:noProof/>
-              <w:szCs w:val="24"/>
+              <w:sz w:val="22"/>
               <w:lang w:eastAsia="pt-BR"/>
             </w:rPr>
           </w:pPr>
-          <w:hyperlink w:anchor="_Toc536479751" w:history="1">
+          <w:hyperlink w:anchor="_Toc213587" w:history="1">
             <w:r>
               <w:rPr>
                 <w:rStyle w:val="Hyperlink"/>
                 <w:rFonts w:cs="Times New Roman"/>
                 <w:noProof/>
-                <w:szCs w:val="24"/>
-              </w:rPr>
-              <w:t>4</w:t>
-            </w:r>
-            <w:r>
-              <w:rPr>
-                <w:rFonts w:eastAsiaTheme="minorEastAsia" w:cs="Times New Roman"/>
-                <w:noProof/>
-                <w:szCs w:val="24"/>
+              </w:rPr>
+              <w:t>5</w:t>
+            </w:r>
+            <w:r>
+              <w:rPr>
+                <w:rFonts w:asciiTheme="minorHAnsi" w:eastAsiaTheme="minorEastAsia" w:hAnsiTheme="minorHAnsi"/>
+                <w:noProof/>
+                <w:sz w:val="22"/>
                 <w:lang w:eastAsia="pt-BR"/>
               </w:rPr>
               <w:tab/>
@@ -713,69 +801,318 @@
                 <w:rStyle w:val="Hyperlink"/>
                 <w:rFonts w:cs="Times New Roman"/>
                 <w:noProof/>
-                <w:szCs w:val="24"/>
-              </w:rPr>
-              <w:t>JUSTIFICATIVA</w:t>
-            </w:r>
-            <w:r>
-              <w:rPr>
-                <w:rFonts w:cs="Times New Roman"/>
-                <w:noProof/>
-                <w:webHidden/>
-                <w:szCs w:val="24"/>
+              </w:rPr>
+              <w:t>REVISÃO BIBLIOGRÁFICA</w:t>
+            </w:r>
+            <w:r>
+              <w:rPr>
+                <w:noProof/>
+                <w:webHidden/>
               </w:rPr>
               <w:tab/>
             </w:r>
             <w:r>
               <w:rPr>
-                <w:rFonts w:cs="Times New Roman"/>
-                <w:noProof/>
-                <w:webHidden/>
-                <w:szCs w:val="24"/>
+                <w:noProof/>
+                <w:webHidden/>
               </w:rPr>
               <w:fldChar w:fldCharType="begin"/>
             </w:r>
             <w:r>
               <w:rPr>
-                <w:rFonts w:cs="Times New Roman"/>
-                <w:noProof/>
-                <w:webHidden/>
-                <w:szCs w:val="24"/>
-              </w:rPr>
-              <w:instrText xml:space="preserve"> PAGEREF _Toc536479751 \h </w:instrText>
-            </w:r>
-            <w:r>
-              <w:rPr>
-                <w:rFonts w:cs="Times New Roman"/>
-                <w:noProof/>
-                <w:webHidden/>
-                <w:szCs w:val="24"/>
-              </w:rPr>
-            </w:r>
-            <w:r>
-              <w:rPr>
-                <w:rFonts w:cs="Times New Roman"/>
-                <w:noProof/>
-                <w:webHidden/>
-                <w:szCs w:val="24"/>
+                <w:noProof/>
+                <w:webHidden/>
+              </w:rPr>
+              <w:instrText xml:space="preserve"> PAGEREF _Toc213587 \h </w:instrText>
+            </w:r>
+            <w:r>
+              <w:rPr>
+                <w:noProof/>
+                <w:webHidden/>
+              </w:rPr>
+            </w:r>
+            <w:r>
+              <w:rPr>
+                <w:noProof/>
+                <w:webHidden/>
               </w:rPr>
               <w:fldChar w:fldCharType="separate"/>
             </w:r>
             <w:r>
               <w:rPr>
-                <w:rFonts w:cs="Times New Roman"/>
-                <w:noProof/>
-                <w:webHidden/>
-                <w:szCs w:val="24"/>
-              </w:rPr>
-              <w:t>3</w:t>
-            </w:r>
-            <w:r>
-              <w:rPr>
-                <w:rFonts w:cs="Times New Roman"/>
-                <w:noProof/>
-                <w:webHidden/>
-                <w:szCs w:val="24"/>
+                <w:noProof/>
+                <w:webHidden/>
+              </w:rPr>
+              <w:t>4</w:t>
+            </w:r>
+            <w:r>
+              <w:rPr>
+                <w:noProof/>
+                <w:webHidden/>
+              </w:rPr>
+              <w:fldChar w:fldCharType="end"/>
+            </w:r>
+          </w:hyperlink>
+        </w:p>
+        <w:p>
+          <w:pPr>
+            <w:pStyle w:val="Sumrio1"/>
+            <w:tabs>
+              <w:tab w:val="left" w:pos="660"/>
+              <w:tab w:val="right" w:leader="dot" w:pos="9061"/>
+            </w:tabs>
+            <w:rPr>
+              <w:rFonts w:asciiTheme="minorHAnsi" w:eastAsiaTheme="minorEastAsia" w:hAnsiTheme="minorHAnsi"/>
+              <w:noProof/>
+              <w:sz w:val="22"/>
+              <w:lang w:eastAsia="pt-BR"/>
+            </w:rPr>
+          </w:pPr>
+          <w:hyperlink w:anchor="_Toc213588" w:history="1">
+            <w:r>
+              <w:rPr>
+                <w:rStyle w:val="Hyperlink"/>
+                <w:noProof/>
+              </w:rPr>
+              <w:t>5.1</w:t>
+            </w:r>
+            <w:r>
+              <w:rPr>
+                <w:rFonts w:asciiTheme="minorHAnsi" w:eastAsiaTheme="minorEastAsia" w:hAnsiTheme="minorHAnsi"/>
+                <w:noProof/>
+                <w:sz w:val="22"/>
+                <w:lang w:eastAsia="pt-BR"/>
+              </w:rPr>
+              <w:tab/>
+            </w:r>
+            <w:r>
+              <w:rPr>
+                <w:rStyle w:val="Hyperlink"/>
+                <w:noProof/>
+              </w:rPr>
+              <w:t>RECONHECIMENTO FACIAL</w:t>
+            </w:r>
+            <w:r>
+              <w:rPr>
+                <w:noProof/>
+                <w:webHidden/>
+              </w:rPr>
+              <w:tab/>
+            </w:r>
+            <w:r>
+              <w:rPr>
+                <w:noProof/>
+                <w:webHidden/>
+              </w:rPr>
+              <w:fldChar w:fldCharType="begin"/>
+            </w:r>
+            <w:r>
+              <w:rPr>
+                <w:noProof/>
+                <w:webHidden/>
+              </w:rPr>
+              <w:instrText xml:space="preserve"> PAGEREF _Toc213588 \h </w:instrText>
+            </w:r>
+            <w:r>
+              <w:rPr>
+                <w:noProof/>
+                <w:webHidden/>
+              </w:rPr>
+            </w:r>
+            <w:r>
+              <w:rPr>
+                <w:noProof/>
+                <w:webHidden/>
+              </w:rPr>
+              <w:fldChar w:fldCharType="separate"/>
+            </w:r>
+            <w:r>
+              <w:rPr>
+                <w:noProof/>
+                <w:webHidden/>
+              </w:rPr>
+              <w:t>4</w:t>
+            </w:r>
+            <w:r>
+              <w:rPr>
+                <w:noProof/>
+                <w:webHidden/>
+              </w:rPr>
+              <w:fldChar w:fldCharType="end"/>
+            </w:r>
+          </w:hyperlink>
+        </w:p>
+        <w:p>
+          <w:pPr>
+            <w:pStyle w:val="Sumrio1"/>
+            <w:tabs>
+              <w:tab w:val="left" w:pos="660"/>
+              <w:tab w:val="right" w:leader="dot" w:pos="9061"/>
+            </w:tabs>
+            <w:rPr>
+              <w:rFonts w:asciiTheme="minorHAnsi" w:eastAsiaTheme="minorEastAsia" w:hAnsiTheme="minorHAnsi"/>
+              <w:noProof/>
+              <w:sz w:val="22"/>
+              <w:lang w:eastAsia="pt-BR"/>
+            </w:rPr>
+          </w:pPr>
+          <w:hyperlink w:anchor="_Toc213589" w:history="1">
+            <w:r>
+              <w:rPr>
+                <w:rStyle w:val="Hyperlink"/>
+                <w:noProof/>
+              </w:rPr>
+              <w:t>5.2</w:t>
+            </w:r>
+            <w:r>
+              <w:rPr>
+                <w:rFonts w:asciiTheme="minorHAnsi" w:eastAsiaTheme="minorEastAsia" w:hAnsiTheme="minorHAnsi"/>
+                <w:noProof/>
+                <w:sz w:val="22"/>
+                <w:lang w:eastAsia="pt-BR"/>
+              </w:rPr>
+              <w:tab/>
+            </w:r>
+            <w:r>
+              <w:rPr>
+                <w:rStyle w:val="Hyperlink"/>
+                <w:noProof/>
+              </w:rPr>
+              <w:t>OPENCV</w:t>
+            </w:r>
+            <w:r>
+              <w:rPr>
+                <w:noProof/>
+                <w:webHidden/>
+              </w:rPr>
+              <w:tab/>
+            </w:r>
+            <w:r>
+              <w:rPr>
+                <w:noProof/>
+                <w:webHidden/>
+              </w:rPr>
+              <w:fldChar w:fldCharType="begin"/>
+            </w:r>
+            <w:r>
+              <w:rPr>
+                <w:noProof/>
+                <w:webHidden/>
+              </w:rPr>
+              <w:instrText xml:space="preserve"> PAGEREF _Toc213589 \h </w:instrText>
+            </w:r>
+            <w:r>
+              <w:rPr>
+                <w:noProof/>
+                <w:webHidden/>
+              </w:rPr>
+            </w:r>
+            <w:r>
+              <w:rPr>
+                <w:noProof/>
+                <w:webHidden/>
+              </w:rPr>
+              <w:fldChar w:fldCharType="separate"/>
+            </w:r>
+            <w:r>
+              <w:rPr>
+                <w:noProof/>
+                <w:webHidden/>
+              </w:rPr>
+              <w:t>4</w:t>
+            </w:r>
+            <w:r>
+              <w:rPr>
+                <w:noProof/>
+                <w:webHidden/>
+              </w:rPr>
+              <w:fldChar w:fldCharType="end"/>
+            </w:r>
+          </w:hyperlink>
+        </w:p>
+        <w:p>
+          <w:pPr>
+            <w:pStyle w:val="Sumrio1"/>
+            <w:tabs>
+              <w:tab w:val="left" w:pos="660"/>
+              <w:tab w:val="right" w:leader="dot" w:pos="9061"/>
+            </w:tabs>
+            <w:rPr>
+              <w:rFonts w:asciiTheme="minorHAnsi" w:eastAsiaTheme="minorEastAsia" w:hAnsiTheme="minorHAnsi"/>
+              <w:noProof/>
+              <w:sz w:val="22"/>
+              <w:lang w:eastAsia="pt-BR"/>
+            </w:rPr>
+          </w:pPr>
+          <w:hyperlink w:anchor="_Toc213590" w:history="1">
+            <w:r>
+              <w:rPr>
+                <w:rStyle w:val="Hyperlink"/>
+                <w:noProof/>
+              </w:rPr>
+              <w:t>5.3</w:t>
+            </w:r>
+            <w:r>
+              <w:rPr>
+                <w:rFonts w:asciiTheme="minorHAnsi" w:eastAsiaTheme="minorEastAsia" w:hAnsiTheme="minorHAnsi"/>
+                <w:noProof/>
+                <w:sz w:val="22"/>
+                <w:lang w:eastAsia="pt-BR"/>
+              </w:rPr>
+              <w:tab/>
+            </w:r>
+            <w:r>
+              <w:rPr>
+                <w:rStyle w:val="Hyperlink"/>
+                <w:noProof/>
+              </w:rPr>
+              <w:t>RASPBERRY PI</w:t>
+            </w:r>
+            <w:r>
+              <w:rPr>
+                <w:noProof/>
+                <w:webHidden/>
+              </w:rPr>
+              <w:tab/>
+            </w:r>
+            <w:r>
+              <w:rPr>
+                <w:noProof/>
+                <w:webHidden/>
+              </w:rPr>
+              <w:fldChar w:fldCharType="begin"/>
+            </w:r>
+            <w:r>
+              <w:rPr>
+                <w:noProof/>
+                <w:webHidden/>
+              </w:rPr>
+              <w:instrText xml:space="preserve"> PAGEREF _Toc213590 \h </w:instrText>
+            </w:r>
+            <w:r>
+              <w:rPr>
+                <w:noProof/>
+                <w:webHidden/>
+              </w:rPr>
+            </w:r>
+            <w:r>
+              <w:rPr>
+                <w:noProof/>
+                <w:webHidden/>
+              </w:rPr>
+              <w:fldChar w:fldCharType="separate"/>
+            </w:r>
+            <w:r>
+              <w:rPr>
+                <w:noProof/>
+                <w:webHidden/>
+              </w:rPr>
+              <w:t>5</w:t>
+            </w:r>
+            <w:r>
+              <w:rPr>
+                <w:noProof/>
+                <w:webHidden/>
               </w:rPr>
               <w:fldChar w:fldCharType="end"/>
             </w:r>
@@ -789,27 +1126,26 @@
               <w:tab w:val="right" w:leader="dot" w:pos="9061"/>
             </w:tabs>
             <w:rPr>
-              <w:rFonts w:eastAsiaTheme="minorEastAsia" w:cs="Times New Roman"/>
+              <w:rFonts w:asciiTheme="minorHAnsi" w:eastAsiaTheme="minorEastAsia" w:hAnsiTheme="minorHAnsi"/>
               <w:noProof/>
-              <w:szCs w:val="24"/>
+              <w:sz w:val="22"/>
               <w:lang w:eastAsia="pt-BR"/>
             </w:rPr>
           </w:pPr>
-          <w:hyperlink w:anchor="_Toc536479752" w:history="1">
+          <w:hyperlink w:anchor="_Toc213591" w:history="1">
             <w:r>
               <w:rPr>
                 <w:rStyle w:val="Hyperlink"/>
                 <w:rFonts w:cs="Times New Roman"/>
                 <w:noProof/>
-                <w:szCs w:val="24"/>
-              </w:rPr>
-              <w:t>5</w:t>
-            </w:r>
-            <w:r>
-              <w:rPr>
-                <w:rFonts w:eastAsiaTheme="minorEastAsia" w:cs="Times New Roman"/>
-                <w:noProof/>
-                <w:szCs w:val="24"/>
+              </w:rPr>
+              <w:t>6</w:t>
+            </w:r>
+            <w:r>
+              <w:rPr>
+                <w:rFonts w:asciiTheme="minorHAnsi" w:eastAsiaTheme="minorEastAsia" w:hAnsiTheme="minorHAnsi"/>
+                <w:noProof/>
+                <w:sz w:val="22"/>
                 <w:lang w:eastAsia="pt-BR"/>
               </w:rPr>
               <w:tab/>
@@ -819,69 +1155,54 @@
                 <w:rStyle w:val="Hyperlink"/>
                 <w:rFonts w:cs="Times New Roman"/>
                 <w:noProof/>
-                <w:szCs w:val="24"/>
-              </w:rPr>
-              <w:t>REVISÃO BIBLIOGRÁFICA</w:t>
-            </w:r>
-            <w:r>
-              <w:rPr>
-                <w:rFonts w:cs="Times New Roman"/>
-                <w:noProof/>
-                <w:webHidden/>
-                <w:szCs w:val="24"/>
+              </w:rPr>
+              <w:t>METODOLOGIA</w:t>
+            </w:r>
+            <w:r>
+              <w:rPr>
+                <w:noProof/>
+                <w:webHidden/>
               </w:rPr>
               <w:tab/>
             </w:r>
             <w:r>
               <w:rPr>
-                <w:rFonts w:cs="Times New Roman"/>
-                <w:noProof/>
-                <w:webHidden/>
-                <w:szCs w:val="24"/>
+                <w:noProof/>
+                <w:webHidden/>
               </w:rPr>
               <w:fldChar w:fldCharType="begin"/>
             </w:r>
             <w:r>
               <w:rPr>
-                <w:rFonts w:cs="Times New Roman"/>
-                <w:noProof/>
-                <w:webHidden/>
-                <w:szCs w:val="24"/>
-              </w:rPr>
-              <w:instrText xml:space="preserve"> PAGEREF _Toc536479752 \h </w:instrText>
-            </w:r>
-            <w:r>
-              <w:rPr>
-                <w:rFonts w:cs="Times New Roman"/>
-                <w:noProof/>
-                <w:webHidden/>
-                <w:szCs w:val="24"/>
-              </w:rPr>
-            </w:r>
-            <w:r>
-              <w:rPr>
-                <w:rFonts w:cs="Times New Roman"/>
-                <w:noProof/>
-                <w:webHidden/>
-                <w:szCs w:val="24"/>
+                <w:noProof/>
+                <w:webHidden/>
+              </w:rPr>
+              <w:instrText xml:space="preserve"> PAGEREF _Toc213591 \h </w:instrText>
+            </w:r>
+            <w:r>
+              <w:rPr>
+                <w:noProof/>
+                <w:webHidden/>
+              </w:rPr>
+            </w:r>
+            <w:r>
+              <w:rPr>
+                <w:noProof/>
+                <w:webHidden/>
               </w:rPr>
               <w:fldChar w:fldCharType="separate"/>
             </w:r>
             <w:r>
               <w:rPr>
-                <w:rFonts w:cs="Times New Roman"/>
-                <w:noProof/>
-                <w:webHidden/>
-                <w:szCs w:val="24"/>
-              </w:rPr>
-              <w:t>4</w:t>
-            </w:r>
-            <w:r>
-              <w:rPr>
-                <w:rFonts w:cs="Times New Roman"/>
-                <w:noProof/>
-                <w:webHidden/>
-                <w:szCs w:val="24"/>
+                <w:noProof/>
+                <w:webHidden/>
+              </w:rPr>
+              <w:t>5</w:t>
+            </w:r>
+            <w:r>
+              <w:rPr>
+                <w:noProof/>
+                <w:webHidden/>
               </w:rPr>
               <w:fldChar w:fldCharType="end"/>
             </w:r>
@@ -895,27 +1216,26 @@
               <w:tab w:val="right" w:leader="dot" w:pos="9061"/>
             </w:tabs>
             <w:rPr>
-              <w:rFonts w:eastAsiaTheme="minorEastAsia" w:cs="Times New Roman"/>
+              <w:rFonts w:asciiTheme="minorHAnsi" w:eastAsiaTheme="minorEastAsia" w:hAnsiTheme="minorHAnsi"/>
               <w:noProof/>
-              <w:szCs w:val="24"/>
+              <w:sz w:val="22"/>
               <w:lang w:eastAsia="pt-BR"/>
             </w:rPr>
           </w:pPr>
-          <w:hyperlink w:anchor="_Toc536479753" w:history="1">
+          <w:hyperlink w:anchor="_Toc213592" w:history="1">
             <w:r>
               <w:rPr>
                 <w:rStyle w:val="Hyperlink"/>
                 <w:rFonts w:cs="Times New Roman"/>
                 <w:noProof/>
-                <w:szCs w:val="24"/>
-              </w:rPr>
-              <w:t>6</w:t>
-            </w:r>
-            <w:r>
-              <w:rPr>
-                <w:rFonts w:eastAsiaTheme="minorEastAsia" w:cs="Times New Roman"/>
-                <w:noProof/>
-                <w:szCs w:val="24"/>
+              </w:rPr>
+              <w:t>7</w:t>
+            </w:r>
+            <w:r>
+              <w:rPr>
+                <w:rFonts w:asciiTheme="minorHAnsi" w:eastAsiaTheme="minorEastAsia" w:hAnsiTheme="minorHAnsi"/>
+                <w:noProof/>
+                <w:sz w:val="22"/>
                 <w:lang w:eastAsia="pt-BR"/>
               </w:rPr>
               <w:tab/>
@@ -925,175 +1245,54 @@
                 <w:rStyle w:val="Hyperlink"/>
                 <w:rFonts w:cs="Times New Roman"/>
                 <w:noProof/>
-                <w:szCs w:val="24"/>
-              </w:rPr>
-              <w:t>METODOLOGIA</w:t>
-            </w:r>
-            <w:r>
-              <w:rPr>
-                <w:rFonts w:cs="Times New Roman"/>
-                <w:noProof/>
-                <w:webHidden/>
-                <w:szCs w:val="24"/>
+              </w:rPr>
+              <w:t>REFERÊNCIAS</w:t>
+            </w:r>
+            <w:r>
+              <w:rPr>
+                <w:noProof/>
+                <w:webHidden/>
               </w:rPr>
               <w:tab/>
             </w:r>
             <w:r>
               <w:rPr>
-                <w:rFonts w:cs="Times New Roman"/>
-                <w:noProof/>
-                <w:webHidden/>
-                <w:szCs w:val="24"/>
+                <w:noProof/>
+                <w:webHidden/>
               </w:rPr>
               <w:fldChar w:fldCharType="begin"/>
             </w:r>
             <w:r>
               <w:rPr>
-                <w:rFonts w:cs="Times New Roman"/>
-                <w:noProof/>
-                <w:webHidden/>
-                <w:szCs w:val="24"/>
-              </w:rPr>
-              <w:instrText xml:space="preserve"> PAGEREF _Toc536479753 \h </w:instrText>
-            </w:r>
-            <w:r>
-              <w:rPr>
-                <w:rFonts w:cs="Times New Roman"/>
-                <w:noProof/>
-                <w:webHidden/>
-                <w:szCs w:val="24"/>
-              </w:rPr>
-            </w:r>
-            <w:r>
-              <w:rPr>
-                <w:rFonts w:cs="Times New Roman"/>
-                <w:noProof/>
-                <w:webHidden/>
-                <w:szCs w:val="24"/>
+                <w:noProof/>
+                <w:webHidden/>
+              </w:rPr>
+              <w:instrText xml:space="preserve"> PAGEREF _Toc213592 \h </w:instrText>
+            </w:r>
+            <w:r>
+              <w:rPr>
+                <w:noProof/>
+                <w:webHidden/>
+              </w:rPr>
+            </w:r>
+            <w:r>
+              <w:rPr>
+                <w:noProof/>
+                <w:webHidden/>
               </w:rPr>
               <w:fldChar w:fldCharType="separate"/>
             </w:r>
             <w:r>
               <w:rPr>
-                <w:rFonts w:cs="Times New Roman"/>
-                <w:noProof/>
-                <w:webHidden/>
-                <w:szCs w:val="24"/>
-              </w:rPr>
-              <w:t>4</w:t>
-            </w:r>
-            <w:r>
-              <w:rPr>
-                <w:rFonts w:cs="Times New Roman"/>
-                <w:noProof/>
-                <w:webHidden/>
-                <w:szCs w:val="24"/>
-              </w:rPr>
-              <w:fldChar w:fldCharType="end"/>
-            </w:r>
-          </w:hyperlink>
-        </w:p>
-        <w:p>
-          <w:pPr>
-            <w:pStyle w:val="Sumrio1"/>
-            <w:tabs>
-              <w:tab w:val="left" w:pos="440"/>
-              <w:tab w:val="right" w:leader="dot" w:pos="9061"/>
-            </w:tabs>
-            <w:rPr>
-              <w:rFonts w:eastAsiaTheme="minorEastAsia" w:cs="Times New Roman"/>
-              <w:noProof/>
-              <w:szCs w:val="24"/>
-              <w:lang w:eastAsia="pt-BR"/>
-            </w:rPr>
-          </w:pPr>
-          <w:hyperlink w:anchor="_Toc536479754" w:history="1">
-            <w:r>
-              <w:rPr>
-                <w:rStyle w:val="Hyperlink"/>
-                <w:rFonts w:cs="Times New Roman"/>
-                <w:noProof/>
-                <w:szCs w:val="24"/>
-              </w:rPr>
-              <w:t>7</w:t>
-            </w:r>
-            <w:r>
-              <w:rPr>
-                <w:rFonts w:eastAsiaTheme="minorEastAsia" w:cs="Times New Roman"/>
-                <w:noProof/>
-                <w:szCs w:val="24"/>
-                <w:lang w:eastAsia="pt-BR"/>
-              </w:rPr>
-              <w:tab/>
-            </w:r>
-            <w:r>
-              <w:rPr>
-                <w:rStyle w:val="Hyperlink"/>
-                <w:rFonts w:cs="Times New Roman"/>
-                <w:noProof/>
-                <w:szCs w:val="24"/>
-              </w:rPr>
-              <w:t>REFERÊNCIAS</w:t>
-            </w:r>
-            <w:r>
-              <w:rPr>
-                <w:rFonts w:cs="Times New Roman"/>
-                <w:noProof/>
-                <w:webHidden/>
-                <w:szCs w:val="24"/>
-              </w:rPr>
-              <w:tab/>
-            </w:r>
-            <w:r>
-              <w:rPr>
-                <w:rFonts w:cs="Times New Roman"/>
-                <w:noProof/>
-                <w:webHidden/>
-                <w:szCs w:val="24"/>
-              </w:rPr>
-              <w:fldChar w:fldCharType="begin"/>
-            </w:r>
-            <w:r>
-              <w:rPr>
-                <w:rFonts w:cs="Times New Roman"/>
-                <w:noProof/>
-                <w:webHidden/>
-                <w:szCs w:val="24"/>
-              </w:rPr>
-              <w:instrText xml:space="preserve"> PAGEREF _Toc536479754 \h </w:instrText>
-            </w:r>
-            <w:r>
-              <w:rPr>
-                <w:rFonts w:cs="Times New Roman"/>
-                <w:noProof/>
-                <w:webHidden/>
-                <w:szCs w:val="24"/>
-              </w:rPr>
-            </w:r>
-            <w:r>
-              <w:rPr>
-                <w:rFonts w:cs="Times New Roman"/>
-                <w:noProof/>
-                <w:webHidden/>
-                <w:szCs w:val="24"/>
-              </w:rPr>
-              <w:fldChar w:fldCharType="separate"/>
-            </w:r>
-            <w:r>
-              <w:rPr>
-                <w:rFonts w:cs="Times New Roman"/>
-                <w:noProof/>
-                <w:webHidden/>
-                <w:szCs w:val="24"/>
-              </w:rPr>
-              <w:t>4</w:t>
-            </w:r>
-            <w:r>
-              <w:rPr>
-                <w:rFonts w:cs="Times New Roman"/>
-                <w:noProof/>
-                <w:webHidden/>
-                <w:szCs w:val="24"/>
+                <w:noProof/>
+                <w:webHidden/>
+              </w:rPr>
+              <w:t>6</w:t>
+            </w:r>
+            <w:r>
+              <w:rPr>
+                <w:noProof/>
+                <w:webHidden/>
               </w:rPr>
               <w:fldChar w:fldCharType="end"/>
             </w:r>
@@ -1203,7 +1402,7 @@
           <w:szCs w:val="24"/>
         </w:rPr>
       </w:pPr>
-      <w:bookmarkStart w:id="0" w:name="_Toc536479748"/>
+      <w:bookmarkStart w:id="1" w:name="_Toc213583"/>
       <w:r>
         <w:rPr>
           <w:rFonts w:cs="Times New Roman"/>
@@ -1211,7 +1410,7 @@
         </w:rPr>
         <w:t>INTRODUÇÃO</w:t>
       </w:r>
-      <w:bookmarkEnd w:id="0"/>
+      <w:bookmarkEnd w:id="1"/>
     </w:p>
     <w:p>
       <w:pPr>
@@ -1251,7 +1450,7 @@
           <w:szCs w:val="24"/>
         </w:rPr>
       </w:pPr>
-      <w:bookmarkStart w:id="1" w:name="_Toc536479749"/>
+      <w:bookmarkStart w:id="2" w:name="_Toc213584"/>
       <w:r>
         <w:rPr>
           <w:rFonts w:cs="Times New Roman"/>
@@ -1259,29 +1458,7 @@
         </w:rPr>
         <w:t>PROBLEMA DE PESQUISA</w:t>
       </w:r>
-      <w:bookmarkEnd w:id="1"/>
-      <w:r>
-        <w:rPr>
-          <w:rFonts w:cs="Times New Roman"/>
-          <w:szCs w:val="24"/>
-        </w:rPr>
-        <w:t xml:space="preserve"> (</w:t>
-      </w:r>
-      <w:r>
-        <w:rPr>
-          <w:rFonts w:cs="Times New Roman"/>
-          <w:color w:val="FF0000"/>
-          <w:szCs w:val="24"/>
-        </w:rPr>
-        <w:t>contextualização</w:t>
-      </w:r>
-      <w:r>
-        <w:rPr>
-          <w:rFonts w:cs="Times New Roman"/>
-          <w:szCs w:val="24"/>
-        </w:rPr>
-        <w:t>)</w:t>
-      </w:r>
+      <w:bookmarkEnd w:id="2"/>
     </w:p>
     <w:p>
       <w:pPr>
@@ -1543,7 +1720,7 @@
           <w:szCs w:val="24"/>
         </w:rPr>
       </w:pPr>
-      <w:bookmarkStart w:id="2" w:name="_Toc536479750"/>
+      <w:bookmarkStart w:id="3" w:name="_Toc213585"/>
       <w:r>
         <w:rPr>
           <w:rFonts w:cs="Times New Roman"/>
@@ -1551,7 +1728,7 @@
         </w:rPr>
         <w:t>OBJETIVOS</w:t>
       </w:r>
-      <w:bookmarkEnd w:id="2"/>
+      <w:bookmarkEnd w:id="3"/>
     </w:p>
     <w:p>
       <w:pPr>
@@ -1640,7 +1817,7 @@
           <w:szCs w:val="24"/>
         </w:rPr>
       </w:pPr>
-      <w:bookmarkStart w:id="3" w:name="_Toc536479751"/>
+      <w:bookmarkStart w:id="4" w:name="_Toc213586"/>
       <w:r>
         <w:rPr>
           <w:rFonts w:cs="Times New Roman"/>
@@ -1648,37 +1825,7 @@
         </w:rPr>
         <w:t>JUSTIFICATIVA</w:t>
       </w:r>
-      <w:bookmarkEnd w:id="3"/>
-      <w:r>
-        <w:rPr>
-          <w:rFonts w:cs="Times New Roman"/>
-          <w:szCs w:val="24"/>
-        </w:rPr>
-        <w:t xml:space="preserve"> (</w:t>
-      </w:r>
-      <w:r>
-        <w:rPr>
-          <w:rFonts w:cs="Times New Roman"/>
-          <w:color w:val="FF0000"/>
-          <w:szCs w:val="24"/>
-        </w:rPr>
-        <w:t>O porquê</w:t>
-      </w:r>
-      <w:r>
-        <w:rPr>
-          <w:rFonts w:cs="Times New Roman"/>
-          <w:color w:val="FF0000"/>
-          <w:szCs w:val="24"/>
-        </w:rPr>
-        <w:t xml:space="preserve"> deste trabalho ser importante</w:t>
-      </w:r>
-      <w:r>
-        <w:rPr>
-          <w:rFonts w:cs="Times New Roman"/>
-          <w:szCs w:val="24"/>
-        </w:rPr>
-        <w:t>)</w:t>
-      </w:r>
+      <w:bookmarkEnd w:id="4"/>
     </w:p>
     <w:p>
       <w:pPr>
@@ -2015,7 +2162,7 @@
           <w:szCs w:val="24"/>
         </w:rPr>
       </w:pPr>
-      <w:bookmarkStart w:id="4" w:name="_Toc536479752"/>
+      <w:bookmarkStart w:id="5" w:name="_Toc213587"/>
       <w:r>
         <w:rPr>
           <w:rFonts w:cs="Times New Roman"/>
@@ -2023,7 +2170,7 @@
         </w:rPr>
         <w:t>REVISÃO BIBLIOGRÁFICA</w:t>
       </w:r>
-      <w:bookmarkEnd w:id="4"/>
+      <w:bookmarkEnd w:id="5"/>
     </w:p>
     <w:p>
       <w:pPr>
@@ -2054,42 +2201,7 @@
           <w:rFonts w:cs="Times New Roman"/>
           <w:szCs w:val="24"/>
         </w:rPr>
-        <w:t>. O Japão, por cerca de 1970, a</w:t>
-      </w:r>
-      <w:r>
-        <w:rPr>
-          <w:rFonts w:cs="Times New Roman"/>
-          <w:szCs w:val="24"/>
-        </w:rPr>
-        <w:t>través de seu rápido crescimento tecnológico</w:t>
-      </w:r>
-      <w:r>
-        <w:rPr>
-          <w:rFonts w:cs="Times New Roman"/>
-          <w:szCs w:val="24"/>
-        </w:rPr>
-        <w:t xml:space="preserve"> pós-guerra, </w:t>
-      </w:r>
-      <w:r>
-        <w:rPr>
-          <w:rFonts w:cs="Times New Roman"/>
-          <w:szCs w:val="24"/>
-        </w:rPr>
-        <w:t>criou</w:t>
-      </w:r>
-      <w:r>
-        <w:rPr>
-          <w:rFonts w:cs="Times New Roman"/>
-          <w:szCs w:val="24"/>
-        </w:rPr>
-        <w:t xml:space="preserve"> um software </w:t>
-      </w:r>
-      <w:r>
-        <w:rPr>
-          <w:rFonts w:cs="Times New Roman"/>
-          <w:szCs w:val="24"/>
-        </w:rPr>
-        <w:t>que</w:t>
+        <w:t>. O Japão, por cerca de 1970, através de seu rápido crescimento tecnológico pós-guerra, criou um software que</w:t>
       </w:r>
       <w:r>
         <w:rPr>
@@ -2103,49 +2215,7 @@
           <w:rFonts w:cs="Times New Roman"/>
           <w:szCs w:val="24"/>
         </w:rPr>
-        <w:t xml:space="preserve"> uma imagem,</w:t>
-      </w:r>
-      <w:r>
-        <w:rPr>
-          <w:rFonts w:cs="Times New Roman"/>
-          <w:szCs w:val="24"/>
-        </w:rPr>
-        <w:t xml:space="preserve"> </w:t>
-      </w:r>
-      <w:r>
-        <w:rPr>
-          <w:rFonts w:cs="Times New Roman"/>
-          <w:szCs w:val="24"/>
-        </w:rPr>
-        <w:t xml:space="preserve">era capaz de </w:t>
-      </w:r>
-      <w:r>
-        <w:rPr>
-          <w:rFonts w:cs="Times New Roman"/>
-          <w:szCs w:val="24"/>
-        </w:rPr>
-        <w:t>extrair linhas e</w:t>
-      </w:r>
-      <w:r>
-        <w:rPr>
-          <w:rFonts w:cs="Times New Roman"/>
-          <w:szCs w:val="24"/>
-        </w:rPr>
-        <w:t xml:space="preserve"> </w:t>
-      </w:r>
-      <w:r>
-        <w:rPr>
-          <w:rFonts w:cs="Times New Roman"/>
-          <w:szCs w:val="24"/>
-        </w:rPr>
-        <w:t xml:space="preserve">identificar vários pontos característicos </w:t>
-      </w:r>
-      <w:r>
-        <w:rPr>
-          <w:rFonts w:cs="Times New Roman"/>
-          <w:szCs w:val="24"/>
-        </w:rPr>
-        <w:t>presentes</w:t>
+        <w:t xml:space="preserve"> uma imagem, era capaz de extrair linhas e identificar vários pontos característicos presentes</w:t>
       </w:r>
       <w:r>
         <w:rPr>
@@ -2174,21 +2244,7 @@
           <w:rFonts w:cs="Times New Roman"/>
           <w:szCs w:val="24"/>
         </w:rPr>
-        <w:t xml:space="preserve"> categorizava</w:t>
-      </w:r>
-      <w:r>
-        <w:rPr>
-          <w:rFonts w:cs="Times New Roman"/>
-          <w:szCs w:val="24"/>
-        </w:rPr>
-        <w:t xml:space="preserve"> cada face </w:t>
-      </w:r>
-      <w:r>
-        <w:rPr>
-          <w:rFonts w:cs="Times New Roman"/>
-          <w:szCs w:val="24"/>
-        </w:rPr>
-        <w:t>em uma de sete categorias, todas relacionadas</w:t>
+        <w:t xml:space="preserve"> categorizava cada face em uma de sete categorias, todas relacionadas</w:t>
       </w:r>
       <w:r>
         <w:rPr>
@@ -2202,28 +2258,7 @@
           <w:rFonts w:cs="Times New Roman"/>
           <w:szCs w:val="24"/>
         </w:rPr>
-        <w:t xml:space="preserve"> pessoa</w:t>
-      </w:r>
-      <w:r>
-        <w:rPr>
-          <w:rFonts w:cs="Times New Roman"/>
-          <w:szCs w:val="24"/>
-        </w:rPr>
-        <w:t>s</w:t>
-      </w:r>
-      <w:r>
-        <w:rPr>
-          <w:rFonts w:cs="Times New Roman"/>
-          <w:szCs w:val="24"/>
-        </w:rPr>
-        <w:t xml:space="preserve"> famosa</w:t>
-      </w:r>
-      <w:r>
-        <w:rPr>
-          <w:rFonts w:cs="Times New Roman"/>
-          <w:szCs w:val="24"/>
-        </w:rPr>
-        <w:t xml:space="preserve">s. </w:t>
+        <w:t xml:space="preserve"> pessoas famosas. </w:t>
       </w:r>
       <w:r>
         <w:rPr>
@@ -2237,42 +2272,7 @@
           <w:rFonts w:cs="Times New Roman"/>
           <w:szCs w:val="24"/>
         </w:rPr>
-        <w:t>sse projeto</w:t>
-      </w:r>
-      <w:r>
-        <w:rPr>
-          <w:rFonts w:cs="Times New Roman"/>
-          <w:szCs w:val="24"/>
-        </w:rPr>
-        <w:t xml:space="preserve"> chamou a atenção de inúmeras pessoas</w:t>
-      </w:r>
-      <w:r>
-        <w:rPr>
-          <w:rFonts w:cs="Times New Roman"/>
-          <w:szCs w:val="24"/>
-        </w:rPr>
-        <w:t xml:space="preserve"> e o programa</w:t>
-      </w:r>
-      <w:r>
-        <w:rPr>
-          <w:rFonts w:cs="Times New Roman"/>
-          <w:szCs w:val="24"/>
-        </w:rPr>
-        <w:t xml:space="preserve"> </w:t>
-      </w:r>
-      <w:r>
-        <w:rPr>
-          <w:rFonts w:cs="Times New Roman"/>
-          <w:szCs w:val="24"/>
-        </w:rPr>
-        <w:t>foi considerado</w:t>
-      </w:r>
-      <w:r>
-        <w:rPr>
-          <w:rFonts w:cs="Times New Roman"/>
-          <w:szCs w:val="24"/>
-        </w:rPr>
-        <w:t xml:space="preserve"> uma tecnologia de “estado da arte”.</w:t>
+        <w:t>sse projeto chamou a atenção de inúmeras pessoas e o programa foi considerado uma tecnologia de “estado da arte”.</w:t>
       </w:r>
     </w:p>
     <w:p>
@@ -2297,8 +2297,13 @@
         <w:jc w:val="both"/>
       </w:pPr>
       <w:r>
-        <w:t xml:space="preserve"> RECONHECIMENTO FACIAL</w:t>
-      </w:r>
+        <w:t xml:space="preserve"> </w:t>
+      </w:r>
+      <w:bookmarkStart w:id="6" w:name="_Toc213588"/>
+      <w:r>
+        <w:t>RECONHECIMENTO FACIAL</w:t>
+      </w:r>
+      <w:bookmarkEnd w:id="6"/>
     </w:p>
     <w:p>
       <w:pPr>
@@ -2327,9 +2332,11 @@
         <w:spacing w:line="360" w:lineRule="auto"/>
         <w:jc w:val="both"/>
       </w:pPr>
+      <w:bookmarkStart w:id="7" w:name="_Toc213589"/>
       <w:r>
         <w:t>OPENCV</w:t>
       </w:r>
+      <w:bookmarkEnd w:id="7"/>
     </w:p>
     <w:p>
       <w:pPr>
@@ -2468,9 +2475,11 @@
         <w:spacing w:line="360" w:lineRule="auto"/>
         <w:jc w:val="both"/>
       </w:pPr>
+      <w:bookmarkStart w:id="8" w:name="_Toc213590"/>
       <w:r>
         <w:t>RASPBERRY PI</w:t>
       </w:r>
+      <w:bookmarkEnd w:id="8"/>
     </w:p>
     <w:p>
       <w:pPr>
@@ -2583,8 +2592,6 @@
       <w:r>
         <w:t>, uma porta de rede Ethernet, uma saída de vídeo HDMI e 4 portas USB 2.0.</w:t>
       </w:r>
-      <w:bookmarkStart w:id="5" w:name="_GoBack"/>
-      <w:bookmarkEnd w:id="5"/>
     </w:p>
     <w:p>
       <w:pPr>
@@ -2606,7 +2613,7 @@
           <w:szCs w:val="24"/>
         </w:rPr>
       </w:pPr>
-      <w:bookmarkStart w:id="6" w:name="_Toc536479753"/>
+      <w:bookmarkStart w:id="9" w:name="_Toc213591"/>
       <w:r>
         <w:rPr>
           <w:rFonts w:cs="Times New Roman"/>
@@ -2614,7 +2621,7 @@
         </w:rPr>
         <w:t>METODOLOGIA</w:t>
       </w:r>
-      <w:bookmarkEnd w:id="6"/>
+      <w:bookmarkEnd w:id="9"/>
     </w:p>
     <w:p>
       <w:pPr>
@@ -2811,7 +2818,7 @@
           <w:szCs w:val="24"/>
         </w:rPr>
       </w:pPr>
-      <w:bookmarkStart w:id="7" w:name="_Toc536479754"/>
+      <w:bookmarkStart w:id="10" w:name="_Toc213592"/>
       <w:r>
         <w:rPr>
           <w:rFonts w:cs="Times New Roman"/>
@@ -2820,7 +2827,7 @@
         <w:lastRenderedPageBreak/>
         <w:t>REFERÊNCIAS</w:t>
       </w:r>
-      <w:bookmarkEnd w:id="7"/>
+      <w:bookmarkEnd w:id="10"/>
     </w:p>
     <w:p>
       <w:pPr>
@@ -4374,7 +4381,7 @@
 </file>
 
 <file path=customXml/itemProps1.xml><?xml version="1.0" encoding="utf-8"?>
-<ds:datastoreItem xmlns:ds="http://schemas.openxmlformats.org/officeDocument/2006/customXml" ds:itemID="{8C12EC25-8060-4C8C-A040-1C4058F80491}">
+<ds:datastoreItem xmlns:ds="http://schemas.openxmlformats.org/officeDocument/2006/customXml" ds:itemID="{B8D88EE8-67E8-4610-9D1F-37141F626535}">
   <ds:schemaRefs>
     <ds:schemaRef ds:uri="http://schemas.openxmlformats.org/officeDocument/2006/bibliography"/>
   </ds:schemaRefs>

</xml_diff>

<commit_message>
Novo PDF e mudança na Revisão Bibliográfica
</commit_message>
<xml_diff>
--- a/ProjetoDePesquisaV2.docx
+++ b/ProjetoDePesquisaV2.docx
@@ -1,6 +1,6 @@
 
 <file path=word/document.xml><?xml version="1.0" encoding="utf-8"?>
-<w:document xmlns:wpc="http://schemas.microsoft.com/office/word/2010/wordprocessingCanvas" xmlns:cx="http://schemas.microsoft.com/office/drawing/2014/chartex" xmlns:mc="http://schemas.openxmlformats.org/markup-compatibility/2006" xmlns:o="urn:schemas-microsoft-com:office:office" xmlns:r="http://schemas.openxmlformats.org/officeDocument/2006/relationships" xmlns:m="http://schemas.openxmlformats.org/officeDocument/2006/math" xmlns:v="urn:schemas-microsoft-com:vml" xmlns:wp14="http://schemas.microsoft.com/office/word/2010/wordprocessingDrawing" xmlns:wp="http://schemas.openxmlformats.org/drawingml/2006/wordprocessingDrawing" xmlns:w10="urn:schemas-microsoft-com:office:word" xmlns:w="http://schemas.openxmlformats.org/wordprocessingml/2006/main" xmlns:w14="http://schemas.microsoft.com/office/word/2010/wordml" xmlns:w15="http://schemas.microsoft.com/office/word/2012/wordml" xmlns:w16se="http://schemas.microsoft.com/office/word/2015/wordml/symex" xmlns:wpg="http://schemas.microsoft.com/office/word/2010/wordprocessingGroup" xmlns:wpi="http://schemas.microsoft.com/office/word/2010/wordprocessingInk" xmlns:wne="http://schemas.microsoft.com/office/word/2006/wordml" xmlns:wps="http://schemas.microsoft.com/office/word/2010/wordprocessingShape" mc:Ignorable="w14 w15 w16se wp14">
+<w:document xmlns:wpc="http://schemas.microsoft.com/office/word/2010/wordprocessingCanvas" xmlns:cx="http://schemas.microsoft.com/office/drawing/2014/chartex" xmlns:cx1="http://schemas.microsoft.com/office/drawing/2015/9/8/chartex" xmlns:mc="http://schemas.openxmlformats.org/markup-compatibility/2006" xmlns:o="urn:schemas-microsoft-com:office:office" xmlns:r="http://schemas.openxmlformats.org/officeDocument/2006/relationships" xmlns:m="http://schemas.openxmlformats.org/officeDocument/2006/math" xmlns:v="urn:schemas-microsoft-com:vml" xmlns:wp14="http://schemas.microsoft.com/office/word/2010/wordprocessingDrawing" xmlns:wp="http://schemas.openxmlformats.org/drawingml/2006/wordprocessingDrawing" xmlns:w10="urn:schemas-microsoft-com:office:word" xmlns:w="http://schemas.openxmlformats.org/wordprocessingml/2006/main" xmlns:w14="http://schemas.microsoft.com/office/word/2010/wordml" xmlns:w15="http://schemas.microsoft.com/office/word/2012/wordml" xmlns:w16se="http://schemas.microsoft.com/office/word/2015/wordml/symex" xmlns:wpg="http://schemas.microsoft.com/office/word/2010/wordprocessingGroup" xmlns:wpi="http://schemas.microsoft.com/office/word/2010/wordprocessingInk" xmlns:wne="http://schemas.microsoft.com/office/word/2006/wordml" xmlns:wps="http://schemas.microsoft.com/office/word/2010/wordprocessingShape" mc:Ignorable="w14 w15 w16se wp14">
   <w:body>
     <w:p>
       <w:pPr>
@@ -371,128 +371,81 @@
             </w:rPr>
             <w:fldChar w:fldCharType="separate"/>
           </w:r>
-          <w:bookmarkStart w:id="0" w:name="_GoBack"/>
-          <w:bookmarkEnd w:id="0"/>
-          <w:r>
-            <w:rPr>
-              <w:rStyle w:val="Hyperlink"/>
-              <w:noProof/>
-            </w:rPr>
-            <w:fldChar w:fldCharType="begin"/>
-          </w:r>
-          <w:r>
-            <w:rPr>
-              <w:rStyle w:val="Hyperlink"/>
-              <w:noProof/>
-            </w:rPr>
-            <w:instrText xml:space="preserve"> </w:instrText>
-          </w:r>
-          <w:r>
-            <w:rPr>
-              <w:noProof/>
-            </w:rPr>
-            <w:instrText>HYPERLINK \l "_Toc213583"</w:instrText>
-          </w:r>
-          <w:r>
-            <w:rPr>
-              <w:rStyle w:val="Hyperlink"/>
-              <w:noProof/>
-            </w:rPr>
-            <w:instrText xml:space="preserve"> </w:instrText>
-          </w:r>
-          <w:r>
-            <w:rPr>
-              <w:rStyle w:val="Hyperlink"/>
-              <w:noProof/>
-            </w:rPr>
-          </w:r>
-          <w:r>
-            <w:rPr>
-              <w:rStyle w:val="Hyperlink"/>
-              <w:noProof/>
-            </w:rPr>
-            <w:fldChar w:fldCharType="separate"/>
-          </w:r>
-          <w:r>
-            <w:rPr>
-              <w:rStyle w:val="Hyperlink"/>
-              <w:rFonts w:cs="Times New Roman"/>
-              <w:noProof/>
-            </w:rPr>
-            <w:t>1</w:t>
-          </w:r>
-          <w:r>
-            <w:rPr>
-              <w:rFonts w:asciiTheme="minorHAnsi" w:eastAsiaTheme="minorEastAsia" w:hAnsiTheme="minorHAnsi"/>
-              <w:noProof/>
-              <w:sz w:val="22"/>
-              <w:lang w:eastAsia="pt-BR"/>
-            </w:rPr>
-            <w:tab/>
-          </w:r>
-          <w:r>
-            <w:rPr>
-              <w:rStyle w:val="Hyperlink"/>
-              <w:rFonts w:cs="Times New Roman"/>
-              <w:noProof/>
-            </w:rPr>
-            <w:t>INTRODUÇÃO</w:t>
-          </w:r>
-          <w:r>
-            <w:rPr>
-              <w:noProof/>
-              <w:webHidden/>
-            </w:rPr>
-            <w:tab/>
-          </w:r>
-          <w:r>
-            <w:rPr>
-              <w:noProof/>
-              <w:webHidden/>
-            </w:rPr>
-            <w:fldChar w:fldCharType="begin"/>
-          </w:r>
-          <w:r>
-            <w:rPr>
-              <w:noProof/>
-              <w:webHidden/>
-            </w:rPr>
-            <w:instrText xml:space="preserve"> PAGEREF _Toc213583 \h </w:instrText>
-          </w:r>
-          <w:r>
-            <w:rPr>
-              <w:noProof/>
-              <w:webHidden/>
-            </w:rPr>
-          </w:r>
-          <w:r>
-            <w:rPr>
-              <w:noProof/>
-              <w:webHidden/>
-            </w:rPr>
-            <w:fldChar w:fldCharType="separate"/>
-          </w:r>
-          <w:r>
-            <w:rPr>
-              <w:noProof/>
-              <w:webHidden/>
-            </w:rPr>
-            <w:t>3</w:t>
-          </w:r>
-          <w:r>
-            <w:rPr>
-              <w:noProof/>
-              <w:webHidden/>
-            </w:rPr>
-            <w:fldChar w:fldCharType="end"/>
-          </w:r>
-          <w:r>
-            <w:rPr>
-              <w:rStyle w:val="Hyperlink"/>
-              <w:noProof/>
-            </w:rPr>
-            <w:fldChar w:fldCharType="end"/>
-          </w:r>
+          <w:hyperlink w:anchor="_Toc213583" w:history="1">
+            <w:r>
+              <w:rPr>
+                <w:rStyle w:val="Hyperlink"/>
+                <w:rFonts w:cs="Times New Roman"/>
+                <w:noProof/>
+              </w:rPr>
+              <w:t>1</w:t>
+            </w:r>
+            <w:r>
+              <w:rPr>
+                <w:rFonts w:asciiTheme="minorHAnsi" w:eastAsiaTheme="minorEastAsia" w:hAnsiTheme="minorHAnsi"/>
+                <w:noProof/>
+                <w:sz w:val="22"/>
+                <w:lang w:eastAsia="pt-BR"/>
+              </w:rPr>
+              <w:tab/>
+            </w:r>
+            <w:r>
+              <w:rPr>
+                <w:rStyle w:val="Hyperlink"/>
+                <w:rFonts w:cs="Times New Roman"/>
+                <w:noProof/>
+              </w:rPr>
+              <w:t>INTRODUÇÃO</w:t>
+            </w:r>
+            <w:r>
+              <w:rPr>
+                <w:noProof/>
+                <w:webHidden/>
+              </w:rPr>
+              <w:tab/>
+            </w:r>
+            <w:r>
+              <w:rPr>
+                <w:noProof/>
+                <w:webHidden/>
+              </w:rPr>
+              <w:fldChar w:fldCharType="begin"/>
+            </w:r>
+            <w:r>
+              <w:rPr>
+                <w:noProof/>
+                <w:webHidden/>
+              </w:rPr>
+              <w:instrText xml:space="preserve"> PAGEREF _Toc213583 \h </w:instrText>
+            </w:r>
+            <w:r>
+              <w:rPr>
+                <w:noProof/>
+                <w:webHidden/>
+              </w:rPr>
+            </w:r>
+            <w:r>
+              <w:rPr>
+                <w:noProof/>
+                <w:webHidden/>
+              </w:rPr>
+              <w:fldChar w:fldCharType="separate"/>
+            </w:r>
+            <w:r>
+              <w:rPr>
+                <w:noProof/>
+                <w:webHidden/>
+              </w:rPr>
+              <w:t>3</w:t>
+            </w:r>
+            <w:r>
+              <w:rPr>
+                <w:noProof/>
+                <w:webHidden/>
+              </w:rPr>
+              <w:fldChar w:fldCharType="end"/>
+            </w:r>
+          </w:hyperlink>
         </w:p>
         <w:p>
           <w:pPr>
@@ -1402,7 +1355,7 @@
           <w:szCs w:val="24"/>
         </w:rPr>
       </w:pPr>
-      <w:bookmarkStart w:id="1" w:name="_Toc213583"/>
+      <w:bookmarkStart w:id="0" w:name="_Toc213583"/>
       <w:r>
         <w:rPr>
           <w:rFonts w:cs="Times New Roman"/>
@@ -1410,7 +1363,7 @@
         </w:rPr>
         <w:t>INTRODUÇÃO</w:t>
       </w:r>
-      <w:bookmarkEnd w:id="1"/>
+      <w:bookmarkEnd w:id="0"/>
     </w:p>
     <w:p>
       <w:pPr>
@@ -1450,7 +1403,7 @@
           <w:szCs w:val="24"/>
         </w:rPr>
       </w:pPr>
-      <w:bookmarkStart w:id="2" w:name="_Toc213584"/>
+      <w:bookmarkStart w:id="1" w:name="_Toc213584"/>
       <w:r>
         <w:rPr>
           <w:rFonts w:cs="Times New Roman"/>
@@ -1458,7 +1411,7 @@
         </w:rPr>
         <w:t>PROBLEMA DE PESQUISA</w:t>
       </w:r>
-      <w:bookmarkEnd w:id="2"/>
+      <w:bookmarkEnd w:id="1"/>
     </w:p>
     <w:p>
       <w:pPr>
@@ -1720,7 +1673,7 @@
           <w:szCs w:val="24"/>
         </w:rPr>
       </w:pPr>
-      <w:bookmarkStart w:id="3" w:name="_Toc213585"/>
+      <w:bookmarkStart w:id="2" w:name="_Toc213585"/>
       <w:r>
         <w:rPr>
           <w:rFonts w:cs="Times New Roman"/>
@@ -1728,7 +1681,7 @@
         </w:rPr>
         <w:t>OBJETIVOS</w:t>
       </w:r>
-      <w:bookmarkEnd w:id="3"/>
+      <w:bookmarkEnd w:id="2"/>
     </w:p>
     <w:p>
       <w:pPr>
@@ -1763,7 +1716,21 @@
           <w:rFonts w:cs="Times New Roman"/>
           <w:szCs w:val="24"/>
         </w:rPr>
-        <w:t xml:space="preserve">Através disso, este projeto visa criar um protótipo de um dispositivo </w:t>
+        <w:t xml:space="preserve">Através </w:t>
+      </w:r>
+      <w:r>
+        <w:rPr>
+          <w:rFonts w:cs="Times New Roman"/>
+          <w:szCs w:val="24"/>
+        </w:rPr>
+        <w:t>do desenvolvimento de um sistema de tranca</w:t>
+      </w:r>
+      <w:r>
+        <w:rPr>
+          <w:rFonts w:cs="Times New Roman"/>
+          <w:szCs w:val="24"/>
+        </w:rPr>
+        <w:t xml:space="preserve">, este projeto visa criar um protótipo de um dispositivo </w:t>
       </w:r>
       <w:r>
         <w:rPr>
@@ -1817,7 +1784,7 @@
           <w:szCs w:val="24"/>
         </w:rPr>
       </w:pPr>
-      <w:bookmarkStart w:id="4" w:name="_Toc213586"/>
+      <w:bookmarkStart w:id="3" w:name="_Toc213586"/>
       <w:r>
         <w:rPr>
           <w:rFonts w:cs="Times New Roman"/>
@@ -1825,7 +1792,7 @@
         </w:rPr>
         <w:t>JUSTIFICATIVA</w:t>
       </w:r>
-      <w:bookmarkEnd w:id="4"/>
+      <w:bookmarkEnd w:id="3"/>
     </w:p>
     <w:p>
       <w:pPr>
@@ -2072,7 +2039,7 @@
           <w:sz w:val="20"/>
           <w:szCs w:val="20"/>
         </w:rPr>
-        <w:t xml:space="preserve">Apesar da linguagem de empoderamento, aplicações de sistemas biométricos aos consumidores mais suportam do que desafiam essa afirmação. </w:t>
+        <w:t xml:space="preserve">Apesar da linguagem de empoderamento, aplicações de sistemas biométricos aos consumidores mais suportam do que desafiam essa afirmação </w:t>
       </w:r>
       <w:r>
         <w:rPr>
@@ -2162,7 +2129,7 @@
           <w:szCs w:val="24"/>
         </w:rPr>
       </w:pPr>
-      <w:bookmarkStart w:id="5" w:name="_Toc213587"/>
+      <w:bookmarkStart w:id="4" w:name="_Toc213587"/>
       <w:r>
         <w:rPr>
           <w:rFonts w:cs="Times New Roman"/>
@@ -2170,7 +2137,7 @@
         </w:rPr>
         <w:t>REVISÃO BIBLIOGRÁFICA</w:t>
       </w:r>
-      <w:bookmarkEnd w:id="5"/>
+      <w:bookmarkEnd w:id="4"/>
     </w:p>
     <w:p>
       <w:pPr>
@@ -2187,98 +2154,30 @@
           <w:rFonts w:cs="Times New Roman"/>
           <w:szCs w:val="24"/>
         </w:rPr>
-        <w:t>A tecnologia de reconhecimento faci</w:t>
-      </w:r>
-      <w:r>
-        <w:rPr>
-          <w:rFonts w:cs="Times New Roman"/>
-          <w:szCs w:val="24"/>
-        </w:rPr>
-        <w:t>al não é uma tecnologia recente</w:t>
-      </w:r>
-      <w:r>
-        <w:rPr>
-          <w:rFonts w:cs="Times New Roman"/>
-          <w:szCs w:val="24"/>
-        </w:rPr>
-        <w:t>. O Japão, por cerca de 1970, através de seu rápido crescimento tecnológico pós-guerra, criou um software que</w:t>
-      </w:r>
-      <w:r>
-        <w:rPr>
-          <w:rFonts w:cs="Times New Roman"/>
-          <w:szCs w:val="24"/>
-        </w:rPr>
-        <w:t>, após cedida</w:t>
-      </w:r>
-      <w:r>
-        <w:rPr>
-          <w:rFonts w:cs="Times New Roman"/>
-          <w:szCs w:val="24"/>
-        </w:rPr>
-        <w:t xml:space="preserve"> uma imagem, era capaz de extrair linhas e identificar vários pontos característicos presentes</w:t>
-      </w:r>
-      <w:r>
-        <w:rPr>
-          <w:rFonts w:cs="Times New Roman"/>
-          <w:szCs w:val="24"/>
-        </w:rPr>
-        <w:t xml:space="preserve"> nos rostos</w:t>
-      </w:r>
-      <w:r>
-        <w:rPr>
-          <w:rFonts w:cs="Times New Roman"/>
-          <w:szCs w:val="24"/>
-        </w:rPr>
-        <w:t xml:space="preserve">. Em seguida, o </w:t>
-      </w:r>
-      <w:r>
-        <w:rPr>
-          <w:rFonts w:cs="Times New Roman"/>
-          <w:i/>
-          <w:szCs w:val="24"/>
-        </w:rPr>
-        <w:t>software</w:t>
-      </w:r>
-      <w:r>
-        <w:rPr>
-          <w:rFonts w:cs="Times New Roman"/>
-          <w:szCs w:val="24"/>
-        </w:rPr>
-        <w:t xml:space="preserve"> categorizava cada face em uma de sete categorias, todas relacionadas</w:t>
-      </w:r>
-      <w:r>
-        <w:rPr>
-          <w:rFonts w:cs="Times New Roman"/>
-          <w:szCs w:val="24"/>
-        </w:rPr>
-        <w:t xml:space="preserve"> a</w:t>
-      </w:r>
-      <w:r>
-        <w:rPr>
-          <w:rFonts w:cs="Times New Roman"/>
-          <w:szCs w:val="24"/>
-        </w:rPr>
-        <w:t xml:space="preserve"> pessoas famosas. </w:t>
-      </w:r>
-      <w:r>
-        <w:rPr>
-          <w:rFonts w:cs="Times New Roman"/>
-          <w:szCs w:val="24"/>
-        </w:rPr>
-        <w:t>Apesar de impreciso, e</w:t>
-      </w:r>
-      <w:r>
-        <w:rPr>
-          <w:rFonts w:cs="Times New Roman"/>
-          <w:szCs w:val="24"/>
-        </w:rPr>
-        <w:t>sse projeto chamou a atenção de inúmeras pessoas e o programa foi considerado uma tecnologia de “estado da arte”.</w:t>
-      </w:r>
-    </w:p>
-    <w:p>
-      <w:pPr>
-        <w:spacing w:line="360" w:lineRule="auto"/>
-        <w:ind w:left="360"/>
+        <w:t xml:space="preserve">Para o desenvolvimento deste projeto, </w:t>
+      </w:r>
+    </w:p>
+    <w:p>
+      <w:pPr>
+        <w:spacing w:line="360" w:lineRule="auto"/>
+        <w:ind w:firstLine="360"/>
+        <w:jc w:val="both"/>
+        <w:rPr>
+          <w:rFonts w:cs="Times New Roman"/>
+          <w:szCs w:val="24"/>
+        </w:rPr>
+      </w:pPr>
+      <w:r>
+        <w:rPr>
+          <w:rFonts w:cs="Times New Roman"/>
+          <w:szCs w:val="24"/>
+        </w:rPr>
+        <w:t>E para isso, abordaremos o que é de fato o reconhecimento facial, sobre a biblioteca que pretendemos utilizar, e sobre o dispositivo base para o projeto.</w:t>
+      </w:r>
+    </w:p>
+    <w:p>
+      <w:pPr>
+        <w:spacing w:line="360" w:lineRule="auto"/>
         <w:jc w:val="both"/>
         <w:rPr>
           <w:rFonts w:cs="Times New Roman"/>
@@ -2299,21 +2198,290 @@
       <w:r>
         <w:t xml:space="preserve"> </w:t>
       </w:r>
-      <w:bookmarkStart w:id="6" w:name="_Toc213588"/>
+      <w:bookmarkStart w:id="5" w:name="_Toc213588"/>
       <w:r>
         <w:t>RECONHECIMENTO FACIAL</w:t>
       </w:r>
-      <w:bookmarkEnd w:id="6"/>
+      <w:bookmarkEnd w:id="5"/>
     </w:p>
     <w:p>
       <w:pPr>
         <w:spacing w:line="360" w:lineRule="auto"/>
         <w:ind w:firstLine="360"/>
         <w:jc w:val="both"/>
+        <w:rPr>
+          <w:rFonts w:cs="Times New Roman"/>
+          <w:szCs w:val="24"/>
+        </w:rPr>
       </w:pPr>
       <w:r>
         <w:t>&lt;Reconhecimento Facial&gt;</w:t>
       </w:r>
+      <w:proofErr w:type="spellStart"/>
+      <w:r>
+        <w:t>According</w:t>
+      </w:r>
+      <w:proofErr w:type="spellEnd"/>
+      <w:r>
+        <w:t xml:space="preserve"> </w:t>
+      </w:r>
+      <w:proofErr w:type="spellStart"/>
+      <w:r>
+        <w:t>to</w:t>
+      </w:r>
+      <w:proofErr w:type="spellEnd"/>
+      <w:r>
+        <w:t xml:space="preserve"> a </w:t>
+      </w:r>
+      <w:proofErr w:type="spellStart"/>
+      <w:r>
+        <w:t>survey</w:t>
+      </w:r>
+      <w:proofErr w:type="spellEnd"/>
+      <w:r>
+        <w:t xml:space="preserve"> </w:t>
+      </w:r>
+      <w:proofErr w:type="spellStart"/>
+      <w:r>
+        <w:t>of</w:t>
+      </w:r>
+      <w:proofErr w:type="spellEnd"/>
+      <w:r>
+        <w:t xml:space="preserve"> facial </w:t>
+      </w:r>
+      <w:proofErr w:type="spellStart"/>
+      <w:r>
+        <w:t>recognition</w:t>
+      </w:r>
+      <w:proofErr w:type="spellEnd"/>
+      <w:r>
+        <w:t xml:space="preserve"> </w:t>
+      </w:r>
+      <w:proofErr w:type="spellStart"/>
+      <w:r>
+        <w:t>technology</w:t>
+      </w:r>
+      <w:proofErr w:type="spellEnd"/>
+      <w:r>
+        <w:t xml:space="preserve"> in </w:t>
+      </w:r>
+      <w:proofErr w:type="spellStart"/>
+      <w:r>
+        <w:rPr>
+          <w:i/>
+          <w:iCs/>
+        </w:rPr>
+        <w:t>Biometric</w:t>
+      </w:r>
+      <w:proofErr w:type="spellEnd"/>
+      <w:r>
+        <w:rPr>
+          <w:i/>
+          <w:iCs/>
+        </w:rPr>
+        <w:t xml:space="preserve"> Technology</w:t>
+      </w:r>
+      <w:r>
+        <w:rPr>
+          <w:i/>
+          <w:iCs/>
+        </w:rPr>
+        <w:t xml:space="preserve"> </w:t>
+      </w:r>
+      <w:proofErr w:type="spellStart"/>
+      <w:r>
+        <w:rPr>
+          <w:i/>
+          <w:iCs/>
+        </w:rPr>
+        <w:t>Today</w:t>
+      </w:r>
+      <w:proofErr w:type="spellEnd"/>
+      <w:r>
+        <w:t xml:space="preserve">, “The </w:t>
+      </w:r>
+      <w:proofErr w:type="spellStart"/>
+      <w:r>
+        <w:t>reason</w:t>
+      </w:r>
+      <w:proofErr w:type="spellEnd"/>
+      <w:r>
+        <w:t xml:space="preserve"> </w:t>
+      </w:r>
+      <w:proofErr w:type="spellStart"/>
+      <w:r>
+        <w:t>that</w:t>
+      </w:r>
+      <w:proofErr w:type="spellEnd"/>
+      <w:r>
+        <w:t xml:space="preserve"> facial </w:t>
+      </w:r>
+      <w:proofErr w:type="spellStart"/>
+      <w:r>
+        <w:t>recognition</w:t>
+      </w:r>
+      <w:proofErr w:type="spellEnd"/>
+      <w:r>
+        <w:t xml:space="preserve"> </w:t>
+      </w:r>
+      <w:proofErr w:type="spellStart"/>
+      <w:r>
+        <w:t>is</w:t>
+      </w:r>
+      <w:proofErr w:type="spellEnd"/>
+      <w:r>
+        <w:t xml:space="preserve"> </w:t>
+      </w:r>
+      <w:proofErr w:type="spellStart"/>
+      <w:r>
+        <w:t>so</w:t>
+      </w:r>
+      <w:proofErr w:type="spellEnd"/>
+      <w:r>
+        <w:t xml:space="preserve"> popular </w:t>
+      </w:r>
+      <w:proofErr w:type="spellStart"/>
+      <w:r>
+        <w:t>is</w:t>
+      </w:r>
+      <w:proofErr w:type="spellEnd"/>
+      <w:r>
+        <w:t xml:space="preserve"> </w:t>
+      </w:r>
+      <w:proofErr w:type="spellStart"/>
+      <w:r>
+        <w:t>primarily</w:t>
+      </w:r>
+      <w:proofErr w:type="spellEnd"/>
+      <w:r>
+        <w:t xml:space="preserve"> </w:t>
+      </w:r>
+      <w:proofErr w:type="spellStart"/>
+      <w:r>
+        <w:t>thanks</w:t>
+      </w:r>
+      <w:proofErr w:type="spellEnd"/>
+      <w:r>
+        <w:t xml:space="preserve"> </w:t>
+      </w:r>
+      <w:proofErr w:type="spellStart"/>
+      <w:r>
+        <w:t>to</w:t>
+      </w:r>
+      <w:proofErr w:type="spellEnd"/>
+      <w:r>
+        <w:t xml:space="preserve"> a </w:t>
+      </w:r>
+      <w:proofErr w:type="spellStart"/>
+      <w:r>
+        <w:t>vast</w:t>
+      </w:r>
+      <w:proofErr w:type="spellEnd"/>
+      <w:r>
+        <w:t xml:space="preserve"> </w:t>
+      </w:r>
+      <w:proofErr w:type="spellStart"/>
+      <w:r>
+        <w:t>existing</w:t>
+      </w:r>
+      <w:proofErr w:type="spellEnd"/>
+      <w:r>
+        <w:t xml:space="preserve"> </w:t>
+      </w:r>
+      <w:proofErr w:type="spellStart"/>
+      <w:r>
+        <w:t>infrastructure</w:t>
+      </w:r>
+      <w:proofErr w:type="spellEnd"/>
+      <w:r>
+        <w:t xml:space="preserve"> </w:t>
+      </w:r>
+      <w:proofErr w:type="spellStart"/>
+      <w:r>
+        <w:t>of</w:t>
+      </w:r>
+      <w:proofErr w:type="spellEnd"/>
+      <w:r>
+        <w:t xml:space="preserve"> hardware </w:t>
+      </w:r>
+      <w:proofErr w:type="spellStart"/>
+      <w:r>
+        <w:t>that</w:t>
+      </w:r>
+      <w:proofErr w:type="spellEnd"/>
+      <w:r>
+        <w:t xml:space="preserve"> </w:t>
+      </w:r>
+      <w:proofErr w:type="spellStart"/>
+      <w:r>
+        <w:t>can</w:t>
+      </w:r>
+      <w:proofErr w:type="spellEnd"/>
+      <w:r>
+        <w:t xml:space="preserve"> use </w:t>
+      </w:r>
+      <w:proofErr w:type="spellStart"/>
+      <w:r>
+        <w:t>the</w:t>
+      </w:r>
+      <w:proofErr w:type="spellEnd"/>
+      <w:r>
+        <w:t xml:space="preserve"> </w:t>
+      </w:r>
+      <w:proofErr w:type="spellStart"/>
+      <w:r>
+        <w:t>technology</w:t>
+      </w:r>
+      <w:proofErr w:type="spellEnd"/>
+      <w:r>
+        <w:rPr>
+          <w:rFonts w:cs="Times New Roman"/>
+          <w:szCs w:val="24"/>
+        </w:rPr>
+        <w:t xml:space="preserve"> </w:t>
+      </w:r>
+      <w:bookmarkStart w:id="6" w:name="_GoBack"/>
+      <w:bookmarkEnd w:id="6"/>
+    </w:p>
+    <w:p>
+      <w:pPr>
+        <w:spacing w:line="360" w:lineRule="auto"/>
+        <w:ind w:firstLine="360"/>
+        <w:jc w:val="both"/>
+        <w:rPr>
+          <w:rFonts w:cs="Times New Roman"/>
+          <w:szCs w:val="24"/>
+        </w:rPr>
+      </w:pPr>
+      <w:r>
+        <w:rPr>
+          <w:rFonts w:cs="Times New Roman"/>
+          <w:szCs w:val="24"/>
+        </w:rPr>
+        <w:t xml:space="preserve">A tecnologia de reconhecimento facial não é uma tecnologia recente. O Japão, por cerca de 1970, através de seu rápido crescimento tecnológico pós-guerra, criou um software que, após cedida uma imagem, era capaz de extrair linhas e identificar vários pontos característicos presentes nos rostos. Em seguida, o </w:t>
+      </w:r>
+      <w:r>
+        <w:rPr>
+          <w:rFonts w:cs="Times New Roman"/>
+          <w:i/>
+          <w:szCs w:val="24"/>
+        </w:rPr>
+        <w:t>software</w:t>
+      </w:r>
+      <w:r>
+        <w:rPr>
+          <w:rFonts w:cs="Times New Roman"/>
+          <w:szCs w:val="24"/>
+        </w:rPr>
+        <w:t xml:space="preserve"> categorizava cada face em uma de sete categorias, todas relacionadas a pessoas famosas. Apesar de impreciso, esse projeto chamou a atenção de inúmeras pessoas e o programa foi considerado uma tecnologia de “estado da arte”.</w:t>
+      </w:r>
+    </w:p>
+    <w:p>
+      <w:pPr>
+        <w:spacing w:line="360" w:lineRule="auto"/>
+        <w:ind w:firstLine="360"/>
+        <w:jc w:val="both"/>
+      </w:pPr>
     </w:p>
     <w:p>
       <w:pPr>
@@ -2404,7 +2572,6 @@
         <w:jc w:val="both"/>
       </w:pPr>
       <w:r>
-        <w:lastRenderedPageBreak/>
         <w:t xml:space="preserve">Um dos objetivos do </w:t>
       </w:r>
       <w:proofErr w:type="spellStart"/>
@@ -2456,6 +2623,41 @@
       </w:r>
       <w:r>
         <w:t>rio, calibração de câmera, etc.</w:t>
+      </w:r>
+    </w:p>
+    <w:p>
+      <w:pPr>
+        <w:spacing w:line="360" w:lineRule="auto"/>
+        <w:ind w:firstLine="360"/>
+        <w:jc w:val="both"/>
+      </w:pPr>
+      <w:r>
+        <w:t xml:space="preserve">O autor do livro </w:t>
+      </w:r>
+      <w:r>
+        <w:rPr>
+          <w:i/>
+        </w:rPr>
+        <w:t xml:space="preserve">Learning </w:t>
+      </w:r>
+      <w:proofErr w:type="spellStart"/>
+      <w:r>
+        <w:rPr>
+          <w:i/>
+        </w:rPr>
+        <w:t>OpenCV</w:t>
+      </w:r>
+      <w:proofErr w:type="spellEnd"/>
+      <w:r>
+        <w:t xml:space="preserve">, </w:t>
+      </w:r>
+      <w:proofErr w:type="spellStart"/>
+      <w:r>
+        <w:t>Bradski</w:t>
+      </w:r>
+      <w:proofErr w:type="spellEnd"/>
+      <w:r>
+        <w:t>, recomenda o seu livro para os profissionais, estudantes e professores da área da computação, e que seu propósito ao escrever o livro é ajudar a aqueles que pretendem utilizar a biblioteca a entender como os algoritmos de visão funcionam.</w:t>
       </w:r>
     </w:p>
     <w:p>
@@ -2659,7 +2861,21 @@
           <w:rFonts w:cs="Times New Roman"/>
           <w:szCs w:val="24"/>
         </w:rPr>
-        <w:t xml:space="preserve">. Este foi escolhido para o projeto em função de sua versatilidade, comprovada em um artigo feito por Cristian Cawley, um escritor do website </w:t>
+        <w:t xml:space="preserve">. Este foi escolhido para o projeto em função de sua versatilidade, </w:t>
+      </w:r>
+      <w:r>
+        <w:rPr>
+          <w:rFonts w:cs="Times New Roman"/>
+          <w:szCs w:val="24"/>
+        </w:rPr>
+        <w:t>demonstrada</w:t>
+      </w:r>
+      <w:r>
+        <w:rPr>
+          <w:rFonts w:cs="Times New Roman"/>
+          <w:szCs w:val="24"/>
+        </w:rPr>
+        <w:t xml:space="preserve"> em um artigo feito por Cristian Cawley, um escritor do website </w:t>
       </w:r>
       <w:r>
         <w:rPr>
@@ -2706,6 +2922,7 @@
           <w:rFonts w:cs="Times New Roman"/>
           <w:szCs w:val="24"/>
         </w:rPr>
+        <w:lastRenderedPageBreak/>
         <w:t>Serão utilizados</w:t>
       </w:r>
       <w:r>
@@ -2824,7 +3041,6 @@
           <w:rFonts w:cs="Times New Roman"/>
           <w:szCs w:val="24"/>
         </w:rPr>
-        <w:lastRenderedPageBreak/>
         <w:t>REFERÊNCIAS</w:t>
       </w:r>
       <w:bookmarkEnd w:id="10"/>
@@ -3155,7 +3371,7 @@
 </file>
 
 <file path=word/numbering.xml><?xml version="1.0" encoding="utf-8"?>
-<w:numbering xmlns:wpc="http://schemas.microsoft.com/office/word/2010/wordprocessingCanvas" xmlns:cx="http://schemas.microsoft.com/office/drawing/2014/chartex" xmlns:mc="http://schemas.openxmlformats.org/markup-compatibility/2006" xmlns:o="urn:schemas-microsoft-com:office:office" xmlns:r="http://schemas.openxmlformats.org/officeDocument/2006/relationships" xmlns:m="http://schemas.openxmlformats.org/officeDocument/2006/math" xmlns:v="urn:schemas-microsoft-com:vml" xmlns:wp14="http://schemas.microsoft.com/office/word/2010/wordprocessingDrawing" xmlns:wp="http://schemas.openxmlformats.org/drawingml/2006/wordprocessingDrawing" xmlns:w10="urn:schemas-microsoft-com:office:word" xmlns:w="http://schemas.openxmlformats.org/wordprocessingml/2006/main" xmlns:w14="http://schemas.microsoft.com/office/word/2010/wordml" xmlns:w15="http://schemas.microsoft.com/office/word/2012/wordml" xmlns:w16se="http://schemas.microsoft.com/office/word/2015/wordml/symex" xmlns:wpg="http://schemas.microsoft.com/office/word/2010/wordprocessingGroup" xmlns:wpi="http://schemas.microsoft.com/office/word/2010/wordprocessingInk" xmlns:wne="http://schemas.microsoft.com/office/word/2006/wordml" xmlns:wps="http://schemas.microsoft.com/office/word/2010/wordprocessingShape" mc:Ignorable="w14 w15 w16se wp14">
+<w:numbering xmlns:wpc="http://schemas.microsoft.com/office/word/2010/wordprocessingCanvas" xmlns:cx="http://schemas.microsoft.com/office/drawing/2014/chartex" xmlns:cx1="http://schemas.microsoft.com/office/drawing/2015/9/8/chartex" xmlns:mc="http://schemas.openxmlformats.org/markup-compatibility/2006" xmlns:o="urn:schemas-microsoft-com:office:office" xmlns:r="http://schemas.openxmlformats.org/officeDocument/2006/relationships" xmlns:m="http://schemas.openxmlformats.org/officeDocument/2006/math" xmlns:v="urn:schemas-microsoft-com:vml" xmlns:wp14="http://schemas.microsoft.com/office/word/2010/wordprocessingDrawing" xmlns:wp="http://schemas.openxmlformats.org/drawingml/2006/wordprocessingDrawing" xmlns:w10="urn:schemas-microsoft-com:office:word" xmlns:w="http://schemas.openxmlformats.org/wordprocessingml/2006/main" xmlns:w14="http://schemas.microsoft.com/office/word/2010/wordml" xmlns:w15="http://schemas.microsoft.com/office/word/2012/wordml" xmlns:w16se="http://schemas.microsoft.com/office/word/2015/wordml/symex" xmlns:wpg="http://schemas.microsoft.com/office/word/2010/wordprocessingGroup" xmlns:wpi="http://schemas.microsoft.com/office/word/2010/wordprocessingInk" xmlns:wne="http://schemas.microsoft.com/office/word/2006/wordml" xmlns:wps="http://schemas.microsoft.com/office/word/2010/wordprocessingShape" mc:Ignorable="w14 w15 w16se wp14">
   <w:abstractNum w:abstractNumId="0" w15:restartNumberingAfterBreak="0">
     <w:nsid w:val="0ADE1E2D"/>
     <w:multiLevelType w:val="multilevel"/>
@@ -4381,7 +4597,7 @@
 </file>
 
 <file path=customXml/itemProps1.xml><?xml version="1.0" encoding="utf-8"?>
-<ds:datastoreItem xmlns:ds="http://schemas.openxmlformats.org/officeDocument/2006/customXml" ds:itemID="{B8D88EE8-67E8-4610-9D1F-37141F626535}">
+<ds:datastoreItem xmlns:ds="http://schemas.openxmlformats.org/officeDocument/2006/customXml" ds:itemID="{7D7C321C-9B73-426A-984F-D7B9686287AE}">
   <ds:schemaRefs>
     <ds:schemaRef ds:uri="http://schemas.openxmlformats.org/officeDocument/2006/bibliography"/>
   </ds:schemaRefs>

</xml_diff>

<commit_message>
Referencial teórico atualizado, algumas partes do texto foram movidas. Novos PDFs adicionados.
</commit_message>
<xml_diff>
--- a/ProjetoDePesquisaV2.docx
+++ b/ProjetoDePesquisaV2.docx
@@ -1,6 +1,6 @@
 
 <file path=word/document.xml><?xml version="1.0" encoding="utf-8"?>
-<w:document xmlns:wpc="http://schemas.microsoft.com/office/word/2010/wordprocessingCanvas" xmlns:cx="http://schemas.microsoft.com/office/drawing/2014/chartex" xmlns:cx1="http://schemas.microsoft.com/office/drawing/2015/9/8/chartex" xmlns:mc="http://schemas.openxmlformats.org/markup-compatibility/2006" xmlns:o="urn:schemas-microsoft-com:office:office" xmlns:r="http://schemas.openxmlformats.org/officeDocument/2006/relationships" xmlns:m="http://schemas.openxmlformats.org/officeDocument/2006/math" xmlns:v="urn:schemas-microsoft-com:vml" xmlns:wp14="http://schemas.microsoft.com/office/word/2010/wordprocessingDrawing" xmlns:wp="http://schemas.openxmlformats.org/drawingml/2006/wordprocessingDrawing" xmlns:w10="urn:schemas-microsoft-com:office:word" xmlns:w="http://schemas.openxmlformats.org/wordprocessingml/2006/main" xmlns:w14="http://schemas.microsoft.com/office/word/2010/wordml" xmlns:w15="http://schemas.microsoft.com/office/word/2012/wordml" xmlns:w16se="http://schemas.microsoft.com/office/word/2015/wordml/symex" xmlns:wpg="http://schemas.microsoft.com/office/word/2010/wordprocessingGroup" xmlns:wpi="http://schemas.microsoft.com/office/word/2010/wordprocessingInk" xmlns:wne="http://schemas.microsoft.com/office/word/2006/wordml" xmlns:wps="http://schemas.microsoft.com/office/word/2010/wordprocessingShape" mc:Ignorable="w14 w15 w16se wp14">
+<w:document xmlns:wpc="http://schemas.microsoft.com/office/word/2010/wordprocessingCanvas" xmlns:cx="http://schemas.microsoft.com/office/drawing/2014/chartex" xmlns:mc="http://schemas.openxmlformats.org/markup-compatibility/2006" xmlns:o="urn:schemas-microsoft-com:office:office" xmlns:r="http://schemas.openxmlformats.org/officeDocument/2006/relationships" xmlns:m="http://schemas.openxmlformats.org/officeDocument/2006/math" xmlns:v="urn:schemas-microsoft-com:vml" xmlns:wp14="http://schemas.microsoft.com/office/word/2010/wordprocessingDrawing" xmlns:wp="http://schemas.openxmlformats.org/drawingml/2006/wordprocessingDrawing" xmlns:w10="urn:schemas-microsoft-com:office:word" xmlns:w="http://schemas.openxmlformats.org/wordprocessingml/2006/main" xmlns:w14="http://schemas.microsoft.com/office/word/2010/wordml" xmlns:w15="http://schemas.microsoft.com/office/word/2012/wordml" xmlns:w16se="http://schemas.microsoft.com/office/word/2015/wordml/symex" xmlns:wpg="http://schemas.microsoft.com/office/word/2010/wordprocessingGroup" xmlns:wpi="http://schemas.microsoft.com/office/word/2010/wordprocessingInk" xmlns:wne="http://schemas.microsoft.com/office/word/2006/wordml" xmlns:wps="http://schemas.microsoft.com/office/word/2010/wordprocessingShape" mc:Ignorable="w14 w15 w16se wp14">
   <w:body>
     <w:p>
       <w:pPr>
@@ -371,7 +371,7 @@
             </w:rPr>
             <w:fldChar w:fldCharType="separate"/>
           </w:r>
-          <w:hyperlink w:anchor="_Toc213583" w:history="1">
+          <w:hyperlink w:anchor="_Toc371856" w:history="1">
             <w:r>
               <w:rPr>
                 <w:rStyle w:val="Hyperlink"/>
@@ -395,7 +395,7 @@
                 <w:rFonts w:cs="Times New Roman"/>
                 <w:noProof/>
               </w:rPr>
-              <w:t>INTRODUÇÃO</w:t>
+              <w:t>OBJETO DE PESQUISA</w:t>
             </w:r>
             <w:r>
               <w:rPr>
@@ -416,7 +416,7 @@
                 <w:noProof/>
                 <w:webHidden/>
               </w:rPr>
-              <w:instrText xml:space="preserve"> PAGEREF _Toc213583 \h </w:instrText>
+              <w:instrText xml:space="preserve"> PAGEREF _Toc371856 \h </w:instrText>
             </w:r>
             <w:r>
               <w:rPr>
@@ -461,7 +461,7 @@
               <w:lang w:eastAsia="pt-BR"/>
             </w:rPr>
           </w:pPr>
-          <w:hyperlink w:anchor="_Toc213584" w:history="1">
+          <w:hyperlink w:anchor="_Toc371857" w:history="1">
             <w:r>
               <w:rPr>
                 <w:rStyle w:val="Hyperlink"/>
@@ -506,7 +506,7 @@
                 <w:noProof/>
                 <w:webHidden/>
               </w:rPr>
-              <w:instrText xml:space="preserve"> PAGEREF _Toc213584 \h </w:instrText>
+              <w:instrText xml:space="preserve"> PAGEREF _Toc371857 \h </w:instrText>
             </w:r>
             <w:r>
               <w:rPr>
@@ -551,7 +551,7 @@
               <w:lang w:eastAsia="pt-BR"/>
             </w:rPr>
           </w:pPr>
-          <w:hyperlink w:anchor="_Toc213585" w:history="1">
+          <w:hyperlink w:anchor="_Toc371858" w:history="1">
             <w:r>
               <w:rPr>
                 <w:rStyle w:val="Hyperlink"/>
@@ -596,7 +596,7 @@
                 <w:noProof/>
                 <w:webHidden/>
               </w:rPr>
-              <w:instrText xml:space="preserve"> PAGEREF _Toc213585 \h </w:instrText>
+              <w:instrText xml:space="preserve"> PAGEREF _Toc371858 \h </w:instrText>
             </w:r>
             <w:r>
               <w:rPr>
@@ -641,7 +641,7 @@
               <w:lang w:eastAsia="pt-BR"/>
             </w:rPr>
           </w:pPr>
-          <w:hyperlink w:anchor="_Toc213586" w:history="1">
+          <w:hyperlink w:anchor="_Toc371859" w:history="1">
             <w:r>
               <w:rPr>
                 <w:rStyle w:val="Hyperlink"/>
@@ -686,7 +686,7 @@
                 <w:noProof/>
                 <w:webHidden/>
               </w:rPr>
-              <w:instrText xml:space="preserve"> PAGEREF _Toc213586 \h </w:instrText>
+              <w:instrText xml:space="preserve"> PAGEREF _Toc371859 \h </w:instrText>
             </w:r>
             <w:r>
               <w:rPr>
@@ -706,7 +706,7 @@
                 <w:noProof/>
                 <w:webHidden/>
               </w:rPr>
-              <w:t>3</w:t>
+              <w:t>4</w:t>
             </w:r>
             <w:r>
               <w:rPr>
@@ -731,7 +731,7 @@
               <w:lang w:eastAsia="pt-BR"/>
             </w:rPr>
           </w:pPr>
-          <w:hyperlink w:anchor="_Toc213587" w:history="1">
+          <w:hyperlink w:anchor="_Toc371860" w:history="1">
             <w:r>
               <w:rPr>
                 <w:rStyle w:val="Hyperlink"/>
@@ -776,7 +776,7 @@
                 <w:noProof/>
                 <w:webHidden/>
               </w:rPr>
-              <w:instrText xml:space="preserve"> PAGEREF _Toc213587 \h </w:instrText>
+              <w:instrText xml:space="preserve"> PAGEREF _Toc371860 \h </w:instrText>
             </w:r>
             <w:r>
               <w:rPr>
@@ -821,7 +821,7 @@
               <w:lang w:eastAsia="pt-BR"/>
             </w:rPr>
           </w:pPr>
-          <w:hyperlink w:anchor="_Toc213588" w:history="1">
+          <w:hyperlink w:anchor="_Toc371861" w:history="1">
             <w:r>
               <w:rPr>
                 <w:rStyle w:val="Hyperlink"/>
@@ -864,7 +864,7 @@
                 <w:noProof/>
                 <w:webHidden/>
               </w:rPr>
-              <w:instrText xml:space="preserve"> PAGEREF _Toc213588 \h </w:instrText>
+              <w:instrText xml:space="preserve"> PAGEREF _Toc371861 \h </w:instrText>
             </w:r>
             <w:r>
               <w:rPr>
@@ -885,6 +885,96 @@
                 <w:webHidden/>
               </w:rPr>
               <w:t>4</w:t>
+            </w:r>
+            <w:r>
+              <w:rPr>
+                <w:noProof/>
+                <w:webHidden/>
+              </w:rPr>
+              <w:fldChar w:fldCharType="end"/>
+            </w:r>
+          </w:hyperlink>
+        </w:p>
+        <w:p>
+          <w:pPr>
+            <w:pStyle w:val="Sumrio1"/>
+            <w:tabs>
+              <w:tab w:val="left" w:pos="440"/>
+              <w:tab w:val="right" w:leader="dot" w:pos="9061"/>
+            </w:tabs>
+            <w:rPr>
+              <w:rFonts w:asciiTheme="minorHAnsi" w:eastAsiaTheme="minorEastAsia" w:hAnsiTheme="minorHAnsi"/>
+              <w:noProof/>
+              <w:sz w:val="22"/>
+              <w:lang w:eastAsia="pt-BR"/>
+            </w:rPr>
+          </w:pPr>
+          <w:hyperlink w:anchor="_Toc371862" w:history="1">
+            <w:r>
+              <w:rPr>
+                <w:rStyle w:val="Hyperlink"/>
+                <w:rFonts w:cs="Times New Roman"/>
+                <w:noProof/>
+              </w:rPr>
+              <w:t>6</w:t>
+            </w:r>
+            <w:r>
+              <w:rPr>
+                <w:rFonts w:asciiTheme="minorHAnsi" w:eastAsiaTheme="minorEastAsia" w:hAnsiTheme="minorHAnsi"/>
+                <w:noProof/>
+                <w:sz w:val="22"/>
+                <w:lang w:eastAsia="pt-BR"/>
+              </w:rPr>
+              <w:tab/>
+            </w:r>
+            <w:r>
+              <w:rPr>
+                <w:rStyle w:val="Hyperlink"/>
+                <w:rFonts w:cs="Times New Roman"/>
+                <w:noProof/>
+              </w:rPr>
+              <w:t>METODOLOGIA</w:t>
+            </w:r>
+            <w:r>
+              <w:rPr>
+                <w:noProof/>
+                <w:webHidden/>
+              </w:rPr>
+              <w:tab/>
+            </w:r>
+            <w:r>
+              <w:rPr>
+                <w:noProof/>
+                <w:webHidden/>
+              </w:rPr>
+              <w:fldChar w:fldCharType="begin"/>
+            </w:r>
+            <w:r>
+              <w:rPr>
+                <w:noProof/>
+                <w:webHidden/>
+              </w:rPr>
+              <w:instrText xml:space="preserve"> PAGEREF _Toc371862 \h </w:instrText>
+            </w:r>
+            <w:r>
+              <w:rPr>
+                <w:noProof/>
+                <w:webHidden/>
+              </w:rPr>
+            </w:r>
+            <w:r>
+              <w:rPr>
+                <w:noProof/>
+                <w:webHidden/>
+              </w:rPr>
+              <w:fldChar w:fldCharType="separate"/>
+            </w:r>
+            <w:r>
+              <w:rPr>
+                <w:noProof/>
+                <w:webHidden/>
+              </w:rPr>
+              <w:t>5</w:t>
             </w:r>
             <w:r>
               <w:rPr>
@@ -909,13 +999,13 @@
               <w:lang w:eastAsia="pt-BR"/>
             </w:rPr>
           </w:pPr>
-          <w:hyperlink w:anchor="_Toc213589" w:history="1">
+          <w:hyperlink w:anchor="_Toc371863" w:history="1">
             <w:r>
               <w:rPr>
                 <w:rStyle w:val="Hyperlink"/>
                 <w:noProof/>
               </w:rPr>
-              <w:t>5.2</w:t>
+              <w:t>6.1</w:t>
             </w:r>
             <w:r>
               <w:rPr>
@@ -952,7 +1042,7 @@
                 <w:noProof/>
                 <w:webHidden/>
               </w:rPr>
-              <w:instrText xml:space="preserve"> PAGEREF _Toc213589 \h </w:instrText>
+              <w:instrText xml:space="preserve"> PAGEREF _Toc371863 \h </w:instrText>
             </w:r>
             <w:r>
               <w:rPr>
@@ -972,7 +1062,7 @@
                 <w:noProof/>
                 <w:webHidden/>
               </w:rPr>
-              <w:t>4</w:t>
+              <w:t>5</w:t>
             </w:r>
             <w:r>
               <w:rPr>
@@ -997,13 +1087,13 @@
               <w:lang w:eastAsia="pt-BR"/>
             </w:rPr>
           </w:pPr>
-          <w:hyperlink w:anchor="_Toc213590" w:history="1">
+          <w:hyperlink w:anchor="_Toc371864" w:history="1">
             <w:r>
               <w:rPr>
                 <w:rStyle w:val="Hyperlink"/>
                 <w:noProof/>
               </w:rPr>
-              <w:t>5.3</w:t>
+              <w:t>6.2</w:t>
             </w:r>
             <w:r>
               <w:rPr>
@@ -1040,7 +1130,7 @@
                 <w:noProof/>
                 <w:webHidden/>
               </w:rPr>
-              <w:instrText xml:space="preserve"> PAGEREF _Toc213590 \h </w:instrText>
+              <w:instrText xml:space="preserve"> PAGEREF _Toc371864 \h </w:instrText>
             </w:r>
             <w:r>
               <w:rPr>
@@ -1060,7 +1150,7 @@
                 <w:noProof/>
                 <w:webHidden/>
               </w:rPr>
-              <w:t>5</w:t>
+              <w:t>6</w:t>
             </w:r>
             <w:r>
               <w:rPr>
@@ -1085,14 +1175,14 @@
               <w:lang w:eastAsia="pt-BR"/>
             </w:rPr>
           </w:pPr>
-          <w:hyperlink w:anchor="_Toc213591" w:history="1">
+          <w:hyperlink w:anchor="_Toc371865" w:history="1">
             <w:r>
               <w:rPr>
                 <w:rStyle w:val="Hyperlink"/>
                 <w:rFonts w:cs="Times New Roman"/>
                 <w:noProof/>
               </w:rPr>
-              <w:t>6</w:t>
+              <w:t>7</w:t>
             </w:r>
             <w:r>
               <w:rPr>
@@ -1109,7 +1199,7 @@
                 <w:rFonts w:cs="Times New Roman"/>
                 <w:noProof/>
               </w:rPr>
-              <w:t>METODOLOGIA</w:t>
+              <w:t>REFERÊNCIAS</w:t>
             </w:r>
             <w:r>
               <w:rPr>
@@ -1130,97 +1220,7 @@
                 <w:noProof/>
                 <w:webHidden/>
               </w:rPr>
-              <w:instrText xml:space="preserve"> PAGEREF _Toc213591 \h </w:instrText>
-            </w:r>
-            <w:r>
-              <w:rPr>
-                <w:noProof/>
-                <w:webHidden/>
-              </w:rPr>
-            </w:r>
-            <w:r>
-              <w:rPr>
-                <w:noProof/>
-                <w:webHidden/>
-              </w:rPr>
-              <w:fldChar w:fldCharType="separate"/>
-            </w:r>
-            <w:r>
-              <w:rPr>
-                <w:noProof/>
-                <w:webHidden/>
-              </w:rPr>
-              <w:t>5</w:t>
-            </w:r>
-            <w:r>
-              <w:rPr>
-                <w:noProof/>
-                <w:webHidden/>
-              </w:rPr>
-              <w:fldChar w:fldCharType="end"/>
-            </w:r>
-          </w:hyperlink>
-        </w:p>
-        <w:p>
-          <w:pPr>
-            <w:pStyle w:val="Sumrio1"/>
-            <w:tabs>
-              <w:tab w:val="left" w:pos="440"/>
-              <w:tab w:val="right" w:leader="dot" w:pos="9061"/>
-            </w:tabs>
-            <w:rPr>
-              <w:rFonts w:asciiTheme="minorHAnsi" w:eastAsiaTheme="minorEastAsia" w:hAnsiTheme="minorHAnsi"/>
-              <w:noProof/>
-              <w:sz w:val="22"/>
-              <w:lang w:eastAsia="pt-BR"/>
-            </w:rPr>
-          </w:pPr>
-          <w:hyperlink w:anchor="_Toc213592" w:history="1">
-            <w:r>
-              <w:rPr>
-                <w:rStyle w:val="Hyperlink"/>
-                <w:rFonts w:cs="Times New Roman"/>
-                <w:noProof/>
-              </w:rPr>
-              <w:t>7</w:t>
-            </w:r>
-            <w:r>
-              <w:rPr>
-                <w:rFonts w:asciiTheme="minorHAnsi" w:eastAsiaTheme="minorEastAsia" w:hAnsiTheme="minorHAnsi"/>
-                <w:noProof/>
-                <w:sz w:val="22"/>
-                <w:lang w:eastAsia="pt-BR"/>
-              </w:rPr>
-              <w:tab/>
-            </w:r>
-            <w:r>
-              <w:rPr>
-                <w:rStyle w:val="Hyperlink"/>
-                <w:rFonts w:cs="Times New Roman"/>
-                <w:noProof/>
-              </w:rPr>
-              <w:t>REFERÊNCIAS</w:t>
-            </w:r>
-            <w:r>
-              <w:rPr>
-                <w:noProof/>
-                <w:webHidden/>
-              </w:rPr>
-              <w:tab/>
-            </w:r>
-            <w:r>
-              <w:rPr>
-                <w:noProof/>
-                <w:webHidden/>
-              </w:rPr>
-              <w:fldChar w:fldCharType="begin"/>
-            </w:r>
-            <w:r>
-              <w:rPr>
-                <w:noProof/>
-                <w:webHidden/>
-              </w:rPr>
-              <w:instrText xml:space="preserve"> PAGEREF _Toc213592 \h </w:instrText>
+              <w:instrText xml:space="preserve"> PAGEREF _Toc371865 \h </w:instrText>
             </w:r>
             <w:r>
               <w:rPr>
@@ -1355,13 +1355,13 @@
           <w:szCs w:val="24"/>
         </w:rPr>
       </w:pPr>
-      <w:bookmarkStart w:id="0" w:name="_Toc213583"/>
-      <w:r>
-        <w:rPr>
-          <w:rFonts w:cs="Times New Roman"/>
-          <w:szCs w:val="24"/>
-        </w:rPr>
-        <w:t>INTRODUÇÃO</w:t>
+      <w:bookmarkStart w:id="0" w:name="_Toc371856"/>
+      <w:r>
+        <w:rPr>
+          <w:rFonts w:cs="Times New Roman"/>
+          <w:szCs w:val="24"/>
+        </w:rPr>
+        <w:t>OBJETO DE PESQUISA</w:t>
       </w:r>
       <w:bookmarkEnd w:id="0"/>
     </w:p>
@@ -1380,7 +1380,22 @@
           <w:rFonts w:cs="Times New Roman"/>
           <w:szCs w:val="24"/>
         </w:rPr>
-        <w:t>&lt;Introdução&gt;</w:t>
+        <w:t xml:space="preserve">A tecnologia de reconhecimento facial não é uma tecnologia recente. O Japão, por cerca de 1970, através de seu rápido crescimento tecnológico pós-guerra, criou um software que, após cedida uma imagem, era capaz de extrair linhas e identificar vários pontos característicos presentes nos rostos. Em seguida, o </w:t>
+      </w:r>
+      <w:r>
+        <w:rPr>
+          <w:rFonts w:cs="Times New Roman"/>
+          <w:i/>
+          <w:szCs w:val="24"/>
+        </w:rPr>
+        <w:t>software</w:t>
+      </w:r>
+      <w:r>
+        <w:rPr>
+          <w:rFonts w:cs="Times New Roman"/>
+          <w:szCs w:val="24"/>
+        </w:rPr>
+        <w:t xml:space="preserve"> categorizava cada face em uma de sete categorias, todas relacionadas a pessoas famosas. Apesar de impreciso, esse projeto chamou a atenção de inúmeras pessoas e o programa foi considerado uma tecnologia de “estado da arte”.</w:t>
       </w:r>
     </w:p>
     <w:p>
@@ -1390,28 +1405,20 @@
         <w:jc w:val="both"/>
         <w:rPr>
           <w:rFonts w:cs="Times New Roman"/>
-          <w:szCs w:val="24"/>
-        </w:rPr>
-      </w:pPr>
-    </w:p>
-    <w:p>
-      <w:pPr>
-        <w:pStyle w:val="Ttulo1"/>
-        <w:spacing w:line="360" w:lineRule="auto"/>
-        <w:rPr>
-          <w:rFonts w:cs="Times New Roman"/>
-          <w:szCs w:val="24"/>
-        </w:rPr>
-      </w:pPr>
-      <w:bookmarkStart w:id="1" w:name="_Toc213584"/>
-      <w:r>
-        <w:rPr>
-          <w:rFonts w:cs="Times New Roman"/>
-          <w:szCs w:val="24"/>
-        </w:rPr>
-        <w:t>PROBLEMA DE PESQUISA</w:t>
-      </w:r>
-      <w:bookmarkEnd w:id="1"/>
+          <w:i/>
+          <w:color w:val="FF0000"/>
+          <w:szCs w:val="24"/>
+        </w:rPr>
+      </w:pPr>
+      <w:r>
+        <w:rPr>
+          <w:rFonts w:cs="Times New Roman"/>
+          <w:i/>
+          <w:color w:val="FF0000"/>
+          <w:szCs w:val="24"/>
+        </w:rPr>
+        <w:t>&lt;WIP&gt;</w:t>
+      </w:r>
     </w:p>
     <w:p>
       <w:pPr>
@@ -1423,142 +1430,25 @@
           <w:szCs w:val="24"/>
         </w:rPr>
       </w:pPr>
-      <w:r>
-        <w:rPr>
-          <w:rFonts w:cs="Times New Roman"/>
-          <w:szCs w:val="24"/>
-        </w:rPr>
-        <w:t>O reconhecimento facial tem sido aperfeiçoad</w:t>
-      </w:r>
-      <w:r>
-        <w:rPr>
-          <w:rFonts w:cs="Times New Roman"/>
-          <w:szCs w:val="24"/>
-        </w:rPr>
-        <w:t>o</w:t>
-      </w:r>
-      <w:r>
-        <w:rPr>
-          <w:rFonts w:cs="Times New Roman"/>
-          <w:szCs w:val="24"/>
-        </w:rPr>
-        <w:t xml:space="preserve"> nos últimos anos. É</w:t>
-      </w:r>
-      <w:r>
-        <w:rPr>
-          <w:rFonts w:cs="Times New Roman"/>
-          <w:szCs w:val="24"/>
-        </w:rPr>
-        <w:t xml:space="preserve"> possível observar o uso </w:t>
-      </w:r>
-      <w:r>
-        <w:rPr>
-          <w:rFonts w:cs="Times New Roman"/>
-          <w:szCs w:val="24"/>
-        </w:rPr>
-        <w:t>dessa tecnologia</w:t>
-      </w:r>
-      <w:r>
-        <w:rPr>
-          <w:rFonts w:cs="Times New Roman"/>
-          <w:szCs w:val="24"/>
-        </w:rPr>
-        <w:t xml:space="preserve"> em uma variedade de situações nos dias de hoje, </w:t>
-      </w:r>
-      <w:r>
-        <w:rPr>
-          <w:rFonts w:cs="Times New Roman"/>
-          <w:szCs w:val="24"/>
-        </w:rPr>
-        <w:t>como por exemplo as</w:t>
-      </w:r>
-      <w:r>
-        <w:rPr>
-          <w:rFonts w:cs="Times New Roman"/>
-          <w:szCs w:val="24"/>
-        </w:rPr>
-        <w:t xml:space="preserve"> redes sociais, que são capazes de reconhecer automaticamente a identidade de pessoas que aparecem em fotos postadas nos </w:t>
-      </w:r>
-      <w:r>
-        <w:rPr>
-          <w:rFonts w:cs="Times New Roman"/>
-          <w:i/>
-          <w:szCs w:val="24"/>
-        </w:rPr>
-        <w:t>feeds</w:t>
-      </w:r>
-      <w:r>
-        <w:rPr>
-          <w:rFonts w:cs="Times New Roman"/>
-          <w:szCs w:val="24"/>
-        </w:rPr>
-        <w:t>. Somado a isso, surgiu recentemente no</w:t>
-      </w:r>
-      <w:r>
-        <w:rPr>
-          <w:rFonts w:cs="Times New Roman"/>
-          <w:szCs w:val="24"/>
-        </w:rPr>
-        <w:t>s smartphones da Apple um novo método de</w:t>
-      </w:r>
-      <w:r>
-        <w:rPr>
-          <w:rFonts w:cs="Times New Roman"/>
-          <w:szCs w:val="24"/>
-        </w:rPr>
-        <w:t xml:space="preserve"> desbloqueio</w:t>
-      </w:r>
-      <w:r>
-        <w:rPr>
-          <w:rFonts w:cs="Times New Roman"/>
-          <w:szCs w:val="24"/>
-        </w:rPr>
-        <w:t xml:space="preserve"> biométrico</w:t>
-      </w:r>
-      <w:r>
-        <w:rPr>
-          <w:rFonts w:cs="Times New Roman"/>
-          <w:szCs w:val="24"/>
-        </w:rPr>
-        <w:t xml:space="preserve"> chamado</w:t>
-      </w:r>
-      <w:r>
-        <w:rPr>
-          <w:rFonts w:cs="Times New Roman"/>
-          <w:szCs w:val="24"/>
-        </w:rPr>
-        <w:t xml:space="preserve"> </w:t>
-      </w:r>
-      <w:r>
-        <w:rPr>
-          <w:rFonts w:cs="Times New Roman"/>
-          <w:i/>
-          <w:szCs w:val="24"/>
-        </w:rPr>
-        <w:t>Face</w:t>
-      </w:r>
-      <w:r>
-        <w:rPr>
-          <w:rFonts w:cs="Times New Roman"/>
-          <w:i/>
-          <w:szCs w:val="24"/>
-        </w:rPr>
-        <w:t>ID</w:t>
-      </w:r>
-      <w:r>
-        <w:rPr>
-          <w:rFonts w:cs="Times New Roman"/>
-          <w:szCs w:val="24"/>
-        </w:rPr>
-        <w:t xml:space="preserve">, primeiramente implementado no iPhone X em 2017, </w:t>
-      </w:r>
-      <w:r>
-        <w:rPr>
-          <w:rFonts w:cs="Times New Roman"/>
-          <w:szCs w:val="24"/>
-        </w:rPr>
-        <w:t xml:space="preserve">que utiliza o reconhecimento facial como autenticador. </w:t>
-      </w:r>
+    </w:p>
+    <w:p>
+      <w:pPr>
+        <w:pStyle w:val="Ttulo1"/>
+        <w:spacing w:line="360" w:lineRule="auto"/>
+        <w:rPr>
+          <w:rFonts w:cs="Times New Roman"/>
+          <w:szCs w:val="24"/>
+        </w:rPr>
+      </w:pPr>
+      <w:bookmarkStart w:id="1" w:name="_Toc371857"/>
+      <w:r>
+        <w:rPr>
+          <w:rFonts w:cs="Times New Roman"/>
+          <w:szCs w:val="24"/>
+        </w:rPr>
+        <w:t>PROBLEMA DE PESQUISA</w:t>
+      </w:r>
+      <w:bookmarkEnd w:id="1"/>
     </w:p>
     <w:p>
       <w:pPr>
@@ -1575,49 +1465,99 @@
           <w:rFonts w:cs="Times New Roman"/>
           <w:szCs w:val="24"/>
         </w:rPr>
-        <w:t>Com base nesses avanços recentes na precisão e confiabilidade dessa tecnologia, surge uma questão: é</w:t>
-      </w:r>
-      <w:r>
-        <w:rPr>
-          <w:rFonts w:cs="Times New Roman"/>
-          <w:szCs w:val="24"/>
-        </w:rPr>
-        <w:t xml:space="preserve"> factível a criação de</w:t>
-      </w:r>
-      <w:r>
-        <w:rPr>
-          <w:rFonts w:cs="Times New Roman"/>
-          <w:szCs w:val="24"/>
-        </w:rPr>
-        <w:t xml:space="preserve"> um dispositivo de tranca</w:t>
-      </w:r>
-      <w:r>
-        <w:rPr>
-          <w:rFonts w:cs="Times New Roman"/>
-          <w:szCs w:val="24"/>
-        </w:rPr>
-        <w:t xml:space="preserve"> mecânica automática</w:t>
-      </w:r>
-      <w:r>
-        <w:rPr>
-          <w:rFonts w:cs="Times New Roman"/>
-          <w:szCs w:val="24"/>
-        </w:rPr>
-        <w:t xml:space="preserve"> com reconhecimento facial? </w:t>
-      </w:r>
-      <w:r>
-        <w:rPr>
-          <w:rFonts w:cs="Times New Roman"/>
-          <w:szCs w:val="24"/>
-        </w:rPr>
-        <w:t>Há possibilidade desse artefato</w:t>
-      </w:r>
-      <w:r>
-        <w:rPr>
-          <w:rFonts w:cs="Times New Roman"/>
-          <w:szCs w:val="24"/>
-        </w:rPr>
-        <w:t xml:space="preserve"> oferecer</w:t>
+        <w:t>O reconhecimento facial tem sido aperfeiçoad</w:t>
+      </w:r>
+      <w:r>
+        <w:rPr>
+          <w:rFonts w:cs="Times New Roman"/>
+          <w:szCs w:val="24"/>
+        </w:rPr>
+        <w:t>o</w:t>
+      </w:r>
+      <w:r>
+        <w:rPr>
+          <w:rFonts w:cs="Times New Roman"/>
+          <w:szCs w:val="24"/>
+        </w:rPr>
+        <w:t xml:space="preserve"> nos últimos anos. É</w:t>
+      </w:r>
+      <w:r>
+        <w:rPr>
+          <w:rFonts w:cs="Times New Roman"/>
+          <w:szCs w:val="24"/>
+        </w:rPr>
+        <w:t xml:space="preserve"> possível observar o uso </w:t>
+      </w:r>
+      <w:r>
+        <w:rPr>
+          <w:rFonts w:cs="Times New Roman"/>
+          <w:szCs w:val="24"/>
+        </w:rPr>
+        <w:t>dessa tecnologia</w:t>
+      </w:r>
+      <w:r>
+        <w:rPr>
+          <w:rFonts w:cs="Times New Roman"/>
+          <w:szCs w:val="24"/>
+        </w:rPr>
+        <w:t xml:space="preserve"> em uma variedade de situações nos dias de hoje, </w:t>
+      </w:r>
+      <w:r>
+        <w:rPr>
+          <w:rFonts w:cs="Times New Roman"/>
+          <w:szCs w:val="24"/>
+        </w:rPr>
+        <w:t>como por exemplo as</w:t>
+      </w:r>
+      <w:r>
+        <w:rPr>
+          <w:rFonts w:cs="Times New Roman"/>
+          <w:szCs w:val="24"/>
+        </w:rPr>
+        <w:t xml:space="preserve"> redes sociais, que são capazes de reconhecer automaticamente a identidade de pessoas que aparecem em fotos postadas nos </w:t>
+      </w:r>
+      <w:r>
+        <w:rPr>
+          <w:rFonts w:cs="Times New Roman"/>
+          <w:i/>
+          <w:szCs w:val="24"/>
+        </w:rPr>
+        <w:t>feeds</w:t>
+      </w:r>
+      <w:r>
+        <w:rPr>
+          <w:rFonts w:cs="Times New Roman"/>
+          <w:szCs w:val="24"/>
+        </w:rPr>
+        <w:t>. Somado a isso, surgiu recentemente no</w:t>
+      </w:r>
+      <w:r>
+        <w:rPr>
+          <w:rFonts w:cs="Times New Roman"/>
+          <w:szCs w:val="24"/>
+        </w:rPr>
+        <w:t>s smartphones da Apple um novo método de</w:t>
+      </w:r>
+      <w:r>
+        <w:rPr>
+          <w:rFonts w:cs="Times New Roman"/>
+          <w:szCs w:val="24"/>
+        </w:rPr>
+        <w:t xml:space="preserve"> desbloqueio</w:t>
+      </w:r>
+      <w:r>
+        <w:rPr>
+          <w:rFonts w:cs="Times New Roman"/>
+          <w:szCs w:val="24"/>
+        </w:rPr>
+        <w:t xml:space="preserve"> biométrico</w:t>
+      </w:r>
+      <w:r>
+        <w:rPr>
+          <w:rFonts w:cs="Times New Roman"/>
+          <w:szCs w:val="24"/>
+        </w:rPr>
+        <w:t xml:space="preserve"> chamado</w:t>
       </w:r>
       <w:r>
         <w:rPr>
@@ -1629,59 +1569,33 @@
       <w:r>
         <w:rPr>
           <w:rFonts w:cs="Times New Roman"/>
-          <w:szCs w:val="24"/>
-        </w:rPr>
-        <w:t>simultaneamente segurança e acessibilidade</w:t>
-      </w:r>
-      <w:r>
-        <w:rPr>
-          <w:rFonts w:cs="Times New Roman"/>
-          <w:szCs w:val="24"/>
-        </w:rPr>
-        <w:t>?</w:t>
-      </w:r>
-      <w:r>
-        <w:rPr>
-          <w:rFonts w:cs="Times New Roman"/>
-          <w:szCs w:val="24"/>
-        </w:rPr>
-        <w:t xml:space="preserve"> </w:t>
-      </w:r>
-      <w:r>
-        <w:rPr>
-          <w:rFonts w:cs="Times New Roman"/>
-          <w:szCs w:val="24"/>
-        </w:rPr>
-        <w:t>Qual a eficiência e limitações dessa tecnologia?</w:t>
-      </w:r>
-    </w:p>
-    <w:p>
-      <w:pPr>
-        <w:spacing w:line="360" w:lineRule="auto"/>
-        <w:rPr>
-          <w:rFonts w:cs="Times New Roman"/>
-          <w:szCs w:val="24"/>
-        </w:rPr>
-      </w:pPr>
-    </w:p>
-    <w:p>
-      <w:pPr>
-        <w:pStyle w:val="Ttulo1"/>
-        <w:spacing w:line="360" w:lineRule="auto"/>
-        <w:rPr>
-          <w:rFonts w:cs="Times New Roman"/>
-          <w:szCs w:val="24"/>
-        </w:rPr>
-      </w:pPr>
-      <w:bookmarkStart w:id="2" w:name="_Toc213585"/>
-      <w:r>
-        <w:rPr>
-          <w:rFonts w:cs="Times New Roman"/>
-          <w:szCs w:val="24"/>
-        </w:rPr>
-        <w:t>OBJETIVOS</w:t>
-      </w:r>
-      <w:bookmarkEnd w:id="2"/>
+          <w:i/>
+          <w:szCs w:val="24"/>
+        </w:rPr>
+        <w:t>Face</w:t>
+      </w:r>
+      <w:r>
+        <w:rPr>
+          <w:rFonts w:cs="Times New Roman"/>
+          <w:i/>
+          <w:szCs w:val="24"/>
+        </w:rPr>
+        <w:t>ID</w:t>
+      </w:r>
+      <w:r>
+        <w:rPr>
+          <w:rFonts w:cs="Times New Roman"/>
+          <w:szCs w:val="24"/>
+        </w:rPr>
+        <w:t xml:space="preserve">, primeiramente implementado no iPhone X em 2017, </w:t>
+      </w:r>
+      <w:r>
+        <w:rPr>
+          <w:rFonts w:cs="Times New Roman"/>
+          <w:szCs w:val="24"/>
+        </w:rPr>
+        <w:t xml:space="preserve">que utiliza o reconhecimento facial como autenticador. </w:t>
+      </w:r>
     </w:p>
     <w:p>
       <w:pPr>
@@ -1698,8 +1612,120 @@
           <w:rFonts w:cs="Times New Roman"/>
           <w:szCs w:val="24"/>
         </w:rPr>
-        <w:t xml:space="preserve">O objetivo deste projeto é desenvolver um sistema de tranca automática para portas, utilizando tecnologia de reconhecimento facial e hardware relativamente barato, com o objetivo de automatizar o processo de abrir fechaduras ao mesmo tempo que fornece uma solução de custo relativamente baixo. </w:t>
-      </w:r>
+        <w:t>Com base nesses avanços recentes na precisão e confiabilidade dessa tecnologia, surge uma questão: é</w:t>
+      </w:r>
+      <w:r>
+        <w:rPr>
+          <w:rFonts w:cs="Times New Roman"/>
+          <w:szCs w:val="24"/>
+        </w:rPr>
+        <w:t xml:space="preserve"> factível a criação de</w:t>
+      </w:r>
+      <w:r>
+        <w:rPr>
+          <w:rFonts w:cs="Times New Roman"/>
+          <w:szCs w:val="24"/>
+        </w:rPr>
+        <w:t xml:space="preserve"> um dispositivo de tranca</w:t>
+      </w:r>
+      <w:r>
+        <w:rPr>
+          <w:rFonts w:cs="Times New Roman"/>
+          <w:szCs w:val="24"/>
+        </w:rPr>
+        <w:t xml:space="preserve"> mecânica automática</w:t>
+      </w:r>
+      <w:r>
+        <w:rPr>
+          <w:rFonts w:cs="Times New Roman"/>
+          <w:szCs w:val="24"/>
+        </w:rPr>
+        <w:t xml:space="preserve"> com reconhecimento facial? </w:t>
+      </w:r>
+      <w:r>
+        <w:rPr>
+          <w:rFonts w:cs="Times New Roman"/>
+          <w:szCs w:val="24"/>
+        </w:rPr>
+        <w:t>Há possibilidade desse artefato</w:t>
+      </w:r>
+      <w:r>
+        <w:rPr>
+          <w:rFonts w:cs="Times New Roman"/>
+          <w:szCs w:val="24"/>
+        </w:rPr>
+        <w:t xml:space="preserve"> oferecer</w:t>
+      </w:r>
+      <w:r>
+        <w:rPr>
+          <w:rFonts w:cs="Times New Roman"/>
+          <w:szCs w:val="24"/>
+        </w:rPr>
+        <w:t xml:space="preserve"> </w:t>
+      </w:r>
+      <w:r>
+        <w:rPr>
+          <w:rFonts w:cs="Times New Roman"/>
+          <w:szCs w:val="24"/>
+        </w:rPr>
+        <w:t>simultaneamente segurança e acessibilidade</w:t>
+      </w:r>
+      <w:r>
+        <w:rPr>
+          <w:rFonts w:cs="Times New Roman"/>
+          <w:szCs w:val="24"/>
+        </w:rPr>
+        <w:t>?</w:t>
+      </w:r>
+      <w:r>
+        <w:rPr>
+          <w:rFonts w:cs="Times New Roman"/>
+          <w:szCs w:val="24"/>
+        </w:rPr>
+        <w:t xml:space="preserve"> </w:t>
+      </w:r>
+      <w:r>
+        <w:rPr>
+          <w:rFonts w:cs="Times New Roman"/>
+          <w:szCs w:val="24"/>
+        </w:rPr>
+        <w:t>Seria possível simplificar o uso de tal tecnologia</w:t>
+      </w:r>
+      <w:r>
+        <w:rPr>
+          <w:rFonts w:cs="Times New Roman"/>
+          <w:szCs w:val="24"/>
+        </w:rPr>
+        <w:t>?</w:t>
+      </w:r>
+    </w:p>
+    <w:p>
+      <w:pPr>
+        <w:spacing w:line="360" w:lineRule="auto"/>
+        <w:rPr>
+          <w:rFonts w:cs="Times New Roman"/>
+          <w:szCs w:val="24"/>
+        </w:rPr>
+      </w:pPr>
+    </w:p>
+    <w:p>
+      <w:pPr>
+        <w:pStyle w:val="Ttulo1"/>
+        <w:spacing w:line="360" w:lineRule="auto"/>
+        <w:rPr>
+          <w:rFonts w:cs="Times New Roman"/>
+          <w:szCs w:val="24"/>
+        </w:rPr>
+      </w:pPr>
+      <w:bookmarkStart w:id="2" w:name="_Toc371858"/>
+      <w:r>
+        <w:rPr>
+          <w:rFonts w:cs="Times New Roman"/>
+          <w:szCs w:val="24"/>
+        </w:rPr>
+        <w:t>OBJETIVOS</w:t>
+      </w:r>
+      <w:bookmarkEnd w:id="2"/>
     </w:p>
     <w:p>
       <w:pPr>
@@ -1716,52 +1742,7 @@
           <w:rFonts w:cs="Times New Roman"/>
           <w:szCs w:val="24"/>
         </w:rPr>
-        <w:t xml:space="preserve">Através </w:t>
-      </w:r>
-      <w:r>
-        <w:rPr>
-          <w:rFonts w:cs="Times New Roman"/>
-          <w:szCs w:val="24"/>
-        </w:rPr>
-        <w:t>do desenvolvimento de um sistema de tranca</w:t>
-      </w:r>
-      <w:r>
-        <w:rPr>
-          <w:rFonts w:cs="Times New Roman"/>
-          <w:szCs w:val="24"/>
-        </w:rPr>
-        <w:t xml:space="preserve">, este projeto visa criar um protótipo de um dispositivo </w:t>
-      </w:r>
-      <w:r>
-        <w:rPr>
-          <w:rFonts w:cs="Times New Roman"/>
-          <w:szCs w:val="24"/>
-        </w:rPr>
-        <w:t xml:space="preserve">de menor custo possível, </w:t>
-      </w:r>
-      <w:r>
-        <w:t>sem comprometer a segurança</w:t>
-      </w:r>
-      <w:r>
-        <w:rPr>
-          <w:rFonts w:cs="Times New Roman"/>
-          <w:szCs w:val="24"/>
-        </w:rPr>
-        <w:t xml:space="preserve">, para </w:t>
-      </w:r>
-      <w:r>
-        <w:rPr>
-          <w:rFonts w:cs="Times New Roman"/>
-          <w:szCs w:val="24"/>
-        </w:rPr>
-        <w:t xml:space="preserve">ser utilizado </w:t>
-      </w:r>
-      <w:r>
-        <w:rPr>
-          <w:rFonts w:cs="Times New Roman"/>
-          <w:szCs w:val="24"/>
-        </w:rPr>
-        <w:t>como uma maneira de trazer mais segurança e praticidade para dentro de casa.</w:t>
+        <w:t xml:space="preserve">O objetivo deste projeto é desenvolver um sistema de tranca automática para portas, utilizando tecnologia de reconhecimento facial e hardware relativamente barato, com o objetivo de automatizar o processo de abrir fechaduras ao mesmo tempo que fornece uma solução de custo relativamente baixo. </w:t>
       </w:r>
     </w:p>
     <w:p>
@@ -1774,25 +1755,59 @@
           <w:szCs w:val="24"/>
         </w:rPr>
       </w:pPr>
-    </w:p>
-    <w:p>
-      <w:pPr>
-        <w:pStyle w:val="Ttulo1"/>
-        <w:spacing w:line="360" w:lineRule="auto"/>
-        <w:rPr>
-          <w:rFonts w:cs="Times New Roman"/>
-          <w:szCs w:val="24"/>
-        </w:rPr>
-      </w:pPr>
-      <w:bookmarkStart w:id="3" w:name="_Toc213586"/>
-      <w:r>
-        <w:rPr>
-          <w:rFonts w:cs="Times New Roman"/>
-          <w:szCs w:val="24"/>
-        </w:rPr>
-        <w:t>JUSTIFICATIVA</w:t>
-      </w:r>
-      <w:bookmarkEnd w:id="3"/>
+      <w:r>
+        <w:rPr>
+          <w:rFonts w:cs="Times New Roman"/>
+          <w:szCs w:val="24"/>
+        </w:rPr>
+        <w:lastRenderedPageBreak/>
+        <w:t xml:space="preserve">Através </w:t>
+      </w:r>
+      <w:r>
+        <w:rPr>
+          <w:rFonts w:cs="Times New Roman"/>
+          <w:szCs w:val="24"/>
+        </w:rPr>
+        <w:t>do desenvolvimento de um sistema de tranca</w:t>
+      </w:r>
+      <w:r>
+        <w:rPr>
+          <w:rFonts w:cs="Times New Roman"/>
+          <w:szCs w:val="24"/>
+        </w:rPr>
+        <w:t xml:space="preserve">, este projeto visa criar um protótipo de um dispositivo </w:t>
+      </w:r>
+      <w:r>
+        <w:rPr>
+          <w:rFonts w:cs="Times New Roman"/>
+          <w:szCs w:val="24"/>
+        </w:rPr>
+        <w:t xml:space="preserve">de menor custo possível, </w:t>
+      </w:r>
+      <w:r>
+        <w:t>sem comprometer a segurança</w:t>
+      </w:r>
+      <w:r>
+        <w:rPr>
+          <w:rFonts w:cs="Times New Roman"/>
+          <w:szCs w:val="24"/>
+        </w:rPr>
+        <w:t xml:space="preserve">, para </w:t>
+      </w:r>
+      <w:r>
+        <w:rPr>
+          <w:rFonts w:cs="Times New Roman"/>
+          <w:szCs w:val="24"/>
+        </w:rPr>
+        <w:t xml:space="preserve">ser utilizado </w:t>
+      </w:r>
+      <w:r>
+        <w:rPr>
+          <w:rFonts w:cs="Times New Roman"/>
+          <w:szCs w:val="24"/>
+        </w:rPr>
+        <w:t>como uma maneira de trazer mais segurança e praticidade para dentro de casa.</w:t>
+      </w:r>
     </w:p>
     <w:p>
       <w:pPr>
@@ -1804,188 +1819,210 @@
           <w:szCs w:val="24"/>
         </w:rPr>
       </w:pPr>
-      <w:r>
-        <w:rPr>
-          <w:rFonts w:cs="Times New Roman"/>
-          <w:szCs w:val="24"/>
-        </w:rPr>
-        <w:t>Este projeto propõe, como fruto de seu desenvolvimento, uma alternativa mais barata para os métodos de segurança</w:t>
-      </w:r>
-      <w:r>
-        <w:rPr>
-          <w:rFonts w:cs="Times New Roman"/>
-          <w:szCs w:val="24"/>
-        </w:rPr>
-        <w:t xml:space="preserve"> tecnológica atuais, especificamente para os</w:t>
-      </w:r>
-      <w:r>
-        <w:rPr>
-          <w:rFonts w:cs="Times New Roman"/>
-          <w:szCs w:val="24"/>
-        </w:rPr>
-        <w:t xml:space="preserve"> método</w:t>
-      </w:r>
-      <w:r>
-        <w:rPr>
-          <w:rFonts w:cs="Times New Roman"/>
-          <w:szCs w:val="24"/>
-        </w:rPr>
-        <w:t>s</w:t>
-      </w:r>
-      <w:r>
-        <w:rPr>
-          <w:rFonts w:cs="Times New Roman"/>
-          <w:szCs w:val="24"/>
-        </w:rPr>
-        <w:t xml:space="preserve"> que utiliza</w:t>
-      </w:r>
-      <w:r>
-        <w:rPr>
-          <w:rFonts w:cs="Times New Roman"/>
-          <w:szCs w:val="24"/>
-        </w:rPr>
-        <w:t>m</w:t>
-      </w:r>
-      <w:r>
-        <w:rPr>
-          <w:rFonts w:cs="Times New Roman"/>
-          <w:szCs w:val="24"/>
-        </w:rPr>
-        <w:t xml:space="preserve"> o </w:t>
-      </w:r>
-      <w:r>
-        <w:rPr>
-          <w:rFonts w:cs="Times New Roman"/>
-          <w:szCs w:val="24"/>
-        </w:rPr>
-        <w:lastRenderedPageBreak/>
-        <w:t xml:space="preserve">reconhecimento facial como </w:t>
-      </w:r>
-      <w:r>
-        <w:rPr>
-          <w:rFonts w:cs="Times New Roman"/>
-          <w:szCs w:val="24"/>
-        </w:rPr>
-        <w:t>autenticação</w:t>
-      </w:r>
-      <w:r>
-        <w:rPr>
-          <w:rFonts w:cs="Times New Roman"/>
-          <w:szCs w:val="24"/>
-        </w:rPr>
-        <w:t>.</w:t>
-      </w:r>
-      <w:r>
-        <w:rPr>
-          <w:rFonts w:cs="Times New Roman"/>
-          <w:szCs w:val="24"/>
-        </w:rPr>
-        <w:t xml:space="preserve"> Com utilização</w:t>
-      </w:r>
-      <w:r>
-        <w:rPr>
-          <w:rFonts w:cs="Times New Roman"/>
-          <w:szCs w:val="24"/>
-        </w:rPr>
-        <w:t xml:space="preserve"> de</w:t>
-      </w:r>
-      <w:r>
-        <w:rPr>
-          <w:rFonts w:cs="Times New Roman"/>
-          <w:szCs w:val="24"/>
-        </w:rPr>
-        <w:t xml:space="preserve"> um software</w:t>
-      </w:r>
-      <w:r>
-        <w:rPr>
-          <w:rFonts w:cs="Times New Roman"/>
-          <w:szCs w:val="24"/>
-        </w:rPr>
-        <w:t xml:space="preserve"> eficiente</w:t>
-      </w:r>
-      <w:r>
-        <w:rPr>
-          <w:rFonts w:cs="Times New Roman"/>
-          <w:szCs w:val="24"/>
-        </w:rPr>
-        <w:t xml:space="preserve"> </w:t>
-      </w:r>
-      <w:r>
-        <w:rPr>
-          <w:rFonts w:cs="Times New Roman"/>
-          <w:szCs w:val="24"/>
-        </w:rPr>
-        <w:t>e</w:t>
-      </w:r>
-      <w:r>
-        <w:rPr>
-          <w:rFonts w:cs="Times New Roman"/>
-          <w:szCs w:val="24"/>
-        </w:rPr>
-        <w:t xml:space="preserve"> um hardware relativamente barato</w:t>
-      </w:r>
-      <w:r>
-        <w:rPr>
-          <w:rFonts w:cs="Times New Roman"/>
-          <w:szCs w:val="24"/>
-        </w:rPr>
-        <w:t>,</w:t>
-      </w:r>
-      <w:r>
-        <w:rPr>
-          <w:rFonts w:cs="Times New Roman"/>
-          <w:szCs w:val="24"/>
-        </w:rPr>
-        <w:t xml:space="preserve"> o projeto pretende</w:t>
-      </w:r>
-      <w:r>
-        <w:rPr>
-          <w:rFonts w:cs="Times New Roman"/>
-          <w:szCs w:val="24"/>
-        </w:rPr>
-        <w:t xml:space="preserve"> </w:t>
-      </w:r>
-      <w:r>
-        <w:rPr>
-          <w:rFonts w:cs="Times New Roman"/>
-          <w:szCs w:val="24"/>
-        </w:rPr>
-        <w:t xml:space="preserve">ser </w:t>
-      </w:r>
-      <w:r>
-        <w:rPr>
-          <w:rFonts w:cs="Times New Roman"/>
-          <w:szCs w:val="24"/>
-        </w:rPr>
-        <w:t>capaz de</w:t>
-      </w:r>
-      <w:r>
-        <w:rPr>
-          <w:rFonts w:cs="Times New Roman"/>
-          <w:szCs w:val="24"/>
-        </w:rPr>
-        <w:t xml:space="preserve"> produzir um dispositivo de baixo custo, que seria mais </w:t>
-      </w:r>
-      <w:r>
-        <w:rPr>
-          <w:rFonts w:cs="Times New Roman"/>
-          <w:szCs w:val="24"/>
-        </w:rPr>
-        <w:t>acessível</w:t>
-      </w:r>
-      <w:r>
-        <w:rPr>
-          <w:rFonts w:cs="Times New Roman"/>
-          <w:szCs w:val="24"/>
-        </w:rPr>
-        <w:t xml:space="preserve"> que as alternativas encontradas no mercado atualmente.</w:t>
-      </w:r>
+    </w:p>
+    <w:p>
+      <w:pPr>
+        <w:pStyle w:val="Ttulo1"/>
+        <w:spacing w:line="360" w:lineRule="auto"/>
+        <w:rPr>
+          <w:rFonts w:cs="Times New Roman"/>
+          <w:szCs w:val="24"/>
+        </w:rPr>
+      </w:pPr>
+      <w:bookmarkStart w:id="3" w:name="_Toc371859"/>
+      <w:r>
+        <w:rPr>
+          <w:rFonts w:cs="Times New Roman"/>
+          <w:szCs w:val="24"/>
+        </w:rPr>
+        <w:t>JUSTIFICATIVA</w:t>
+      </w:r>
+      <w:bookmarkEnd w:id="3"/>
     </w:p>
     <w:p>
       <w:pPr>
         <w:spacing w:line="360" w:lineRule="auto"/>
         <w:ind w:firstLine="360"/>
         <w:jc w:val="both"/>
+        <w:rPr>
+          <w:rFonts w:cs="Times New Roman"/>
+          <w:szCs w:val="24"/>
+        </w:rPr>
+      </w:pPr>
+      <w:r>
+        <w:rPr>
+          <w:rFonts w:cs="Times New Roman"/>
+          <w:szCs w:val="24"/>
+        </w:rPr>
+        <w:t>Este projeto propõe, como fruto de seu desenvolvimento, uma alternativa mais barata para os métodos de segurança</w:t>
+      </w:r>
+      <w:r>
+        <w:rPr>
+          <w:rFonts w:cs="Times New Roman"/>
+          <w:szCs w:val="24"/>
+        </w:rPr>
+        <w:t xml:space="preserve"> tecnológica atuais, especificamente para os</w:t>
+      </w:r>
+      <w:r>
+        <w:rPr>
+          <w:rFonts w:cs="Times New Roman"/>
+          <w:szCs w:val="24"/>
+        </w:rPr>
+        <w:t xml:space="preserve"> método</w:t>
+      </w:r>
+      <w:r>
+        <w:rPr>
+          <w:rFonts w:cs="Times New Roman"/>
+          <w:szCs w:val="24"/>
+        </w:rPr>
+        <w:t>s</w:t>
+      </w:r>
+      <w:r>
+        <w:rPr>
+          <w:rFonts w:cs="Times New Roman"/>
+          <w:szCs w:val="24"/>
+        </w:rPr>
+        <w:t xml:space="preserve"> que utiliza</w:t>
+      </w:r>
+      <w:r>
+        <w:rPr>
+          <w:rFonts w:cs="Times New Roman"/>
+          <w:szCs w:val="24"/>
+        </w:rPr>
+        <w:t>m</w:t>
+      </w:r>
+      <w:r>
+        <w:rPr>
+          <w:rFonts w:cs="Times New Roman"/>
+          <w:szCs w:val="24"/>
+        </w:rPr>
+        <w:t xml:space="preserve"> o reconhecimento facial como </w:t>
+      </w:r>
+      <w:r>
+        <w:rPr>
+          <w:rFonts w:cs="Times New Roman"/>
+          <w:szCs w:val="24"/>
+        </w:rPr>
+        <w:t>autenticação</w:t>
+      </w:r>
+      <w:r>
+        <w:rPr>
+          <w:rFonts w:cs="Times New Roman"/>
+          <w:szCs w:val="24"/>
+        </w:rPr>
+        <w:t>.</w:t>
+      </w:r>
+      <w:r>
+        <w:rPr>
+          <w:rFonts w:cs="Times New Roman"/>
+          <w:szCs w:val="24"/>
+        </w:rPr>
+        <w:t xml:space="preserve"> Com utilização</w:t>
+      </w:r>
+      <w:r>
+        <w:rPr>
+          <w:rFonts w:cs="Times New Roman"/>
+          <w:szCs w:val="24"/>
+        </w:rPr>
+        <w:t xml:space="preserve"> de</w:t>
+      </w:r>
+      <w:r>
+        <w:rPr>
+          <w:rFonts w:cs="Times New Roman"/>
+          <w:szCs w:val="24"/>
+        </w:rPr>
+        <w:t xml:space="preserve"> um software</w:t>
+      </w:r>
+      <w:r>
+        <w:rPr>
+          <w:rFonts w:cs="Times New Roman"/>
+          <w:szCs w:val="24"/>
+        </w:rPr>
+        <w:t xml:space="preserve"> eficiente</w:t>
+      </w:r>
+      <w:r>
+        <w:rPr>
+          <w:rFonts w:cs="Times New Roman"/>
+          <w:szCs w:val="24"/>
+        </w:rPr>
+        <w:t xml:space="preserve"> </w:t>
+      </w:r>
+      <w:r>
+        <w:rPr>
+          <w:rFonts w:cs="Times New Roman"/>
+          <w:szCs w:val="24"/>
+        </w:rPr>
+        <w:t>e</w:t>
+      </w:r>
+      <w:r>
+        <w:rPr>
+          <w:rFonts w:cs="Times New Roman"/>
+          <w:szCs w:val="24"/>
+        </w:rPr>
+        <w:t xml:space="preserve"> um hardware relativamente barato</w:t>
+      </w:r>
+      <w:r>
+        <w:rPr>
+          <w:rFonts w:cs="Times New Roman"/>
+          <w:szCs w:val="24"/>
+        </w:rPr>
+        <w:t>,</w:t>
+      </w:r>
+      <w:r>
+        <w:rPr>
+          <w:rFonts w:cs="Times New Roman"/>
+          <w:szCs w:val="24"/>
+        </w:rPr>
+        <w:t xml:space="preserve"> o projeto pretende</w:t>
+      </w:r>
+      <w:r>
+        <w:rPr>
+          <w:rFonts w:cs="Times New Roman"/>
+          <w:szCs w:val="24"/>
+        </w:rPr>
+        <w:t xml:space="preserve"> </w:t>
+      </w:r>
+      <w:r>
+        <w:rPr>
+          <w:rFonts w:cs="Times New Roman"/>
+          <w:szCs w:val="24"/>
+        </w:rPr>
+        <w:t xml:space="preserve">ser </w:t>
+      </w:r>
+      <w:r>
+        <w:rPr>
+          <w:rFonts w:cs="Times New Roman"/>
+          <w:szCs w:val="24"/>
+        </w:rPr>
+        <w:t>capaz de</w:t>
+      </w:r>
+      <w:r>
+        <w:rPr>
+          <w:rFonts w:cs="Times New Roman"/>
+          <w:szCs w:val="24"/>
+        </w:rPr>
+        <w:t xml:space="preserve"> produzir um dispositivo de baixo custo, que seria mais </w:t>
+      </w:r>
+      <w:r>
+        <w:rPr>
+          <w:rFonts w:cs="Times New Roman"/>
+          <w:szCs w:val="24"/>
+        </w:rPr>
+        <w:t>acessível</w:t>
+      </w:r>
+      <w:r>
+        <w:rPr>
+          <w:rFonts w:cs="Times New Roman"/>
+          <w:szCs w:val="24"/>
+        </w:rPr>
+        <w:t xml:space="preserve"> que as alternativas encontradas no mercado atualmente.</w:t>
+      </w:r>
+    </w:p>
+    <w:p>
+      <w:pPr>
+        <w:spacing w:line="360" w:lineRule="auto"/>
+        <w:ind w:firstLine="360"/>
+        <w:jc w:val="both"/>
       </w:pPr>
       <w:r>
         <w:t xml:space="preserve">De acordo com Gates </w:t>
@@ -2129,7 +2166,7 @@
           <w:szCs w:val="24"/>
         </w:rPr>
       </w:pPr>
-      <w:bookmarkStart w:id="4" w:name="_Toc213587"/>
+      <w:bookmarkStart w:id="4" w:name="_Toc371860"/>
       <w:r>
         <w:rPr>
           <w:rFonts w:cs="Times New Roman"/>
@@ -2156,6 +2193,149 @@
         </w:rPr>
         <w:t xml:space="preserve">Para o desenvolvimento deste projeto, </w:t>
       </w:r>
+      <w:r>
+        <w:rPr>
+          <w:rFonts w:cs="Times New Roman"/>
+          <w:szCs w:val="24"/>
+        </w:rPr>
+        <w:t>serão utilizadas</w:t>
+      </w:r>
+      <w:r>
+        <w:rPr>
+          <w:rFonts w:cs="Times New Roman"/>
+          <w:szCs w:val="24"/>
+        </w:rPr>
+        <w:t xml:space="preserve"> técnicas já existentes de reconhecimento facial. </w:t>
+      </w:r>
+      <w:r>
+        <w:rPr>
+          <w:rFonts w:cs="Times New Roman"/>
+          <w:szCs w:val="24"/>
+        </w:rPr>
+        <w:t>Braga (2013) afirma que o</w:t>
+      </w:r>
+      <w:r>
+        <w:rPr>
+          <w:rFonts w:cs="Times New Roman"/>
+          <w:szCs w:val="24"/>
+        </w:rPr>
+        <w:t xml:space="preserve"> processo</w:t>
+      </w:r>
+      <w:r>
+        <w:rPr>
+          <w:rFonts w:cs="Times New Roman"/>
+          <w:szCs w:val="24"/>
+        </w:rPr>
+        <w:t xml:space="preserve"> de reconhecimento</w:t>
+      </w:r>
+      <w:r>
+        <w:rPr>
+          <w:rFonts w:cs="Times New Roman"/>
+          <w:szCs w:val="24"/>
+        </w:rPr>
+        <w:t xml:space="preserve"> facial</w:t>
+      </w:r>
+      <w:r>
+        <w:rPr>
+          <w:rFonts w:cs="Times New Roman"/>
+          <w:szCs w:val="24"/>
+        </w:rPr>
+        <w:t xml:space="preserve"> normalmente </w:t>
+      </w:r>
+      <w:r>
+        <w:rPr>
+          <w:rFonts w:cs="Times New Roman"/>
+          <w:szCs w:val="24"/>
+        </w:rPr>
+        <w:t>é feito</w:t>
+      </w:r>
+      <w:r>
+        <w:rPr>
+          <w:rFonts w:cs="Times New Roman"/>
+          <w:szCs w:val="24"/>
+        </w:rPr>
+        <w:t xml:space="preserve"> </w:t>
+      </w:r>
+      <w:r>
+        <w:rPr>
+          <w:rFonts w:cs="Times New Roman"/>
+          <w:szCs w:val="24"/>
+        </w:rPr>
+        <w:t>em 3</w:t>
+      </w:r>
+      <w:r>
+        <w:rPr>
+          <w:rFonts w:cs="Times New Roman"/>
+          <w:szCs w:val="24"/>
+        </w:rPr>
+        <w:t xml:space="preserve"> passos:</w:t>
+      </w:r>
+    </w:p>
+    <w:p>
+      <w:pPr>
+        <w:pStyle w:val="PargrafodaLista"/>
+        <w:numPr>
+          <w:ilvl w:val="0"/>
+          <w:numId w:val="6"/>
+        </w:numPr>
+        <w:spacing w:line="360" w:lineRule="auto"/>
+        <w:jc w:val="both"/>
+        <w:rPr>
+          <w:rFonts w:cs="Times New Roman"/>
+          <w:szCs w:val="24"/>
+        </w:rPr>
+      </w:pPr>
+      <w:r>
+        <w:rPr>
+          <w:rFonts w:cs="Times New Roman"/>
+          <w:szCs w:val="24"/>
+        </w:rPr>
+        <w:t>Identificar faces na imagem</w:t>
+      </w:r>
+    </w:p>
+    <w:p>
+      <w:pPr>
+        <w:pStyle w:val="PargrafodaLista"/>
+        <w:numPr>
+          <w:ilvl w:val="0"/>
+          <w:numId w:val="6"/>
+        </w:numPr>
+        <w:spacing w:line="360" w:lineRule="auto"/>
+        <w:jc w:val="both"/>
+        <w:rPr>
+          <w:rFonts w:cs="Times New Roman"/>
+          <w:szCs w:val="24"/>
+        </w:rPr>
+      </w:pPr>
+      <w:r>
+        <w:rPr>
+          <w:rFonts w:cs="Times New Roman"/>
+          <w:szCs w:val="24"/>
+        </w:rPr>
+        <w:t>Extrair características faciais</w:t>
+      </w:r>
+    </w:p>
+    <w:p>
+      <w:pPr>
+        <w:pStyle w:val="PargrafodaLista"/>
+        <w:numPr>
+          <w:ilvl w:val="0"/>
+          <w:numId w:val="6"/>
+        </w:numPr>
+        <w:spacing w:line="360" w:lineRule="auto"/>
+        <w:jc w:val="both"/>
+        <w:rPr>
+          <w:rFonts w:cs="Times New Roman"/>
+          <w:szCs w:val="24"/>
+        </w:rPr>
+      </w:pPr>
+      <w:r>
+        <w:rPr>
+          <w:rFonts w:cs="Times New Roman"/>
+          <w:szCs w:val="24"/>
+        </w:rPr>
+        <w:t>Reconhecer e verificar</w:t>
+      </w:r>
     </w:p>
     <w:p>
       <w:pPr>
@@ -2172,17 +2352,364 @@
           <w:rFonts w:cs="Times New Roman"/>
           <w:szCs w:val="24"/>
         </w:rPr>
-        <w:t>E para isso, abordaremos o que é de fato o reconhecimento facial, sobre a biblioteca que pretendemos utilizar, e sobre o dispositivo base para o projeto.</w:t>
-      </w:r>
-    </w:p>
-    <w:p>
-      <w:pPr>
-        <w:spacing w:line="360" w:lineRule="auto"/>
+        <w:lastRenderedPageBreak/>
+        <w:t xml:space="preserve">Um programa de reconhecimento facial deve ser capaz de identificar as faces presentes na imagem, </w:t>
+      </w:r>
+      <w:r>
+        <w:rPr>
+          <w:rFonts w:cs="Times New Roman"/>
+          <w:szCs w:val="24"/>
+        </w:rPr>
+        <w:t>transformá</w:t>
+      </w:r>
+      <w:r>
+        <w:rPr>
+          <w:rFonts w:cs="Times New Roman"/>
+          <w:szCs w:val="24"/>
+        </w:rPr>
+        <w:t>-las em algoritmos matemáticos, comparar esses algoritmos com outros cadastrados an</w:t>
+      </w:r>
+      <w:bookmarkStart w:id="5" w:name="_GoBack"/>
+      <w:bookmarkEnd w:id="5"/>
+      <w:r>
+        <w:rPr>
+          <w:rFonts w:cs="Times New Roman"/>
+          <w:szCs w:val="24"/>
+        </w:rPr>
+        <w:t xml:space="preserve">teriormente e verificar se </w:t>
+      </w:r>
+      <w:r>
+        <w:rPr>
+          <w:rFonts w:cs="Times New Roman"/>
+          <w:szCs w:val="24"/>
+        </w:rPr>
+        <w:t>há faces compatíveis armazenadas no banco de dados</w:t>
+      </w:r>
+      <w:r>
+        <w:rPr>
+          <w:rFonts w:cs="Times New Roman"/>
+          <w:szCs w:val="24"/>
+        </w:rPr>
+        <w:t>.</w:t>
+      </w:r>
+    </w:p>
+    <w:p>
+      <w:pPr>
+        <w:spacing w:line="360" w:lineRule="auto"/>
+        <w:ind w:firstLine="360"/>
         <w:jc w:val="both"/>
         <w:rPr>
           <w:rFonts w:cs="Times New Roman"/>
           <w:szCs w:val="24"/>
         </w:rPr>
+      </w:pPr>
+      <w:r>
+        <w:rPr>
+          <w:rFonts w:cs="Times New Roman"/>
+          <w:szCs w:val="24"/>
+        </w:rPr>
+        <w:t xml:space="preserve">Uma </w:t>
+      </w:r>
+      <w:r>
+        <w:rPr>
+          <w:rFonts w:cs="Times New Roman"/>
+          <w:szCs w:val="24"/>
+        </w:rPr>
+        <w:t>das técnicas mais</w:t>
+      </w:r>
+      <w:r>
+        <w:rPr>
+          <w:rFonts w:cs="Times New Roman"/>
+          <w:szCs w:val="24"/>
+        </w:rPr>
+        <w:t xml:space="preserve"> conhecida</w:t>
+      </w:r>
+      <w:r>
+        <w:rPr>
+          <w:rFonts w:cs="Times New Roman"/>
+          <w:szCs w:val="24"/>
+        </w:rPr>
+        <w:t>s e utilizadas</w:t>
+      </w:r>
+      <w:r>
+        <w:rPr>
+          <w:rFonts w:cs="Times New Roman"/>
+          <w:szCs w:val="24"/>
+        </w:rPr>
+        <w:t xml:space="preserve"> </w:t>
+      </w:r>
+      <w:r>
+        <w:rPr>
+          <w:rFonts w:cs="Times New Roman"/>
+          <w:szCs w:val="24"/>
+        </w:rPr>
+        <w:t xml:space="preserve">de reconhecimento </w:t>
+      </w:r>
+      <w:r>
+        <w:rPr>
+          <w:rFonts w:cs="Times New Roman"/>
+          <w:szCs w:val="24"/>
+        </w:rPr>
+        <w:t xml:space="preserve">é </w:t>
+      </w:r>
+      <w:r>
+        <w:rPr>
+          <w:rFonts w:cs="Times New Roman"/>
+          <w:szCs w:val="24"/>
+        </w:rPr>
+        <w:t>o algoritmo</w:t>
+      </w:r>
+      <w:r>
+        <w:rPr>
+          <w:rFonts w:cs="Times New Roman"/>
+          <w:szCs w:val="24"/>
+        </w:rPr>
+        <w:t xml:space="preserve"> de Viola-Jones.</w:t>
+      </w:r>
+      <w:r>
+        <w:rPr>
+          <w:rFonts w:cs="Times New Roman"/>
+          <w:szCs w:val="24"/>
+        </w:rPr>
+        <w:t xml:space="preserve"> Apesar deste algoritmo funcionar para reconhecer qualquer objeto, ele foi desenvolvido com o reconhecimento facial em mente. A principal vantagem de usar essa técnica é a sua agilidade. No entanto, </w:t>
+      </w:r>
+      <w:r>
+        <w:rPr>
+          <w:rFonts w:cs="Times New Roman"/>
+          <w:szCs w:val="24"/>
+        </w:rPr>
+        <w:t>o algoritmo tem dificuldade de identificar faces de vários ângulos diferentes, podendo até fazer várias identificações diferentes de um mesmo rosto.</w:t>
+      </w:r>
+    </w:p>
+    <w:p>
+      <w:pPr>
+        <w:spacing w:line="360" w:lineRule="auto"/>
+        <w:jc w:val="both"/>
+      </w:pPr>
+    </w:p>
+    <w:p>
+      <w:pPr>
+        <w:spacing w:line="360" w:lineRule="auto"/>
+        <w:jc w:val="both"/>
+        <w:rPr>
+          <w:rFonts w:cs="Times New Roman"/>
+          <w:szCs w:val="24"/>
+        </w:rPr>
+      </w:pPr>
+    </w:p>
+    <w:p>
+      <w:pPr>
+        <w:pStyle w:val="Ttulo1"/>
+        <w:spacing w:line="360" w:lineRule="auto"/>
+        <w:jc w:val="both"/>
+        <w:rPr>
+          <w:rFonts w:cs="Times New Roman"/>
+          <w:szCs w:val="24"/>
+        </w:rPr>
+      </w:pPr>
+      <w:bookmarkStart w:id="6" w:name="_Toc371862"/>
+      <w:r>
+        <w:rPr>
+          <w:rFonts w:cs="Times New Roman"/>
+          <w:szCs w:val="24"/>
+        </w:rPr>
+        <w:t>METODOLOGIA</w:t>
+      </w:r>
+      <w:bookmarkEnd w:id="6"/>
+    </w:p>
+    <w:p>
+      <w:pPr>
+        <w:spacing w:line="360" w:lineRule="auto"/>
+        <w:ind w:firstLine="360"/>
+        <w:jc w:val="both"/>
+        <w:rPr>
+          <w:rFonts w:cs="Times New Roman"/>
+          <w:szCs w:val="24"/>
+        </w:rPr>
+      </w:pPr>
+      <w:r>
+        <w:rPr>
+          <w:rFonts w:cs="Times New Roman"/>
+          <w:szCs w:val="24"/>
+        </w:rPr>
+        <w:t>A tecnologia de reconhecimento facial será alinhada</w:t>
+      </w:r>
+      <w:r>
+        <w:rPr>
+          <w:rFonts w:cs="Times New Roman"/>
+          <w:szCs w:val="24"/>
+        </w:rPr>
+        <w:t xml:space="preserve"> ao us</w:t>
+      </w:r>
+      <w:r>
+        <w:rPr>
+          <w:rFonts w:cs="Times New Roman"/>
+          <w:szCs w:val="24"/>
+        </w:rPr>
+        <w:t>o do Raspberry Pi</w:t>
+      </w:r>
+      <w:r>
+        <w:rPr>
+          <w:rFonts w:cs="Times New Roman"/>
+          <w:szCs w:val="24"/>
+        </w:rPr>
+        <w:t xml:space="preserve">. Este foi escolhido para o projeto em função de sua versatilidade, </w:t>
+      </w:r>
+      <w:r>
+        <w:rPr>
+          <w:rFonts w:cs="Times New Roman"/>
+          <w:szCs w:val="24"/>
+        </w:rPr>
+        <w:t>demonstrada</w:t>
+      </w:r>
+      <w:r>
+        <w:rPr>
+          <w:rFonts w:cs="Times New Roman"/>
+          <w:szCs w:val="24"/>
+        </w:rPr>
+        <w:t xml:space="preserve"> em um artigo feito por Cristian Cawley, um escritor do website </w:t>
+      </w:r>
+      <w:r>
+        <w:rPr>
+          <w:rFonts w:cs="Times New Roman"/>
+          <w:i/>
+          <w:szCs w:val="24"/>
+        </w:rPr>
+        <w:t>MakeUseOf</w:t>
+      </w:r>
+      <w:r>
+        <w:rPr>
+          <w:rFonts w:cs="Times New Roman"/>
+          <w:szCs w:val="24"/>
+        </w:rPr>
+        <w:t xml:space="preserve">, onde ele fala sobre 20 diferentes usos para o microcomputador. Outro ponto atrativo para o uso deste foi o seu custo-benefício em comparação a outras tecnologias, </w:t>
+      </w:r>
+      <w:r>
+        <w:rPr>
+          <w:rFonts w:cs="Times New Roman"/>
+          <w:szCs w:val="24"/>
+        </w:rPr>
+        <w:t>com um preço de R$279,90 no revendedor oficial</w:t>
+      </w:r>
+      <w:r>
+        <w:rPr>
+          <w:rFonts w:cs="Times New Roman"/>
+          <w:szCs w:val="24"/>
+        </w:rPr>
+        <w:t xml:space="preserve"> FilipeFlop.</w:t>
+      </w:r>
+    </w:p>
+    <w:p>
+      <w:pPr>
+        <w:spacing w:line="360" w:lineRule="auto"/>
+        <w:ind w:firstLine="360"/>
+        <w:jc w:val="both"/>
+        <w:rPr>
+          <w:rFonts w:cs="Times New Roman"/>
+          <w:szCs w:val="24"/>
+        </w:rPr>
+      </w:pPr>
+      <w:r>
+        <w:rPr>
+          <w:rFonts w:cs="Times New Roman"/>
+          <w:szCs w:val="24"/>
+        </w:rPr>
+        <w:t>Serão utilizados</w:t>
+      </w:r>
+      <w:r>
+        <w:rPr>
+          <w:rFonts w:cs="Times New Roman"/>
+          <w:szCs w:val="24"/>
+        </w:rPr>
+        <w:t xml:space="preserve"> manuais e biblio</w:t>
+      </w:r>
+      <w:r>
+        <w:rPr>
+          <w:rFonts w:cs="Times New Roman"/>
+          <w:szCs w:val="24"/>
+        </w:rPr>
+        <w:t>tecas para o desenvolvimento do</w:t>
+      </w:r>
+      <w:r>
+        <w:rPr>
+          <w:rFonts w:cs="Times New Roman"/>
+          <w:szCs w:val="24"/>
+        </w:rPr>
+        <w:t xml:space="preserve"> software que será executado no Raspberry Pi. A programação será feita em Python</w:t>
+      </w:r>
+      <w:r>
+        <w:rPr>
+          <w:rFonts w:cs="Times New Roman"/>
+          <w:szCs w:val="24"/>
+        </w:rPr>
+        <w:t xml:space="preserve"> 3</w:t>
+      </w:r>
+      <w:r>
+        <w:rPr>
+          <w:rFonts w:cs="Times New Roman"/>
+          <w:szCs w:val="24"/>
+        </w:rPr>
+        <w:t xml:space="preserve">, utilizando a biblioteca de código aberto OpenCV, </w:t>
+      </w:r>
+      <w:r>
+        <w:rPr>
+          <w:rFonts w:cs="Times New Roman"/>
+          <w:szCs w:val="24"/>
+        </w:rPr>
+        <w:t>que contém</w:t>
+      </w:r>
+      <w:r>
+        <w:rPr>
+          <w:rFonts w:cs="Times New Roman"/>
+          <w:szCs w:val="24"/>
+        </w:rPr>
+        <w:t xml:space="preserve">, entre outras funcionalidades, </w:t>
+      </w:r>
+      <w:r>
+        <w:rPr>
+          <w:rFonts w:cs="Times New Roman"/>
+          <w:szCs w:val="24"/>
+        </w:rPr>
+        <w:t>os algoritmos de reconhecimento facial</w:t>
+      </w:r>
+      <w:r>
+        <w:rPr>
+          <w:rFonts w:cs="Times New Roman"/>
+          <w:szCs w:val="24"/>
+        </w:rPr>
+        <w:t>.</w:t>
+      </w:r>
+    </w:p>
+    <w:p>
+      <w:pPr>
+        <w:spacing w:line="360" w:lineRule="auto"/>
+        <w:ind w:firstLine="360"/>
+        <w:jc w:val="both"/>
+      </w:pPr>
+      <w:r>
+        <w:t>Para constatar a capacidade do Raspberry Pi em relação a outros computadores, será comparado o</w:t>
+      </w:r>
+      <w:r>
+        <w:t xml:space="preserve"> desempenho da técnica de reconhecimento facial em diferentes hardwares.</w:t>
+      </w:r>
+      <w:r>
+        <w:t xml:space="preserve"> Desse modo, </w:t>
+      </w:r>
+      <w:r>
+        <w:t>será possível</w:t>
+      </w:r>
+      <w:r>
+        <w:t xml:space="preserve"> observar </w:t>
+      </w:r>
+      <w:r>
+        <w:t>se o mesmo é capaz de manter o sistema funcionando sem o auxílio de terceiros.</w:t>
+      </w:r>
+    </w:p>
+    <w:p>
+      <w:pPr>
+        <w:spacing w:line="360" w:lineRule="auto"/>
+        <w:ind w:firstLine="360"/>
+        <w:jc w:val="both"/>
       </w:pPr>
     </w:p>
     <w:p>
@@ -2195,285 +2722,55 @@
         <w:spacing w:line="360" w:lineRule="auto"/>
         <w:jc w:val="both"/>
       </w:pPr>
-      <w:r>
-        <w:t xml:space="preserve"> </w:t>
-      </w:r>
-      <w:bookmarkStart w:id="5" w:name="_Toc213588"/>
-      <w:r>
-        <w:t>RECONHECIMENTO FACIAL</w:t>
-      </w:r>
-      <w:bookmarkEnd w:id="5"/>
+      <w:bookmarkStart w:id="7" w:name="_Toc371863"/>
+      <w:r>
+        <w:t>OPENCV</w:t>
+      </w:r>
+      <w:bookmarkEnd w:id="7"/>
     </w:p>
     <w:p>
       <w:pPr>
         <w:spacing w:line="360" w:lineRule="auto"/>
         <w:ind w:firstLine="360"/>
         <w:jc w:val="both"/>
-        <w:rPr>
-          <w:rFonts w:cs="Times New Roman"/>
-          <w:szCs w:val="24"/>
-        </w:rPr>
-      </w:pPr>
-      <w:r>
-        <w:t>&lt;Reconhecimento Facial&gt;</w:t>
+      </w:pPr>
+      <w:r>
+        <w:t xml:space="preserve">O </w:t>
       </w:r>
       <w:proofErr w:type="spellStart"/>
       <w:r>
-        <w:t>According</w:t>
+        <w:t>OpenCV</w:t>
       </w:r>
       <w:proofErr w:type="spellEnd"/>
       <w:r>
-        <w:t xml:space="preserve"> </w:t>
+        <w:t xml:space="preserve"> é uma biblioteca de código aberto, escrita em C e em C++, e pode ser utilizada em Windows, Linux e Mac OS X. É ativamente desenvolvida principalmente para as linguagens de programação Python, Ruby e </w:t>
       </w:r>
       <w:proofErr w:type="spellStart"/>
       <w:r>
-        <w:t>to</w:t>
+        <w:t>Matlab</w:t>
       </w:r>
       <w:proofErr w:type="spellEnd"/>
       <w:r>
-        <w:t xml:space="preserve"> a </w:t>
-      </w:r>
-      <w:proofErr w:type="spellStart"/>
-      <w:r>
-        <w:t>survey</w:t>
-      </w:r>
-      <w:proofErr w:type="spellEnd"/>
-      <w:r>
-        <w:t xml:space="preserve"> </w:t>
-      </w:r>
-      <w:proofErr w:type="spellStart"/>
-      <w:r>
-        <w:t>of</w:t>
-      </w:r>
-      <w:proofErr w:type="spellEnd"/>
-      <w:r>
-        <w:t xml:space="preserve"> facial </w:t>
-      </w:r>
-      <w:proofErr w:type="spellStart"/>
-      <w:r>
-        <w:t>recognition</w:t>
-      </w:r>
-      <w:proofErr w:type="spellEnd"/>
-      <w:r>
-        <w:t xml:space="preserve"> </w:t>
-      </w:r>
-      <w:proofErr w:type="spellStart"/>
-      <w:r>
-        <w:t>technology</w:t>
-      </w:r>
-      <w:proofErr w:type="spellEnd"/>
-      <w:r>
-        <w:t xml:space="preserve"> in </w:t>
-      </w:r>
-      <w:proofErr w:type="spellStart"/>
-      <w:r>
-        <w:rPr>
-          <w:i/>
-          <w:iCs/>
-        </w:rPr>
-        <w:t>Biometric</w:t>
-      </w:r>
-      <w:proofErr w:type="spellEnd"/>
-      <w:r>
-        <w:rPr>
-          <w:i/>
-          <w:iCs/>
-        </w:rPr>
-        <w:t xml:space="preserve"> Technology</w:t>
-      </w:r>
-      <w:r>
-        <w:rPr>
-          <w:i/>
-          <w:iCs/>
-        </w:rPr>
-        <w:t xml:space="preserve"> </w:t>
-      </w:r>
-      <w:proofErr w:type="spellStart"/>
-      <w:r>
-        <w:rPr>
-          <w:i/>
-          <w:iCs/>
-        </w:rPr>
-        <w:t>Today</w:t>
-      </w:r>
-      <w:proofErr w:type="spellEnd"/>
-      <w:r>
-        <w:t xml:space="preserve">, “The </w:t>
-      </w:r>
-      <w:proofErr w:type="spellStart"/>
-      <w:r>
-        <w:t>reason</w:t>
-      </w:r>
-      <w:proofErr w:type="spellEnd"/>
-      <w:r>
-        <w:t xml:space="preserve"> </w:t>
-      </w:r>
-      <w:proofErr w:type="spellStart"/>
-      <w:r>
-        <w:t>that</w:t>
-      </w:r>
-      <w:proofErr w:type="spellEnd"/>
-      <w:r>
-        <w:t xml:space="preserve"> facial </w:t>
-      </w:r>
-      <w:proofErr w:type="spellStart"/>
-      <w:r>
-        <w:t>recognition</w:t>
-      </w:r>
-      <w:proofErr w:type="spellEnd"/>
-      <w:r>
-        <w:t xml:space="preserve"> </w:t>
-      </w:r>
-      <w:proofErr w:type="spellStart"/>
-      <w:r>
-        <w:t>is</w:t>
-      </w:r>
-      <w:proofErr w:type="spellEnd"/>
-      <w:r>
-        <w:t xml:space="preserve"> </w:t>
-      </w:r>
-      <w:proofErr w:type="spellStart"/>
-      <w:r>
-        <w:t>so</w:t>
-      </w:r>
-      <w:proofErr w:type="spellEnd"/>
-      <w:r>
-        <w:t xml:space="preserve"> popular </w:t>
-      </w:r>
-      <w:proofErr w:type="spellStart"/>
-      <w:r>
-        <w:t>is</w:t>
-      </w:r>
-      <w:proofErr w:type="spellEnd"/>
-      <w:r>
-        <w:t xml:space="preserve"> </w:t>
-      </w:r>
-      <w:proofErr w:type="spellStart"/>
-      <w:r>
-        <w:t>primarily</w:t>
-      </w:r>
-      <w:proofErr w:type="spellEnd"/>
-      <w:r>
-        <w:t xml:space="preserve"> </w:t>
-      </w:r>
-      <w:proofErr w:type="spellStart"/>
-      <w:r>
-        <w:t>thanks</w:t>
-      </w:r>
-      <w:proofErr w:type="spellEnd"/>
-      <w:r>
-        <w:t xml:space="preserve"> </w:t>
-      </w:r>
-      <w:proofErr w:type="spellStart"/>
-      <w:r>
-        <w:t>to</w:t>
-      </w:r>
-      <w:proofErr w:type="spellEnd"/>
-      <w:r>
-        <w:t xml:space="preserve"> a </w:t>
-      </w:r>
-      <w:proofErr w:type="spellStart"/>
-      <w:r>
-        <w:t>vast</w:t>
-      </w:r>
-      <w:proofErr w:type="spellEnd"/>
-      <w:r>
-        <w:t xml:space="preserve"> </w:t>
-      </w:r>
-      <w:proofErr w:type="spellStart"/>
-      <w:r>
-        <w:t>existing</w:t>
-      </w:r>
-      <w:proofErr w:type="spellEnd"/>
-      <w:r>
-        <w:t xml:space="preserve"> </w:t>
-      </w:r>
-      <w:proofErr w:type="spellStart"/>
-      <w:r>
-        <w:t>infrastructure</w:t>
-      </w:r>
-      <w:proofErr w:type="spellEnd"/>
-      <w:r>
-        <w:t xml:space="preserve"> </w:t>
-      </w:r>
-      <w:proofErr w:type="spellStart"/>
-      <w:r>
-        <w:t>of</w:t>
-      </w:r>
-      <w:proofErr w:type="spellEnd"/>
-      <w:r>
-        <w:t xml:space="preserve"> hardware </w:t>
-      </w:r>
-      <w:proofErr w:type="spellStart"/>
-      <w:r>
-        <w:t>that</w:t>
-      </w:r>
-      <w:proofErr w:type="spellEnd"/>
-      <w:r>
-        <w:t xml:space="preserve"> </w:t>
-      </w:r>
-      <w:proofErr w:type="spellStart"/>
-      <w:r>
-        <w:t>can</w:t>
-      </w:r>
-      <w:proofErr w:type="spellEnd"/>
-      <w:r>
-        <w:t xml:space="preserve"> use </w:t>
-      </w:r>
-      <w:proofErr w:type="spellStart"/>
-      <w:r>
-        <w:t>the</w:t>
-      </w:r>
-      <w:proofErr w:type="spellEnd"/>
-      <w:r>
-        <w:t xml:space="preserve"> </w:t>
-      </w:r>
-      <w:proofErr w:type="spellStart"/>
-      <w:r>
-        <w:t>technology</w:t>
-      </w:r>
-      <w:proofErr w:type="spellEnd"/>
-      <w:r>
-        <w:rPr>
-          <w:rFonts w:cs="Times New Roman"/>
-          <w:szCs w:val="24"/>
-        </w:rPr>
-        <w:t xml:space="preserve"> </w:t>
-      </w:r>
-      <w:bookmarkStart w:id="6" w:name="_GoBack"/>
-      <w:bookmarkEnd w:id="6"/>
+        <w:t>.</w:t>
+      </w:r>
     </w:p>
     <w:p>
       <w:pPr>
         <w:spacing w:line="360" w:lineRule="auto"/>
         <w:ind w:firstLine="360"/>
         <w:jc w:val="both"/>
-        <w:rPr>
-          <w:rFonts w:cs="Times New Roman"/>
-          <w:szCs w:val="24"/>
-        </w:rPr>
-      </w:pPr>
-      <w:r>
-        <w:rPr>
-          <w:rFonts w:cs="Times New Roman"/>
-          <w:szCs w:val="24"/>
-        </w:rPr>
-        <w:t xml:space="preserve">A tecnologia de reconhecimento facial não é uma tecnologia recente. O Japão, por cerca de 1970, através de seu rápido crescimento tecnológico pós-guerra, criou um software que, após cedida uma imagem, era capaz de extrair linhas e identificar vários pontos característicos presentes nos rostos. Em seguida, o </w:t>
-      </w:r>
-      <w:r>
-        <w:rPr>
-          <w:rFonts w:cs="Times New Roman"/>
-          <w:i/>
-          <w:szCs w:val="24"/>
-        </w:rPr>
-        <w:t>software</w:t>
-      </w:r>
-      <w:r>
-        <w:rPr>
-          <w:rFonts w:cs="Times New Roman"/>
-          <w:szCs w:val="24"/>
-        </w:rPr>
-        <w:t xml:space="preserve"> categorizava cada face em uma de sete categorias, todas relacionadas a pessoas famosas. Apesar de impreciso, esse projeto chamou a atenção de inúmeras pessoas e o programa foi considerado uma tecnologia de “estado da arte”.</w:t>
+      </w:pPr>
+      <w:r>
+        <w:lastRenderedPageBreak/>
+        <w:t xml:space="preserve">Um dos objetivos do </w:t>
+      </w:r>
+      <w:proofErr w:type="spellStart"/>
+      <w:r>
+        <w:t>OpenCV</w:t>
+      </w:r>
+      <w:proofErr w:type="spellEnd"/>
+      <w:r>
+        <w:t xml:space="preserve"> é prover uma infraestrutura de uso simples para auxiliar desenvolvedores no processo de conceber aplicações sofisticadas rapidamente. Esta biblioteca possui cerca de 500 funções que abrangem áreas como segurança, interface de usuário, calibração de câmera, etc.</w:t>
       </w:r>
     </w:p>
     <w:p>
@@ -2482,6 +2779,34 @@
         <w:ind w:firstLine="360"/>
         <w:jc w:val="both"/>
       </w:pPr>
+      <w:r>
+        <w:t xml:space="preserve">O autor do livro </w:t>
+      </w:r>
+      <w:r>
+        <w:rPr>
+          <w:i/>
+        </w:rPr>
+        <w:t xml:space="preserve">Learning </w:t>
+      </w:r>
+      <w:proofErr w:type="spellStart"/>
+      <w:r>
+        <w:rPr>
+          <w:i/>
+        </w:rPr>
+        <w:t>OpenCV</w:t>
+      </w:r>
+      <w:proofErr w:type="spellEnd"/>
+      <w:r>
+        <w:t xml:space="preserve">, </w:t>
+      </w:r>
+      <w:proofErr w:type="spellStart"/>
+      <w:r>
+        <w:t>Bradski</w:t>
+      </w:r>
+      <w:proofErr w:type="spellEnd"/>
+      <w:r>
+        <w:t>, recomenda o seu livro para os profissionais, estudantes e professores da área da computação, e que seu propósito ao escrever o livro é ajudar a aqueles que pretendem utilizar a biblioteca a entender como os algoritmos de visão funcionam.</w:t>
+      </w:r>
     </w:p>
     <w:p>
       <w:pPr>
@@ -2500,11 +2825,11 @@
         <w:spacing w:line="360" w:lineRule="auto"/>
         <w:jc w:val="both"/>
       </w:pPr>
-      <w:bookmarkStart w:id="7" w:name="_Toc213589"/>
-      <w:r>
-        <w:t>OPENCV</w:t>
-      </w:r>
-      <w:bookmarkEnd w:id="7"/>
+      <w:bookmarkStart w:id="8" w:name="_Toc371864"/>
+      <w:r>
+        <w:t>RASPBERRY PI</w:t>
+      </w:r>
+      <w:bookmarkEnd w:id="8"/>
     </w:p>
     <w:p>
       <w:pPr>
@@ -2517,52 +2842,91 @@
       </w:r>
       <w:proofErr w:type="spellStart"/>
       <w:r>
-        <w:t>OpenCV</w:t>
+        <w:t>Raspberry</w:t>
       </w:r>
       <w:proofErr w:type="spellEnd"/>
       <w:r>
-        <w:t xml:space="preserve"> é uma biblioteca </w:t>
-      </w:r>
-      <w:r>
-        <w:t>de código aberto,</w:t>
-      </w:r>
-      <w:r>
-        <w:t xml:space="preserve"> escrita em C e em C++, e pode ser utilizada</w:t>
-      </w:r>
-      <w:r>
-        <w:t xml:space="preserve"> em Windows, Linux e Mac OS X</w:t>
-      </w:r>
-      <w:r>
-        <w:t>. É</w:t>
-      </w:r>
-      <w:r>
         <w:t xml:space="preserve"> </w:t>
       </w:r>
-      <w:r>
-        <w:t>ativamente desenvolvida</w:t>
-      </w:r>
-      <w:r>
+      <w:proofErr w:type="spellStart"/>
+      <w:r>
+        <w:t>Pi</w:t>
+      </w:r>
+      <w:proofErr w:type="spellEnd"/>
+      <w:r>
+        <w:t xml:space="preserve"> é um pequeno computador de baixo custo utilizado principalmente para aprender programação e desenvolver projetos diversos. Desenvolvido pela </w:t>
+      </w:r>
+      <w:proofErr w:type="spellStart"/>
+      <w:r>
+        <w:rPr>
+          <w:i/>
+        </w:rPr>
+        <w:t>Raspberry</w:t>
+      </w:r>
+      <w:proofErr w:type="spellEnd"/>
+      <w:r>
+        <w:rPr>
+          <w:i/>
+        </w:rPr>
         <w:t xml:space="preserve"> </w:t>
       </w:r>
-      <w:r>
-        <w:t xml:space="preserve">principalmente </w:t>
-      </w:r>
-      <w:r>
-        <w:t>para</w:t>
-      </w:r>
-      <w:r>
-        <w:t xml:space="preserve"> as linguagens de programação Python, Ruby e</w:t>
-      </w:r>
-      <w:r>
+      <w:proofErr w:type="spellStart"/>
+      <w:r>
+        <w:rPr>
+          <w:i/>
+        </w:rPr>
+        <w:t>Pi</w:t>
+      </w:r>
+      <w:proofErr w:type="spellEnd"/>
+      <w:r>
+        <w:rPr>
+          <w:i/>
+        </w:rPr>
+        <w:t xml:space="preserve"> Foundation</w:t>
+      </w:r>
+      <w:r>
+        <w:t>, seu objetivo é promover o ensino de conceitos básicos da Ciência da Computação em escolas ao redor do mundo.</w:t>
+      </w:r>
+    </w:p>
+    <w:p>
+      <w:pPr>
+        <w:spacing w:line="360" w:lineRule="auto"/>
+        <w:jc w:val="both"/>
+      </w:pPr>
+      <w:r>
+        <w:tab/>
+        <w:t xml:space="preserve">Seu hardware é completamente integrado em uma única pequena placa. O </w:t>
+      </w:r>
+      <w:proofErr w:type="spellStart"/>
+      <w:r>
+        <w:rPr>
+          <w:i/>
+        </w:rPr>
+        <w:t>Raspberry</w:t>
+      </w:r>
+      <w:proofErr w:type="spellEnd"/>
+      <w:r>
+        <w:rPr>
+          <w:i/>
+        </w:rPr>
         <w:t xml:space="preserve"> </w:t>
       </w:r>
       <w:proofErr w:type="spellStart"/>
       <w:r>
-        <w:t>Matlab</w:t>
+        <w:rPr>
+          <w:i/>
+        </w:rPr>
+        <w:t>Pi</w:t>
       </w:r>
       <w:proofErr w:type="spellEnd"/>
       <w:r>
-        <w:t>.</w:t>
+        <w:rPr>
+          <w:i/>
+        </w:rPr>
+        <w:t xml:space="preserve"> 3</w:t>
+      </w:r>
+      <w:r>
+        <w:t xml:space="preserve"> possui adaptador WiFi embutido, uma porta de rede Ethernet, uma saída de vídeo HDMI e 4 portas USB 2.0.</w:t>
       </w:r>
     </w:p>
     <w:p>
@@ -2571,479 +2935,165 @@
         <w:ind w:firstLine="360"/>
         <w:jc w:val="both"/>
       </w:pPr>
-      <w:r>
-        <w:t xml:space="preserve">Um dos objetivos do </w:t>
-      </w:r>
-      <w:proofErr w:type="spellStart"/>
-      <w:r>
-        <w:t>OpenCV</w:t>
-      </w:r>
-      <w:proofErr w:type="spellEnd"/>
-      <w:r>
-        <w:t xml:space="preserve"> é prover uma infraestrutura </w:t>
-      </w:r>
-      <w:r>
-        <w:t>de</w:t>
-      </w:r>
-      <w:r>
-        <w:t xml:space="preserve"> uso</w:t>
-      </w:r>
-      <w:r>
-        <w:t xml:space="preserve"> simples</w:t>
-      </w:r>
-      <w:r>
-        <w:t xml:space="preserve"> para</w:t>
-      </w:r>
-      <w:r>
-        <w:t xml:space="preserve"> </w:t>
-      </w:r>
-      <w:r>
-        <w:t>auxiliar</w:t>
-      </w:r>
-      <w:r>
-        <w:t xml:space="preserve"> </w:t>
-      </w:r>
-      <w:r>
-        <w:t>desenvolvedores no processo de</w:t>
-      </w:r>
-      <w:r>
-        <w:t xml:space="preserve"> </w:t>
-      </w:r>
-      <w:r>
-        <w:t>conceber</w:t>
-      </w:r>
-      <w:r>
-        <w:t xml:space="preserve"> aplicações sofisticadas rapidamente. </w:t>
-      </w:r>
-      <w:r>
-        <w:t>Est</w:t>
-      </w:r>
-      <w:r>
-        <w:t>a biblioteca possui cerca de 500 funções que abrangem áreas como segurança, interface de usuá</w:t>
-      </w:r>
-      <w:r>
-        <w:t>rio, calibração de câmera, etc.</w:t>
-      </w:r>
     </w:p>
     <w:p>
       <w:pPr>
         <w:spacing w:line="360" w:lineRule="auto"/>
         <w:ind w:firstLine="360"/>
         <w:jc w:val="both"/>
-      </w:pPr>
-      <w:r>
-        <w:t xml:space="preserve">O autor do livro </w:t>
-      </w:r>
-      <w:r>
-        <w:rPr>
-          <w:i/>
+        <w:rPr>
+          <w:rFonts w:cs="Times New Roman"/>
+          <w:szCs w:val="24"/>
+          <w:u w:val="single"/>
+        </w:rPr>
+      </w:pPr>
+    </w:p>
+    <w:p>
+      <w:pPr>
+        <w:rPr>
+          <w:rFonts w:eastAsiaTheme="majorEastAsia" w:cs="Times New Roman"/>
+          <w:b/>
+          <w:color w:val="000000" w:themeColor="text1"/>
+          <w:szCs w:val="24"/>
+        </w:rPr>
+      </w:pPr>
+      <w:bookmarkStart w:id="9" w:name="_Toc371865"/>
+      <w:r>
+        <w:rPr>
+          <w:rFonts w:cs="Times New Roman"/>
+          <w:szCs w:val="24"/>
+        </w:rPr>
+        <w:br w:type="page"/>
+      </w:r>
+    </w:p>
+    <w:p>
+      <w:pPr>
+        <w:pStyle w:val="Ttulo1"/>
+        <w:spacing w:line="360" w:lineRule="auto"/>
+        <w:rPr>
+          <w:rFonts w:cs="Times New Roman"/>
+          <w:szCs w:val="24"/>
+        </w:rPr>
+      </w:pPr>
+      <w:r>
+        <w:rPr>
+          <w:rFonts w:cs="Times New Roman"/>
+          <w:szCs w:val="24"/>
+        </w:rPr>
+        <w:lastRenderedPageBreak/>
+        <w:t>REFERÊNCIAS</w:t>
+      </w:r>
+      <w:bookmarkEnd w:id="9"/>
+    </w:p>
+    <w:p>
+      <w:pPr>
+        <w:spacing w:line="240" w:lineRule="auto"/>
+      </w:pPr>
+      <w:r>
+        <w:rPr>
+          <w:lang w:val="en-US"/>
+        </w:rPr>
+        <w:t xml:space="preserve">BRADSKI, Gary; KAEHLER, Adrian. </w:t>
+      </w:r>
+      <w:r>
+        <w:rPr>
+          <w:rStyle w:val="Forte"/>
+          <w:lang w:val="en-US"/>
         </w:rPr>
         <w:t xml:space="preserve">Learning </w:t>
       </w:r>
       <w:proofErr w:type="spellStart"/>
       <w:r>
         <w:rPr>
-          <w:i/>
+          <w:rStyle w:val="Forte"/>
+          <w:lang w:val="en-US"/>
         </w:rPr>
         <w:t>OpenCV</w:t>
       </w:r>
       <w:proofErr w:type="spellEnd"/>
       <w:r>
-        <w:t xml:space="preserve">, </w:t>
+        <w:rPr>
+          <w:rStyle w:val="Forte"/>
+          <w:lang w:val="en-US"/>
+        </w:rPr>
+        <w:t xml:space="preserve"> 3</w:t>
+      </w:r>
+      <w:r>
+        <w:rPr>
+          <w:rStyle w:val="Forte"/>
+          <w:lang w:val="en-US"/>
+        </w:rPr>
+        <w:t xml:space="preserve">: </w:t>
+      </w:r>
+      <w:r>
+        <w:rPr>
+          <w:lang w:val="en-US"/>
+        </w:rPr>
+        <w:t xml:space="preserve">Computer Vision with the </w:t>
       </w:r>
       <w:proofErr w:type="spellStart"/>
       <w:r>
-        <w:t>Bradski</w:t>
+        <w:rPr>
+          <w:lang w:val="en-US"/>
+        </w:rPr>
+        <w:t>OpenCV</w:t>
       </w:r>
       <w:proofErr w:type="spellEnd"/>
       <w:r>
-        <w:t>, recomenda o seu livro para os profissionais, estudantes e professores da área da computação, e que seu propósito ao escrever o livro é ajudar a aqueles que pretendem utilizar a biblioteca a entender como os algoritmos de visão funcionam.</w:t>
-      </w:r>
-    </w:p>
-    <w:p>
-      <w:pPr>
-        <w:spacing w:line="360" w:lineRule="auto"/>
-        <w:ind w:firstLine="360"/>
-        <w:jc w:val="both"/>
-      </w:pPr>
-    </w:p>
-    <w:p>
-      <w:pPr>
-        <w:pStyle w:val="Ttulo1"/>
-        <w:numPr>
-          <w:ilvl w:val="1"/>
-          <w:numId w:val="2"/>
-        </w:numPr>
-        <w:spacing w:line="360" w:lineRule="auto"/>
-        <w:jc w:val="both"/>
-      </w:pPr>
-      <w:bookmarkStart w:id="8" w:name="_Toc213590"/>
-      <w:r>
-        <w:t>RASPBERRY PI</w:t>
-      </w:r>
-      <w:bookmarkEnd w:id="8"/>
-    </w:p>
-    <w:p>
-      <w:pPr>
-        <w:spacing w:line="360" w:lineRule="auto"/>
-        <w:ind w:firstLine="360"/>
-        <w:jc w:val="both"/>
-      </w:pPr>
-      <w:r>
-        <w:t xml:space="preserve">O Raspberry Pi é um </w:t>
-      </w:r>
-      <w:r>
-        <w:t xml:space="preserve">pequeno </w:t>
-      </w:r>
-      <w:r>
-        <w:t>c</w:t>
-      </w:r>
-      <w:r>
-        <w:t>omputador</w:t>
-      </w:r>
-      <w:r>
-        <w:t xml:space="preserve"> </w:t>
-      </w:r>
-      <w:r>
-        <w:t>de baixo custo</w:t>
-      </w:r>
-      <w:r>
-        <w:t xml:space="preserve"> utilizado</w:t>
-      </w:r>
-      <w:r>
-        <w:t xml:space="preserve"> principalmente</w:t>
-      </w:r>
-      <w:r>
-        <w:t xml:space="preserve"> para aprender programação e d</w:t>
-      </w:r>
-      <w:r>
-        <w:t xml:space="preserve">esenvolver </w:t>
-      </w:r>
-      <w:r>
-        <w:t>projetos</w:t>
-      </w:r>
-      <w:r>
-        <w:t xml:space="preserve"> diversos. Desenvolvido pela </w:t>
-      </w:r>
-      <w:r>
-        <w:rPr>
-          <w:i/>
-        </w:rPr>
-        <w:t>Raspberry Pi Foundation</w:t>
-      </w:r>
-      <w:r>
-        <w:t>, seu</w:t>
-      </w:r>
-      <w:r>
-        <w:t xml:space="preserve"> objetivo é promover o ensino de conceitos básicos da Ciência da Computação </w:t>
-      </w:r>
-      <w:r>
-        <w:t>em escolas</w:t>
-      </w:r>
-      <w:r>
-        <w:t xml:space="preserve"> ao redor do mundo</w:t>
-      </w:r>
-      <w:r>
-        <w:t>.</w:t>
-      </w:r>
-    </w:p>
-    <w:p>
-      <w:pPr>
-        <w:spacing w:line="360" w:lineRule="auto"/>
-        <w:jc w:val="both"/>
-      </w:pPr>
-      <w:r>
-        <w:tab/>
-      </w:r>
-      <w:r>
-        <w:t>S</w:t>
-      </w:r>
-      <w:r>
-        <w:t xml:space="preserve">eu hardware é </w:t>
-      </w:r>
-      <w:r>
-        <w:t xml:space="preserve">completamente </w:t>
-      </w:r>
-      <w:r>
-        <w:t>integrado em uma únic</w:t>
-      </w:r>
-      <w:r>
-        <w:t>a pequena placa. O</w:t>
-      </w:r>
-      <w:r>
-        <w:t xml:space="preserve"> </w:t>
-      </w:r>
-      <w:r>
-        <w:rPr>
-          <w:i/>
-        </w:rPr>
-        <w:t>Raspberry Pi 3</w:t>
-      </w:r>
-      <w:r>
-        <w:t xml:space="preserve"> possui </w:t>
-      </w:r>
-      <w:r>
-        <w:t xml:space="preserve">adaptador </w:t>
-      </w:r>
-      <w:r>
-        <w:t xml:space="preserve">WiFi </w:t>
-      </w:r>
-      <w:r>
-        <w:t>embutido</w:t>
-      </w:r>
-      <w:r>
-        <w:t>, uma porta de rede Ethernet, uma saída de vídeo HDMI e 4 portas USB 2.0.</w:t>
-      </w:r>
-    </w:p>
-    <w:p>
-      <w:pPr>
-        <w:spacing w:line="360" w:lineRule="auto"/>
-        <w:jc w:val="both"/>
-        <w:rPr>
-          <w:rFonts w:cs="Times New Roman"/>
-          <w:szCs w:val="24"/>
-        </w:rPr>
-      </w:pPr>
-    </w:p>
-    <w:p>
-      <w:pPr>
-        <w:pStyle w:val="Ttulo1"/>
-        <w:spacing w:line="360" w:lineRule="auto"/>
-        <w:jc w:val="both"/>
-        <w:rPr>
-          <w:rFonts w:cs="Times New Roman"/>
-          <w:szCs w:val="24"/>
-        </w:rPr>
-      </w:pPr>
-      <w:bookmarkStart w:id="9" w:name="_Toc213591"/>
-      <w:r>
-        <w:rPr>
-          <w:rFonts w:cs="Times New Roman"/>
-          <w:szCs w:val="24"/>
-        </w:rPr>
-        <w:t>METODOLOGIA</w:t>
-      </w:r>
-      <w:bookmarkEnd w:id="9"/>
-    </w:p>
-    <w:p>
-      <w:pPr>
-        <w:spacing w:line="360" w:lineRule="auto"/>
-        <w:ind w:firstLine="360"/>
-        <w:jc w:val="both"/>
-        <w:rPr>
-          <w:rFonts w:cs="Times New Roman"/>
-          <w:szCs w:val="24"/>
-        </w:rPr>
-      </w:pPr>
-      <w:r>
-        <w:rPr>
-          <w:rFonts w:cs="Times New Roman"/>
-          <w:szCs w:val="24"/>
-        </w:rPr>
-        <w:t>A tecnologia de reconhecimento facial será alinhada</w:t>
-      </w:r>
-      <w:r>
-        <w:rPr>
-          <w:rFonts w:cs="Times New Roman"/>
-          <w:szCs w:val="24"/>
-        </w:rPr>
-        <w:t xml:space="preserve"> ao us</w:t>
-      </w:r>
-      <w:r>
-        <w:rPr>
-          <w:rFonts w:cs="Times New Roman"/>
-          <w:szCs w:val="24"/>
-        </w:rPr>
-        <w:t>o do Raspberry Pi</w:t>
-      </w:r>
-      <w:r>
-        <w:rPr>
-          <w:rFonts w:cs="Times New Roman"/>
-          <w:szCs w:val="24"/>
-        </w:rPr>
-        <w:t xml:space="preserve">. Este foi escolhido para o projeto em função de sua versatilidade, </w:t>
-      </w:r>
-      <w:r>
-        <w:rPr>
-          <w:rFonts w:cs="Times New Roman"/>
-          <w:szCs w:val="24"/>
-        </w:rPr>
-        <w:t>demonstrada</w:t>
-      </w:r>
-      <w:r>
-        <w:rPr>
-          <w:rFonts w:cs="Times New Roman"/>
-          <w:szCs w:val="24"/>
-        </w:rPr>
-        <w:t xml:space="preserve"> em um artigo feito por Cristian Cawley, um escritor do website </w:t>
-      </w:r>
-      <w:r>
-        <w:rPr>
-          <w:rFonts w:cs="Times New Roman"/>
-          <w:i/>
-          <w:szCs w:val="24"/>
-        </w:rPr>
-        <w:t>MakeUseOf</w:t>
-      </w:r>
-      <w:r>
-        <w:rPr>
-          <w:rFonts w:cs="Times New Roman"/>
-          <w:szCs w:val="24"/>
-        </w:rPr>
-        <w:t xml:space="preserve">, onde ele fala sobre 20 diferentes usos para o microcomputador. Outro ponto atrativo para o uso deste foi o seu custo-benefício em comparação a outras tecnologias, </w:t>
-      </w:r>
-      <w:r>
-        <w:rPr>
-          <w:rFonts w:cs="Times New Roman"/>
-          <w:szCs w:val="24"/>
-        </w:rPr>
-        <w:t>com um preço de R$279,90 no revendedor oficial</w:t>
-      </w:r>
-      <w:r>
-        <w:rPr>
-          <w:rFonts w:cs="Times New Roman"/>
-          <w:szCs w:val="24"/>
-        </w:rPr>
-        <w:t xml:space="preserve"> FilipeFlop.</w:t>
-      </w:r>
-    </w:p>
-    <w:p>
-      <w:pPr>
-        <w:spacing w:line="360" w:lineRule="auto"/>
-        <w:ind w:firstLine="360"/>
-        <w:jc w:val="both"/>
-        <w:rPr>
-          <w:rFonts w:cs="Times New Roman"/>
-          <w:szCs w:val="24"/>
-        </w:rPr>
-      </w:pPr>
-      <w:r>
-        <w:rPr>
-          <w:rFonts w:cs="Times New Roman"/>
-          <w:szCs w:val="24"/>
-        </w:rPr>
-        <w:lastRenderedPageBreak/>
-        <w:t>Serão utilizados</w:t>
-      </w:r>
-      <w:r>
-        <w:rPr>
-          <w:rFonts w:cs="Times New Roman"/>
-          <w:szCs w:val="24"/>
-        </w:rPr>
-        <w:t xml:space="preserve"> manuais e biblio</w:t>
-      </w:r>
-      <w:r>
-        <w:rPr>
-          <w:rFonts w:cs="Times New Roman"/>
-          <w:szCs w:val="24"/>
-        </w:rPr>
-        <w:t>tecas para o desenvolvimento do</w:t>
-      </w:r>
-      <w:r>
-        <w:rPr>
-          <w:rFonts w:cs="Times New Roman"/>
-          <w:szCs w:val="24"/>
-        </w:rPr>
-        <w:t xml:space="preserve"> software que será executado no Raspberry Pi. A programação será feita em Python</w:t>
-      </w:r>
-      <w:r>
-        <w:rPr>
-          <w:rFonts w:cs="Times New Roman"/>
-          <w:szCs w:val="24"/>
-        </w:rPr>
-        <w:t xml:space="preserve"> 3</w:t>
-      </w:r>
-      <w:r>
-        <w:rPr>
-          <w:rFonts w:cs="Times New Roman"/>
-          <w:szCs w:val="24"/>
-        </w:rPr>
-        <w:t xml:space="preserve">, utilizando a biblioteca de código aberto OpenCV, </w:t>
-      </w:r>
-      <w:r>
-        <w:rPr>
-          <w:rFonts w:cs="Times New Roman"/>
-          <w:szCs w:val="24"/>
-        </w:rPr>
-        <w:t>que contém</w:t>
-      </w:r>
-      <w:r>
-        <w:rPr>
-          <w:rFonts w:cs="Times New Roman"/>
-          <w:szCs w:val="24"/>
-        </w:rPr>
-        <w:t xml:space="preserve">, entre outras funcionalidades, </w:t>
-      </w:r>
-      <w:r>
-        <w:rPr>
-          <w:rFonts w:cs="Times New Roman"/>
-          <w:szCs w:val="24"/>
-        </w:rPr>
-        <w:t>os algoritmos de reconhecimento facial</w:t>
-      </w:r>
-      <w:r>
-        <w:rPr>
-          <w:rFonts w:cs="Times New Roman"/>
-          <w:szCs w:val="24"/>
-        </w:rPr>
-        <w:t>.</w:t>
-      </w:r>
-    </w:p>
-    <w:p>
-      <w:pPr>
-        <w:spacing w:line="360" w:lineRule="auto"/>
-        <w:ind w:firstLine="360"/>
-        <w:jc w:val="both"/>
-      </w:pPr>
-      <w:r>
-        <w:t>Para constatar a capacidade do Raspberry Pi em relação a outros computadores, será comparado o</w:t>
-      </w:r>
-      <w:r>
-        <w:t xml:space="preserve"> desempenho da técnica de reconhecimento facial em diferentes hardwares.</w:t>
-      </w:r>
-      <w:r>
-        <w:t xml:space="preserve"> Desse modo, </w:t>
-      </w:r>
-      <w:r>
-        <w:t>será possível</w:t>
-      </w:r>
-      <w:r>
-        <w:t xml:space="preserve"> observar </w:t>
-      </w:r>
-      <w:r>
-        <w:t>se o mesmo é capaz de manter o sistema funcionando sem o auxílio de terceiros.</w:t>
-      </w:r>
-    </w:p>
-    <w:p>
-      <w:pPr>
-        <w:spacing w:line="360" w:lineRule="auto"/>
-        <w:ind w:firstLine="360"/>
-        <w:jc w:val="both"/>
-        <w:rPr>
-          <w:rFonts w:cs="Times New Roman"/>
-          <w:szCs w:val="24"/>
-          <w:u w:val="single"/>
-        </w:rPr>
-      </w:pPr>
-    </w:p>
-    <w:p>
-      <w:pPr>
-        <w:pStyle w:val="Ttulo1"/>
-        <w:spacing w:line="360" w:lineRule="auto"/>
-        <w:rPr>
-          <w:rFonts w:cs="Times New Roman"/>
-          <w:szCs w:val="24"/>
-        </w:rPr>
-      </w:pPr>
-      <w:bookmarkStart w:id="10" w:name="_Toc213592"/>
-      <w:r>
-        <w:rPr>
-          <w:rFonts w:cs="Times New Roman"/>
-          <w:szCs w:val="24"/>
-        </w:rPr>
-        <w:t>REFERÊNCIAS</w:t>
-      </w:r>
-      <w:bookmarkEnd w:id="10"/>
+        <w:rPr>
+          <w:lang w:val="en-US"/>
+        </w:rPr>
+        <w:t xml:space="preserve"> Library. </w:t>
+      </w:r>
+      <w:proofErr w:type="spellStart"/>
+      <w:r>
+        <w:t>California</w:t>
+      </w:r>
+      <w:proofErr w:type="spellEnd"/>
+      <w:r>
+        <w:t xml:space="preserve">: </w:t>
+      </w:r>
+      <w:proofErr w:type="spellStart"/>
+      <w:r>
+        <w:t>O’reilly</w:t>
+      </w:r>
+      <w:proofErr w:type="spellEnd"/>
+      <w:r>
+        <w:t xml:space="preserve"> Media, Inc., 2016.</w:t>
+      </w:r>
+    </w:p>
+    <w:p>
+      <w:pPr>
+        <w:spacing w:line="240" w:lineRule="auto"/>
+      </w:pPr>
+      <w:r>
+        <w:t xml:space="preserve">BRAGA, </w:t>
+      </w:r>
+      <w:proofErr w:type="spellStart"/>
+      <w:r>
+        <w:t>Luis</w:t>
+      </w:r>
+      <w:proofErr w:type="spellEnd"/>
+      <w:r>
+        <w:t xml:space="preserve"> Felipe </w:t>
+      </w:r>
+      <w:proofErr w:type="spellStart"/>
+      <w:r>
+        <w:t>Zenicola</w:t>
+      </w:r>
+      <w:proofErr w:type="spellEnd"/>
+      <w:r>
+        <w:t xml:space="preserve">. </w:t>
+      </w:r>
+      <w:r>
+        <w:rPr>
+          <w:rStyle w:val="Forte"/>
+        </w:rPr>
+        <w:t xml:space="preserve">Sistemas de Reconhecimento Facial. </w:t>
+      </w:r>
+      <w:r>
+        <w:t>2013. 84 f. Tese (Doutorado) - Curso de Engenharia Elétrica, Universidade de São Paulo, São Carlos, 2013.</w:t>
+      </w:r>
     </w:p>
     <w:p>
       <w:pPr>
@@ -3215,113 +3265,54 @@
       <w:pPr>
         <w:spacing w:line="240" w:lineRule="auto"/>
         <w:rPr>
+          <w:rFonts w:cs="Times New Roman"/>
+          <w:szCs w:val="24"/>
+        </w:rPr>
+      </w:pPr>
+      <w:r>
+        <w:rPr>
           <w:lang w:val="en-US"/>
         </w:rPr>
-      </w:pPr>
-      <w:r>
-        <w:rPr>
-          <w:lang w:val="en-US"/>
-        </w:rPr>
-        <w:t xml:space="preserve">BRADSKI, Gary; KAEHLER, Adrian. </w:t>
+        <w:t xml:space="preserve">GEITGEY, Adam. </w:t>
       </w:r>
       <w:r>
         <w:rPr>
           <w:rStyle w:val="Forte"/>
           <w:lang w:val="en-US"/>
         </w:rPr>
-        <w:t xml:space="preserve">Learning </w:t>
-      </w:r>
-      <w:proofErr w:type="spellStart"/>
+        <w:t>Machine Learning is Fun</w:t>
+      </w:r>
       <w:r>
         <w:rPr>
           <w:rStyle w:val="Forte"/>
           <w:lang w:val="en-US"/>
         </w:rPr>
-        <w:t>OpenCV</w:t>
-      </w:r>
-      <w:proofErr w:type="spellEnd"/>
-      <w:r>
-        <w:rPr>
-          <w:rStyle w:val="Forte"/>
+        <w:t xml:space="preserve">: </w:t>
+      </w:r>
+      <w:r>
+        <w:rPr>
           <w:lang w:val="en-US"/>
         </w:rPr>
-        <w:t xml:space="preserve"> 3</w:t>
-      </w:r>
-      <w:r>
-        <w:rPr>
-          <w:rStyle w:val="Forte"/>
-          <w:lang w:val="en-US"/>
-        </w:rPr>
-        <w:t xml:space="preserve">: </w:t>
-      </w:r>
-      <w:r>
-        <w:rPr>
-          <w:lang w:val="en-US"/>
-        </w:rPr>
-        <w:t xml:space="preserve">Computer Vision with the </w:t>
-      </w:r>
-      <w:proofErr w:type="spellStart"/>
-      <w:r>
-        <w:rPr>
-          <w:lang w:val="en-US"/>
-        </w:rPr>
-        <w:t>OpenCV</w:t>
-      </w:r>
-      <w:proofErr w:type="spellEnd"/>
-      <w:r>
-        <w:rPr>
-          <w:lang w:val="en-US"/>
-        </w:rPr>
-        <w:t xml:space="preserve"> Library. </w:t>
-      </w:r>
-      <w:r>
-        <w:rPr>
-          <w:lang w:val="en-US"/>
-        </w:rPr>
-        <w:t xml:space="preserve">California: </w:t>
-      </w:r>
-      <w:proofErr w:type="spellStart"/>
-      <w:r>
-        <w:rPr>
-          <w:lang w:val="en-US"/>
-        </w:rPr>
-        <w:t>O’reilly</w:t>
-      </w:r>
-      <w:proofErr w:type="spellEnd"/>
-      <w:r>
-        <w:rPr>
-          <w:lang w:val="en-US"/>
-        </w:rPr>
-        <w:t xml:space="preserve"> Media, Inc., 20</w:t>
-      </w:r>
-      <w:r>
-        <w:rPr>
-          <w:lang w:val="en-US"/>
-        </w:rPr>
-        <w:t>16</w:t>
-      </w:r>
-      <w:r>
-        <w:rPr>
-          <w:lang w:val="en-US"/>
-        </w:rPr>
-        <w:t>.</w:t>
+        <w:t xml:space="preserve">Modern Face Recognition with Deep Learning. </w:t>
+      </w:r>
+      <w:r>
+        <w:t>2016. Disponível em: &lt;https://medium.com/@ageitgey/machine-learning-is-fun-part-4-modern-face-recognition-with-deep-learning-c3cffc121d78&gt;. Acesso em: 04 fev. 2019.</w:t>
       </w:r>
     </w:p>
     <w:p>
       <w:pPr>
         <w:spacing w:line="240" w:lineRule="auto"/>
-        <w:rPr>
-          <w:rFonts w:cs="Times New Roman"/>
-          <w:szCs w:val="24"/>
-          <w:lang w:val="en-US"/>
-        </w:rPr>
-      </w:pPr>
-      <w:r>
         <w:rPr>
           <w:rFonts w:cs="Times New Roman"/>
           <w:color w:val="222222"/>
           <w:shd w:val="clear" w:color="auto" w:fill="FFFFFF"/>
-          <w:lang w:val="en-US"/>
+        </w:rPr>
+      </w:pPr>
+      <w:r>
+        <w:rPr>
+          <w:rFonts w:cs="Times New Roman"/>
+          <w:color w:val="222222"/>
+          <w:shd w:val="clear" w:color="auto" w:fill="FFFFFF"/>
         </w:rPr>
         <w:t>WEST, Jesse Davis. </w:t>
       </w:r>
@@ -3371,7 +3362,7 @@
 </file>
 
 <file path=word/numbering.xml><?xml version="1.0" encoding="utf-8"?>
-<w:numbering xmlns:wpc="http://schemas.microsoft.com/office/word/2010/wordprocessingCanvas" xmlns:cx="http://schemas.microsoft.com/office/drawing/2014/chartex" xmlns:cx1="http://schemas.microsoft.com/office/drawing/2015/9/8/chartex" xmlns:mc="http://schemas.openxmlformats.org/markup-compatibility/2006" xmlns:o="urn:schemas-microsoft-com:office:office" xmlns:r="http://schemas.openxmlformats.org/officeDocument/2006/relationships" xmlns:m="http://schemas.openxmlformats.org/officeDocument/2006/math" xmlns:v="urn:schemas-microsoft-com:vml" xmlns:wp14="http://schemas.microsoft.com/office/word/2010/wordprocessingDrawing" xmlns:wp="http://schemas.openxmlformats.org/drawingml/2006/wordprocessingDrawing" xmlns:w10="urn:schemas-microsoft-com:office:word" xmlns:w="http://schemas.openxmlformats.org/wordprocessingml/2006/main" xmlns:w14="http://schemas.microsoft.com/office/word/2010/wordml" xmlns:w15="http://schemas.microsoft.com/office/word/2012/wordml" xmlns:w16se="http://schemas.microsoft.com/office/word/2015/wordml/symex" xmlns:wpg="http://schemas.microsoft.com/office/word/2010/wordprocessingGroup" xmlns:wpi="http://schemas.microsoft.com/office/word/2010/wordprocessingInk" xmlns:wne="http://schemas.microsoft.com/office/word/2006/wordml" xmlns:wps="http://schemas.microsoft.com/office/word/2010/wordprocessingShape" mc:Ignorable="w14 w15 w16se wp14">
+<w:numbering xmlns:wpc="http://schemas.microsoft.com/office/word/2010/wordprocessingCanvas" xmlns:cx="http://schemas.microsoft.com/office/drawing/2014/chartex" xmlns:mc="http://schemas.openxmlformats.org/markup-compatibility/2006" xmlns:o="urn:schemas-microsoft-com:office:office" xmlns:r="http://schemas.openxmlformats.org/officeDocument/2006/relationships" xmlns:m="http://schemas.openxmlformats.org/officeDocument/2006/math" xmlns:v="urn:schemas-microsoft-com:vml" xmlns:wp14="http://schemas.microsoft.com/office/word/2010/wordprocessingDrawing" xmlns:wp="http://schemas.openxmlformats.org/drawingml/2006/wordprocessingDrawing" xmlns:w10="urn:schemas-microsoft-com:office:word" xmlns:w="http://schemas.openxmlformats.org/wordprocessingml/2006/main" xmlns:w14="http://schemas.microsoft.com/office/word/2010/wordml" xmlns:w15="http://schemas.microsoft.com/office/word/2012/wordml" xmlns:w16se="http://schemas.microsoft.com/office/word/2015/wordml/symex" xmlns:wpg="http://schemas.microsoft.com/office/word/2010/wordprocessingGroup" xmlns:wpi="http://schemas.microsoft.com/office/word/2010/wordprocessingInk" xmlns:wne="http://schemas.microsoft.com/office/word/2006/wordml" xmlns:wps="http://schemas.microsoft.com/office/word/2010/wordprocessingShape" mc:Ignorable="w14 w15 w16se wp14">
   <w:abstractNum w:abstractNumId="0" w15:restartNumberingAfterBreak="0">
     <w:nsid w:val="0ADE1E2D"/>
     <w:multiLevelType w:val="multilevel"/>
@@ -3620,6 +3611,119 @@
     </w:lvl>
   </w:abstractNum>
   <w:abstractNum w:abstractNumId="2" w15:restartNumberingAfterBreak="0">
+    <w:nsid w:val="58410E62"/>
+    <w:multiLevelType w:val="hybridMultilevel"/>
+    <w:tmpl w:val="CD6C63C2"/>
+    <w:lvl w:ilvl="0" w:tplc="04160001">
+      <w:start w:val="1"/>
+      <w:numFmt w:val="bullet"/>
+      <w:lvlText w:val=""/>
+      <w:lvlJc w:val="left"/>
+      <w:pPr>
+        <w:ind w:left="1080" w:hanging="360"/>
+      </w:pPr>
+      <w:rPr>
+        <w:rFonts w:ascii="Symbol" w:hAnsi="Symbol" w:hint="default"/>
+      </w:rPr>
+    </w:lvl>
+    <w:lvl w:ilvl="1" w:tplc="04160003" w:tentative="1">
+      <w:start w:val="1"/>
+      <w:numFmt w:val="bullet"/>
+      <w:lvlText w:val="o"/>
+      <w:lvlJc w:val="left"/>
+      <w:pPr>
+        <w:ind w:left="1800" w:hanging="360"/>
+      </w:pPr>
+      <w:rPr>
+        <w:rFonts w:ascii="Courier New" w:hAnsi="Courier New" w:cs="Courier New" w:hint="default"/>
+      </w:rPr>
+    </w:lvl>
+    <w:lvl w:ilvl="2" w:tplc="04160005" w:tentative="1">
+      <w:start w:val="1"/>
+      <w:numFmt w:val="bullet"/>
+      <w:lvlText w:val=""/>
+      <w:lvlJc w:val="left"/>
+      <w:pPr>
+        <w:ind w:left="2520" w:hanging="360"/>
+      </w:pPr>
+      <w:rPr>
+        <w:rFonts w:ascii="Wingdings" w:hAnsi="Wingdings" w:hint="default"/>
+      </w:rPr>
+    </w:lvl>
+    <w:lvl w:ilvl="3" w:tplc="04160001" w:tentative="1">
+      <w:start w:val="1"/>
+      <w:numFmt w:val="bullet"/>
+      <w:lvlText w:val=""/>
+      <w:lvlJc w:val="left"/>
+      <w:pPr>
+        <w:ind w:left="3240" w:hanging="360"/>
+      </w:pPr>
+      <w:rPr>
+        <w:rFonts w:ascii="Symbol" w:hAnsi="Symbol" w:hint="default"/>
+      </w:rPr>
+    </w:lvl>
+    <w:lvl w:ilvl="4" w:tplc="04160003" w:tentative="1">
+      <w:start w:val="1"/>
+      <w:numFmt w:val="bullet"/>
+      <w:lvlText w:val="o"/>
+      <w:lvlJc w:val="left"/>
+      <w:pPr>
+        <w:ind w:left="3960" w:hanging="360"/>
+      </w:pPr>
+      <w:rPr>
+        <w:rFonts w:ascii="Courier New" w:hAnsi="Courier New" w:cs="Courier New" w:hint="default"/>
+      </w:rPr>
+    </w:lvl>
+    <w:lvl w:ilvl="5" w:tplc="04160005" w:tentative="1">
+      <w:start w:val="1"/>
+      <w:numFmt w:val="bullet"/>
+      <w:lvlText w:val=""/>
+      <w:lvlJc w:val="left"/>
+      <w:pPr>
+        <w:ind w:left="4680" w:hanging="360"/>
+      </w:pPr>
+      <w:rPr>
+        <w:rFonts w:ascii="Wingdings" w:hAnsi="Wingdings" w:hint="default"/>
+      </w:rPr>
+    </w:lvl>
+    <w:lvl w:ilvl="6" w:tplc="04160001" w:tentative="1">
+      <w:start w:val="1"/>
+      <w:numFmt w:val="bullet"/>
+      <w:lvlText w:val=""/>
+      <w:lvlJc w:val="left"/>
+      <w:pPr>
+        <w:ind w:left="5400" w:hanging="360"/>
+      </w:pPr>
+      <w:rPr>
+        <w:rFonts w:ascii="Symbol" w:hAnsi="Symbol" w:hint="default"/>
+      </w:rPr>
+    </w:lvl>
+    <w:lvl w:ilvl="7" w:tplc="04160003" w:tentative="1">
+      <w:start w:val="1"/>
+      <w:numFmt w:val="bullet"/>
+      <w:lvlText w:val="o"/>
+      <w:lvlJc w:val="left"/>
+      <w:pPr>
+        <w:ind w:left="6120" w:hanging="360"/>
+      </w:pPr>
+      <w:rPr>
+        <w:rFonts w:ascii="Courier New" w:hAnsi="Courier New" w:cs="Courier New" w:hint="default"/>
+      </w:rPr>
+    </w:lvl>
+    <w:lvl w:ilvl="8" w:tplc="04160005" w:tentative="1">
+      <w:start w:val="1"/>
+      <w:numFmt w:val="bullet"/>
+      <w:lvlText w:val=""/>
+      <w:lvlJc w:val="left"/>
+      <w:pPr>
+        <w:ind w:left="6840" w:hanging="360"/>
+      </w:pPr>
+      <w:rPr>
+        <w:rFonts w:ascii="Wingdings" w:hAnsi="Wingdings" w:hint="default"/>
+      </w:rPr>
+    </w:lvl>
+  </w:abstractNum>
+  <w:abstractNum w:abstractNumId="3" w15:restartNumberingAfterBreak="0">
     <w:nsid w:val="6810087A"/>
     <w:multiLevelType w:val="hybridMultilevel"/>
     <w:tmpl w:val="B7AE0A5E"/>
@@ -3739,7 +3843,7 @@
     <w:abstractNumId w:val="0"/>
   </w:num>
   <w:num w:numId="3">
-    <w:abstractNumId w:val="2"/>
+    <w:abstractNumId w:val="3"/>
   </w:num>
   <w:num w:numId="4">
     <w:abstractNumId w:val="0"/>
@@ -3800,6 +3904,9 @@
     <w:lvlOverride w:ilvl="8">
       <w:startOverride w:val="1"/>
     </w:lvlOverride>
+  </w:num>
+  <w:num w:numId="6">
+    <w:abstractNumId w:val="2"/>
   </w:num>
 </w:numbering>
 </file>
@@ -4597,7 +4704,7 @@
 </file>
 
 <file path=customXml/itemProps1.xml><?xml version="1.0" encoding="utf-8"?>
-<ds:datastoreItem xmlns:ds="http://schemas.openxmlformats.org/officeDocument/2006/customXml" ds:itemID="{7D7C321C-9B73-426A-984F-D7B9686287AE}">
+<ds:datastoreItem xmlns:ds="http://schemas.openxmlformats.org/officeDocument/2006/customXml" ds:itemID="{D30903C6-E764-4B27-A478-6949FCAD8436}">
   <ds:schemaRefs>
     <ds:schemaRef ds:uri="http://schemas.openxmlformats.org/officeDocument/2006/bibliography"/>
   </ds:schemaRefs>

</xml_diff>

<commit_message>
Atualizado fichamentos e projeto
</commit_message>
<xml_diff>
--- a/ProjetoDePesquisaV2.docx
+++ b/ProjetoDePesquisaV2.docx
@@ -87,8 +87,17 @@
           <w:rFonts w:cs="Times New Roman"/>
           <w:szCs w:val="24"/>
         </w:rPr>
-        <w:t>Guilherme Mártires Athias</w:t>
-      </w:r>
+        <w:t xml:space="preserve">Guilherme Mártires </w:t>
+      </w:r>
+      <w:proofErr w:type="spellStart"/>
+      <w:r>
+        <w:rPr>
+          <w:rFonts w:cs="Times New Roman"/>
+          <w:szCs w:val="24"/>
+        </w:rPr>
+        <w:t>Athias</w:t>
+      </w:r>
+      <w:proofErr w:type="spellEnd"/>
     </w:p>
     <w:p>
       <w:pPr>
@@ -1516,6 +1525,7 @@
         </w:rPr>
         <w:t xml:space="preserve"> redes sociais, que são capazes de reconhecer automaticamente a identidade de pessoas que aparecem em fotos postadas nos </w:t>
       </w:r>
+      <w:proofErr w:type="spellStart"/>
       <w:r>
         <w:rPr>
           <w:rFonts w:cs="Times New Roman"/>
@@ -1524,6 +1534,7 @@
         </w:rPr>
         <w:t>feeds</w:t>
       </w:r>
+      <w:proofErr w:type="spellEnd"/>
       <w:r>
         <w:rPr>
           <w:rFonts w:cs="Times New Roman"/>
@@ -1566,6 +1577,7 @@
         </w:rPr>
         <w:t xml:space="preserve"> </w:t>
       </w:r>
+      <w:proofErr w:type="spellStart"/>
       <w:r>
         <w:rPr>
           <w:rFonts w:cs="Times New Roman"/>
@@ -1582,6 +1594,7 @@
         </w:rPr>
         <w:t>ID</w:t>
       </w:r>
+      <w:proofErr w:type="spellEnd"/>
       <w:r>
         <w:rPr>
           <w:rFonts w:cs="Times New Roman"/>
@@ -2035,19 +2048,50 @@
         </w:rPr>
         <w:t xml:space="preserve">A escolha de utilizar o reconhecimento facial como método de autenticação é explicada por Gates, em seu livro </w:t>
       </w:r>
+      <w:proofErr w:type="spellStart"/>
       <w:r>
         <w:rPr>
           <w:i/>
         </w:rPr>
-        <w:t>Our Biometric Future</w:t>
-      </w:r>
-      <w:r>
-        <w:rPr>
-          <w:rFonts w:cs="Times New Roman"/>
-          <w:szCs w:val="24"/>
-        </w:rPr>
-        <w:t>: “Por mais que o reconhecimento facial traga dificuldades técnicas, ela possui certas vantagens dos outros meios biométricos.”</w:t>
-      </w:r>
+        <w:t>Our</w:t>
+      </w:r>
+      <w:proofErr w:type="spellEnd"/>
+      <w:r>
+        <w:rPr>
+          <w:i/>
+        </w:rPr>
+        <w:t xml:space="preserve"> </w:t>
+      </w:r>
+      <w:proofErr w:type="spellStart"/>
+      <w:r>
+        <w:rPr>
+          <w:i/>
+        </w:rPr>
+        <w:t>Biometric</w:t>
+      </w:r>
+      <w:proofErr w:type="spellEnd"/>
+      <w:r>
+        <w:rPr>
+          <w:i/>
+        </w:rPr>
+        <w:t xml:space="preserve"> Future</w:t>
+      </w:r>
+      <w:r>
+        <w:rPr>
+          <w:rFonts w:cs="Times New Roman"/>
+          <w:szCs w:val="24"/>
+        </w:rPr>
+        <w:t xml:space="preserve">: “Por mais que o reconhecimento facial traga dificuldades técnicas, ela possui certas vantagens dos outros meios </w:t>
+      </w:r>
+      <w:proofErr w:type="gramStart"/>
+      <w:r>
+        <w:rPr>
+          <w:rFonts w:cs="Times New Roman"/>
+          <w:szCs w:val="24"/>
+        </w:rPr>
+        <w:t>biométricos.”</w:t>
+      </w:r>
+      <w:proofErr w:type="gramEnd"/>
       <w:r>
         <w:rPr>
           <w:rFonts w:cs="Times New Roman"/>
@@ -2075,11 +2119,33 @@
       <w:r>
         <w:t xml:space="preserve">em seu livro </w:t>
       </w:r>
+      <w:proofErr w:type="spellStart"/>
       <w:r>
         <w:rPr>
           <w:i/>
         </w:rPr>
-        <w:t>Our Biometric Future</w:t>
+        <w:t>Our</w:t>
+      </w:r>
+      <w:proofErr w:type="spellEnd"/>
+      <w:r>
+        <w:rPr>
+          <w:i/>
+        </w:rPr>
+        <w:t xml:space="preserve"> </w:t>
+      </w:r>
+      <w:proofErr w:type="spellStart"/>
+      <w:r>
+        <w:rPr>
+          <w:i/>
+        </w:rPr>
+        <w:t>Biometric</w:t>
+      </w:r>
+      <w:proofErr w:type="spellEnd"/>
+      <w:r>
+        <w:rPr>
+          <w:i/>
+        </w:rPr>
+        <w:t xml:space="preserve"> Future</w:t>
       </w:r>
       <w:r>
         <w:t>:</w:t>
@@ -2121,7 +2187,23 @@
           <w:sz w:val="20"/>
           <w:szCs w:val="20"/>
         </w:rPr>
-        <w:t xml:space="preserve">Apesar da linguagem de empoderamento, aplicações de sistemas biométricos aos consumidores mais suportam do que desafiam essa afirmação </w:t>
+        <w:t xml:space="preserve">Apesar da linguagem de </w:t>
+      </w:r>
+      <w:proofErr w:type="spellStart"/>
+      <w:r>
+        <w:rPr>
+          <w:sz w:val="20"/>
+          <w:szCs w:val="20"/>
+        </w:rPr>
+        <w:t>empoderamento</w:t>
+      </w:r>
+      <w:proofErr w:type="spellEnd"/>
+      <w:r>
+        <w:rPr>
+          <w:sz w:val="20"/>
+          <w:szCs w:val="20"/>
+        </w:rPr>
+        <w:t xml:space="preserve">, aplicações de sistemas biométricos aos consumidores mais suportam do que desafiam essa afirmação </w:t>
       </w:r>
       <w:r>
         <w:rPr>
@@ -2544,38 +2626,36 @@
         </w:rPr>
         <w:t xml:space="preserve"> vários ângulos diferentes, podendo até fazer várias identificações diferentes de um mesmo rosto.</w:t>
       </w:r>
-      <w:bookmarkStart w:id="5" w:name="_GoBack"/>
+    </w:p>
+    <w:p>
+      <w:pPr>
+        <w:spacing w:line="360" w:lineRule="auto"/>
+        <w:jc w:val="both"/>
+        <w:rPr>
+          <w:rFonts w:cs="Times New Roman"/>
+          <w:szCs w:val="24"/>
+        </w:rPr>
+      </w:pPr>
+    </w:p>
+    <w:p>
+      <w:pPr>
+        <w:pStyle w:val="Ttulo1"/>
+        <w:spacing w:line="360" w:lineRule="auto"/>
+        <w:jc w:val="both"/>
+        <w:rPr>
+          <w:rFonts w:cs="Times New Roman"/>
+          <w:szCs w:val="24"/>
+        </w:rPr>
+      </w:pPr>
+      <w:bookmarkStart w:id="5" w:name="_Toc371862"/>
+      <w:r>
+        <w:rPr>
+          <w:rFonts w:cs="Times New Roman"/>
+          <w:szCs w:val="24"/>
+        </w:rPr>
+        <w:t>METODOLOGIA</w:t>
+      </w:r>
       <w:bookmarkEnd w:id="5"/>
-    </w:p>
-    <w:p>
-      <w:pPr>
-        <w:spacing w:line="360" w:lineRule="auto"/>
-        <w:jc w:val="both"/>
-        <w:rPr>
-          <w:rFonts w:cs="Times New Roman"/>
-          <w:szCs w:val="24"/>
-        </w:rPr>
-      </w:pPr>
-    </w:p>
-    <w:p>
-      <w:pPr>
-        <w:pStyle w:val="Ttulo1"/>
-        <w:spacing w:line="360" w:lineRule="auto"/>
-        <w:jc w:val="both"/>
-        <w:rPr>
-          <w:rFonts w:cs="Times New Roman"/>
-          <w:szCs w:val="24"/>
-        </w:rPr>
-      </w:pPr>
-      <w:bookmarkStart w:id="6" w:name="_Toc371862"/>
-      <w:r>
-        <w:rPr>
-          <w:rFonts w:cs="Times New Roman"/>
-          <w:szCs w:val="24"/>
-        </w:rPr>
-        <w:t>METODOLOGIA</w:t>
-      </w:r>
-      <w:bookmarkEnd w:id="6"/>
     </w:p>
     <w:p>
       <w:pPr>
@@ -2606,8 +2686,33 @@
           <w:rFonts w:cs="Times New Roman"/>
           <w:szCs w:val="24"/>
         </w:rPr>
-        <w:t>o do Raspberry Pi</w:t>
-      </w:r>
+        <w:t xml:space="preserve">o do </w:t>
+      </w:r>
+      <w:proofErr w:type="spellStart"/>
+      <w:r>
+        <w:rPr>
+          <w:rFonts w:cs="Times New Roman"/>
+          <w:szCs w:val="24"/>
+        </w:rPr>
+        <w:t>Raspberry</w:t>
+      </w:r>
+      <w:proofErr w:type="spellEnd"/>
+      <w:r>
+        <w:rPr>
+          <w:rFonts w:cs="Times New Roman"/>
+          <w:szCs w:val="24"/>
+        </w:rPr>
+        <w:t xml:space="preserve"> </w:t>
+      </w:r>
+      <w:proofErr w:type="spellStart"/>
+      <w:r>
+        <w:rPr>
+          <w:rFonts w:cs="Times New Roman"/>
+          <w:szCs w:val="24"/>
+        </w:rPr>
+        <w:t>Pi</w:t>
+      </w:r>
+      <w:proofErr w:type="spellEnd"/>
       <w:r>
         <w:rPr>
           <w:rFonts w:cs="Times New Roman"/>
@@ -2627,8 +2732,25 @@
           <w:rFonts w:cs="Times New Roman"/>
           <w:szCs w:val="24"/>
         </w:rPr>
-        <w:t xml:space="preserve"> em um artigo feito por Cristian Cawley, um escritor do website </w:t>
-      </w:r>
+        <w:t xml:space="preserve"> em um artigo feito por Cristian </w:t>
+      </w:r>
+      <w:proofErr w:type="spellStart"/>
+      <w:r>
+        <w:rPr>
+          <w:rFonts w:cs="Times New Roman"/>
+          <w:szCs w:val="24"/>
+        </w:rPr>
+        <w:t>Cawley</w:t>
+      </w:r>
+      <w:proofErr w:type="spellEnd"/>
+      <w:r>
+        <w:rPr>
+          <w:rFonts w:cs="Times New Roman"/>
+          <w:szCs w:val="24"/>
+        </w:rPr>
+        <w:t xml:space="preserve">, um escritor do website </w:t>
+      </w:r>
+      <w:proofErr w:type="spellStart"/>
       <w:r>
         <w:rPr>
           <w:rFonts w:cs="Times New Roman"/>
@@ -2637,6 +2759,7 @@
         </w:rPr>
         <w:t>MakeUseOf</w:t>
       </w:r>
+      <w:proofErr w:type="spellEnd"/>
       <w:r>
         <w:rPr>
           <w:rFonts w:cs="Times New Roman"/>
@@ -2656,7 +2779,23 @@
           <w:rFonts w:cs="Times New Roman"/>
           <w:szCs w:val="24"/>
         </w:rPr>
-        <w:t xml:space="preserve"> FilipeFlop.</w:t>
+        <w:t xml:space="preserve"> </w:t>
+      </w:r>
+      <w:proofErr w:type="spellStart"/>
+      <w:r>
+        <w:rPr>
+          <w:rFonts w:cs="Times New Roman"/>
+          <w:szCs w:val="24"/>
+        </w:rPr>
+        <w:t>FilipeFlop</w:t>
+      </w:r>
+      <w:proofErr w:type="spellEnd"/>
+      <w:r>
+        <w:rPr>
+          <w:rFonts w:cs="Times New Roman"/>
+          <w:szCs w:val="24"/>
+        </w:rPr>
+        <w:t>.</w:t>
       </w:r>
     </w:p>
     <w:p>
@@ -2695,7 +2834,39 @@
           <w:rFonts w:cs="Times New Roman"/>
           <w:szCs w:val="24"/>
         </w:rPr>
-        <w:t xml:space="preserve"> software que será executado no Raspberry Pi. A programação será feita em Python</w:t>
+        <w:t xml:space="preserve"> software que será executado no </w:t>
+      </w:r>
+      <w:proofErr w:type="spellStart"/>
+      <w:r>
+        <w:rPr>
+          <w:rFonts w:cs="Times New Roman"/>
+          <w:szCs w:val="24"/>
+        </w:rPr>
+        <w:t>Raspberry</w:t>
+      </w:r>
+      <w:proofErr w:type="spellEnd"/>
+      <w:r>
+        <w:rPr>
+          <w:rFonts w:cs="Times New Roman"/>
+          <w:szCs w:val="24"/>
+        </w:rPr>
+        <w:t xml:space="preserve"> </w:t>
+      </w:r>
+      <w:proofErr w:type="spellStart"/>
+      <w:r>
+        <w:rPr>
+          <w:rFonts w:cs="Times New Roman"/>
+          <w:szCs w:val="24"/>
+        </w:rPr>
+        <w:t>Pi</w:t>
+      </w:r>
+      <w:proofErr w:type="spellEnd"/>
+      <w:r>
+        <w:rPr>
+          <w:rFonts w:cs="Times New Roman"/>
+          <w:szCs w:val="24"/>
+        </w:rPr>
+        <w:t>. A programação será feita em Python</w:t>
       </w:r>
       <w:r>
         <w:rPr>
@@ -2709,7 +2880,23 @@
           <w:rFonts w:cs="Times New Roman"/>
           <w:szCs w:val="24"/>
         </w:rPr>
-        <w:t xml:space="preserve">, utilizando a biblioteca de código aberto OpenCV, </w:t>
+        <w:t xml:space="preserve">, utilizando a biblioteca de código aberto </w:t>
+      </w:r>
+      <w:proofErr w:type="spellStart"/>
+      <w:r>
+        <w:rPr>
+          <w:rFonts w:cs="Times New Roman"/>
+          <w:szCs w:val="24"/>
+        </w:rPr>
+        <w:t>OpenCV</w:t>
+      </w:r>
+      <w:proofErr w:type="spellEnd"/>
+      <w:r>
+        <w:rPr>
+          <w:rFonts w:cs="Times New Roman"/>
+          <w:szCs w:val="24"/>
+        </w:rPr>
+        <w:t xml:space="preserve">, </w:t>
       </w:r>
       <w:r>
         <w:rPr>
@@ -2747,7 +2934,23 @@
         <w:jc w:val="both"/>
       </w:pPr>
       <w:r>
-        <w:t>Para constatar a capacidade do Raspberry Pi em relação a outros computadores, será comparado o</w:t>
+        <w:t xml:space="preserve">Para constatar a capacidade do </w:t>
+      </w:r>
+      <w:proofErr w:type="spellStart"/>
+      <w:r>
+        <w:t>Raspberry</w:t>
+      </w:r>
+      <w:proofErr w:type="spellEnd"/>
+      <w:r>
+        <w:t xml:space="preserve"> </w:t>
+      </w:r>
+      <w:proofErr w:type="spellStart"/>
+      <w:r>
+        <w:t>Pi</w:t>
+      </w:r>
+      <w:proofErr w:type="spellEnd"/>
+      <w:r>
+        <w:t xml:space="preserve"> em relação a outros computadores, será comparado o</w:t>
       </w:r>
       <w:r>
         <w:t xml:space="preserve"> desempenho da técnica de reconhecimento facial em diferentes hardwares.</w:t>
@@ -2782,11 +2985,11 @@
         <w:spacing w:line="360" w:lineRule="auto"/>
         <w:jc w:val="both"/>
       </w:pPr>
-      <w:bookmarkStart w:id="7" w:name="_Toc371863"/>
+      <w:bookmarkStart w:id="6" w:name="_Toc371863"/>
       <w:r>
         <w:t>OPENCV</w:t>
       </w:r>
-      <w:bookmarkEnd w:id="7"/>
+      <w:bookmarkEnd w:id="6"/>
     </w:p>
     <w:p>
       <w:pPr>
@@ -2795,7 +2998,23 @@
         <w:jc w:val="both"/>
       </w:pPr>
       <w:r>
-        <w:t>O OpenCV é uma biblioteca de código aberto, escrita em C e em C++, e pode ser utilizada em Windows, Linux e Mac OS X. É ativamente desenvolvida principalmente para as linguagens de programação Python, Ruby e Matlab.</w:t>
+        <w:t xml:space="preserve">O </w:t>
+      </w:r>
+      <w:proofErr w:type="spellStart"/>
+      <w:r>
+        <w:t>OpenCV</w:t>
+      </w:r>
+      <w:proofErr w:type="spellEnd"/>
+      <w:r>
+        <w:t xml:space="preserve"> é uma biblioteca de código aberto, escrita em C e em C++, e pode ser utilizada em Windows, Linux e Mac OS X. É ativamente desenvolvida principalmente para as linguagens de programação Python, Ruby e </w:t>
+      </w:r>
+      <w:proofErr w:type="spellStart"/>
+      <w:r>
+        <w:t>Matlab</w:t>
+      </w:r>
+      <w:proofErr w:type="spellEnd"/>
+      <w:r>
+        <w:t>.</w:t>
       </w:r>
     </w:p>
     <w:p>
@@ -2805,7 +3024,15 @@
         <w:jc w:val="both"/>
       </w:pPr>
       <w:r>
-        <w:t>Um dos objetivos do OpenCV é prover uma infraestrutura de uso simples para auxiliar desenvolvedores no processo de conceber aplicações sofisticadas rapidamente. Esta biblioteca possui cerca de 500 funções que abrangem áreas como segurança, interface de usuário, calibração de câmera, etc.</w:t>
+        <w:t xml:space="preserve">Um dos objetivos do </w:t>
+      </w:r>
+      <w:proofErr w:type="spellStart"/>
+      <w:r>
+        <w:t>OpenCV</w:t>
+      </w:r>
+      <w:proofErr w:type="spellEnd"/>
+      <w:r>
+        <w:t xml:space="preserve"> é prover uma infraestrutura de uso simples para auxiliar desenvolvedores no processo de conceber aplicações sofisticadas rapidamente. Esta biblioteca possui cerca de 500 funções que abrangem áreas como segurança, interface de usuário, calibração de câmera, etc.</w:t>
       </w:r>
     </w:p>
     <w:p>
@@ -2821,10 +3048,26 @@
         <w:rPr>
           <w:i/>
         </w:rPr>
-        <w:t>Learning OpenCV</w:t>
-      </w:r>
-      <w:r>
-        <w:t>, Bradski, recomenda o seu livro para os profissionais, estudantes e professores da área da computação, e que seu propósito ao escrever o livro é ajudar a aqueles que pretendem utilizar a biblioteca a entender como os algoritmos de visão funcionam.</w:t>
+        <w:t xml:space="preserve">Learning </w:t>
+      </w:r>
+      <w:proofErr w:type="spellStart"/>
+      <w:r>
+        <w:rPr>
+          <w:i/>
+        </w:rPr>
+        <w:t>OpenCV</w:t>
+      </w:r>
+      <w:proofErr w:type="spellEnd"/>
+      <w:r>
+        <w:t xml:space="preserve">, </w:t>
+      </w:r>
+      <w:proofErr w:type="spellStart"/>
+      <w:r>
+        <w:t>Bradski</w:t>
+      </w:r>
+      <w:proofErr w:type="spellEnd"/>
+      <w:r>
+        <w:t>, recomenda o seu livro para os profissionais, estudantes e professores da área da computação, e que seu propósito ao escrever o livro é ajudar a aqueles que pretendem utilizar a biblioteca a entender como os algoritmos de visão funcionam.</w:t>
       </w:r>
     </w:p>
     <w:p>
@@ -2844,11 +3087,11 @@
         <w:spacing w:line="360" w:lineRule="auto"/>
         <w:jc w:val="both"/>
       </w:pPr>
-      <w:bookmarkStart w:id="8" w:name="_Toc371864"/>
+      <w:bookmarkStart w:id="7" w:name="_Toc371864"/>
       <w:r>
         <w:t>RASPBERRY PI</w:t>
       </w:r>
-      <w:bookmarkEnd w:id="8"/>
+      <w:bookmarkEnd w:id="7"/>
     </w:p>
     <w:p>
       <w:pPr>
@@ -2857,13 +3100,51 @@
         <w:jc w:val="both"/>
       </w:pPr>
       <w:r>
-        <w:t xml:space="preserve">O Raspberry Pi é um pequeno computador de baixo custo utilizado principalmente para aprender programação e desenvolver projetos diversos. Desenvolvido pela </w:t>
-      </w:r>
+        <w:t xml:space="preserve">O </w:t>
+      </w:r>
+      <w:proofErr w:type="spellStart"/>
+      <w:r>
+        <w:t>Raspberry</w:t>
+      </w:r>
+      <w:proofErr w:type="spellEnd"/>
+      <w:r>
+        <w:t xml:space="preserve"> </w:t>
+      </w:r>
+      <w:proofErr w:type="spellStart"/>
+      <w:r>
+        <w:t>Pi</w:t>
+      </w:r>
+      <w:proofErr w:type="spellEnd"/>
+      <w:r>
+        <w:t xml:space="preserve"> é um pequeno computador de baixo custo utilizado principalmente para aprender programação e desenvolver projetos diversos. Desenvolvido pela </w:t>
+      </w:r>
+      <w:proofErr w:type="spellStart"/>
       <w:r>
         <w:rPr>
           <w:i/>
         </w:rPr>
-        <w:t>Raspberry Pi Foundation</w:t>
+        <w:t>Raspberry</w:t>
+      </w:r>
+      <w:proofErr w:type="spellEnd"/>
+      <w:r>
+        <w:rPr>
+          <w:i/>
+        </w:rPr>
+        <w:t xml:space="preserve"> </w:t>
+      </w:r>
+      <w:proofErr w:type="spellStart"/>
+      <w:r>
+        <w:rPr>
+          <w:i/>
+        </w:rPr>
+        <w:t>Pi</w:t>
+      </w:r>
+      <w:proofErr w:type="spellEnd"/>
+      <w:r>
+        <w:rPr>
+          <w:i/>
+        </w:rPr>
+        <w:t xml:space="preserve"> Foundation</w:t>
       </w:r>
       <w:r>
         <w:t>, seu objetivo é promover o ensino de conceitos básicos da Ciência da Computação em escolas ao redor do mundo.</w:t>
@@ -2878,11 +3159,33 @@
         <w:tab/>
         <w:t xml:space="preserve">Seu hardware é completamente integrado em uma única pequena placa. O </w:t>
       </w:r>
+      <w:proofErr w:type="spellStart"/>
       <w:r>
         <w:rPr>
           <w:i/>
         </w:rPr>
-        <w:t>Raspberry Pi 3</w:t>
+        <w:t>Raspberry</w:t>
+      </w:r>
+      <w:proofErr w:type="spellEnd"/>
+      <w:r>
+        <w:rPr>
+          <w:i/>
+        </w:rPr>
+        <w:t xml:space="preserve"> </w:t>
+      </w:r>
+      <w:proofErr w:type="spellStart"/>
+      <w:r>
+        <w:rPr>
+          <w:i/>
+        </w:rPr>
+        <w:t>Pi</w:t>
+      </w:r>
+      <w:proofErr w:type="spellEnd"/>
+      <w:r>
+        <w:rPr>
+          <w:i/>
+        </w:rPr>
+        <w:t xml:space="preserve"> 3</w:t>
       </w:r>
       <w:r>
         <w:t xml:space="preserve"> possui adaptador WiFi embutido, uma porta de rede Ethernet, uma saída de vídeo HDMI e 4 portas USB 2.0.</w:t>
@@ -2916,7 +3219,7 @@
           <w:szCs w:val="24"/>
         </w:rPr>
       </w:pPr>
-      <w:bookmarkStart w:id="9" w:name="_Toc371865"/>
+      <w:bookmarkStart w:id="8" w:name="_Toc371865"/>
       <w:r>
         <w:rPr>
           <w:rFonts w:cs="Times New Roman"/>
@@ -2942,7 +3245,7 @@
         <w:lastRenderedPageBreak/>
         <w:t>REFERÊNCIAS</w:t>
       </w:r>
-      <w:bookmarkEnd w:id="9"/>
+      <w:bookmarkEnd w:id="8"/>
     </w:p>
     <w:p>
       <w:pPr>
@@ -2959,13 +3262,22 @@
           <w:rStyle w:val="Forte"/>
           <w:lang w:val="en-US"/>
         </w:rPr>
-        <w:t>Learning OpenCV</w:t>
-      </w:r>
+        <w:t xml:space="preserve">Learning </w:t>
+      </w:r>
+      <w:proofErr w:type="spellStart"/>
       <w:r>
         <w:rPr>
           <w:rStyle w:val="Forte"/>
           <w:lang w:val="en-US"/>
         </w:rPr>
+        <w:t>OpenCV</w:t>
+      </w:r>
+      <w:proofErr w:type="spellEnd"/>
+      <w:r>
+        <w:rPr>
+          <w:rStyle w:val="Forte"/>
+          <w:lang w:val="en-US"/>
+        </w:rPr>
         <w:t xml:space="preserve"> 3</w:t>
       </w:r>
       <w:r>
@@ -2979,10 +3291,37 @@
         <w:rPr>
           <w:lang w:val="en-US"/>
         </w:rPr>
-        <w:t xml:space="preserve">Computer Vision with the OpenCV Library. </w:t>
-      </w:r>
-      <w:r>
-        <w:t>California: O’reilly Media, Inc., 2016.</w:t>
+        <w:t xml:space="preserve">Computer Vision with the </w:t>
+      </w:r>
+      <w:proofErr w:type="spellStart"/>
+      <w:r>
+        <w:rPr>
+          <w:lang w:val="en-US"/>
+        </w:rPr>
+        <w:t>OpenCV</w:t>
+      </w:r>
+      <w:proofErr w:type="spellEnd"/>
+      <w:r>
+        <w:rPr>
+          <w:lang w:val="en-US"/>
+        </w:rPr>
+        <w:t xml:space="preserve"> Library. </w:t>
+      </w:r>
+      <w:proofErr w:type="spellStart"/>
+      <w:r>
+        <w:t>California</w:t>
+      </w:r>
+      <w:proofErr w:type="spellEnd"/>
+      <w:r>
+        <w:t xml:space="preserve">: </w:t>
+      </w:r>
+      <w:proofErr w:type="spellStart"/>
+      <w:r>
+        <w:t>O’reilly</w:t>
+      </w:r>
+      <w:proofErr w:type="spellEnd"/>
+      <w:r>
+        <w:t xml:space="preserve"> Media, Inc., 2016.</w:t>
       </w:r>
     </w:p>
     <w:p>
@@ -2990,7 +3329,23 @@
         <w:spacing w:line="240" w:lineRule="auto"/>
       </w:pPr>
       <w:r>
-        <w:t xml:space="preserve">BRAGA, Luis Felipe Zenicola. </w:t>
+        <w:t xml:space="preserve">BRAGA, </w:t>
+      </w:r>
+      <w:proofErr w:type="spellStart"/>
+      <w:r>
+        <w:t>Luis</w:t>
+      </w:r>
+      <w:proofErr w:type="spellEnd"/>
+      <w:r>
+        <w:t xml:space="preserve"> Felipe </w:t>
+      </w:r>
+      <w:proofErr w:type="spellStart"/>
+      <w:r>
+        <w:t>Zenicola</w:t>
+      </w:r>
+      <w:proofErr w:type="spellEnd"/>
+      <w:r>
+        <w:t xml:space="preserve">. </w:t>
       </w:r>
       <w:r>
         <w:rPr>
@@ -3021,6 +3376,7 @@
         </w:rPr>
         <w:t>CAWLEY, Christian. </w:t>
       </w:r>
+      <w:proofErr w:type="gramStart"/>
       <w:r>
         <w:rPr>
           <w:rStyle w:val="Forte"/>
@@ -3029,148 +3385,47 @@
           <w:shd w:val="clear" w:color="auto" w:fill="FFFFFF"/>
           <w:lang w:val="en-US"/>
         </w:rPr>
-        <w:t>20 Awesome Uses for a Raspberry Pi. </w:t>
-      </w:r>
-      <w:r>
-        <w:rPr>
+        <w:t>20</w:t>
+      </w:r>
+      <w:proofErr w:type="gramEnd"/>
+      <w:r>
+        <w:rPr>
+          <w:rStyle w:val="Forte"/>
           <w:rFonts w:cs="Times New Roman"/>
           <w:color w:val="222222"/>
           <w:shd w:val="clear" w:color="auto" w:fill="FFFFFF"/>
           <w:lang w:val="en-US"/>
         </w:rPr>
-        <w:t xml:space="preserve">2018. </w:t>
+        <w:t xml:space="preserve"> Awesome Uses for a Raspberry Pi. </w:t>
       </w:r>
       <w:r>
         <w:rPr>
           <w:rFonts w:cs="Times New Roman"/>
           <w:color w:val="222222"/>
           <w:shd w:val="clear" w:color="auto" w:fill="FFFFFF"/>
-        </w:rPr>
-        <w:t xml:space="preserve">Disponível em: &lt;https://www.makeuseof.com/tag/different-uses-raspberry-pi/&gt;. </w:t>
+          <w:lang w:val="en-US"/>
+        </w:rPr>
+        <w:t xml:space="preserve">2018. </w:t>
       </w:r>
       <w:r>
         <w:rPr>
           <w:rFonts w:cs="Times New Roman"/>
           <w:color w:val="222222"/>
           <w:shd w:val="clear" w:color="auto" w:fill="FFFFFF"/>
-          <w:lang w:val="en-US"/>
-        </w:rPr>
-        <w:t>Acesso em: 21 jan. 2019.</w:t>
-      </w:r>
-    </w:p>
-    <w:p>
-      <w:pPr>
-        <w:spacing w:line="240" w:lineRule="auto"/>
-        <w:rPr>
-          <w:rFonts w:cs="Times New Roman"/>
-          <w:szCs w:val="24"/>
-          <w:lang w:val="en-US"/>
-        </w:rPr>
-      </w:pPr>
-      <w:r>
-        <w:rPr>
-          <w:rFonts w:cs="Times New Roman"/>
-          <w:szCs w:val="24"/>
-          <w:lang w:val="en-US"/>
-        </w:rPr>
-        <w:t>GATES, Kelly A</w:t>
-      </w:r>
-      <w:r>
-        <w:rPr>
-          <w:rFonts w:cs="Times New Roman"/>
-          <w:szCs w:val="24"/>
-          <w:lang w:val="en-US"/>
-        </w:rPr>
-        <w:t xml:space="preserve">. </w:t>
-      </w:r>
-      <w:r>
-        <w:rPr>
-          <w:rStyle w:val="Forte"/>
-          <w:rFonts w:cs="Times New Roman"/>
-          <w:szCs w:val="24"/>
-          <w:lang w:val="en-US"/>
-        </w:rPr>
-        <w:t xml:space="preserve">Our Biometric Future: </w:t>
-      </w:r>
-      <w:r>
-        <w:rPr>
-          <w:rFonts w:cs="Times New Roman"/>
-          <w:szCs w:val="24"/>
-          <w:lang w:val="en-US"/>
-        </w:rPr>
-        <w:t xml:space="preserve">Facial Recognition Technology and the Culture of Surveillance. New York: New </w:t>
-      </w:r>
-      <w:r>
-        <w:rPr>
-          <w:rFonts w:cs="Times New Roman"/>
-          <w:szCs w:val="24"/>
-          <w:lang w:val="en-US"/>
-        </w:rPr>
-        <w:t>Yor</w:t>
-      </w:r>
-      <w:r>
-        <w:rPr>
-          <w:rFonts w:cs="Times New Roman"/>
-          <w:szCs w:val="24"/>
-          <w:lang w:val="en-US"/>
-        </w:rPr>
-        <w:t>k University Press, 2011. 263 p.</w:t>
-      </w:r>
-    </w:p>
-    <w:p>
-      <w:pPr>
-        <w:spacing w:line="240" w:lineRule="auto"/>
-        <w:rPr>
-          <w:rFonts w:cs="Times New Roman"/>
-          <w:szCs w:val="24"/>
-          <w:lang w:val="en-US"/>
-        </w:rPr>
-      </w:pPr>
-      <w:r>
-        <w:rPr>
-          <w:lang w:val="en-US"/>
-        </w:rPr>
-        <w:t xml:space="preserve">GEITGEY, Adam. </w:t>
-      </w:r>
-      <w:r>
-        <w:rPr>
-          <w:rStyle w:val="Forte"/>
-          <w:lang w:val="en-US"/>
-        </w:rPr>
-        <w:t>Machine Learning is Fun</w:t>
-      </w:r>
-      <w:r>
-        <w:rPr>
-          <w:rStyle w:val="Forte"/>
-          <w:lang w:val="en-US"/>
-        </w:rPr>
-        <w:t xml:space="preserve">: </w:t>
-      </w:r>
-      <w:r>
-        <w:rPr>
-          <w:lang w:val="en-US"/>
-        </w:rPr>
-        <w:t xml:space="preserve">Modern Face Recognition with Deep Learning. </w:t>
-      </w:r>
-      <w:r>
-        <w:t xml:space="preserve">2016. Disponível em: &lt;https://medium.com/@ageitgey/machine-learning-is-fun-part-4-modern-face-recognition-with-deep-learning-c3cffc121d78&gt;. </w:t>
-      </w:r>
-      <w:r>
-        <w:rPr>
-          <w:lang w:val="en-US"/>
-        </w:rPr>
-        <w:t>Acesso em: 04 fev. 2019.</w:t>
-      </w:r>
-    </w:p>
-    <w:p>
-      <w:pPr>
-        <w:spacing w:line="240" w:lineRule="auto"/>
+        </w:rPr>
+        <w:t xml:space="preserve">Disponível em: &lt;https://www.makeuseof.com/tag/different-uses-raspberry-pi/&gt;. </w:t>
+      </w:r>
+      <w:proofErr w:type="spellStart"/>
+      <w:r>
         <w:rPr>
           <w:rFonts w:cs="Times New Roman"/>
           <w:color w:val="222222"/>
           <w:shd w:val="clear" w:color="auto" w:fill="FFFFFF"/>
-        </w:rPr>
-      </w:pPr>
+          <w:lang w:val="en-US"/>
+        </w:rPr>
+        <w:t>Acesso</w:t>
+      </w:r>
+      <w:proofErr w:type="spellEnd"/>
       <w:r>
         <w:rPr>
           <w:rFonts w:cs="Times New Roman"/>
@@ -3178,42 +3433,382 @@
           <w:shd w:val="clear" w:color="auto" w:fill="FFFFFF"/>
           <w:lang w:val="en-US"/>
         </w:rPr>
-        <w:t>WEST, Jesse Davis. </w:t>
-      </w:r>
-      <w:r>
-        <w:rPr>
-          <w:rStyle w:val="Forte"/>
+        <w:t xml:space="preserve"> </w:t>
+      </w:r>
+      <w:proofErr w:type="spellStart"/>
+      <w:r>
+        <w:rPr>
           <w:rFonts w:cs="Times New Roman"/>
           <w:color w:val="222222"/>
           <w:shd w:val="clear" w:color="auto" w:fill="FFFFFF"/>
           <w:lang w:val="en-US"/>
         </w:rPr>
-        <w:t>A BRIEF HISTORY OF FACE RECOGNITION. </w:t>
-      </w:r>
+        <w:t>em</w:t>
+      </w:r>
+      <w:proofErr w:type="spellEnd"/>
       <w:r>
         <w:rPr>
           <w:rFonts w:cs="Times New Roman"/>
           <w:color w:val="222222"/>
           <w:shd w:val="clear" w:color="auto" w:fill="FFFFFF"/>
-        </w:rPr>
-        <w:t xml:space="preserve">2017. Disponível em: &lt;https://www.facefirst.com/blog/brief-history-of-face-recognition-software/&gt;. Acesso em: </w:t>
-      </w:r>
+          <w:lang w:val="en-US"/>
+        </w:rPr>
+        <w:t xml:space="preserve">: 21 </w:t>
+      </w:r>
+      <w:proofErr w:type="spellStart"/>
+      <w:proofErr w:type="gramStart"/>
       <w:r>
         <w:rPr>
           <w:rFonts w:cs="Times New Roman"/>
           <w:color w:val="222222"/>
           <w:shd w:val="clear" w:color="auto" w:fill="FFFFFF"/>
-        </w:rPr>
-        <w:t>29</w:t>
-      </w:r>
+          <w:lang w:val="en-US"/>
+        </w:rPr>
+        <w:t>jan</w:t>
+      </w:r>
+      <w:proofErr w:type="gramEnd"/>
       <w:r>
         <w:rPr>
           <w:rFonts w:cs="Times New Roman"/>
           <w:color w:val="222222"/>
           <w:shd w:val="clear" w:color="auto" w:fill="FFFFFF"/>
+          <w:lang w:val="en-US"/>
+        </w:rPr>
+        <w:t>.</w:t>
+      </w:r>
+      <w:proofErr w:type="spellEnd"/>
+      <w:r>
+        <w:rPr>
+          <w:rFonts w:cs="Times New Roman"/>
+          <w:color w:val="222222"/>
+          <w:shd w:val="clear" w:color="auto" w:fill="FFFFFF"/>
+          <w:lang w:val="en-US"/>
+        </w:rPr>
+        <w:t xml:space="preserve"> 2019.</w:t>
+      </w:r>
+    </w:p>
+    <w:p>
+      <w:pPr>
+        <w:spacing w:line="240" w:lineRule="auto"/>
+        <w:rPr>
+          <w:rFonts w:cs="Times New Roman"/>
+          <w:szCs w:val="24"/>
+          <w:lang w:val="en-US"/>
+        </w:rPr>
+      </w:pPr>
+      <w:r>
+        <w:rPr>
+          <w:rFonts w:cs="Times New Roman"/>
+          <w:szCs w:val="24"/>
+          <w:lang w:val="en-US"/>
+        </w:rPr>
+        <w:t>GATES, Kelly A</w:t>
+      </w:r>
+      <w:r>
+        <w:rPr>
+          <w:rFonts w:cs="Times New Roman"/>
+          <w:szCs w:val="24"/>
+          <w:lang w:val="en-US"/>
+        </w:rPr>
+        <w:t xml:space="preserve">. </w:t>
+      </w:r>
+      <w:r>
+        <w:rPr>
+          <w:rStyle w:val="Forte"/>
+          <w:rFonts w:cs="Times New Roman"/>
+          <w:szCs w:val="24"/>
+          <w:lang w:val="en-US"/>
+        </w:rPr>
+        <w:t xml:space="preserve">Our Biometric Future: </w:t>
+      </w:r>
+      <w:r>
+        <w:rPr>
+          <w:rFonts w:cs="Times New Roman"/>
+          <w:szCs w:val="24"/>
+          <w:lang w:val="en-US"/>
+        </w:rPr>
+        <w:t xml:space="preserve">Facial Recognition Technology and the Culture of Surveillance. New York: New </w:t>
+      </w:r>
+      <w:r>
+        <w:rPr>
+          <w:rFonts w:cs="Times New Roman"/>
+          <w:szCs w:val="24"/>
+          <w:lang w:val="en-US"/>
+        </w:rPr>
+        <w:t>Yor</w:t>
+      </w:r>
+      <w:r>
+        <w:rPr>
+          <w:rFonts w:cs="Times New Roman"/>
+          <w:szCs w:val="24"/>
+          <w:lang w:val="en-US"/>
+        </w:rPr>
+        <w:t xml:space="preserve">k University Press, 2011. </w:t>
+      </w:r>
+      <w:proofErr w:type="gramStart"/>
+      <w:r>
+        <w:rPr>
+          <w:rFonts w:cs="Times New Roman"/>
+          <w:szCs w:val="24"/>
+          <w:lang w:val="en-US"/>
+        </w:rPr>
+        <w:t>263</w:t>
+      </w:r>
+      <w:proofErr w:type="gramEnd"/>
+      <w:r>
+        <w:rPr>
+          <w:rFonts w:cs="Times New Roman"/>
+          <w:szCs w:val="24"/>
+          <w:lang w:val="en-US"/>
+        </w:rPr>
+        <w:t xml:space="preserve"> p.</w:t>
+      </w:r>
+    </w:p>
+    <w:p>
+      <w:pPr>
+        <w:spacing w:line="240" w:lineRule="auto"/>
+        <w:rPr>
+          <w:lang w:val="en-US"/>
+        </w:rPr>
+      </w:pPr>
+      <w:r>
+        <w:rPr>
+          <w:lang w:val="en-US"/>
+        </w:rPr>
+        <w:t xml:space="preserve">GEITGEY, Adam. </w:t>
+      </w:r>
+      <w:r>
+        <w:rPr>
+          <w:rStyle w:val="Forte"/>
+          <w:lang w:val="en-US"/>
+        </w:rPr>
+        <w:t>Machine Learning is Fun</w:t>
+      </w:r>
+      <w:r>
+        <w:rPr>
+          <w:rStyle w:val="Forte"/>
+          <w:lang w:val="en-US"/>
+        </w:rPr>
+        <w:t xml:space="preserve">: </w:t>
+      </w:r>
+      <w:r>
+        <w:rPr>
+          <w:lang w:val="en-US"/>
+        </w:rPr>
+        <w:t xml:space="preserve">Modern Face Recognition with Deep Learning. </w:t>
+      </w:r>
+      <w:r>
+        <w:t>2016. Disponível em: &lt;https://medium.com/@ageitgey/machine-learning-is-fun-</w:t>
+      </w:r>
+      <w:bookmarkStart w:id="9" w:name="_GoBack"/>
+      <w:bookmarkEnd w:id="9"/>
+      <w:r>
+        <w:t xml:space="preserve">part-4-modern-face-recognition-with-deep-learning-c3cffc121d78&gt;. </w:t>
+      </w:r>
+      <w:proofErr w:type="spellStart"/>
+      <w:r>
+        <w:rPr>
+          <w:lang w:val="en-US"/>
+        </w:rPr>
+        <w:t>Acesso</w:t>
+      </w:r>
+      <w:proofErr w:type="spellEnd"/>
+      <w:r>
+        <w:rPr>
+          <w:lang w:val="en-US"/>
+        </w:rPr>
+        <w:t xml:space="preserve"> </w:t>
+      </w:r>
+      <w:proofErr w:type="spellStart"/>
+      <w:r>
+        <w:rPr>
+          <w:lang w:val="en-US"/>
+        </w:rPr>
+        <w:t>em</w:t>
+      </w:r>
+      <w:proofErr w:type="spellEnd"/>
+      <w:r>
+        <w:rPr>
+          <w:lang w:val="en-US"/>
+        </w:rPr>
+        <w:t xml:space="preserve">: 04 </w:t>
+      </w:r>
+      <w:proofErr w:type="spellStart"/>
+      <w:r>
+        <w:rPr>
+          <w:lang w:val="en-US"/>
+        </w:rPr>
+        <w:t>fev</w:t>
+      </w:r>
+      <w:proofErr w:type="spellEnd"/>
+      <w:r>
+        <w:rPr>
+          <w:lang w:val="en-US"/>
+        </w:rPr>
+        <w:t>. 2019.</w:t>
+      </w:r>
+    </w:p>
+    <w:p>
+      <w:pPr>
+        <w:spacing w:line="240" w:lineRule="auto"/>
+        <w:rPr>
+          <w:rFonts w:cs="Times New Roman"/>
+          <w:color w:val="222222"/>
+          <w:shd w:val="clear" w:color="auto" w:fill="FFFFFF"/>
+          <w:lang w:val="en-US"/>
+        </w:rPr>
+      </w:pPr>
+      <w:r>
+        <w:rPr>
+          <w:lang w:val="en-US"/>
+        </w:rPr>
+        <w:t xml:space="preserve">HEIN, Werner. </w:t>
+      </w:r>
+      <w:r>
+        <w:rPr>
+          <w:b/>
+          <w:lang w:val="en-US"/>
+        </w:rPr>
+        <w:t xml:space="preserve">Raspberry Pi </w:t>
+      </w:r>
+      <w:proofErr w:type="spellStart"/>
+      <w:r>
+        <w:rPr>
+          <w:b/>
+          <w:lang w:val="en-US"/>
+        </w:rPr>
+        <w:t>aplicado</w:t>
+      </w:r>
+      <w:proofErr w:type="spellEnd"/>
+      <w:r>
+        <w:rPr>
+          <w:b/>
+          <w:lang w:val="en-US"/>
+        </w:rPr>
+        <w:t xml:space="preserve"> a </w:t>
+      </w:r>
+      <w:proofErr w:type="spellStart"/>
+      <w:r>
+        <w:rPr>
+          <w:b/>
+          <w:lang w:val="en-US"/>
+        </w:rPr>
+        <w:t>projetos</w:t>
+      </w:r>
+      <w:proofErr w:type="spellEnd"/>
+      <w:r>
+        <w:rPr>
+          <w:b/>
+          <w:lang w:val="en-US"/>
+        </w:rPr>
+        <w:t xml:space="preserve"> do </w:t>
+      </w:r>
+      <w:proofErr w:type="spellStart"/>
+      <w:r>
+        <w:rPr>
+          <w:b/>
+          <w:lang w:val="en-US"/>
+        </w:rPr>
+        <w:t>mundo</w:t>
+      </w:r>
+      <w:proofErr w:type="spellEnd"/>
+      <w:r>
+        <w:rPr>
+          <w:b/>
+          <w:lang w:val="en-US"/>
+        </w:rPr>
+        <w:t xml:space="preserve"> real.</w:t>
+      </w:r>
+      <w:r>
+        <w:rPr>
+          <w:lang w:val="en-US"/>
+        </w:rPr>
+        <w:t xml:space="preserve"> Linux Magazine</w:t>
+      </w:r>
+      <w:r>
+        <w:rPr>
+          <w:lang w:val="en-US"/>
+        </w:rPr>
+        <w:t xml:space="preserve">. </w:t>
+      </w:r>
+      <w:r>
+        <w:rPr>
+          <w:lang w:val="en-US"/>
+        </w:rPr>
+        <w:t>2013.</w:t>
+      </w:r>
+      <w:r>
+        <w:rPr>
+          <w:rFonts w:cs="Times New Roman"/>
+          <w:color w:val="222222"/>
+          <w:shd w:val="clear" w:color="auto" w:fill="FFFFFF"/>
+          <w:lang w:val="en-US"/>
+        </w:rPr>
+        <w:t xml:space="preserve"> 82p.</w:t>
+      </w:r>
+    </w:p>
+    <w:p>
+      <w:pPr>
+        <w:spacing w:line="240" w:lineRule="auto"/>
+        <w:rPr>
+          <w:rFonts w:cs="Times New Roman"/>
+          <w:color w:val="222222"/>
+          <w:shd w:val="clear" w:color="auto" w:fill="FFFFFF"/>
+        </w:rPr>
+      </w:pPr>
+      <w:r>
+        <w:rPr>
+          <w:rFonts w:cs="Times New Roman"/>
+          <w:color w:val="222222"/>
+          <w:shd w:val="clear" w:color="auto" w:fill="FFFFFF"/>
+          <w:lang w:val="en-US"/>
+        </w:rPr>
+        <w:t>WEST, Jesse Davis. </w:t>
+      </w:r>
+      <w:r>
+        <w:rPr>
+          <w:rStyle w:val="Forte"/>
+          <w:rFonts w:cs="Times New Roman"/>
+          <w:color w:val="222222"/>
+          <w:shd w:val="clear" w:color="auto" w:fill="FFFFFF"/>
+          <w:lang w:val="en-US"/>
+        </w:rPr>
+        <w:t>A BRIEF HISTORY OF FACE RECOGNITION. </w:t>
+      </w:r>
+      <w:r>
+        <w:rPr>
+          <w:rFonts w:cs="Times New Roman"/>
+          <w:color w:val="222222"/>
+          <w:shd w:val="clear" w:color="auto" w:fill="FFFFFF"/>
+        </w:rPr>
+        <w:t xml:space="preserve">2017. Disponível em: &lt;https://www.facefirst.com/blog/brief-history-of-face-recognition-software/&gt;. Acesso em: </w:t>
+      </w:r>
+      <w:r>
+        <w:rPr>
+          <w:rFonts w:cs="Times New Roman"/>
+          <w:color w:val="222222"/>
+          <w:shd w:val="clear" w:color="auto" w:fill="FFFFFF"/>
+        </w:rPr>
+        <w:t>29</w:t>
+      </w:r>
+      <w:r>
+        <w:rPr>
+          <w:rFonts w:cs="Times New Roman"/>
+          <w:color w:val="222222"/>
+          <w:shd w:val="clear" w:color="auto" w:fill="FFFFFF"/>
         </w:rPr>
         <w:t xml:space="preserve"> jan. 2019.</w:t>
       </w:r>
+    </w:p>
+    <w:p>
+      <w:pPr>
+        <w:spacing w:line="240" w:lineRule="auto"/>
+        <w:rPr>
+          <w:rFonts w:cs="Times New Roman"/>
+          <w:color w:val="222222"/>
+          <w:shd w:val="clear" w:color="auto" w:fill="FFFFFF"/>
+        </w:rPr>
+      </w:pPr>
     </w:p>
     <w:sectPr>
       <w:pgSz w:w="11906" w:h="16838"/>
@@ -4299,6 +4894,19 @@
       <w:bCs/>
     </w:rPr>
   </w:style>
+  <w:style w:type="paragraph" w:styleId="Bibliografia">
+    <w:name w:val="Bibliography"/>
+    <w:basedOn w:val="Normal"/>
+    <w:next w:val="Normal"/>
+    <w:uiPriority w:val="37"/>
+    <w:unhideWhenUsed/>
+    <w:rsid w:val="000004BF"/>
+    <w:rPr>
+      <w:rFonts w:asciiTheme="minorHAnsi" w:eastAsiaTheme="minorEastAsia" w:hAnsiTheme="minorHAnsi"/>
+      <w:sz w:val="22"/>
+      <w:lang w:eastAsia="pt-BR"/>
+    </w:rPr>
+  </w:style>
 </w:styles>
 </file>
 
@@ -4564,11 +5172,30 @@
 </file>
 
 <file path=customXml/item1.xml><?xml version="1.0" encoding="utf-8"?>
-<b:Sources xmlns:b="http://schemas.openxmlformats.org/officeDocument/2006/bibliography" xmlns="http://schemas.openxmlformats.org/officeDocument/2006/bibliography" SelectedStyle="\APASixthEditionOfficeOnline.xsl" StyleName="APA" Version="6"/>
+<b:Sources xmlns:b="http://schemas.openxmlformats.org/officeDocument/2006/bibliography" xmlns="http://schemas.openxmlformats.org/officeDocument/2006/bibliography" SelectedStyle="\APASixthEditionOfficeOnline.xsl" StyleName="APA" Version="6">
+  <b:Source>
+    <b:Tag>Wer</b:Tag>
+    <b:SourceType>JournalArticle</b:SourceType>
+    <b:Guid>{64D90360-8353-4F08-8394-B2691BEBAFBC}</b:Guid>
+    <b:Title>Raspberry Pi aplicado a</b:Title>
+    <b:Author>
+      <b:Author>
+        <b:NameList>
+          <b:Person>
+            <b:Last>Hein</b:Last>
+            <b:First>Werner</b:First>
+          </b:Person>
+        </b:NameList>
+      </b:Author>
+    </b:Author>
+    <b:JournalName>Linux Magazine</b:JournalName>
+    <b:RefOrder>1</b:RefOrder>
+  </b:Source>
+</b:Sources>
 </file>
 
 <file path=customXml/itemProps1.xml><?xml version="1.0" encoding="utf-8"?>
-<ds:datastoreItem xmlns:ds="http://schemas.openxmlformats.org/officeDocument/2006/customXml" ds:itemID="{80CA2F00-D4E4-4E6F-ACC5-09DFC1F5284B}">
+<ds:datastoreItem xmlns:ds="http://schemas.openxmlformats.org/officeDocument/2006/customXml" ds:itemID="{75580D18-9601-4523-B49A-40FA0EE888ED}">
   <ds:schemaRefs>
     <ds:schemaRef ds:uri="http://schemas.openxmlformats.org/officeDocument/2006/bibliography"/>
   </ds:schemaRefs>

</xml_diff>

<commit_message>
Projeto de Pesquisa V2 atualizado. Correções no texto.
</commit_message>
<xml_diff>
--- a/ProjetoDePesquisaV2.docx
+++ b/ProjetoDePesquisaV2.docx
@@ -1,6 +1,6 @@
 
 <file path=word/document.xml><?xml version="1.0" encoding="utf-8"?>
-<w:document xmlns:wpc="http://schemas.microsoft.com/office/word/2010/wordprocessingCanvas" xmlns:mc="http://schemas.openxmlformats.org/markup-compatibility/2006" xmlns:o="urn:schemas-microsoft-com:office:office" xmlns:r="http://schemas.openxmlformats.org/officeDocument/2006/relationships" xmlns:m="http://schemas.openxmlformats.org/officeDocument/2006/math" xmlns:v="urn:schemas-microsoft-com:vml" xmlns:wp14="http://schemas.microsoft.com/office/word/2010/wordprocessingDrawing" xmlns:wp="http://schemas.openxmlformats.org/drawingml/2006/wordprocessingDrawing" xmlns:w10="urn:schemas-microsoft-com:office:word" xmlns:w="http://schemas.openxmlformats.org/wordprocessingml/2006/main" xmlns:w14="http://schemas.microsoft.com/office/word/2010/wordml" xmlns:w15="http://schemas.microsoft.com/office/word/2012/wordml" xmlns:wpg="http://schemas.microsoft.com/office/word/2010/wordprocessingGroup" xmlns:wpi="http://schemas.microsoft.com/office/word/2010/wordprocessingInk" xmlns:wne="http://schemas.microsoft.com/office/word/2006/wordml" xmlns:wps="http://schemas.microsoft.com/office/word/2010/wordprocessingShape" mc:Ignorable="w14 w15 wp14">
+<w:document xmlns:wpc="http://schemas.microsoft.com/office/word/2010/wordprocessingCanvas" xmlns:cx="http://schemas.microsoft.com/office/drawing/2014/chartex" xmlns:mc="http://schemas.openxmlformats.org/markup-compatibility/2006" xmlns:o="urn:schemas-microsoft-com:office:office" xmlns:r="http://schemas.openxmlformats.org/officeDocument/2006/relationships" xmlns:m="http://schemas.openxmlformats.org/officeDocument/2006/math" xmlns:v="urn:schemas-microsoft-com:vml" xmlns:wp14="http://schemas.microsoft.com/office/word/2010/wordprocessingDrawing" xmlns:wp="http://schemas.openxmlformats.org/drawingml/2006/wordprocessingDrawing" xmlns:w10="urn:schemas-microsoft-com:office:word" xmlns:w="http://schemas.openxmlformats.org/wordprocessingml/2006/main" xmlns:w14="http://schemas.microsoft.com/office/word/2010/wordml" xmlns:w15="http://schemas.microsoft.com/office/word/2012/wordml" xmlns:w16se="http://schemas.microsoft.com/office/word/2015/wordml/symex" xmlns:wpg="http://schemas.microsoft.com/office/word/2010/wordprocessingGroup" xmlns:wpi="http://schemas.microsoft.com/office/word/2010/wordprocessingInk" xmlns:wne="http://schemas.microsoft.com/office/word/2006/wordml" xmlns:wps="http://schemas.microsoft.com/office/word/2010/wordprocessingShape" mc:Ignorable="w14 w15 w16se wp14">
   <w:body>
     <w:p>
       <w:pPr>
@@ -87,17 +87,8 @@
           <w:rFonts w:cs="Times New Roman"/>
           <w:szCs w:val="24"/>
         </w:rPr>
-        <w:t xml:space="preserve">Guilherme Mártires </w:t>
-      </w:r>
-      <w:proofErr w:type="spellStart"/>
-      <w:r>
-        <w:rPr>
-          <w:rFonts w:cs="Times New Roman"/>
-          <w:szCs w:val="24"/>
-        </w:rPr>
-        <w:t>Athias</w:t>
-      </w:r>
-      <w:proofErr w:type="spellEnd"/>
+        <w:t>Guilherme Mártires Athias</w:t>
+      </w:r>
     </w:p>
     <w:p>
       <w:pPr>
@@ -1867,7 +1858,16 @@
           <w:rFonts w:cs="Times New Roman"/>
           <w:szCs w:val="24"/>
         </w:rPr>
-        <w:t>Este projeto propõe, como fruto de seu desenvolvimento, uma alternativa mais barata para os métodos de segurança</w:t>
+        <w:t>Este projeto propõe, como fruto de seu des</w:t>
+      </w:r>
+      <w:bookmarkStart w:id="4" w:name="_GoBack"/>
+      <w:bookmarkEnd w:id="4"/>
+      <w:r>
+        <w:rPr>
+          <w:rFonts w:cs="Times New Roman"/>
+          <w:szCs w:val="24"/>
+        </w:rPr>
+        <w:t>envolvimento, uma alternativa mais barata para os métodos de segurança</w:t>
       </w:r>
       <w:r>
         <w:rPr>
@@ -2260,7 +2260,13 @@
         <w:t xml:space="preserve"> </w:t>
       </w:r>
       <w:r>
-        <w:t>será possível aproximar mais o cidadão comum dessas inovações, diminuindo o foco no mercado profissional e aumentando o contato do consumidor com a tecnologia.</w:t>
+        <w:t xml:space="preserve">será possível aproximar mais o cidadão comum dessas inovações, diminuindo o foco no mercado profissional e aumentando o contato do consumidor </w:t>
+      </w:r>
+      <w:r>
+        <w:t xml:space="preserve">comum </w:t>
+      </w:r>
+      <w:r>
+        <w:t>com a tecnologia.</w:t>
       </w:r>
     </w:p>
     <w:p>
@@ -2284,7 +2290,7 @@
           <w:szCs w:val="24"/>
         </w:rPr>
       </w:pPr>
-      <w:bookmarkStart w:id="4" w:name="_Toc371860"/>
+      <w:bookmarkStart w:id="5" w:name="_Toc371860"/>
       <w:r>
         <w:rPr>
           <w:rFonts w:cs="Times New Roman"/>
@@ -2293,7 +2299,7 @@
         <w:lastRenderedPageBreak/>
         <w:t>REVISÃO BIBLIOGRÁFICA</w:t>
       </w:r>
-      <w:bookmarkEnd w:id="4"/>
+      <w:bookmarkEnd w:id="5"/>
     </w:p>
     <w:p>
       <w:pPr>
@@ -2580,7 +2586,49 @@
           <w:rFonts w:cs="Times New Roman"/>
           <w:szCs w:val="24"/>
         </w:rPr>
-        <w:t xml:space="preserve"> Apesar deste algoritmo funcionar para reconhecer qualquer objeto, ele foi desenvolvido com o reconhecimento facial em mente. A principal vantagem de usar essa técnica é a sua agilidade. No entanto, </w:t>
+        <w:t xml:space="preserve"> Apesar deste algoritmo </w:t>
+      </w:r>
+      <w:r>
+        <w:rPr>
+          <w:rFonts w:cs="Times New Roman"/>
+          <w:szCs w:val="24"/>
+        </w:rPr>
+        <w:t>ter a capacidade de ser treinado para reconhecer qualquer objeto, o mesmo</w:t>
+      </w:r>
+      <w:r>
+        <w:rPr>
+          <w:rFonts w:cs="Times New Roman"/>
+          <w:szCs w:val="24"/>
+        </w:rPr>
+        <w:t xml:space="preserve"> foi desenvolvido com o reconhecimento facial em me</w:t>
+      </w:r>
+      <w:r>
+        <w:rPr>
+          <w:rFonts w:cs="Times New Roman"/>
+          <w:szCs w:val="24"/>
+        </w:rPr>
+        <w:t>nte. A principal vantagem de usufrui</w:t>
+      </w:r>
+      <w:r>
+        <w:rPr>
+          <w:rFonts w:cs="Times New Roman"/>
+          <w:szCs w:val="24"/>
+        </w:rPr>
+        <w:t xml:space="preserve">r </w:t>
+      </w:r>
+      <w:r>
+        <w:rPr>
+          <w:rFonts w:cs="Times New Roman"/>
+          <w:szCs w:val="24"/>
+        </w:rPr>
+        <w:t>d</w:t>
+      </w:r>
+      <w:r>
+        <w:rPr>
+          <w:rFonts w:cs="Times New Roman"/>
+          <w:szCs w:val="24"/>
+        </w:rPr>
+        <w:t xml:space="preserve">essa técnica é a sua agilidade. No entanto, </w:t>
       </w:r>
       <w:r>
         <w:rPr>
@@ -2638,7 +2686,7 @@
           <w:szCs w:val="24"/>
         </w:rPr>
       </w:pPr>
-      <w:bookmarkStart w:id="5" w:name="_Toc371862"/>
+      <w:bookmarkStart w:id="6" w:name="_Toc371862"/>
       <w:r>
         <w:rPr>
           <w:rFonts w:cs="Times New Roman"/>
@@ -2646,7 +2694,7 @@
         </w:rPr>
         <w:t>METODOLOGIA</w:t>
       </w:r>
-      <w:bookmarkEnd w:id="5"/>
+      <w:bookmarkEnd w:id="6"/>
     </w:p>
     <w:p>
       <w:pPr>
@@ -2976,11 +3024,11 @@
         <w:spacing w:line="360" w:lineRule="auto"/>
         <w:jc w:val="both"/>
       </w:pPr>
-      <w:bookmarkStart w:id="6" w:name="_Toc371863"/>
+      <w:bookmarkStart w:id="7" w:name="_Toc371863"/>
       <w:r>
         <w:t>OPENCV</w:t>
       </w:r>
-      <w:bookmarkEnd w:id="6"/>
+      <w:bookmarkEnd w:id="7"/>
     </w:p>
     <w:p>
       <w:pPr>
@@ -2989,7 +3037,10 @@
         <w:jc w:val="both"/>
       </w:pPr>
       <w:r>
-        <w:t xml:space="preserve">O </w:t>
+        <w:t>O</w:t>
+      </w:r>
+      <w:r>
+        <w:t xml:space="preserve"> </w:t>
       </w:r>
       <w:proofErr w:type="spellStart"/>
       <w:r>
@@ -2997,15 +3048,19 @@
       </w:r>
       <w:proofErr w:type="spellEnd"/>
       <w:r>
-        <w:t xml:space="preserve"> é uma biblioteca de código aberto, escrita em C e em C++, e pode ser utilizada em Windows, Linux e Mac OS X. É ativamente desenvolvida principalmente para as linguagens de programação Python, </w:t>
-      </w:r>
-      <w:proofErr w:type="spellStart"/>
-      <w:r>
-        <w:t>Ruby</w:t>
-      </w:r>
-      <w:proofErr w:type="spellEnd"/>
-      <w:r>
-        <w:t xml:space="preserve"> e </w:t>
+        <w:t xml:space="preserve"> é uma biblioteca de código aberto</w:t>
+      </w:r>
+      <w:r>
+        <w:t xml:space="preserve"> para processamento de imagem</w:t>
+      </w:r>
+      <w:r>
+        <w:t>, escrita em C e</w:t>
+      </w:r>
+      <w:r>
+        <w:t xml:space="preserve"> em C++, e pode ser utilizada nos sistemas operacionais</w:t>
+      </w:r>
+      <w:r>
+        <w:t xml:space="preserve"> Windows, Linux e Mac OS X. É ativamente desenvolvida principalmente para as linguagens de programação Python, Ruby e </w:t>
       </w:r>
       <w:proofErr w:type="spellStart"/>
       <w:r>
@@ -3040,33 +3095,31 @@
         <w:ind w:firstLine="360"/>
         <w:jc w:val="both"/>
       </w:pPr>
-      <w:r>
-        <w:t xml:space="preserve">O autor do livro </w:t>
-      </w:r>
-      <w:r>
-        <w:rPr>
-          <w:i/>
-        </w:rPr>
-        <w:t xml:space="preserve">Learning </w:t>
-      </w:r>
       <w:proofErr w:type="spellStart"/>
       <w:r>
-        <w:rPr>
-          <w:i/>
-        </w:rPr>
-        <w:t>OpenCV</w:t>
+        <w:t>Bradski</w:t>
       </w:r>
       <w:proofErr w:type="spellEnd"/>
       <w:r>
-        <w:t xml:space="preserve">, </w:t>
-      </w:r>
-      <w:proofErr w:type="spellStart"/>
-      <w:r>
-        <w:t>Bradski</w:t>
-      </w:r>
-      <w:proofErr w:type="spellEnd"/>
-      <w:r>
-        <w:t>, recomenda o seu livro para os profissionais, estudantes e professores da área da computação, e que seu propósito ao escrever o livro é ajudar a aqueles que pretendem utilizar a biblioteca a entender como os algoritmos de visão funcionam.</w:t>
+        <w:t xml:space="preserve"> (2016)</w:t>
+      </w:r>
+      <w:r>
+        <w:t xml:space="preserve"> recomenda seu livro para</w:t>
+      </w:r>
+      <w:r>
+        <w:t xml:space="preserve"> profissionais, estudantes e professores da área da computação, e</w:t>
+      </w:r>
+      <w:r>
+        <w:t xml:space="preserve"> informa</w:t>
+      </w:r>
+      <w:r>
+        <w:t xml:space="preserve"> que seu propósito ao escrever o livro é ajudar a aqueles que pretendem utilizar a biblioteca a entender como os algoritmos de visão</w:t>
+      </w:r>
+      <w:r>
+        <w:t xml:space="preserve"> computacional</w:t>
+      </w:r>
+      <w:r>
+        <w:t xml:space="preserve"> funcionam.</w:t>
       </w:r>
     </w:p>
     <w:p>
@@ -3086,11 +3139,11 @@
         <w:spacing w:line="360" w:lineRule="auto"/>
         <w:jc w:val="both"/>
       </w:pPr>
-      <w:bookmarkStart w:id="7" w:name="_Toc371864"/>
+      <w:bookmarkStart w:id="8" w:name="_Toc371864"/>
       <w:r>
         <w:t>RASPBERRY PI</w:t>
       </w:r>
-      <w:bookmarkEnd w:id="7"/>
+      <w:bookmarkEnd w:id="8"/>
     </w:p>
     <w:p>
       <w:pPr>
@@ -3204,8 +3257,6 @@
       <w:r>
         <w:t xml:space="preserve"> As portas GPIO serão as responsáveis por mandar os sinais para um motor, cujo o objetivo será trancar e destrancar portas.</w:t>
       </w:r>
-      <w:bookmarkStart w:id="8" w:name="_GoBack"/>
-      <w:bookmarkEnd w:id="8"/>
     </w:p>
     <w:p>
       <w:pPr>
@@ -3345,7 +3396,15 @@
         <w:spacing w:line="240" w:lineRule="auto"/>
       </w:pPr>
       <w:r>
-        <w:t xml:space="preserve">BRAGA, Luis Felipe </w:t>
+        <w:t xml:space="preserve">BRAGA, </w:t>
+      </w:r>
+      <w:proofErr w:type="spellStart"/>
+      <w:r>
+        <w:t>Luis</w:t>
+      </w:r>
+      <w:proofErr w:type="spellEnd"/>
+      <w:r>
+        <w:t xml:space="preserve"> Felipe </w:t>
       </w:r>
       <w:proofErr w:type="spellStart"/>
       <w:r>
@@ -3384,7 +3443,6 @@
         </w:rPr>
         <w:t>CAWLEY, Christian. </w:t>
       </w:r>
-      <w:proofErr w:type="gramStart"/>
       <w:r>
         <w:rPr>
           <w:rStyle w:val="Forte"/>
@@ -3393,19 +3451,26 @@
           <w:shd w:val="clear" w:color="auto" w:fill="FFFFFF"/>
           <w:lang w:val="en-US"/>
         </w:rPr>
-        <w:t>20</w:t>
-      </w:r>
-      <w:proofErr w:type="gramEnd"/>
-      <w:r>
-        <w:rPr>
-          <w:rStyle w:val="Forte"/>
+        <w:t>20 Awesome Uses for a Raspberry Pi. </w:t>
+      </w:r>
+      <w:r>
+        <w:rPr>
           <w:rFonts w:cs="Times New Roman"/>
           <w:color w:val="222222"/>
           <w:shd w:val="clear" w:color="auto" w:fill="FFFFFF"/>
           <w:lang w:val="en-US"/>
         </w:rPr>
-        <w:t xml:space="preserve"> Awesome Uses for a Raspberry Pi. </w:t>
-      </w:r>
+        <w:t xml:space="preserve">2018. </w:t>
+      </w:r>
+      <w:r>
+        <w:rPr>
+          <w:rFonts w:cs="Times New Roman"/>
+          <w:color w:val="222222"/>
+          <w:shd w:val="clear" w:color="auto" w:fill="FFFFFF"/>
+        </w:rPr>
+        <w:t xml:space="preserve">Disponível em: &lt;https://www.makeuseof.com/tag/different-uses-raspberry-pi/&gt;. </w:t>
+      </w:r>
+      <w:proofErr w:type="spellStart"/>
       <w:r>
         <w:rPr>
           <w:rFonts w:cs="Times New Roman"/>
@@ -3413,17 +3478,9 @@
           <w:shd w:val="clear" w:color="auto" w:fill="FFFFFF"/>
           <w:lang w:val="en-US"/>
         </w:rPr>
-        <w:t xml:space="preserve">2018. </w:t>
-      </w:r>
-      <w:r>
-        <w:rPr>
-          <w:rFonts w:cs="Times New Roman"/>
-          <w:color w:val="222222"/>
-          <w:shd w:val="clear" w:color="auto" w:fill="FFFFFF"/>
-        </w:rPr>
-        <w:t xml:space="preserve">Disponível em: &lt;https://www.makeuseof.com/tag/different-uses-raspberry-pi/&gt;. </w:t>
-      </w:r>
-      <w:proofErr w:type="spellStart"/>
+        <w:t>Acesso</w:t>
+      </w:r>
+      <w:proofErr w:type="spellEnd"/>
       <w:r>
         <w:rPr>
           <w:rFonts w:cs="Times New Roman"/>
@@ -3431,9 +3488,9 @@
           <w:shd w:val="clear" w:color="auto" w:fill="FFFFFF"/>
           <w:lang w:val="en-US"/>
         </w:rPr>
-        <w:t>Acesso</w:t>
-      </w:r>
-      <w:proofErr w:type="spellEnd"/>
+        <w:t xml:space="preserve"> </w:t>
+      </w:r>
+      <w:proofErr w:type="spellStart"/>
       <w:r>
         <w:rPr>
           <w:rFonts w:cs="Times New Roman"/>
@@ -3441,9 +3498,9 @@
           <w:shd w:val="clear" w:color="auto" w:fill="FFFFFF"/>
           <w:lang w:val="en-US"/>
         </w:rPr>
-        <w:t xml:space="preserve"> </w:t>
-      </w:r>
-      <w:proofErr w:type="spellStart"/>
+        <w:t>em</w:t>
+      </w:r>
+      <w:proofErr w:type="spellEnd"/>
       <w:r>
         <w:rPr>
           <w:rFonts w:cs="Times New Roman"/>
@@ -3451,9 +3508,9 @@
           <w:shd w:val="clear" w:color="auto" w:fill="FFFFFF"/>
           <w:lang w:val="en-US"/>
         </w:rPr>
-        <w:t>em</w:t>
-      </w:r>
-      <w:proofErr w:type="spellEnd"/>
+        <w:t xml:space="preserve">: 21 </w:t>
+      </w:r>
+      <w:proofErr w:type="spellStart"/>
       <w:r>
         <w:rPr>
           <w:rFonts w:cs="Times New Roman"/>
@@ -3461,10 +3518,9 @@
           <w:shd w:val="clear" w:color="auto" w:fill="FFFFFF"/>
           <w:lang w:val="en-US"/>
         </w:rPr>
-        <w:t xml:space="preserve">: 21 </w:t>
-      </w:r>
-      <w:proofErr w:type="spellStart"/>
-      <w:proofErr w:type="gramStart"/>
+        <w:t>jan.</w:t>
+      </w:r>
+      <w:proofErr w:type="spellEnd"/>
       <w:r>
         <w:rPr>
           <w:rFonts w:cs="Times New Roman"/>
@@ -3472,45 +3528,42 @@
           <w:shd w:val="clear" w:color="auto" w:fill="FFFFFF"/>
           <w:lang w:val="en-US"/>
         </w:rPr>
-        <w:t>jan</w:t>
-      </w:r>
-      <w:proofErr w:type="gramEnd"/>
-      <w:r>
-        <w:rPr>
-          <w:rFonts w:cs="Times New Roman"/>
-          <w:color w:val="222222"/>
-          <w:shd w:val="clear" w:color="auto" w:fill="FFFFFF"/>
+        <w:t xml:space="preserve"> 2019.</w:t>
+      </w:r>
+    </w:p>
+    <w:p>
+      <w:pPr>
+        <w:spacing w:line="240" w:lineRule="auto"/>
+        <w:rPr>
+          <w:rFonts w:cs="Times New Roman"/>
+          <w:szCs w:val="24"/>
           <w:lang w:val="en-US"/>
         </w:rPr>
-        <w:t>.</w:t>
-      </w:r>
-      <w:proofErr w:type="spellEnd"/>
-      <w:r>
-        <w:rPr>
-          <w:rFonts w:cs="Times New Roman"/>
-          <w:color w:val="222222"/>
-          <w:shd w:val="clear" w:color="auto" w:fill="FFFFFF"/>
+      </w:pPr>
+      <w:r>
+        <w:rPr>
+          <w:rFonts w:cs="Times New Roman"/>
+          <w:szCs w:val="24"/>
           <w:lang w:val="en-US"/>
         </w:rPr>
-        <w:t xml:space="preserve"> 2019.</w:t>
-      </w:r>
-    </w:p>
-    <w:p>
-      <w:pPr>
-        <w:spacing w:line="240" w:lineRule="auto"/>
+        <w:t>GATES, Kelly A</w:t>
+      </w:r>
+      <w:r>
         <w:rPr>
           <w:rFonts w:cs="Times New Roman"/>
           <w:szCs w:val="24"/>
           <w:lang w:val="en-US"/>
         </w:rPr>
-      </w:pPr>
-      <w:r>
-        <w:rPr>
+        <w:t xml:space="preserve">. </w:t>
+      </w:r>
+      <w:r>
+        <w:rPr>
+          <w:rStyle w:val="Forte"/>
           <w:rFonts w:cs="Times New Roman"/>
           <w:szCs w:val="24"/>
           <w:lang w:val="en-US"/>
         </w:rPr>
-        <w:t>GATES, Kelly A</w:t>
+        <w:t xml:space="preserve">Our Biometric Future: </w:t>
       </w:r>
       <w:r>
         <w:rPr>
@@ -3518,16 +3571,15 @@
           <w:szCs w:val="24"/>
           <w:lang w:val="en-US"/>
         </w:rPr>
-        <w:t xml:space="preserve">. </w:t>
-      </w:r>
-      <w:r>
-        <w:rPr>
-          <w:rStyle w:val="Forte"/>
+        <w:t xml:space="preserve">Facial Recognition Technology and the Culture of Surveillance. New York: New </w:t>
+      </w:r>
+      <w:r>
+        <w:rPr>
           <w:rFonts w:cs="Times New Roman"/>
           <w:szCs w:val="24"/>
           <w:lang w:val="en-US"/>
         </w:rPr>
-        <w:t xml:space="preserve">Our Biometric Future: </w:t>
+        <w:t>Yor</w:t>
       </w:r>
       <w:r>
         <w:rPr>
@@ -3535,41 +3587,7 @@
           <w:szCs w:val="24"/>
           <w:lang w:val="en-US"/>
         </w:rPr>
-        <w:t xml:space="preserve">Facial Recognition Technology and the Culture of Surveillance. New York: New </w:t>
-      </w:r>
-      <w:r>
-        <w:rPr>
-          <w:rFonts w:cs="Times New Roman"/>
-          <w:szCs w:val="24"/>
-          <w:lang w:val="en-US"/>
-        </w:rPr>
-        <w:t>Yor</w:t>
-      </w:r>
-      <w:r>
-        <w:rPr>
-          <w:rFonts w:cs="Times New Roman"/>
-          <w:szCs w:val="24"/>
-          <w:lang w:val="en-US"/>
-        </w:rPr>
-        <w:t xml:space="preserve">k University Press, 2011. </w:t>
-      </w:r>
-      <w:proofErr w:type="gramStart"/>
-      <w:r>
-        <w:rPr>
-          <w:rFonts w:cs="Times New Roman"/>
-          <w:szCs w:val="24"/>
-          <w:lang w:val="en-US"/>
-        </w:rPr>
-        <w:t>263</w:t>
-      </w:r>
-      <w:proofErr w:type="gramEnd"/>
-      <w:r>
-        <w:rPr>
-          <w:rFonts w:cs="Times New Roman"/>
-          <w:szCs w:val="24"/>
-          <w:lang w:val="en-US"/>
-        </w:rPr>
-        <w:t xml:space="preserve"> p.</w:t>
+        <w:t>k University Press, 2011. 263 p.</w:t>
       </w:r>
     </w:p>
     <w:p>
@@ -3749,8 +3767,8 @@
 </file>
 
 <file path=word/numbering.xml><?xml version="1.0" encoding="utf-8"?>
-<w:numbering xmlns:wpc="http://schemas.microsoft.com/office/word/2010/wordprocessingCanvas" xmlns:mc="http://schemas.openxmlformats.org/markup-compatibility/2006" xmlns:o="urn:schemas-microsoft-com:office:office" xmlns:r="http://schemas.openxmlformats.org/officeDocument/2006/relationships" xmlns:m="http://schemas.openxmlformats.org/officeDocument/2006/math" xmlns:v="urn:schemas-microsoft-com:vml" xmlns:wp14="http://schemas.microsoft.com/office/word/2010/wordprocessingDrawing" xmlns:wp="http://schemas.openxmlformats.org/drawingml/2006/wordprocessingDrawing" xmlns:w10="urn:schemas-microsoft-com:office:word" xmlns:w="http://schemas.openxmlformats.org/wordprocessingml/2006/main" xmlns:w14="http://schemas.microsoft.com/office/word/2010/wordml" xmlns:w15="http://schemas.microsoft.com/office/word/2012/wordml" xmlns:wpg="http://schemas.microsoft.com/office/word/2010/wordprocessingGroup" xmlns:wpi="http://schemas.microsoft.com/office/word/2010/wordprocessingInk" xmlns:wne="http://schemas.microsoft.com/office/word/2006/wordml" xmlns:wps="http://schemas.microsoft.com/office/word/2010/wordprocessingShape" mc:Ignorable="w14 w15 wp14">
-  <w:abstractNum w:abstractNumId="0">
+<w:numbering xmlns:wpc="http://schemas.microsoft.com/office/word/2010/wordprocessingCanvas" xmlns:cx="http://schemas.microsoft.com/office/drawing/2014/chartex" xmlns:mc="http://schemas.openxmlformats.org/markup-compatibility/2006" xmlns:o="urn:schemas-microsoft-com:office:office" xmlns:r="http://schemas.openxmlformats.org/officeDocument/2006/relationships" xmlns:m="http://schemas.openxmlformats.org/officeDocument/2006/math" xmlns:v="urn:schemas-microsoft-com:vml" xmlns:wp14="http://schemas.microsoft.com/office/word/2010/wordprocessingDrawing" xmlns:wp="http://schemas.openxmlformats.org/drawingml/2006/wordprocessingDrawing" xmlns:w10="urn:schemas-microsoft-com:office:word" xmlns:w="http://schemas.openxmlformats.org/wordprocessingml/2006/main" xmlns:w14="http://schemas.microsoft.com/office/word/2010/wordml" xmlns:w15="http://schemas.microsoft.com/office/word/2012/wordml" xmlns:w16se="http://schemas.microsoft.com/office/word/2015/wordml/symex" xmlns:wpg="http://schemas.microsoft.com/office/word/2010/wordprocessingGroup" xmlns:wpi="http://schemas.microsoft.com/office/word/2010/wordprocessingInk" xmlns:wne="http://schemas.microsoft.com/office/word/2006/wordml" xmlns:wps="http://schemas.microsoft.com/office/word/2010/wordprocessingShape" mc:Ignorable="w14 w15 w16se wp14">
+  <w:abstractNum w:abstractNumId="0" w15:restartNumberingAfterBreak="0">
     <w:nsid w:val="0ADE1E2D"/>
     <w:multiLevelType w:val="multilevel"/>
     <w:tmpl w:val="A182940E"/>
@@ -3874,7 +3892,7 @@
       </w:rPr>
     </w:lvl>
   </w:abstractNum>
-  <w:abstractNum w:abstractNumId="1">
+  <w:abstractNum w:abstractNumId="1" w15:restartNumberingAfterBreak="0">
     <w:nsid w:val="0CEE266D"/>
     <w:multiLevelType w:val="multilevel"/>
     <w:tmpl w:val="133C2D9A"/>
@@ -3997,7 +4015,7 @@
       </w:rPr>
     </w:lvl>
   </w:abstractNum>
-  <w:abstractNum w:abstractNumId="2">
+  <w:abstractNum w:abstractNumId="2" w15:restartNumberingAfterBreak="0">
     <w:nsid w:val="58410E62"/>
     <w:multiLevelType w:val="hybridMultilevel"/>
     <w:tmpl w:val="CD6C63C2"/>
@@ -4110,7 +4128,7 @@
       </w:rPr>
     </w:lvl>
   </w:abstractNum>
-  <w:abstractNum w:abstractNumId="3">
+  <w:abstractNum w:abstractNumId="3" w15:restartNumberingAfterBreak="0">
     <w:nsid w:val="6810087A"/>
     <w:multiLevelType w:val="hybridMultilevel"/>
     <w:tmpl w:val="B7AE0A5E"/>
@@ -4299,7 +4317,7 @@
 </file>
 
 <file path=word/styles.xml><?xml version="1.0" encoding="utf-8"?>
-<w:styles xmlns:mc="http://schemas.openxmlformats.org/markup-compatibility/2006" xmlns:r="http://schemas.openxmlformats.org/officeDocument/2006/relationships" xmlns:w="http://schemas.openxmlformats.org/wordprocessingml/2006/main" xmlns:w14="http://schemas.microsoft.com/office/word/2010/wordml" xmlns:w15="http://schemas.microsoft.com/office/word/2012/wordml" mc:Ignorable="w14 w15">
+<w:styles xmlns:mc="http://schemas.openxmlformats.org/markup-compatibility/2006" xmlns:r="http://schemas.openxmlformats.org/officeDocument/2006/relationships" xmlns:w="http://schemas.openxmlformats.org/wordprocessingml/2006/main" xmlns:w14="http://schemas.microsoft.com/office/word/2010/wordml" xmlns:w15="http://schemas.microsoft.com/office/word/2012/wordml" xmlns:w16se="http://schemas.microsoft.com/office/word/2015/wordml/symex" mc:Ignorable="w14 w15 w16se">
   <w:docDefaults>
     <w:rPrDefault>
       <w:rPr>
@@ -5123,7 +5141,7 @@
 </file>
 
 <file path=customXml/itemProps1.xml><?xml version="1.0" encoding="utf-8"?>
-<ds:datastoreItem xmlns:ds="http://schemas.openxmlformats.org/officeDocument/2006/customXml" ds:itemID="{5DFCFDCD-747A-4106-BFC7-0E97D5E7CB64}">
+<ds:datastoreItem xmlns:ds="http://schemas.openxmlformats.org/officeDocument/2006/customXml" ds:itemID="{DBD825B0-1C2C-43B0-8C14-FD97760384CF}">
   <ds:schemaRefs>
     <ds:schemaRef ds:uri="http://schemas.openxmlformats.org/officeDocument/2006/bibliography"/>
   </ds:schemaRefs>

</xml_diff>

<commit_message>
Projeto de pesquisa alterado: Título modificado, texto revisado, cronograma adicionado. (OBS: Adicionar referências restantes)
</commit_message>
<xml_diff>
--- a/ProjetoDePesquisaV2.docx
+++ b/ProjetoDePesquisaV2.docx
@@ -1,6 +1,6 @@
 
 <file path=word/document.xml><?xml version="1.0" encoding="utf-8"?>
-<w:document xmlns:wpc="http://schemas.microsoft.com/office/word/2010/wordprocessingCanvas" xmlns:mc="http://schemas.openxmlformats.org/markup-compatibility/2006" xmlns:o="urn:schemas-microsoft-com:office:office" xmlns:r="http://schemas.openxmlformats.org/officeDocument/2006/relationships" xmlns:m="http://schemas.openxmlformats.org/officeDocument/2006/math" xmlns:v="urn:schemas-microsoft-com:vml" xmlns:wp14="http://schemas.microsoft.com/office/word/2010/wordprocessingDrawing" xmlns:wp="http://schemas.openxmlformats.org/drawingml/2006/wordprocessingDrawing" xmlns:w10="urn:schemas-microsoft-com:office:word" xmlns:w="http://schemas.openxmlformats.org/wordprocessingml/2006/main" xmlns:w14="http://schemas.microsoft.com/office/word/2010/wordml" xmlns:w15="http://schemas.microsoft.com/office/word/2012/wordml" xmlns:wpg="http://schemas.microsoft.com/office/word/2010/wordprocessingGroup" xmlns:wpi="http://schemas.microsoft.com/office/word/2010/wordprocessingInk" xmlns:wne="http://schemas.microsoft.com/office/word/2006/wordml" xmlns:wps="http://schemas.microsoft.com/office/word/2010/wordprocessingShape" mc:Ignorable="w14 w15 wp14">
+<w:document xmlns:wpc="http://schemas.microsoft.com/office/word/2010/wordprocessingCanvas" xmlns:cx="http://schemas.microsoft.com/office/drawing/2014/chartex" xmlns:cx1="http://schemas.microsoft.com/office/drawing/2015/9/8/chartex" xmlns:mc="http://schemas.openxmlformats.org/markup-compatibility/2006" xmlns:o="urn:schemas-microsoft-com:office:office" xmlns:r="http://schemas.openxmlformats.org/officeDocument/2006/relationships" xmlns:m="http://schemas.openxmlformats.org/officeDocument/2006/math" xmlns:v="urn:schemas-microsoft-com:vml" xmlns:wp14="http://schemas.microsoft.com/office/word/2010/wordprocessingDrawing" xmlns:wp="http://schemas.openxmlformats.org/drawingml/2006/wordprocessingDrawing" xmlns:w10="urn:schemas-microsoft-com:office:word" xmlns:w="http://schemas.openxmlformats.org/wordprocessingml/2006/main" xmlns:w14="http://schemas.microsoft.com/office/word/2010/wordml" xmlns:w15="http://schemas.microsoft.com/office/word/2012/wordml" xmlns:w16se="http://schemas.microsoft.com/office/word/2015/wordml/symex" xmlns:wpg="http://schemas.microsoft.com/office/word/2010/wordprocessingGroup" xmlns:wpi="http://schemas.microsoft.com/office/word/2010/wordprocessingInk" xmlns:wne="http://schemas.microsoft.com/office/word/2006/wordml" xmlns:wps="http://schemas.microsoft.com/office/word/2010/wordprocessingShape" mc:Ignorable="w14 w15 w16se wp14">
   <w:body>
     <w:p>
       <w:pPr>
@@ -146,7 +146,15 @@
           <w:b/>
           <w:szCs w:val="24"/>
         </w:rPr>
-        <w:t>Projeto de Pesquisa:</w:t>
+        <w:t>Raspberry Pi, Python e OpenCV</w:t>
+      </w:r>
+      <w:r>
+        <w:rPr>
+          <w:rFonts w:cs="Times New Roman"/>
+          <w:b/>
+          <w:szCs w:val="24"/>
+        </w:rPr>
+        <w:t>:</w:t>
       </w:r>
     </w:p>
     <w:p>
@@ -163,7 +171,28 @@
           <w:rFonts w:cs="Times New Roman"/>
           <w:szCs w:val="24"/>
         </w:rPr>
-        <w:t>Dispositivo de Segurança com Reconhecimento Facial</w:t>
+        <w:t xml:space="preserve">Verificando a Viabilidade da Utilização de </w:t>
+      </w:r>
+      <w:r>
+        <w:rPr>
+          <w:rFonts w:cs="Times New Roman"/>
+          <w:szCs w:val="24"/>
+        </w:rPr>
+        <w:t>Dispositivo</w:t>
+      </w:r>
+      <w:r>
+        <w:rPr>
+          <w:rFonts w:cs="Times New Roman"/>
+          <w:szCs w:val="24"/>
+        </w:rPr>
+        <w:t>s</w:t>
+      </w:r>
+      <w:r>
+        <w:rPr>
+          <w:rFonts w:cs="Times New Roman"/>
+          <w:szCs w:val="24"/>
+        </w:rPr>
+        <w:t xml:space="preserve"> de Segurança com Reconhecimento Facial</w:t>
       </w:r>
     </w:p>
     <w:p>
@@ -371,7 +400,7 @@
             </w:rPr>
             <w:fldChar w:fldCharType="separate"/>
           </w:r>
-          <w:hyperlink w:anchor="_Toc371856" w:history="1">
+          <w:hyperlink w:anchor="_Toc4578261" w:history="1">
             <w:r>
               <w:rPr>
                 <w:rStyle w:val="Hyperlink"/>
@@ -416,7 +445,7 @@
                 <w:noProof/>
                 <w:webHidden/>
               </w:rPr>
-              <w:instrText xml:space="preserve"> PAGEREF _Toc371856 \h </w:instrText>
+              <w:instrText xml:space="preserve"> PAGEREF _Toc4578261 \h </w:instrText>
             </w:r>
             <w:r>
               <w:rPr>
@@ -461,7 +490,7 @@
               <w:lang w:eastAsia="pt-BR"/>
             </w:rPr>
           </w:pPr>
-          <w:hyperlink w:anchor="_Toc371857" w:history="1">
+          <w:hyperlink w:anchor="_Toc4578262" w:history="1">
             <w:r>
               <w:rPr>
                 <w:rStyle w:val="Hyperlink"/>
@@ -506,7 +535,7 @@
                 <w:noProof/>
                 <w:webHidden/>
               </w:rPr>
-              <w:instrText xml:space="preserve"> PAGEREF _Toc371857 \h </w:instrText>
+              <w:instrText xml:space="preserve"> PAGEREF _Toc4578262 \h </w:instrText>
             </w:r>
             <w:r>
               <w:rPr>
@@ -551,7 +580,7 @@
               <w:lang w:eastAsia="pt-BR"/>
             </w:rPr>
           </w:pPr>
-          <w:hyperlink w:anchor="_Toc371858" w:history="1">
+          <w:hyperlink w:anchor="_Toc4578263" w:history="1">
             <w:r>
               <w:rPr>
                 <w:rStyle w:val="Hyperlink"/>
@@ -596,7 +625,7 @@
                 <w:noProof/>
                 <w:webHidden/>
               </w:rPr>
-              <w:instrText xml:space="preserve"> PAGEREF _Toc371858 \h </w:instrText>
+              <w:instrText xml:space="preserve"> PAGEREF _Toc4578263 \h </w:instrText>
             </w:r>
             <w:r>
               <w:rPr>
@@ -616,7 +645,7 @@
                 <w:noProof/>
                 <w:webHidden/>
               </w:rPr>
-              <w:t>3</w:t>
+              <w:t>4</w:t>
             </w:r>
             <w:r>
               <w:rPr>
@@ -641,7 +670,7 @@
               <w:lang w:eastAsia="pt-BR"/>
             </w:rPr>
           </w:pPr>
-          <w:hyperlink w:anchor="_Toc371859" w:history="1">
+          <w:hyperlink w:anchor="_Toc4578264" w:history="1">
             <w:r>
               <w:rPr>
                 <w:rStyle w:val="Hyperlink"/>
@@ -686,7 +715,7 @@
                 <w:noProof/>
                 <w:webHidden/>
               </w:rPr>
-              <w:instrText xml:space="preserve"> PAGEREF _Toc371859 \h </w:instrText>
+              <w:instrText xml:space="preserve"> PAGEREF _Toc4578264 \h </w:instrText>
             </w:r>
             <w:r>
               <w:rPr>
@@ -731,7 +760,7 @@
               <w:lang w:eastAsia="pt-BR"/>
             </w:rPr>
           </w:pPr>
-          <w:hyperlink w:anchor="_Toc371860" w:history="1">
+          <w:hyperlink w:anchor="_Toc4578265" w:history="1">
             <w:r>
               <w:rPr>
                 <w:rStyle w:val="Hyperlink"/>
@@ -776,7 +805,7 @@
                 <w:noProof/>
                 <w:webHidden/>
               </w:rPr>
-              <w:instrText xml:space="preserve"> PAGEREF _Toc371860 \h </w:instrText>
+              <w:instrText xml:space="preserve"> PAGEREF _Toc4578265 \h </w:instrText>
             </w:r>
             <w:r>
               <w:rPr>
@@ -796,7 +825,97 @@
                 <w:noProof/>
                 <w:webHidden/>
               </w:rPr>
-              <w:t>4</w:t>
+              <w:t>5</w:t>
+            </w:r>
+            <w:r>
+              <w:rPr>
+                <w:noProof/>
+                <w:webHidden/>
+              </w:rPr>
+              <w:fldChar w:fldCharType="end"/>
+            </w:r>
+          </w:hyperlink>
+        </w:p>
+        <w:p>
+          <w:pPr>
+            <w:pStyle w:val="Sumrio1"/>
+            <w:tabs>
+              <w:tab w:val="left" w:pos="440"/>
+              <w:tab w:val="right" w:leader="dot" w:pos="9061"/>
+            </w:tabs>
+            <w:rPr>
+              <w:rFonts w:asciiTheme="minorHAnsi" w:eastAsiaTheme="minorEastAsia" w:hAnsiTheme="minorHAnsi"/>
+              <w:noProof/>
+              <w:sz w:val="22"/>
+              <w:lang w:eastAsia="pt-BR"/>
+            </w:rPr>
+          </w:pPr>
+          <w:hyperlink w:anchor="_Toc4578266" w:history="1">
+            <w:r>
+              <w:rPr>
+                <w:rStyle w:val="Hyperlink"/>
+                <w:rFonts w:cs="Times New Roman"/>
+                <w:noProof/>
+              </w:rPr>
+              <w:t>6</w:t>
+            </w:r>
+            <w:r>
+              <w:rPr>
+                <w:rFonts w:asciiTheme="minorHAnsi" w:eastAsiaTheme="minorEastAsia" w:hAnsiTheme="minorHAnsi"/>
+                <w:noProof/>
+                <w:sz w:val="22"/>
+                <w:lang w:eastAsia="pt-BR"/>
+              </w:rPr>
+              <w:tab/>
+            </w:r>
+            <w:r>
+              <w:rPr>
+                <w:rStyle w:val="Hyperlink"/>
+                <w:rFonts w:cs="Times New Roman"/>
+                <w:noProof/>
+              </w:rPr>
+              <w:t>METODOLOGIA</w:t>
+            </w:r>
+            <w:r>
+              <w:rPr>
+                <w:noProof/>
+                <w:webHidden/>
+              </w:rPr>
+              <w:tab/>
+            </w:r>
+            <w:r>
+              <w:rPr>
+                <w:noProof/>
+                <w:webHidden/>
+              </w:rPr>
+              <w:fldChar w:fldCharType="begin"/>
+            </w:r>
+            <w:r>
+              <w:rPr>
+                <w:noProof/>
+                <w:webHidden/>
+              </w:rPr>
+              <w:instrText xml:space="preserve"> PAGEREF _Toc4578266 \h </w:instrText>
+            </w:r>
+            <w:r>
+              <w:rPr>
+                <w:noProof/>
+                <w:webHidden/>
+              </w:rPr>
+            </w:r>
+            <w:r>
+              <w:rPr>
+                <w:noProof/>
+                <w:webHidden/>
+              </w:rPr>
+              <w:fldChar w:fldCharType="separate"/>
+            </w:r>
+            <w:r>
+              <w:rPr>
+                <w:noProof/>
+                <w:webHidden/>
+              </w:rPr>
+              <w:t>5</w:t>
             </w:r>
             <w:r>
               <w:rPr>
@@ -821,13 +940,13 @@
               <w:lang w:eastAsia="pt-BR"/>
             </w:rPr>
           </w:pPr>
-          <w:hyperlink w:anchor="_Toc371861" w:history="1">
+          <w:hyperlink w:anchor="_Toc4578267" w:history="1">
             <w:r>
               <w:rPr>
                 <w:rStyle w:val="Hyperlink"/>
                 <w:noProof/>
               </w:rPr>
-              <w:t>5.1</w:t>
+              <w:t>6.1</w:t>
             </w:r>
             <w:r>
               <w:rPr>
@@ -843,7 +962,7 @@
                 <w:rStyle w:val="Hyperlink"/>
                 <w:noProof/>
               </w:rPr>
-              <w:t>RECONHECIMENTO FACIAL</w:t>
+              <w:t>OPENCV</w:t>
             </w:r>
             <w:r>
               <w:rPr>
@@ -864,7 +983,7 @@
                 <w:noProof/>
                 <w:webHidden/>
               </w:rPr>
-              <w:instrText xml:space="preserve"> PAGEREF _Toc371861 \h </w:instrText>
+              <w:instrText xml:space="preserve"> PAGEREF _Toc4578267 \h </w:instrText>
             </w:r>
             <w:r>
               <w:rPr>
@@ -884,7 +1003,95 @@
                 <w:noProof/>
                 <w:webHidden/>
               </w:rPr>
-              <w:t>4</w:t>
+              <w:t>6</w:t>
+            </w:r>
+            <w:r>
+              <w:rPr>
+                <w:noProof/>
+                <w:webHidden/>
+              </w:rPr>
+              <w:fldChar w:fldCharType="end"/>
+            </w:r>
+          </w:hyperlink>
+        </w:p>
+        <w:p>
+          <w:pPr>
+            <w:pStyle w:val="Sumrio1"/>
+            <w:tabs>
+              <w:tab w:val="left" w:pos="660"/>
+              <w:tab w:val="right" w:leader="dot" w:pos="9061"/>
+            </w:tabs>
+            <w:rPr>
+              <w:rFonts w:asciiTheme="minorHAnsi" w:eastAsiaTheme="minorEastAsia" w:hAnsiTheme="minorHAnsi"/>
+              <w:noProof/>
+              <w:sz w:val="22"/>
+              <w:lang w:eastAsia="pt-BR"/>
+            </w:rPr>
+          </w:pPr>
+          <w:hyperlink w:anchor="_Toc4578268" w:history="1">
+            <w:r>
+              <w:rPr>
+                <w:rStyle w:val="Hyperlink"/>
+                <w:noProof/>
+              </w:rPr>
+              <w:t>6.2</w:t>
+            </w:r>
+            <w:r>
+              <w:rPr>
+                <w:rFonts w:asciiTheme="minorHAnsi" w:eastAsiaTheme="minorEastAsia" w:hAnsiTheme="minorHAnsi"/>
+                <w:noProof/>
+                <w:sz w:val="22"/>
+                <w:lang w:eastAsia="pt-BR"/>
+              </w:rPr>
+              <w:tab/>
+            </w:r>
+            <w:r>
+              <w:rPr>
+                <w:rStyle w:val="Hyperlink"/>
+                <w:noProof/>
+              </w:rPr>
+              <w:t>RASPBERRY PI</w:t>
+            </w:r>
+            <w:r>
+              <w:rPr>
+                <w:noProof/>
+                <w:webHidden/>
+              </w:rPr>
+              <w:tab/>
+            </w:r>
+            <w:r>
+              <w:rPr>
+                <w:noProof/>
+                <w:webHidden/>
+              </w:rPr>
+              <w:fldChar w:fldCharType="begin"/>
+            </w:r>
+            <w:r>
+              <w:rPr>
+                <w:noProof/>
+                <w:webHidden/>
+              </w:rPr>
+              <w:instrText xml:space="preserve"> PAGEREF _Toc4578268 \h </w:instrText>
+            </w:r>
+            <w:r>
+              <w:rPr>
+                <w:noProof/>
+                <w:webHidden/>
+              </w:rPr>
+            </w:r>
+            <w:r>
+              <w:rPr>
+                <w:noProof/>
+                <w:webHidden/>
+              </w:rPr>
+              <w:fldChar w:fldCharType="separate"/>
+            </w:r>
+            <w:r>
+              <w:rPr>
+                <w:noProof/>
+                <w:webHidden/>
+              </w:rPr>
+              <w:t>6</w:t>
             </w:r>
             <w:r>
               <w:rPr>
@@ -909,14 +1116,13 @@
               <w:lang w:eastAsia="pt-BR"/>
             </w:rPr>
           </w:pPr>
-          <w:hyperlink w:anchor="_Toc371862" w:history="1">
+          <w:hyperlink w:anchor="_Toc4578269" w:history="1">
             <w:r>
               <w:rPr>
                 <w:rStyle w:val="Hyperlink"/>
-                <w:rFonts w:cs="Times New Roman"/>
-                <w:noProof/>
-              </w:rPr>
-              <w:t>6</w:t>
+                <w:noProof/>
+              </w:rPr>
+              <w:t>7</w:t>
             </w:r>
             <w:r>
               <w:rPr>
@@ -930,10 +1136,9 @@
             <w:r>
               <w:rPr>
                 <w:rStyle w:val="Hyperlink"/>
-                <w:rFonts w:cs="Times New Roman"/>
-                <w:noProof/>
-              </w:rPr>
-              <w:t>METODOLOGIA</w:t>
+                <w:noProof/>
+              </w:rPr>
+              <w:t>CRONOGRAMA</w:t>
             </w:r>
             <w:r>
               <w:rPr>
@@ -954,7 +1159,7 @@
                 <w:noProof/>
                 <w:webHidden/>
               </w:rPr>
-              <w:instrText xml:space="preserve"> PAGEREF _Toc371862 \h </w:instrText>
+              <w:instrText xml:space="preserve"> PAGEREF _Toc4578269 \h </w:instrText>
             </w:r>
             <w:r>
               <w:rPr>
@@ -974,183 +1179,7 @@
                 <w:noProof/>
                 <w:webHidden/>
               </w:rPr>
-              <w:t>5</w:t>
-            </w:r>
-            <w:r>
-              <w:rPr>
-                <w:noProof/>
-                <w:webHidden/>
-              </w:rPr>
-              <w:fldChar w:fldCharType="end"/>
-            </w:r>
-          </w:hyperlink>
-        </w:p>
-        <w:p>
-          <w:pPr>
-            <w:pStyle w:val="Sumrio1"/>
-            <w:tabs>
-              <w:tab w:val="left" w:pos="660"/>
-              <w:tab w:val="right" w:leader="dot" w:pos="9061"/>
-            </w:tabs>
-            <w:rPr>
-              <w:rFonts w:asciiTheme="minorHAnsi" w:eastAsiaTheme="minorEastAsia" w:hAnsiTheme="minorHAnsi"/>
-              <w:noProof/>
-              <w:sz w:val="22"/>
-              <w:lang w:eastAsia="pt-BR"/>
-            </w:rPr>
-          </w:pPr>
-          <w:hyperlink w:anchor="_Toc371863" w:history="1">
-            <w:r>
-              <w:rPr>
-                <w:rStyle w:val="Hyperlink"/>
-                <w:noProof/>
-              </w:rPr>
-              <w:t>6.1</w:t>
-            </w:r>
-            <w:r>
-              <w:rPr>
-                <w:rFonts w:asciiTheme="minorHAnsi" w:eastAsiaTheme="minorEastAsia" w:hAnsiTheme="minorHAnsi"/>
-                <w:noProof/>
-                <w:sz w:val="22"/>
-                <w:lang w:eastAsia="pt-BR"/>
-              </w:rPr>
-              <w:tab/>
-            </w:r>
-            <w:r>
-              <w:rPr>
-                <w:rStyle w:val="Hyperlink"/>
-                <w:noProof/>
-              </w:rPr>
-              <w:t>OPENCV</w:t>
-            </w:r>
-            <w:r>
-              <w:rPr>
-                <w:noProof/>
-                <w:webHidden/>
-              </w:rPr>
-              <w:tab/>
-            </w:r>
-            <w:r>
-              <w:rPr>
-                <w:noProof/>
-                <w:webHidden/>
-              </w:rPr>
-              <w:fldChar w:fldCharType="begin"/>
-            </w:r>
-            <w:r>
-              <w:rPr>
-                <w:noProof/>
-                <w:webHidden/>
-              </w:rPr>
-              <w:instrText xml:space="preserve"> PAGEREF _Toc371863 \h </w:instrText>
-            </w:r>
-            <w:r>
-              <w:rPr>
-                <w:noProof/>
-                <w:webHidden/>
-              </w:rPr>
-            </w:r>
-            <w:r>
-              <w:rPr>
-                <w:noProof/>
-                <w:webHidden/>
-              </w:rPr>
-              <w:fldChar w:fldCharType="separate"/>
-            </w:r>
-            <w:r>
-              <w:rPr>
-                <w:noProof/>
-                <w:webHidden/>
-              </w:rPr>
-              <w:t>5</w:t>
-            </w:r>
-            <w:r>
-              <w:rPr>
-                <w:noProof/>
-                <w:webHidden/>
-              </w:rPr>
-              <w:fldChar w:fldCharType="end"/>
-            </w:r>
-          </w:hyperlink>
-        </w:p>
-        <w:p>
-          <w:pPr>
-            <w:pStyle w:val="Sumrio1"/>
-            <w:tabs>
-              <w:tab w:val="left" w:pos="660"/>
-              <w:tab w:val="right" w:leader="dot" w:pos="9061"/>
-            </w:tabs>
-            <w:rPr>
-              <w:rFonts w:asciiTheme="minorHAnsi" w:eastAsiaTheme="minorEastAsia" w:hAnsiTheme="minorHAnsi"/>
-              <w:noProof/>
-              <w:sz w:val="22"/>
-              <w:lang w:eastAsia="pt-BR"/>
-            </w:rPr>
-          </w:pPr>
-          <w:hyperlink w:anchor="_Toc371864" w:history="1">
-            <w:r>
-              <w:rPr>
-                <w:rStyle w:val="Hyperlink"/>
-                <w:noProof/>
-              </w:rPr>
-              <w:t>6.2</w:t>
-            </w:r>
-            <w:r>
-              <w:rPr>
-                <w:rFonts w:asciiTheme="minorHAnsi" w:eastAsiaTheme="minorEastAsia" w:hAnsiTheme="minorHAnsi"/>
-                <w:noProof/>
-                <w:sz w:val="22"/>
-                <w:lang w:eastAsia="pt-BR"/>
-              </w:rPr>
-              <w:tab/>
-            </w:r>
-            <w:r>
-              <w:rPr>
-                <w:rStyle w:val="Hyperlink"/>
-                <w:noProof/>
-              </w:rPr>
-              <w:t>RASPBERRY PI</w:t>
-            </w:r>
-            <w:r>
-              <w:rPr>
-                <w:noProof/>
-                <w:webHidden/>
-              </w:rPr>
-              <w:tab/>
-            </w:r>
-            <w:r>
-              <w:rPr>
-                <w:noProof/>
-                <w:webHidden/>
-              </w:rPr>
-              <w:fldChar w:fldCharType="begin"/>
-            </w:r>
-            <w:r>
-              <w:rPr>
-                <w:noProof/>
-                <w:webHidden/>
-              </w:rPr>
-              <w:instrText xml:space="preserve"> PAGEREF _Toc371864 \h </w:instrText>
-            </w:r>
-            <w:r>
-              <w:rPr>
-                <w:noProof/>
-                <w:webHidden/>
-              </w:rPr>
-            </w:r>
-            <w:r>
-              <w:rPr>
-                <w:noProof/>
-                <w:webHidden/>
-              </w:rPr>
-              <w:fldChar w:fldCharType="separate"/>
-            </w:r>
-            <w:r>
-              <w:rPr>
-                <w:noProof/>
-                <w:webHidden/>
-              </w:rPr>
-              <w:t>6</w:t>
+              <w:t>7</w:t>
             </w:r>
             <w:r>
               <w:rPr>
@@ -1175,14 +1204,14 @@
               <w:lang w:eastAsia="pt-BR"/>
             </w:rPr>
           </w:pPr>
-          <w:hyperlink w:anchor="_Toc371865" w:history="1">
+          <w:hyperlink w:anchor="_Toc4578270" w:history="1">
             <w:r>
               <w:rPr>
                 <w:rStyle w:val="Hyperlink"/>
                 <w:rFonts w:cs="Times New Roman"/>
                 <w:noProof/>
               </w:rPr>
-              <w:t>7</w:t>
+              <w:t>8</w:t>
             </w:r>
             <w:r>
               <w:rPr>
@@ -1220,7 +1249,7 @@
                 <w:noProof/>
                 <w:webHidden/>
               </w:rPr>
-              <w:instrText xml:space="preserve"> PAGEREF _Toc371865 \h </w:instrText>
+              <w:instrText xml:space="preserve"> PAGEREF _Toc4578270 \h </w:instrText>
             </w:r>
             <w:r>
               <w:rPr>
@@ -1240,7 +1269,7 @@
                 <w:noProof/>
                 <w:webHidden/>
               </w:rPr>
-              <w:t>6</w:t>
+              <w:t>8</w:t>
             </w:r>
             <w:r>
               <w:rPr>
@@ -1311,17 +1340,19 @@
         <w:jc w:val="center"/>
         <w:rPr>
           <w:rFonts w:cs="Times New Roman"/>
-          <w:szCs w:val="24"/>
-        </w:rPr>
-      </w:pPr>
-      <w:r>
-        <w:rPr>
-          <w:rFonts w:cs="Times New Roman"/>
           <w:b/>
           <w:szCs w:val="24"/>
         </w:rPr>
+      </w:pPr>
+      <w:bookmarkStart w:id="0" w:name="_Toc4578261"/>
+      <w:r>
+        <w:rPr>
+          <w:rFonts w:cs="Times New Roman"/>
+          <w:b/>
+          <w:szCs w:val="24"/>
+        </w:rPr>
         <w:lastRenderedPageBreak/>
-        <w:t>Projeto de Pesquisa:</w:t>
+        <w:t>Raspberry Pi, Python e OpenCV</w:t>
       </w:r>
       <w:r>
         <w:rPr>
@@ -1329,21 +1360,45 @@
           <w:b/>
           <w:szCs w:val="24"/>
         </w:rPr>
-        <w:br/>
-      </w:r>
-      <w:r>
-        <w:rPr>
-          <w:rFonts w:cs="Times New Roman"/>
-          <w:szCs w:val="24"/>
-        </w:rPr>
-        <w:t>Dispositivo de Segu</w:t>
-      </w:r>
-      <w:r>
-        <w:rPr>
-          <w:rFonts w:cs="Times New Roman"/>
-          <w:szCs w:val="24"/>
-        </w:rPr>
-        <w:t>rança com Reconhecimento Facial</w:t>
+        <w:t>:</w:t>
+      </w:r>
+    </w:p>
+    <w:p>
+      <w:pPr>
+        <w:spacing w:line="360" w:lineRule="auto"/>
+        <w:jc w:val="center"/>
+        <w:rPr>
+          <w:rFonts w:cs="Times New Roman"/>
+          <w:szCs w:val="24"/>
+        </w:rPr>
+      </w:pPr>
+      <w:r>
+        <w:rPr>
+          <w:rFonts w:cs="Times New Roman"/>
+          <w:szCs w:val="24"/>
+        </w:rPr>
+        <w:t xml:space="preserve">Verificando a Viabilidade da Utilização de </w:t>
+      </w:r>
+      <w:r>
+        <w:rPr>
+          <w:rFonts w:cs="Times New Roman"/>
+          <w:szCs w:val="24"/>
+        </w:rPr>
+        <w:t>Dispositivo</w:t>
+      </w:r>
+      <w:r>
+        <w:rPr>
+          <w:rFonts w:cs="Times New Roman"/>
+          <w:szCs w:val="24"/>
+        </w:rPr>
+        <w:t>s</w:t>
+      </w:r>
+      <w:r>
+        <w:rPr>
+          <w:rFonts w:cs="Times New Roman"/>
+          <w:szCs w:val="24"/>
+        </w:rPr>
+        <w:t xml:space="preserve"> de Segurança com Reconhecimento Facial</w:t>
       </w:r>
     </w:p>
     <w:p>
@@ -1355,7 +1410,6 @@
           <w:szCs w:val="24"/>
         </w:rPr>
       </w:pPr>
-      <w:bookmarkStart w:id="0" w:name="_Toc371856"/>
       <w:r>
         <w:rPr>
           <w:rFonts w:cs="Times New Roman"/>
@@ -1380,7 +1434,16 @@
           <w:rFonts w:cs="Times New Roman"/>
           <w:szCs w:val="24"/>
         </w:rPr>
-        <w:t xml:space="preserve">A tecnologia de reconhecimento facial não é uma tecnologia recente. O Japão, por cerca de 1970, através de seu rápido crescimento tecnológico pós-guerra, criou um software que, após cedida uma imagem, era capaz de extrair linhas e identificar vários pontos característicos presentes nos rostos. Em seguida, o </w:t>
+        <w:t>A tecnologia de reconhecimento facial não é uma</w:t>
+      </w:r>
+      <w:bookmarkStart w:id="1" w:name="_GoBack"/>
+      <w:bookmarkEnd w:id="1"/>
+      <w:r>
+        <w:rPr>
+          <w:rFonts w:cs="Times New Roman"/>
+          <w:szCs w:val="24"/>
+        </w:rPr>
+        <w:t xml:space="preserve"> tecnologia recente. O Japão, por cerca de 1970, através de seu rápido crescimento tecnológico pós-guerra, criou um software que, após cedida uma imagem, era capaz de extrair linhas e identificar vários pontos característicos presentes nos rostos. Em seguida, o </w:t>
       </w:r>
       <w:r>
         <w:rPr>
@@ -1395,7 +1458,21 @@
           <w:rFonts w:cs="Times New Roman"/>
           <w:szCs w:val="24"/>
         </w:rPr>
-        <w:t xml:space="preserve"> categorizava cada face em uma de sete categorias, todas relacionadas a pessoas famosas. Apesar de impreciso, esse projeto chamou a atenção de inúmeras pessoas e o programa foi considerado uma tecnologia de “estado da arte”.</w:t>
+        <w:t xml:space="preserve"> categorizava cada face em uma de sete categorias, todas relacionadas a pessoas famosas. Apesar de impreciso, esse projeto chamou a atenção de inúmeras pessoas e o programa foi considerado uma tecnologia de “estado da arte”</w:t>
+      </w:r>
+      <w:r>
+        <w:rPr>
+          <w:rFonts w:cs="Times New Roman"/>
+          <w:szCs w:val="24"/>
+        </w:rPr>
+        <w:t xml:space="preserve"> em seu tempo</w:t>
+      </w:r>
+      <w:r>
+        <w:rPr>
+          <w:rFonts w:cs="Times New Roman"/>
+          <w:szCs w:val="24"/>
+        </w:rPr>
+        <w:t>.</w:t>
       </w:r>
     </w:p>
     <w:p>
@@ -1413,7 +1490,119 @@
           <w:rFonts w:cs="Times New Roman"/>
           <w:szCs w:val="24"/>
         </w:rPr>
-        <w:t>Porém, o que foi impactante para seu desenvolvimento foi o ataque terrorista do 11 de Setembro. De acordo GATES, o ataque fez com que houvesse uma discussão maior sobre um fato do incidente: as câmeras dos aeroportos bateram as fotos dos acusados, porém como não utilizavam um sistema de segurança, a segurança não foi alertada.</w:t>
+        <w:t>Po</w:t>
+      </w:r>
+      <w:r>
+        <w:rPr>
+          <w:rFonts w:cs="Times New Roman"/>
+          <w:szCs w:val="24"/>
+        </w:rPr>
+        <w:t xml:space="preserve">rém, o que foi impactante para o </w:t>
+      </w:r>
+      <w:r>
+        <w:rPr>
+          <w:rFonts w:cs="Times New Roman"/>
+          <w:szCs w:val="24"/>
+        </w:rPr>
+        <w:t>desenvolvimento</w:t>
+      </w:r>
+      <w:r>
+        <w:rPr>
+          <w:rFonts w:cs="Times New Roman"/>
+          <w:szCs w:val="24"/>
+        </w:rPr>
+        <w:t xml:space="preserve"> da tecnologia</w:t>
+      </w:r>
+      <w:r>
+        <w:rPr>
+          <w:rFonts w:cs="Times New Roman"/>
+          <w:szCs w:val="24"/>
+        </w:rPr>
+        <w:t xml:space="preserve"> foi o ataq</w:t>
+      </w:r>
+      <w:r>
+        <w:rPr>
+          <w:rFonts w:cs="Times New Roman"/>
+          <w:szCs w:val="24"/>
+        </w:rPr>
+        <w:t>ue terrorista de 11 de s</w:t>
+      </w:r>
+      <w:r>
+        <w:rPr>
+          <w:rFonts w:cs="Times New Roman"/>
+          <w:szCs w:val="24"/>
+        </w:rPr>
+        <w:t>etembro. De acordo</w:t>
+      </w:r>
+      <w:r>
+        <w:rPr>
+          <w:rFonts w:cs="Times New Roman"/>
+          <w:szCs w:val="24"/>
+        </w:rPr>
+        <w:t xml:space="preserve"> com Gates (2011)</w:t>
+      </w:r>
+      <w:r>
+        <w:rPr>
+          <w:rFonts w:cs="Times New Roman"/>
+          <w:szCs w:val="24"/>
+        </w:rPr>
+        <w:t xml:space="preserve">, o ataque </w:t>
+      </w:r>
+      <w:r>
+        <w:rPr>
+          <w:rFonts w:cs="Times New Roman"/>
+          <w:szCs w:val="24"/>
+        </w:rPr>
+        <w:t>provocou</w:t>
+      </w:r>
+      <w:r>
+        <w:rPr>
+          <w:rFonts w:cs="Times New Roman"/>
+          <w:szCs w:val="24"/>
+        </w:rPr>
+        <w:t xml:space="preserve"> uma discussão maior sobre um fato do incidente: as câmeras dos aeroportos </w:t>
+      </w:r>
+      <w:r>
+        <w:rPr>
+          <w:rFonts w:cs="Times New Roman"/>
+          <w:szCs w:val="24"/>
+        </w:rPr>
+        <w:t xml:space="preserve">haviam filmado </w:t>
+      </w:r>
+      <w:r>
+        <w:rPr>
+          <w:rFonts w:cs="Times New Roman"/>
+          <w:szCs w:val="24"/>
+        </w:rPr>
+        <w:t xml:space="preserve">os acusados, porém como não </w:t>
+      </w:r>
+      <w:r>
+        <w:rPr>
+          <w:rFonts w:cs="Times New Roman"/>
+          <w:szCs w:val="24"/>
+        </w:rPr>
+        <w:t>havia um sistema de reconhecimento facial implementado, o departamento de</w:t>
+      </w:r>
+      <w:r>
+        <w:rPr>
+          <w:rFonts w:cs="Times New Roman"/>
+          <w:szCs w:val="24"/>
+        </w:rPr>
+        <w:t xml:space="preserve"> segurança não foi </w:t>
+      </w:r>
+      <w:r>
+        <w:rPr>
+          <w:rFonts w:cs="Times New Roman"/>
+          <w:szCs w:val="24"/>
+        </w:rPr>
+        <w:t>alertado</w:t>
+      </w:r>
+      <w:r>
+        <w:rPr>
+          <w:rFonts w:cs="Times New Roman"/>
+          <w:szCs w:val="24"/>
+        </w:rPr>
+        <w:t>.</w:t>
       </w:r>
       <w:r>
         <w:rPr>
@@ -1427,7 +1616,21 @@
           <w:rFonts w:cs="Times New Roman"/>
           <w:szCs w:val="24"/>
         </w:rPr>
-        <w:t>gico, mas de um ponto político.</w:t>
+        <w:t xml:space="preserve">gico, mas </w:t>
+      </w:r>
+      <w:r>
+        <w:rPr>
+          <w:rFonts w:cs="Times New Roman"/>
+          <w:szCs w:val="24"/>
+        </w:rPr>
+        <w:t>também</w:t>
+      </w:r>
+      <w:r>
+        <w:rPr>
+          <w:rFonts w:cs="Times New Roman"/>
+          <w:szCs w:val="24"/>
+        </w:rPr>
+        <w:t xml:space="preserve"> político.</w:t>
       </w:r>
     </w:p>
     <w:p>
@@ -1440,31 +1643,25 @@
           <w:szCs w:val="24"/>
         </w:rPr>
       </w:pPr>
-      <w:r>
-        <w:rPr>
-          <w:rFonts w:cs="Times New Roman"/>
-          <w:szCs w:val="24"/>
-        </w:rPr>
-        <w:t xml:space="preserve">Agora, tal tecnologia é abraçada por instituições de segurança, empresas sociais como </w:t>
-      </w:r>
-      <w:proofErr w:type="spellStart"/>
-      <w:r>
-        <w:rPr>
-          <w:rFonts w:cs="Times New Roman"/>
-          <w:szCs w:val="24"/>
-        </w:rPr>
-        <w:t>facebook</w:t>
-      </w:r>
-      <w:proofErr w:type="spellEnd"/>
-      <w:r>
-        <w:rPr>
-          <w:rFonts w:cs="Times New Roman"/>
-          <w:szCs w:val="24"/>
-        </w:rPr>
-        <w:t xml:space="preserve"> e etcetcetc</w:t>
-      </w:r>
-      <w:bookmarkStart w:id="1" w:name="_GoBack"/>
-      <w:bookmarkEnd w:id="1"/>
+    </w:p>
+    <w:p>
+      <w:pPr>
+        <w:pStyle w:val="Ttulo1"/>
+        <w:spacing w:line="360" w:lineRule="auto"/>
+        <w:rPr>
+          <w:rFonts w:cs="Times New Roman"/>
+          <w:szCs w:val="24"/>
+        </w:rPr>
+      </w:pPr>
+      <w:bookmarkStart w:id="2" w:name="_Toc4578262"/>
+      <w:r>
+        <w:rPr>
+          <w:rFonts w:cs="Times New Roman"/>
+          <w:szCs w:val="24"/>
+        </w:rPr>
+        <w:t>PROBLEMA DE PESQUISA</w:t>
+      </w:r>
+      <w:bookmarkEnd w:id="2"/>
     </w:p>
     <w:p>
       <w:pPr>
@@ -1473,19 +1670,144 @@
         <w:jc w:val="both"/>
         <w:rPr>
           <w:rFonts w:cs="Times New Roman"/>
+          <w:szCs w:val="24"/>
+        </w:rPr>
+      </w:pPr>
+      <w:r>
+        <w:rPr>
+          <w:rFonts w:cs="Times New Roman"/>
+          <w:szCs w:val="24"/>
+        </w:rPr>
+        <w:t>O reconhecimento facial tem sido aperfeiçoad</w:t>
+      </w:r>
+      <w:r>
+        <w:rPr>
+          <w:rFonts w:cs="Times New Roman"/>
+          <w:szCs w:val="24"/>
+        </w:rPr>
+        <w:t>o</w:t>
+      </w:r>
+      <w:r>
+        <w:rPr>
+          <w:rFonts w:cs="Times New Roman"/>
+          <w:szCs w:val="24"/>
+        </w:rPr>
+        <w:t xml:space="preserve"> nos últimos anos. É</w:t>
+      </w:r>
+      <w:r>
+        <w:rPr>
+          <w:rFonts w:cs="Times New Roman"/>
+          <w:szCs w:val="24"/>
+        </w:rPr>
+        <w:t xml:space="preserve"> possível observar o uso </w:t>
+      </w:r>
+      <w:r>
+        <w:rPr>
+          <w:rFonts w:cs="Times New Roman"/>
+          <w:szCs w:val="24"/>
+        </w:rPr>
+        <w:t>dessa tecnologia</w:t>
+      </w:r>
+      <w:r>
+        <w:rPr>
+          <w:rFonts w:cs="Times New Roman"/>
+          <w:szCs w:val="24"/>
+        </w:rPr>
+        <w:t xml:space="preserve"> em uma variedade de situações nos dias de hoje, </w:t>
+      </w:r>
+      <w:r>
+        <w:rPr>
+          <w:rFonts w:cs="Times New Roman"/>
+          <w:szCs w:val="24"/>
+        </w:rPr>
+        <w:t>como por exemplo as</w:t>
+      </w:r>
+      <w:r>
+        <w:rPr>
+          <w:rFonts w:cs="Times New Roman"/>
+          <w:szCs w:val="24"/>
+        </w:rPr>
+        <w:t xml:space="preserve"> redes sociais, que são capazes de reconhecer automaticamente a identidade de pessoas que aparecem em fotos postadas nos </w:t>
+      </w:r>
+      <w:r>
+        <w:rPr>
+          <w:rFonts w:cs="Times New Roman"/>
           <w:i/>
-          <w:color w:val="FF0000"/>
-          <w:szCs w:val="24"/>
-        </w:rPr>
-      </w:pPr>
+          <w:szCs w:val="24"/>
+        </w:rPr>
+        <w:t>feeds</w:t>
+      </w:r>
+      <w:r>
+        <w:rPr>
+          <w:rFonts w:cs="Times New Roman"/>
+          <w:szCs w:val="24"/>
+        </w:rPr>
+        <w:t>. Somado a isso, surgiu recentemente no</w:t>
+      </w:r>
+      <w:r>
+        <w:rPr>
+          <w:rFonts w:cs="Times New Roman"/>
+          <w:szCs w:val="24"/>
+        </w:rPr>
+        <w:t>s smartphones da Apple um novo método de</w:t>
+      </w:r>
+      <w:r>
+        <w:rPr>
+          <w:rFonts w:cs="Times New Roman"/>
+          <w:szCs w:val="24"/>
+        </w:rPr>
+        <w:t xml:space="preserve"> desbloqueio</w:t>
+      </w:r>
+      <w:r>
+        <w:rPr>
+          <w:rFonts w:cs="Times New Roman"/>
+          <w:szCs w:val="24"/>
+        </w:rPr>
+        <w:t xml:space="preserve"> biométrico</w:t>
+      </w:r>
+      <w:r>
+        <w:rPr>
+          <w:rFonts w:cs="Times New Roman"/>
+          <w:szCs w:val="24"/>
+        </w:rPr>
+        <w:t xml:space="preserve"> chamado</w:t>
+      </w:r>
+      <w:r>
+        <w:rPr>
+          <w:rFonts w:cs="Times New Roman"/>
+          <w:szCs w:val="24"/>
+        </w:rPr>
+        <w:t xml:space="preserve"> </w:t>
+      </w:r>
       <w:r>
         <w:rPr>
           <w:rFonts w:cs="Times New Roman"/>
           <w:i/>
-          <w:color w:val="FF0000"/>
-          <w:szCs w:val="24"/>
-        </w:rPr>
-        <w:t>&lt;WIP&gt;</w:t>
+          <w:szCs w:val="24"/>
+        </w:rPr>
+        <w:t>Face</w:t>
+      </w:r>
+      <w:r>
+        <w:rPr>
+          <w:rFonts w:cs="Times New Roman"/>
+          <w:i/>
+          <w:szCs w:val="24"/>
+        </w:rPr>
+        <w:t>ID</w:t>
+      </w:r>
+      <w:r>
+        <w:rPr>
+          <w:rFonts w:cs="Times New Roman"/>
+          <w:szCs w:val="24"/>
+        </w:rPr>
+        <w:t xml:space="preserve">, primeiramente implementado no iPhone X em 2017, </w:t>
+      </w:r>
+      <w:r>
+        <w:rPr>
+          <w:rFonts w:cs="Times New Roman"/>
+          <w:szCs w:val="24"/>
+        </w:rPr>
+        <w:t xml:space="preserve">que utiliza o reconhecimento facial como autenticador. </w:t>
       </w:r>
     </w:p>
     <w:p>
@@ -1498,6 +1820,106 @@
           <w:szCs w:val="24"/>
         </w:rPr>
       </w:pPr>
+      <w:r>
+        <w:rPr>
+          <w:rFonts w:cs="Times New Roman"/>
+          <w:szCs w:val="24"/>
+        </w:rPr>
+        <w:t>Com base nesses avanços recentes na precisão e confiabilidade dessa tecnologia, surge uma questão: é</w:t>
+      </w:r>
+      <w:r>
+        <w:rPr>
+          <w:rFonts w:cs="Times New Roman"/>
+          <w:szCs w:val="24"/>
+        </w:rPr>
+        <w:t xml:space="preserve"> factível a criação de</w:t>
+      </w:r>
+      <w:r>
+        <w:rPr>
+          <w:rFonts w:cs="Times New Roman"/>
+          <w:szCs w:val="24"/>
+        </w:rPr>
+        <w:t xml:space="preserve"> um dispositivo de tranca</w:t>
+      </w:r>
+      <w:r>
+        <w:rPr>
+          <w:rFonts w:cs="Times New Roman"/>
+          <w:szCs w:val="24"/>
+        </w:rPr>
+        <w:t xml:space="preserve"> mecânica automática</w:t>
+      </w:r>
+      <w:r>
+        <w:rPr>
+          <w:rFonts w:cs="Times New Roman"/>
+          <w:szCs w:val="24"/>
+        </w:rPr>
+        <w:t xml:space="preserve"> com reconhecimento facial? </w:t>
+      </w:r>
+      <w:r>
+        <w:rPr>
+          <w:rFonts w:cs="Times New Roman"/>
+          <w:szCs w:val="24"/>
+        </w:rPr>
+        <w:t>Há possibilidade desse artefato</w:t>
+      </w:r>
+      <w:r>
+        <w:rPr>
+          <w:rFonts w:cs="Times New Roman"/>
+          <w:szCs w:val="24"/>
+        </w:rPr>
+        <w:t xml:space="preserve"> oferecer</w:t>
+      </w:r>
+      <w:r>
+        <w:rPr>
+          <w:rFonts w:cs="Times New Roman"/>
+          <w:szCs w:val="24"/>
+        </w:rPr>
+        <w:t xml:space="preserve"> </w:t>
+      </w:r>
+      <w:r>
+        <w:rPr>
+          <w:rFonts w:cs="Times New Roman"/>
+          <w:szCs w:val="24"/>
+        </w:rPr>
+        <w:t>simultaneamente segurança e acessibilidade</w:t>
+      </w:r>
+      <w:r>
+        <w:rPr>
+          <w:rFonts w:cs="Times New Roman"/>
+          <w:szCs w:val="24"/>
+        </w:rPr>
+        <w:t>?</w:t>
+      </w:r>
+      <w:r>
+        <w:rPr>
+          <w:rFonts w:cs="Times New Roman"/>
+          <w:szCs w:val="24"/>
+        </w:rPr>
+        <w:t xml:space="preserve"> </w:t>
+      </w:r>
+      <w:r>
+        <w:rPr>
+          <w:rFonts w:cs="Times New Roman"/>
+          <w:szCs w:val="24"/>
+        </w:rPr>
+        <w:t>Seria possível simplificar o uso de tal tecnologia</w:t>
+      </w:r>
+      <w:r>
+        <w:rPr>
+          <w:rFonts w:cs="Times New Roman"/>
+          <w:szCs w:val="24"/>
+        </w:rPr>
+        <w:t>?</w:t>
+      </w:r>
+    </w:p>
+    <w:p>
+      <w:pPr>
+        <w:spacing w:line="360" w:lineRule="auto"/>
+        <w:rPr>
+          <w:rFonts w:cs="Times New Roman"/>
+          <w:szCs w:val="24"/>
+        </w:rPr>
+      </w:pPr>
     </w:p>
     <w:p>
       <w:pPr>
@@ -1508,15 +1930,16 @@
           <w:szCs w:val="24"/>
         </w:rPr>
       </w:pPr>
-      <w:bookmarkStart w:id="2" w:name="_Toc371857"/>
-      <w:r>
-        <w:rPr>
-          <w:rFonts w:cs="Times New Roman"/>
-          <w:szCs w:val="24"/>
-        </w:rPr>
-        <w:t>PROBLEMA DE PESQUISA</w:t>
-      </w:r>
-      <w:bookmarkEnd w:id="2"/>
+      <w:bookmarkStart w:id="3" w:name="_Toc4578263"/>
+      <w:r>
+        <w:rPr>
+          <w:rFonts w:cs="Times New Roman"/>
+          <w:szCs w:val="24"/>
+        </w:rPr>
+        <w:lastRenderedPageBreak/>
+        <w:t>OBJETIVOS</w:t>
+      </w:r>
+      <w:bookmarkEnd w:id="3"/>
     </w:p>
     <w:p>
       <w:pPr>
@@ -1533,140 +1956,7 @@
           <w:rFonts w:cs="Times New Roman"/>
           <w:szCs w:val="24"/>
         </w:rPr>
-        <w:t>O reconhecimento facial tem sido aperfeiçoad</w:t>
-      </w:r>
-      <w:r>
-        <w:rPr>
-          <w:rFonts w:cs="Times New Roman"/>
-          <w:szCs w:val="24"/>
-        </w:rPr>
-        <w:t>o</w:t>
-      </w:r>
-      <w:r>
-        <w:rPr>
-          <w:rFonts w:cs="Times New Roman"/>
-          <w:szCs w:val="24"/>
-        </w:rPr>
-        <w:t xml:space="preserve"> nos últimos anos. É</w:t>
-      </w:r>
-      <w:r>
-        <w:rPr>
-          <w:rFonts w:cs="Times New Roman"/>
-          <w:szCs w:val="24"/>
-        </w:rPr>
-        <w:t xml:space="preserve"> possível observar o uso </w:t>
-      </w:r>
-      <w:r>
-        <w:rPr>
-          <w:rFonts w:cs="Times New Roman"/>
-          <w:szCs w:val="24"/>
-        </w:rPr>
-        <w:t>dessa tecnologia</w:t>
-      </w:r>
-      <w:r>
-        <w:rPr>
-          <w:rFonts w:cs="Times New Roman"/>
-          <w:szCs w:val="24"/>
-        </w:rPr>
-        <w:t xml:space="preserve"> em uma variedade de situações nos dias de hoje, </w:t>
-      </w:r>
-      <w:r>
-        <w:rPr>
-          <w:rFonts w:cs="Times New Roman"/>
-          <w:szCs w:val="24"/>
-        </w:rPr>
-        <w:t>como por exemplo as</w:t>
-      </w:r>
-      <w:r>
-        <w:rPr>
-          <w:rFonts w:cs="Times New Roman"/>
-          <w:szCs w:val="24"/>
-        </w:rPr>
-        <w:t xml:space="preserve"> redes sociais, que são capazes de reconhecer automaticamente a identidade de pessoas que aparecem em fotos postadas nos </w:t>
-      </w:r>
-      <w:proofErr w:type="spellStart"/>
-      <w:r>
-        <w:rPr>
-          <w:rFonts w:cs="Times New Roman"/>
-          <w:i/>
-          <w:szCs w:val="24"/>
-        </w:rPr>
-        <w:t>feeds</w:t>
-      </w:r>
-      <w:proofErr w:type="spellEnd"/>
-      <w:r>
-        <w:rPr>
-          <w:rFonts w:cs="Times New Roman"/>
-          <w:szCs w:val="24"/>
-        </w:rPr>
-        <w:t>. Somado a isso, surgiu recentemente no</w:t>
-      </w:r>
-      <w:r>
-        <w:rPr>
-          <w:rFonts w:cs="Times New Roman"/>
-          <w:szCs w:val="24"/>
-        </w:rPr>
-        <w:t>s smartphones da Apple um novo método de</w:t>
-      </w:r>
-      <w:r>
-        <w:rPr>
-          <w:rFonts w:cs="Times New Roman"/>
-          <w:szCs w:val="24"/>
-        </w:rPr>
-        <w:t xml:space="preserve"> desbloqueio</w:t>
-      </w:r>
-      <w:r>
-        <w:rPr>
-          <w:rFonts w:cs="Times New Roman"/>
-          <w:szCs w:val="24"/>
-        </w:rPr>
-        <w:t xml:space="preserve"> biométrico</w:t>
-      </w:r>
-      <w:r>
-        <w:rPr>
-          <w:rFonts w:cs="Times New Roman"/>
-          <w:szCs w:val="24"/>
-        </w:rPr>
-        <w:t xml:space="preserve"> chamado</w:t>
-      </w:r>
-      <w:r>
-        <w:rPr>
-          <w:rFonts w:cs="Times New Roman"/>
-          <w:szCs w:val="24"/>
-        </w:rPr>
-        <w:t xml:space="preserve"> </w:t>
-      </w:r>
-      <w:proofErr w:type="spellStart"/>
-      <w:r>
-        <w:rPr>
-          <w:rFonts w:cs="Times New Roman"/>
-          <w:i/>
-          <w:szCs w:val="24"/>
-        </w:rPr>
-        <w:t>Face</w:t>
-      </w:r>
-      <w:r>
-        <w:rPr>
-          <w:rFonts w:cs="Times New Roman"/>
-          <w:i/>
-          <w:szCs w:val="24"/>
-        </w:rPr>
-        <w:t>ID</w:t>
-      </w:r>
-      <w:proofErr w:type="spellEnd"/>
-      <w:r>
-        <w:rPr>
-          <w:rFonts w:cs="Times New Roman"/>
-          <w:szCs w:val="24"/>
-        </w:rPr>
-        <w:t xml:space="preserve">, primeiramente implementado no iPhone X em 2017, </w:t>
-      </w:r>
-      <w:r>
-        <w:rPr>
-          <w:rFonts w:cs="Times New Roman"/>
-          <w:szCs w:val="24"/>
-        </w:rPr>
-        <w:t xml:space="preserve">que utiliza o reconhecimento facial como autenticador. </w:t>
+        <w:t xml:space="preserve">O objetivo deste projeto é desenvolver um sistema de tranca automática para portas, utilizando tecnologia de reconhecimento facial e hardware relativamente barato, com o objetivo de automatizar o processo de abrir fechaduras ao mesmo tempo que fornece uma solução de custo relativamente baixo. </w:t>
       </w:r>
     </w:p>
     <w:p>
@@ -1684,121 +1974,53 @@
           <w:rFonts w:cs="Times New Roman"/>
           <w:szCs w:val="24"/>
         </w:rPr>
-        <w:t>Com base nesses avanços recentes na precisão e confiabilidade dessa tecnologia, surge uma questão: é</w:t>
-      </w:r>
-      <w:r>
-        <w:rPr>
-          <w:rFonts w:cs="Times New Roman"/>
-          <w:szCs w:val="24"/>
-        </w:rPr>
-        <w:t xml:space="preserve"> factível a criação de</w:t>
-      </w:r>
-      <w:r>
-        <w:rPr>
-          <w:rFonts w:cs="Times New Roman"/>
-          <w:szCs w:val="24"/>
-        </w:rPr>
-        <w:t xml:space="preserve"> um dispositivo de tranca</w:t>
-      </w:r>
-      <w:r>
-        <w:rPr>
-          <w:rFonts w:cs="Times New Roman"/>
-          <w:szCs w:val="24"/>
-        </w:rPr>
-        <w:t xml:space="preserve"> mecânica automática</w:t>
-      </w:r>
-      <w:r>
-        <w:rPr>
-          <w:rFonts w:cs="Times New Roman"/>
-          <w:szCs w:val="24"/>
-        </w:rPr>
-        <w:t xml:space="preserve"> com reconhecimento facial? </w:t>
-      </w:r>
-      <w:r>
-        <w:rPr>
-          <w:rFonts w:cs="Times New Roman"/>
-          <w:szCs w:val="24"/>
-        </w:rPr>
-        <w:t>Há possibilidade desse artefato</w:t>
-      </w:r>
-      <w:r>
-        <w:rPr>
-          <w:rFonts w:cs="Times New Roman"/>
-          <w:szCs w:val="24"/>
-        </w:rPr>
-        <w:t xml:space="preserve"> oferecer</w:t>
-      </w:r>
-      <w:r>
-        <w:rPr>
-          <w:rFonts w:cs="Times New Roman"/>
-          <w:szCs w:val="24"/>
-        </w:rPr>
-        <w:t xml:space="preserve"> </w:t>
-      </w:r>
-      <w:r>
-        <w:rPr>
-          <w:rFonts w:cs="Times New Roman"/>
-          <w:szCs w:val="24"/>
-        </w:rPr>
-        <w:t>simultaneamente segurança e acessibilidade</w:t>
-      </w:r>
-      <w:r>
-        <w:rPr>
-          <w:rFonts w:cs="Times New Roman"/>
-          <w:szCs w:val="24"/>
-        </w:rPr>
-        <w:t>?</w:t>
-      </w:r>
-      <w:r>
-        <w:rPr>
-          <w:rFonts w:cs="Times New Roman"/>
-          <w:szCs w:val="24"/>
-        </w:rPr>
-        <w:t xml:space="preserve"> </w:t>
-      </w:r>
-      <w:r>
-        <w:rPr>
-          <w:rFonts w:cs="Times New Roman"/>
-          <w:szCs w:val="24"/>
-        </w:rPr>
-        <w:t>Seria possível simplificar o uso de tal tecnologia</w:t>
-      </w:r>
-      <w:r>
-        <w:rPr>
-          <w:rFonts w:cs="Times New Roman"/>
-          <w:szCs w:val="24"/>
-        </w:rPr>
-        <w:t>?</w:t>
-      </w:r>
-    </w:p>
-    <w:p>
-      <w:pPr>
-        <w:spacing w:line="360" w:lineRule="auto"/>
-        <w:rPr>
-          <w:rFonts w:cs="Times New Roman"/>
-          <w:szCs w:val="24"/>
-        </w:rPr>
-      </w:pPr>
-    </w:p>
-    <w:p>
-      <w:pPr>
-        <w:pStyle w:val="Ttulo1"/>
-        <w:spacing w:line="360" w:lineRule="auto"/>
-        <w:rPr>
-          <w:rFonts w:cs="Times New Roman"/>
-          <w:szCs w:val="24"/>
-        </w:rPr>
-      </w:pPr>
-      <w:bookmarkStart w:id="3" w:name="_Toc371858"/>
-      <w:r>
-        <w:rPr>
-          <w:rFonts w:cs="Times New Roman"/>
-          <w:szCs w:val="24"/>
-        </w:rPr>
-        <w:lastRenderedPageBreak/>
-        <w:t>OBJETIVOS</w:t>
-      </w:r>
-      <w:bookmarkEnd w:id="3"/>
+        <w:t xml:space="preserve">Através </w:t>
+      </w:r>
+      <w:r>
+        <w:rPr>
+          <w:rFonts w:cs="Times New Roman"/>
+          <w:szCs w:val="24"/>
+        </w:rPr>
+        <w:t>do desenvolvimento de um sistema de tranca</w:t>
+      </w:r>
+      <w:r>
+        <w:rPr>
+          <w:rFonts w:cs="Times New Roman"/>
+          <w:szCs w:val="24"/>
+        </w:rPr>
+        <w:t xml:space="preserve">, este projeto visa criar um protótipo de um dispositivo </w:t>
+      </w:r>
+      <w:r>
+        <w:rPr>
+          <w:rFonts w:cs="Times New Roman"/>
+          <w:szCs w:val="24"/>
+        </w:rPr>
+        <w:t xml:space="preserve">de menor custo possível, </w:t>
+      </w:r>
+      <w:r>
+        <w:t>sem comprometer a segurança</w:t>
+      </w:r>
+      <w:r>
+        <w:rPr>
+          <w:rFonts w:cs="Times New Roman"/>
+          <w:szCs w:val="24"/>
+        </w:rPr>
+        <w:t xml:space="preserve">, para </w:t>
+      </w:r>
+      <w:r>
+        <w:rPr>
+          <w:rFonts w:cs="Times New Roman"/>
+          <w:szCs w:val="24"/>
+        </w:rPr>
+        <w:t xml:space="preserve">ser utilizado </w:t>
+      </w:r>
+      <w:r>
+        <w:rPr>
+          <w:rFonts w:cs="Times New Roman"/>
+          <w:szCs w:val="24"/>
+        </w:rPr>
+        <w:t>como uma maneira de trazer mais segurança e praticidade para dentro de casa.</w:t>
+      </w:r>
     </w:p>
     <w:p>
       <w:pPr>
@@ -1810,13 +2032,25 @@
           <w:szCs w:val="24"/>
         </w:rPr>
       </w:pPr>
-      <w:r>
-        <w:rPr>
-          <w:rFonts w:cs="Times New Roman"/>
-          <w:szCs w:val="24"/>
-        </w:rPr>
-        <w:t xml:space="preserve">O objetivo deste projeto é desenvolver um sistema de tranca automática para portas, utilizando tecnologia de reconhecimento facial e hardware relativamente barato, com o objetivo de automatizar o processo de abrir fechaduras ao mesmo tempo que fornece uma solução de custo relativamente baixo. </w:t>
-      </w:r>
+    </w:p>
+    <w:p>
+      <w:pPr>
+        <w:pStyle w:val="Ttulo1"/>
+        <w:spacing w:line="360" w:lineRule="auto"/>
+        <w:rPr>
+          <w:rFonts w:cs="Times New Roman"/>
+          <w:szCs w:val="24"/>
+        </w:rPr>
+      </w:pPr>
+      <w:bookmarkStart w:id="4" w:name="_Toc4578264"/>
+      <w:r>
+        <w:rPr>
+          <w:rFonts w:cs="Times New Roman"/>
+          <w:szCs w:val="24"/>
+        </w:rPr>
+        <w:t>JUSTIFICATIVA</w:t>
+      </w:r>
+      <w:bookmarkEnd w:id="4"/>
     </w:p>
     <w:p>
       <w:pPr>
@@ -1833,52 +2067,183 @@
           <w:rFonts w:cs="Times New Roman"/>
           <w:szCs w:val="24"/>
         </w:rPr>
-        <w:t xml:space="preserve">Através </w:t>
-      </w:r>
-      <w:r>
-        <w:rPr>
-          <w:rFonts w:cs="Times New Roman"/>
-          <w:szCs w:val="24"/>
-        </w:rPr>
-        <w:t>do desenvolvimento de um sistema de tranca</w:t>
-      </w:r>
-      <w:r>
-        <w:rPr>
-          <w:rFonts w:cs="Times New Roman"/>
-          <w:szCs w:val="24"/>
-        </w:rPr>
-        <w:t xml:space="preserve">, este projeto visa criar um protótipo de um dispositivo </w:t>
-      </w:r>
-      <w:r>
-        <w:rPr>
-          <w:rFonts w:cs="Times New Roman"/>
-          <w:szCs w:val="24"/>
-        </w:rPr>
-        <w:t xml:space="preserve">de menor custo possível, </w:t>
-      </w:r>
-      <w:r>
-        <w:t>sem comprometer a segurança</w:t>
-      </w:r>
-      <w:r>
-        <w:rPr>
-          <w:rFonts w:cs="Times New Roman"/>
-          <w:szCs w:val="24"/>
-        </w:rPr>
-        <w:t xml:space="preserve">, para </w:t>
-      </w:r>
-      <w:r>
-        <w:rPr>
-          <w:rFonts w:cs="Times New Roman"/>
-          <w:szCs w:val="24"/>
-        </w:rPr>
-        <w:t xml:space="preserve">ser utilizado </w:t>
-      </w:r>
-      <w:r>
-        <w:rPr>
-          <w:rFonts w:cs="Times New Roman"/>
-          <w:szCs w:val="24"/>
-        </w:rPr>
-        <w:t>como uma maneira de trazer mais segurança e praticidade para dentro de casa.</w:t>
+        <w:t xml:space="preserve">Este projeto propõe, como fruto de seu desenvolvimento, </w:t>
+      </w:r>
+      <w:r>
+        <w:rPr>
+          <w:rFonts w:cs="Times New Roman"/>
+          <w:color w:val="FF0000"/>
+          <w:szCs w:val="24"/>
+        </w:rPr>
+        <w:t xml:space="preserve">verificar a possibilidade de </w:t>
+      </w:r>
+      <w:r>
+        <w:rPr>
+          <w:rFonts w:cs="Times New Roman"/>
+          <w:szCs w:val="24"/>
+        </w:rPr>
+        <w:t>uma alternativa mais barata para os métodos de segurança</w:t>
+      </w:r>
+      <w:r>
+        <w:rPr>
+          <w:rFonts w:cs="Times New Roman"/>
+          <w:szCs w:val="24"/>
+        </w:rPr>
+        <w:t xml:space="preserve"> tecnológica atuais, especificamente para os</w:t>
+      </w:r>
+      <w:r>
+        <w:rPr>
+          <w:rFonts w:cs="Times New Roman"/>
+          <w:szCs w:val="24"/>
+        </w:rPr>
+        <w:t xml:space="preserve"> método</w:t>
+      </w:r>
+      <w:r>
+        <w:rPr>
+          <w:rFonts w:cs="Times New Roman"/>
+          <w:szCs w:val="24"/>
+        </w:rPr>
+        <w:t>s</w:t>
+      </w:r>
+      <w:r>
+        <w:rPr>
+          <w:rFonts w:cs="Times New Roman"/>
+          <w:szCs w:val="24"/>
+        </w:rPr>
+        <w:t xml:space="preserve"> que utiliza</w:t>
+      </w:r>
+      <w:r>
+        <w:rPr>
+          <w:rFonts w:cs="Times New Roman"/>
+          <w:szCs w:val="24"/>
+        </w:rPr>
+        <w:t>m</w:t>
+      </w:r>
+      <w:r>
+        <w:rPr>
+          <w:rFonts w:cs="Times New Roman"/>
+          <w:szCs w:val="24"/>
+        </w:rPr>
+        <w:t xml:space="preserve"> o reconhecimento facial como </w:t>
+      </w:r>
+      <w:r>
+        <w:rPr>
+          <w:rFonts w:cs="Times New Roman"/>
+          <w:szCs w:val="24"/>
+        </w:rPr>
+        <w:t>autenticação</w:t>
+      </w:r>
+      <w:r>
+        <w:rPr>
+          <w:rFonts w:cs="Times New Roman"/>
+          <w:szCs w:val="24"/>
+        </w:rPr>
+        <w:t>.</w:t>
+      </w:r>
+      <w:r>
+        <w:rPr>
+          <w:rFonts w:cs="Times New Roman"/>
+          <w:szCs w:val="24"/>
+        </w:rPr>
+        <w:t xml:space="preserve"> Com utilização</w:t>
+      </w:r>
+      <w:r>
+        <w:rPr>
+          <w:rFonts w:cs="Times New Roman"/>
+          <w:szCs w:val="24"/>
+        </w:rPr>
+        <w:t xml:space="preserve"> de</w:t>
+      </w:r>
+      <w:r>
+        <w:rPr>
+          <w:rFonts w:cs="Times New Roman"/>
+          <w:szCs w:val="24"/>
+        </w:rPr>
+        <w:t xml:space="preserve"> um software</w:t>
+      </w:r>
+      <w:r>
+        <w:rPr>
+          <w:rFonts w:cs="Times New Roman"/>
+          <w:szCs w:val="24"/>
+        </w:rPr>
+        <w:t xml:space="preserve"> eficiente</w:t>
+      </w:r>
+      <w:r>
+        <w:rPr>
+          <w:rFonts w:cs="Times New Roman"/>
+          <w:szCs w:val="24"/>
+        </w:rPr>
+        <w:t xml:space="preserve"> </w:t>
+      </w:r>
+      <w:r>
+        <w:rPr>
+          <w:rFonts w:cs="Times New Roman"/>
+          <w:szCs w:val="24"/>
+        </w:rPr>
+        <w:t>e</w:t>
+      </w:r>
+      <w:r>
+        <w:rPr>
+          <w:rFonts w:cs="Times New Roman"/>
+          <w:szCs w:val="24"/>
+        </w:rPr>
+        <w:t xml:space="preserve"> um hardware relativamente barato</w:t>
+      </w:r>
+      <w:r>
+        <w:rPr>
+          <w:rFonts w:cs="Times New Roman"/>
+          <w:szCs w:val="24"/>
+        </w:rPr>
+        <w:t>,</w:t>
+      </w:r>
+      <w:r>
+        <w:rPr>
+          <w:rFonts w:cs="Times New Roman"/>
+          <w:szCs w:val="24"/>
+        </w:rPr>
+        <w:t xml:space="preserve"> o projeto pretende</w:t>
+      </w:r>
+      <w:r>
+        <w:rPr>
+          <w:rFonts w:cs="Times New Roman"/>
+          <w:szCs w:val="24"/>
+        </w:rPr>
+        <w:t xml:space="preserve"> </w:t>
+      </w:r>
+      <w:r>
+        <w:rPr>
+          <w:rFonts w:cs="Times New Roman"/>
+          <w:szCs w:val="24"/>
+        </w:rPr>
+        <w:t xml:space="preserve">ser </w:t>
+      </w:r>
+      <w:r>
+        <w:rPr>
+          <w:rFonts w:cs="Times New Roman"/>
+          <w:szCs w:val="24"/>
+        </w:rPr>
+        <w:t>capaz de</w:t>
+      </w:r>
+      <w:r>
+        <w:rPr>
+          <w:rFonts w:cs="Times New Roman"/>
+          <w:szCs w:val="24"/>
+        </w:rPr>
+        <w:t xml:space="preserve"> produzir um dispositivo de baixo custo, que seria mais </w:t>
+      </w:r>
+      <w:r>
+        <w:rPr>
+          <w:rFonts w:cs="Times New Roman"/>
+          <w:szCs w:val="24"/>
+        </w:rPr>
+        <w:t>acessível</w:t>
+      </w:r>
+      <w:r>
+        <w:rPr>
+          <w:rFonts w:cs="Times New Roman"/>
+          <w:szCs w:val="24"/>
+        </w:rPr>
+        <w:t xml:space="preserve"> que as alternativas encontradas no mercado atualmente.</w:t>
       </w:r>
     </w:p>
     <w:p>
@@ -1891,203 +2256,135 @@
           <w:szCs w:val="24"/>
         </w:rPr>
       </w:pPr>
-    </w:p>
-    <w:p>
-      <w:pPr>
-        <w:pStyle w:val="Ttulo1"/>
-        <w:spacing w:line="360" w:lineRule="auto"/>
-        <w:rPr>
-          <w:rFonts w:cs="Times New Roman"/>
-          <w:szCs w:val="24"/>
-        </w:rPr>
-      </w:pPr>
-      <w:bookmarkStart w:id="4" w:name="_Toc371859"/>
-      <w:r>
-        <w:rPr>
-          <w:rFonts w:cs="Times New Roman"/>
-          <w:szCs w:val="24"/>
-        </w:rPr>
-        <w:t>JUSTIFICATIVA</w:t>
-      </w:r>
-      <w:bookmarkEnd w:id="4"/>
+      <w:r>
+        <w:rPr>
+          <w:rFonts w:cs="Times New Roman"/>
+          <w:szCs w:val="24"/>
+        </w:rPr>
+        <w:t xml:space="preserve">A escolha de utilizar o reconhecimento facial como método de autenticação é explicada por Gates, em seu livro </w:t>
+      </w:r>
+      <w:r>
+        <w:rPr>
+          <w:i/>
+        </w:rPr>
+        <w:t>Our Biometric Future</w:t>
+      </w:r>
+      <w:r>
+        <w:rPr>
+          <w:rFonts w:cs="Times New Roman"/>
+          <w:szCs w:val="24"/>
+        </w:rPr>
+        <w:t>: “Por mais que o reconhecimento facial traga dificuldades técnicas, ela possui certas vantagens dos outros meios biométricos.”</w:t>
+      </w:r>
+      <w:r>
+        <w:rPr>
+          <w:rFonts w:cs="Times New Roman"/>
+          <w:szCs w:val="24"/>
+        </w:rPr>
+        <w:t xml:space="preserve"> (p.18)</w:t>
+      </w:r>
+      <w:r>
+        <w:rPr>
+          <w:rFonts w:cs="Times New Roman"/>
+          <w:szCs w:val="24"/>
+        </w:rPr>
+        <w:t>, como exemplo, ela cita que “impõe menos demandas aos sujeitos”, como a necessidade de utilizar a mão para destrancar a porta.</w:t>
+      </w:r>
     </w:p>
     <w:p>
       <w:pPr>
         <w:spacing w:line="360" w:lineRule="auto"/>
         <w:ind w:firstLine="360"/>
         <w:jc w:val="both"/>
-        <w:rPr>
-          <w:rFonts w:cs="Times New Roman"/>
-          <w:szCs w:val="24"/>
-        </w:rPr>
-      </w:pPr>
-      <w:r>
-        <w:rPr>
-          <w:rFonts w:cs="Times New Roman"/>
-          <w:szCs w:val="24"/>
-        </w:rPr>
-        <w:t>Este projeto propõe, como fruto de seu desenvolvimento, uma alternativa mais barata para os métodos de segurança</w:t>
-      </w:r>
-      <w:r>
-        <w:rPr>
-          <w:rFonts w:cs="Times New Roman"/>
-          <w:szCs w:val="24"/>
-        </w:rPr>
-        <w:t xml:space="preserve"> tecnológica atuais, especificamente para os</w:t>
-      </w:r>
-      <w:r>
-        <w:rPr>
-          <w:rFonts w:cs="Times New Roman"/>
-          <w:szCs w:val="24"/>
-        </w:rPr>
-        <w:t xml:space="preserve"> método</w:t>
-      </w:r>
-      <w:r>
-        <w:rPr>
-          <w:rFonts w:cs="Times New Roman"/>
-          <w:szCs w:val="24"/>
-        </w:rPr>
-        <w:t>s</w:t>
-      </w:r>
-      <w:r>
-        <w:rPr>
-          <w:rFonts w:cs="Times New Roman"/>
-          <w:szCs w:val="24"/>
-        </w:rPr>
-        <w:t xml:space="preserve"> que utiliza</w:t>
-      </w:r>
-      <w:r>
-        <w:rPr>
-          <w:rFonts w:cs="Times New Roman"/>
-          <w:szCs w:val="24"/>
-        </w:rPr>
-        <w:t>m</w:t>
-      </w:r>
-      <w:r>
-        <w:rPr>
-          <w:rFonts w:cs="Times New Roman"/>
-          <w:szCs w:val="24"/>
-        </w:rPr>
-        <w:t xml:space="preserve"> o reconhecimento facial como </w:t>
-      </w:r>
-      <w:r>
-        <w:rPr>
-          <w:rFonts w:cs="Times New Roman"/>
-          <w:szCs w:val="24"/>
-        </w:rPr>
-        <w:t>autenticação</w:t>
-      </w:r>
-      <w:r>
-        <w:rPr>
-          <w:rFonts w:cs="Times New Roman"/>
-          <w:szCs w:val="24"/>
+      </w:pPr>
+      <w:r>
+        <w:t xml:space="preserve">De acordo com Gates </w:t>
+      </w:r>
+      <w:r>
+        <w:t xml:space="preserve">em seu livro </w:t>
+      </w:r>
+      <w:r>
+        <w:rPr>
+          <w:i/>
+        </w:rPr>
+        <w:t>Our Biometric Future</w:t>
+      </w:r>
+      <w:r>
+        <w:t>:</w:t>
+      </w:r>
+    </w:p>
+    <w:p>
+      <w:pPr>
+        <w:spacing w:line="360" w:lineRule="auto"/>
+        <w:ind w:left="2268"/>
+        <w:jc w:val="both"/>
+        <w:rPr>
+          <w:sz w:val="20"/>
+          <w:szCs w:val="20"/>
+        </w:rPr>
+      </w:pPr>
+      <w:r>
+        <w:rPr>
+          <w:sz w:val="20"/>
+          <w:szCs w:val="20"/>
+        </w:rPr>
+        <w:t>Os sistemas biométricos estão sendo projetados principalmente para auxiliar “usuários institucionais” no controle de redes e informações, aumentar a escala e efetividade d</w:t>
+      </w:r>
+      <w:r>
+        <w:rPr>
+          <w:sz w:val="20"/>
+          <w:szCs w:val="20"/>
+        </w:rPr>
+        <w:t>e sistemas de vigilância, e para</w:t>
+      </w:r>
+      <w:r>
+        <w:rPr>
+          <w:sz w:val="20"/>
+          <w:szCs w:val="20"/>
+        </w:rPr>
+        <w:t xml:space="preserve"> assegurar formas de acesso diferenciado aos recursos de valor da sociedade capitalista tardia. </w:t>
+      </w:r>
+      <w:r>
+        <w:rPr>
+          <w:sz w:val="20"/>
+          <w:szCs w:val="20"/>
+        </w:rPr>
+        <w:t xml:space="preserve">Apesar da linguagem de empoderamento, aplicações de sistemas biométricos aos consumidores mais suportam do que desafiam essa afirmação </w:t>
+      </w:r>
+      <w:r>
+        <w:rPr>
+          <w:sz w:val="20"/>
+          <w:szCs w:val="20"/>
+        </w:rPr>
+        <w:t>(GATES, 2011</w:t>
+      </w:r>
+      <w:r>
+        <w:rPr>
+          <w:sz w:val="20"/>
+          <w:szCs w:val="20"/>
+        </w:rPr>
+        <w:t>, p.127</w:t>
+      </w:r>
+      <w:r>
+        <w:rPr>
+          <w:sz w:val="20"/>
+          <w:szCs w:val="20"/>
+        </w:rPr>
+        <w:t>, tradução nossa</w:t>
+      </w:r>
+      <w:r>
+        <w:rPr>
+          <w:sz w:val="20"/>
+          <w:szCs w:val="20"/>
+        </w:rPr>
+        <w:t>)</w:t>
+      </w:r>
+      <w:r>
+        <w:rPr>
+          <w:sz w:val="20"/>
+          <w:szCs w:val="20"/>
         </w:rPr>
         <w:t>.</w:t>
-      </w:r>
-      <w:r>
-        <w:rPr>
-          <w:rFonts w:cs="Times New Roman"/>
-          <w:szCs w:val="24"/>
-        </w:rPr>
-        <w:t xml:space="preserve"> Com utilização</w:t>
-      </w:r>
-      <w:r>
-        <w:rPr>
-          <w:rFonts w:cs="Times New Roman"/>
-          <w:szCs w:val="24"/>
-        </w:rPr>
-        <w:t xml:space="preserve"> de</w:t>
-      </w:r>
-      <w:r>
-        <w:rPr>
-          <w:rFonts w:cs="Times New Roman"/>
-          <w:szCs w:val="24"/>
-        </w:rPr>
-        <w:t xml:space="preserve"> um software</w:t>
-      </w:r>
-      <w:r>
-        <w:rPr>
-          <w:rFonts w:cs="Times New Roman"/>
-          <w:szCs w:val="24"/>
-        </w:rPr>
-        <w:t xml:space="preserve"> eficiente</w:t>
-      </w:r>
-      <w:r>
-        <w:rPr>
-          <w:rFonts w:cs="Times New Roman"/>
-          <w:szCs w:val="24"/>
-        </w:rPr>
-        <w:t xml:space="preserve"> </w:t>
-      </w:r>
-      <w:r>
-        <w:rPr>
-          <w:rFonts w:cs="Times New Roman"/>
-          <w:szCs w:val="24"/>
-        </w:rPr>
-        <w:t>e</w:t>
-      </w:r>
-      <w:r>
-        <w:rPr>
-          <w:rFonts w:cs="Times New Roman"/>
-          <w:szCs w:val="24"/>
-        </w:rPr>
-        <w:t xml:space="preserve"> um hardware relativamente barato</w:t>
-      </w:r>
-      <w:r>
-        <w:rPr>
-          <w:rFonts w:cs="Times New Roman"/>
-          <w:szCs w:val="24"/>
-        </w:rPr>
-        <w:t>,</w:t>
-      </w:r>
-      <w:r>
-        <w:rPr>
-          <w:rFonts w:cs="Times New Roman"/>
-          <w:szCs w:val="24"/>
-        </w:rPr>
-        <w:t xml:space="preserve"> o projeto pretende</w:t>
-      </w:r>
-      <w:r>
-        <w:rPr>
-          <w:rFonts w:cs="Times New Roman"/>
-          <w:szCs w:val="24"/>
-        </w:rPr>
-        <w:t xml:space="preserve"> </w:t>
-      </w:r>
-      <w:r>
-        <w:rPr>
-          <w:rFonts w:cs="Times New Roman"/>
-          <w:szCs w:val="24"/>
-        </w:rPr>
-        <w:t xml:space="preserve">ser </w:t>
-      </w:r>
-      <w:r>
-        <w:rPr>
-          <w:rFonts w:cs="Times New Roman"/>
-          <w:szCs w:val="24"/>
-        </w:rPr>
-        <w:t>capaz de</w:t>
-      </w:r>
-      <w:r>
-        <w:rPr>
-          <w:rFonts w:cs="Times New Roman"/>
-          <w:szCs w:val="24"/>
-        </w:rPr>
-        <w:t xml:space="preserve"> produzir um dispositivo de baixo custo, que seria mais </w:t>
-      </w:r>
-      <w:r>
-        <w:rPr>
-          <w:rFonts w:cs="Times New Roman"/>
-          <w:szCs w:val="24"/>
-        </w:rPr>
-        <w:t>acessível</w:t>
-      </w:r>
-      <w:r>
-        <w:rPr>
-          <w:rFonts w:cs="Times New Roman"/>
-          <w:szCs w:val="24"/>
-        </w:rPr>
-        <w:t xml:space="preserve"> que as alternativas encontradas no mercado atualmente.</w:t>
       </w:r>
     </w:p>
     <w:p>
@@ -2095,66 +2392,40 @@
         <w:spacing w:line="360" w:lineRule="auto"/>
         <w:ind w:firstLine="360"/>
         <w:jc w:val="both"/>
-        <w:rPr>
-          <w:rFonts w:cs="Times New Roman"/>
-          <w:szCs w:val="24"/>
-        </w:rPr>
-      </w:pPr>
-      <w:r>
-        <w:rPr>
-          <w:rFonts w:cs="Times New Roman"/>
-          <w:szCs w:val="24"/>
-        </w:rPr>
-        <w:t xml:space="preserve">A escolha de utilizar o reconhecimento facial como método de autenticação é explicada por Gates, em seu livro </w:t>
-      </w:r>
-      <w:proofErr w:type="spellStart"/>
-      <w:r>
-        <w:rPr>
-          <w:i/>
-        </w:rPr>
-        <w:t>Our</w:t>
-      </w:r>
-      <w:proofErr w:type="spellEnd"/>
-      <w:r>
-        <w:rPr>
-          <w:i/>
-        </w:rPr>
+      </w:pPr>
+      <w:r>
+        <w:t>Gates ressalta que, apesar de haver um discurso sobre a importância da aquisição de novas tecnologias</w:t>
+      </w:r>
+      <w:r>
+        <w:t xml:space="preserve"> de segurança</w:t>
+      </w:r>
+      <w:r>
+        <w:t xml:space="preserve"> por consumidores, as mesmas são mais voltadas para</w:t>
+      </w:r>
+      <w:r>
+        <w:t xml:space="preserve"> uso em ambientes profissionais</w:t>
+      </w:r>
+      <w:r>
+        <w:t>.</w:t>
+      </w:r>
+      <w:r>
+        <w:t xml:space="preserve"> Através deste projeto,</w:t>
+      </w:r>
+      <w:r>
         <w:t xml:space="preserve"> </w:t>
       </w:r>
-      <w:proofErr w:type="spellStart"/>
-      <w:r>
-        <w:rPr>
-          <w:i/>
-        </w:rPr>
-        <w:t>Biometric</w:t>
-      </w:r>
-      <w:proofErr w:type="spellEnd"/>
-      <w:r>
-        <w:rPr>
-          <w:i/>
-        </w:rPr>
-        <w:t xml:space="preserve"> Future</w:t>
-      </w:r>
-      <w:r>
-        <w:rPr>
-          <w:rFonts w:cs="Times New Roman"/>
-          <w:szCs w:val="24"/>
-        </w:rPr>
-        <w:t>: “Por mais que o reconhecimento facial traga dificuldades técnicas, ela possui certas vantagens dos outros meios biométricos.”</w:t>
-      </w:r>
-      <w:r>
-        <w:rPr>
-          <w:rFonts w:cs="Times New Roman"/>
-          <w:szCs w:val="24"/>
-        </w:rPr>
-        <w:t xml:space="preserve"> (p.18)</w:t>
-      </w:r>
-      <w:r>
-        <w:rPr>
-          <w:rFonts w:cs="Times New Roman"/>
-          <w:szCs w:val="24"/>
-        </w:rPr>
-        <w:t>, como exemplo, ela cita que “impõe menos demandas aos sujeitos”, como a necessidade de utilizar a mão para destrancar a porta.</w:t>
+      <w:r>
+        <w:t xml:space="preserve">será possível aproximar mais o cidadão comum </w:t>
+      </w:r>
+      <w:r>
+        <w:lastRenderedPageBreak/>
+        <w:t xml:space="preserve">dessas inovações, diminuindo o foco no mercado profissional e aumentando o contato do consumidor </w:t>
+      </w:r>
+      <w:r>
+        <w:t xml:space="preserve">comum </w:t>
+      </w:r>
+      <w:r>
+        <w:t>com a tecnologia.</w:t>
       </w:r>
     </w:p>
     <w:p>
@@ -2162,194 +2433,23 @@
         <w:spacing w:line="360" w:lineRule="auto"/>
         <w:ind w:firstLine="360"/>
         <w:jc w:val="both"/>
-      </w:pPr>
-      <w:r>
-        <w:t xml:space="preserve">De acordo com Gates </w:t>
-      </w:r>
-      <w:r>
-        <w:t xml:space="preserve">em seu livro </w:t>
-      </w:r>
-      <w:proofErr w:type="spellStart"/>
-      <w:r>
-        <w:rPr>
-          <w:i/>
-        </w:rPr>
-        <w:t>Our</w:t>
-      </w:r>
-      <w:proofErr w:type="spellEnd"/>
-      <w:r>
-        <w:rPr>
-          <w:i/>
-        </w:rPr>
-        <w:t xml:space="preserve"> </w:t>
-      </w:r>
-      <w:proofErr w:type="spellStart"/>
-      <w:r>
-        <w:rPr>
-          <w:i/>
-        </w:rPr>
-        <w:t>Biometric</w:t>
-      </w:r>
-      <w:proofErr w:type="spellEnd"/>
-      <w:r>
-        <w:rPr>
-          <w:i/>
-        </w:rPr>
-        <w:t xml:space="preserve"> Future</w:t>
-      </w:r>
-      <w:r>
-        <w:t>:</w:t>
-      </w:r>
-    </w:p>
-    <w:p>
-      <w:pPr>
-        <w:spacing w:line="360" w:lineRule="auto"/>
-        <w:ind w:left="2268"/>
+        <w:rPr>
+          <w:rFonts w:cs="Times New Roman"/>
+          <w:szCs w:val="24"/>
+        </w:rPr>
+      </w:pPr>
+    </w:p>
+    <w:p>
+      <w:pPr>
+        <w:pStyle w:val="Ttulo1"/>
+        <w:spacing w:line="360" w:lineRule="auto"/>
         <w:jc w:val="both"/>
         <w:rPr>
-          <w:sz w:val="20"/>
-          <w:szCs w:val="20"/>
-        </w:rPr>
-      </w:pPr>
-      <w:r>
-        <w:rPr>
-          <w:sz w:val="20"/>
-          <w:szCs w:val="20"/>
-        </w:rPr>
-        <w:t>Os sistemas biométricos estão sendo projetados principalmente para auxiliar “usuários institucionais” no controle de redes e informações, aumentar a escala e efetividade d</w:t>
-      </w:r>
-      <w:r>
-        <w:rPr>
-          <w:sz w:val="20"/>
-          <w:szCs w:val="20"/>
-        </w:rPr>
-        <w:t>e sistemas de vigilância, e para</w:t>
-      </w:r>
-      <w:r>
-        <w:rPr>
-          <w:sz w:val="20"/>
-          <w:szCs w:val="20"/>
-        </w:rPr>
-        <w:t xml:space="preserve"> assegurar formas de acesso diferenciado aos recursos de valor da sociedade capitalista tardia. </w:t>
-      </w:r>
-      <w:r>
-        <w:rPr>
-          <w:sz w:val="20"/>
-          <w:szCs w:val="20"/>
-        </w:rPr>
-        <w:t xml:space="preserve">Apesar da linguagem de </w:t>
-      </w:r>
-      <w:proofErr w:type="spellStart"/>
-      <w:r>
-        <w:rPr>
-          <w:sz w:val="20"/>
-          <w:szCs w:val="20"/>
-        </w:rPr>
-        <w:t>empoderamento</w:t>
-      </w:r>
-      <w:proofErr w:type="spellEnd"/>
-      <w:r>
-        <w:rPr>
-          <w:sz w:val="20"/>
-          <w:szCs w:val="20"/>
-        </w:rPr>
-        <w:t xml:space="preserve">, aplicações de sistemas biométricos aos consumidores mais suportam do que desafiam essa afirmação </w:t>
-      </w:r>
-      <w:r>
-        <w:rPr>
-          <w:sz w:val="20"/>
-          <w:szCs w:val="20"/>
-        </w:rPr>
-        <w:t>(GATES, 2011</w:t>
-      </w:r>
-      <w:r>
-        <w:rPr>
-          <w:sz w:val="20"/>
-          <w:szCs w:val="20"/>
-        </w:rPr>
-        <w:t>, p.127</w:t>
-      </w:r>
-      <w:r>
-        <w:rPr>
-          <w:sz w:val="20"/>
-          <w:szCs w:val="20"/>
-        </w:rPr>
-        <w:t>, tradução nossa</w:t>
-      </w:r>
-      <w:r>
-        <w:rPr>
-          <w:sz w:val="20"/>
-          <w:szCs w:val="20"/>
-        </w:rPr>
-        <w:t>)</w:t>
-      </w:r>
-      <w:r>
-        <w:rPr>
-          <w:sz w:val="20"/>
-          <w:szCs w:val="20"/>
-        </w:rPr>
-        <w:t>.</w:t>
-      </w:r>
-    </w:p>
-    <w:p>
-      <w:pPr>
-        <w:spacing w:line="360" w:lineRule="auto"/>
-        <w:ind w:firstLine="360"/>
-        <w:jc w:val="both"/>
-      </w:pPr>
-      <w:r>
-        <w:t>Gates ressalta que, apesar de haver um discurso sobre a importância da aquisição de novas tecnologias</w:t>
-      </w:r>
-      <w:r>
-        <w:t xml:space="preserve"> de segurança</w:t>
-      </w:r>
-      <w:r>
-        <w:t xml:space="preserve"> por consumidores, as mesmas são mais voltadas para</w:t>
-      </w:r>
-      <w:r>
-        <w:t xml:space="preserve"> uso em ambientes profissionais</w:t>
-      </w:r>
-      <w:r>
-        <w:t>.</w:t>
-      </w:r>
-      <w:r>
-        <w:t xml:space="preserve"> Através deste projeto,</w:t>
-      </w:r>
-      <w:r>
-        <w:t xml:space="preserve"> </w:t>
-      </w:r>
-      <w:r>
-        <w:t xml:space="preserve">será possível aproximar mais o cidadão comum dessas inovações, diminuindo o foco no mercado profissional e aumentando o contato do consumidor </w:t>
-      </w:r>
-      <w:r>
-        <w:t xml:space="preserve">comum </w:t>
-      </w:r>
-      <w:r>
-        <w:t>com a tecnologia.</w:t>
-      </w:r>
-    </w:p>
-    <w:p>
-      <w:pPr>
-        <w:spacing w:line="360" w:lineRule="auto"/>
-        <w:ind w:firstLine="360"/>
-        <w:jc w:val="both"/>
-        <w:rPr>
-          <w:rFonts w:cs="Times New Roman"/>
-          <w:szCs w:val="24"/>
-        </w:rPr>
-      </w:pPr>
-    </w:p>
-    <w:p>
-      <w:pPr>
-        <w:pStyle w:val="Ttulo1"/>
-        <w:spacing w:line="360" w:lineRule="auto"/>
-        <w:jc w:val="both"/>
-        <w:rPr>
-          <w:rFonts w:cs="Times New Roman"/>
-          <w:szCs w:val="24"/>
-        </w:rPr>
-      </w:pPr>
-      <w:bookmarkStart w:id="5" w:name="_Toc371860"/>
+          <w:rFonts w:cs="Times New Roman"/>
+          <w:szCs w:val="24"/>
+        </w:rPr>
+      </w:pPr>
+      <w:bookmarkStart w:id="5" w:name="_Toc4578265"/>
       <w:r>
         <w:rPr>
           <w:rFonts w:cs="Times New Roman"/>
@@ -2744,7 +2844,7 @@
           <w:szCs w:val="24"/>
         </w:rPr>
       </w:pPr>
-      <w:bookmarkStart w:id="6" w:name="_Toc371862"/>
+      <w:bookmarkStart w:id="6" w:name="_Toc4578266"/>
       <w:r>
         <w:rPr>
           <w:rFonts w:cs="Times New Roman"/>
@@ -2783,17 +2883,29 @@
           <w:rFonts w:cs="Times New Roman"/>
           <w:szCs w:val="24"/>
         </w:rPr>
-        <w:t xml:space="preserve">o do </w:t>
-      </w:r>
-      <w:proofErr w:type="spellStart"/>
-      <w:r>
-        <w:rPr>
-          <w:rFonts w:cs="Times New Roman"/>
-          <w:szCs w:val="24"/>
-        </w:rPr>
-        <w:t>Raspberry</w:t>
-      </w:r>
-      <w:proofErr w:type="spellEnd"/>
+        <w:t>o do Raspberry Pi</w:t>
+      </w:r>
+      <w:r>
+        <w:rPr>
+          <w:rFonts w:cs="Times New Roman"/>
+          <w:szCs w:val="24"/>
+        </w:rPr>
+        <w:t xml:space="preserve">, que </w:t>
+      </w:r>
+      <w:r>
+        <w:rPr>
+          <w:rFonts w:cs="Times New Roman"/>
+          <w:szCs w:val="24"/>
+        </w:rPr>
+        <w:t>foi escolhido para o projeto</w:t>
+      </w:r>
+      <w:r>
+        <w:rPr>
+          <w:rFonts w:cs="Times New Roman"/>
+          <w:szCs w:val="24"/>
+        </w:rPr>
+        <w:t xml:space="preserve"> em função de sua versatilidade.</w:t>
+      </w:r>
       <w:r>
         <w:rPr>
           <w:rFonts w:cs="Times New Roman"/>
@@ -2801,53 +2913,20 @@
         </w:rPr>
         <w:t xml:space="preserve"> </w:t>
       </w:r>
-      <w:proofErr w:type="spellStart"/>
-      <w:r>
-        <w:rPr>
-          <w:rFonts w:cs="Times New Roman"/>
-          <w:szCs w:val="24"/>
-        </w:rPr>
-        <w:t>Pi</w:t>
-      </w:r>
-      <w:proofErr w:type="spellEnd"/>
-      <w:r>
-        <w:rPr>
-          <w:rFonts w:cs="Times New Roman"/>
-          <w:szCs w:val="24"/>
-        </w:rPr>
-        <w:t xml:space="preserve">. Este foi escolhido para o projeto em função de sua versatilidade, </w:t>
-      </w:r>
-      <w:r>
-        <w:rPr>
-          <w:rFonts w:cs="Times New Roman"/>
-          <w:szCs w:val="24"/>
-        </w:rPr>
-        <w:t>demonstrada</w:t>
-      </w:r>
-      <w:r>
-        <w:rPr>
-          <w:rFonts w:cs="Times New Roman"/>
-          <w:szCs w:val="24"/>
-        </w:rPr>
-        <w:t xml:space="preserve"> em um artigo feito por Cristian </w:t>
-      </w:r>
-      <w:proofErr w:type="spellStart"/>
-      <w:r>
-        <w:rPr>
-          <w:rFonts w:cs="Times New Roman"/>
-          <w:szCs w:val="24"/>
-        </w:rPr>
-        <w:t>Cawley</w:t>
-      </w:r>
-      <w:proofErr w:type="spellEnd"/>
-      <w:r>
-        <w:rPr>
-          <w:rFonts w:cs="Times New Roman"/>
-          <w:szCs w:val="24"/>
-        </w:rPr>
-        <w:t xml:space="preserve">, um escritor do website </w:t>
-      </w:r>
-      <w:proofErr w:type="spellStart"/>
+      <w:r>
+        <w:rPr>
+          <w:rFonts w:cs="Times New Roman"/>
+          <w:szCs w:val="24"/>
+        </w:rPr>
+        <w:t>E</w:t>
+      </w:r>
+      <w:r>
+        <w:rPr>
+          <w:rFonts w:cs="Times New Roman"/>
+          <w:szCs w:val="24"/>
+        </w:rPr>
+        <w:t xml:space="preserve">m um artigo feito por Cristian Cawley, um escritor do website </w:t>
+      </w:r>
       <w:r>
         <w:rPr>
           <w:rFonts w:cs="Times New Roman"/>
@@ -2856,13 +2935,26 @@
         </w:rPr>
         <w:t>MakeUseOf</w:t>
       </w:r>
-      <w:proofErr w:type="spellEnd"/>
-      <w:r>
-        <w:rPr>
-          <w:rFonts w:cs="Times New Roman"/>
-          <w:szCs w:val="24"/>
-        </w:rPr>
-        <w:t xml:space="preserve">, onde ele fala sobre 20 diferentes usos para o microcomputador. Outro ponto atrativo para o uso deste foi o seu custo-benefício em comparação a outras tecnologias, </w:t>
+      <w:r>
+        <w:rPr>
+          <w:rFonts w:cs="Times New Roman"/>
+          <w:szCs w:val="24"/>
+        </w:rPr>
+        <w:t xml:space="preserve">, </w:t>
+      </w:r>
+      <w:r>
+        <w:rPr>
+          <w:rFonts w:cs="Times New Roman"/>
+          <w:szCs w:val="24"/>
+        </w:rPr>
+        <w:t>o autor</w:t>
+      </w:r>
+      <w:r>
+        <w:rPr>
+          <w:rFonts w:cs="Times New Roman"/>
+          <w:szCs w:val="24"/>
+        </w:rPr>
+        <w:t xml:space="preserve"> fala sobre 20 diferentes usos para o microcomputador. Outro ponto atrativo para o uso deste foi o seu custo-benefício em comparação a outras tecnologias, </w:t>
       </w:r>
       <w:r>
         <w:rPr>
@@ -2876,23 +2968,7 @@
           <w:rFonts w:cs="Times New Roman"/>
           <w:szCs w:val="24"/>
         </w:rPr>
-        <w:t xml:space="preserve"> </w:t>
-      </w:r>
-      <w:proofErr w:type="spellStart"/>
-      <w:r>
-        <w:rPr>
-          <w:rFonts w:cs="Times New Roman"/>
-          <w:szCs w:val="24"/>
-        </w:rPr>
-        <w:t>FilipeFlop</w:t>
-      </w:r>
-      <w:proofErr w:type="spellEnd"/>
-      <w:r>
-        <w:rPr>
-          <w:rFonts w:cs="Times New Roman"/>
-          <w:szCs w:val="24"/>
-        </w:rPr>
-        <w:t>.</w:t>
+        <w:t xml:space="preserve"> FilipeFlop.</w:t>
       </w:r>
     </w:p>
     <w:p>
@@ -2931,39 +3007,7 @@
           <w:rFonts w:cs="Times New Roman"/>
           <w:szCs w:val="24"/>
         </w:rPr>
-        <w:t xml:space="preserve"> software que será executado no </w:t>
-      </w:r>
-      <w:proofErr w:type="spellStart"/>
-      <w:r>
-        <w:rPr>
-          <w:rFonts w:cs="Times New Roman"/>
-          <w:szCs w:val="24"/>
-        </w:rPr>
-        <w:t>Raspberry</w:t>
-      </w:r>
-      <w:proofErr w:type="spellEnd"/>
-      <w:r>
-        <w:rPr>
-          <w:rFonts w:cs="Times New Roman"/>
-          <w:szCs w:val="24"/>
-        </w:rPr>
-        <w:t xml:space="preserve"> </w:t>
-      </w:r>
-      <w:proofErr w:type="spellStart"/>
-      <w:r>
-        <w:rPr>
-          <w:rFonts w:cs="Times New Roman"/>
-          <w:szCs w:val="24"/>
-        </w:rPr>
-        <w:t>Pi</w:t>
-      </w:r>
-      <w:proofErr w:type="spellEnd"/>
-      <w:r>
-        <w:rPr>
-          <w:rFonts w:cs="Times New Roman"/>
-          <w:szCs w:val="24"/>
-        </w:rPr>
-        <w:t>. A programação será feita em Python</w:t>
+        <w:t xml:space="preserve"> software que será executado no Raspberry Pi. A programação será feita em Python</w:t>
       </w:r>
       <w:r>
         <w:rPr>
@@ -2977,23 +3021,7 @@
           <w:rFonts w:cs="Times New Roman"/>
           <w:szCs w:val="24"/>
         </w:rPr>
-        <w:t xml:space="preserve">, utilizando a biblioteca de código aberto </w:t>
-      </w:r>
-      <w:proofErr w:type="spellStart"/>
-      <w:r>
-        <w:rPr>
-          <w:rFonts w:cs="Times New Roman"/>
-          <w:szCs w:val="24"/>
-        </w:rPr>
-        <w:t>OpenCV</w:t>
-      </w:r>
-      <w:proofErr w:type="spellEnd"/>
-      <w:r>
-        <w:rPr>
-          <w:rFonts w:cs="Times New Roman"/>
-          <w:szCs w:val="24"/>
-        </w:rPr>
-        <w:t xml:space="preserve">, </w:t>
+        <w:t xml:space="preserve">, utilizando a biblioteca de código aberto OpenCV, </w:t>
       </w:r>
       <w:r>
         <w:rPr>
@@ -3031,33 +3059,14 @@
         <w:jc w:val="both"/>
       </w:pPr>
       <w:r>
-        <w:t xml:space="preserve">Para constatar a capacidade do </w:t>
-      </w:r>
-      <w:proofErr w:type="spellStart"/>
-      <w:r>
-        <w:t>Raspberry</w:t>
-      </w:r>
-      <w:proofErr w:type="spellEnd"/>
-      <w:r>
-        <w:t xml:space="preserve"> </w:t>
-      </w:r>
-      <w:proofErr w:type="spellStart"/>
-      <w:r>
-        <w:t>Pi</w:t>
-      </w:r>
-      <w:proofErr w:type="spellEnd"/>
-      <w:r>
-        <w:t xml:space="preserve"> em relação a outros computadores, será comparado o</w:t>
+        <w:lastRenderedPageBreak/>
+        <w:t>Para constatar a capacidade do Raspberry Pi em relação a outros computadores, será comparado o</w:t>
       </w:r>
       <w:r>
         <w:t xml:space="preserve"> desempenho da técnica de reconhecimento facial em diferentes hardwares.</w:t>
       </w:r>
       <w:r>
-        <w:t xml:space="preserve"> Desse </w:t>
-      </w:r>
-      <w:r>
-        <w:lastRenderedPageBreak/>
-        <w:t xml:space="preserve">modo, </w:t>
+        <w:t xml:space="preserve"> Desse modo, </w:t>
       </w:r>
       <w:r>
         <w:t>será possível</w:t>
@@ -3086,7 +3095,7 @@
         <w:spacing w:line="360" w:lineRule="auto"/>
         <w:jc w:val="both"/>
       </w:pPr>
-      <w:bookmarkStart w:id="7" w:name="_Toc371863"/>
+      <w:bookmarkStart w:id="7" w:name="_Toc4578267"/>
       <w:r>
         <w:t>OPENCV</w:t>
       </w:r>
@@ -3102,15 +3111,7 @@
         <w:t>O</w:t>
       </w:r>
       <w:r>
-        <w:t xml:space="preserve"> </w:t>
-      </w:r>
-      <w:proofErr w:type="spellStart"/>
-      <w:r>
-        <w:t>OpenCV</w:t>
-      </w:r>
-      <w:proofErr w:type="spellEnd"/>
-      <w:r>
-        <w:t xml:space="preserve"> é uma biblioteca de código aberto</w:t>
+        <w:t xml:space="preserve"> OpenCV é uma biblioteca de código aberto</w:t>
       </w:r>
       <w:r>
         <w:t xml:space="preserve"> para processamento de imagem</w:t>
@@ -3122,23 +3123,7 @@
         <w:t xml:space="preserve"> em C++, e pode ser utilizada nos sistemas operacionais</w:t>
       </w:r>
       <w:r>
-        <w:t xml:space="preserve"> Windows, Linux e Mac OS X. É ativamente desenvolvida principalmente para as linguagens de programação Python, </w:t>
-      </w:r>
-      <w:proofErr w:type="spellStart"/>
-      <w:r>
-        <w:t>Ruby</w:t>
-      </w:r>
-      <w:proofErr w:type="spellEnd"/>
-      <w:r>
-        <w:t xml:space="preserve"> e </w:t>
-      </w:r>
-      <w:proofErr w:type="spellStart"/>
-      <w:r>
-        <w:t>Matlab</w:t>
-      </w:r>
-      <w:proofErr w:type="spellEnd"/>
-      <w:r>
-        <w:t>.</w:t>
+        <w:t xml:space="preserve"> Windows, Linux e Mac OS X. É ativamente desenvolvida principalmente para as linguagens de programação Python, Ruby e Matlab.</w:t>
       </w:r>
     </w:p>
     <w:p>
@@ -3148,15 +3133,7 @@
         <w:jc w:val="both"/>
       </w:pPr>
       <w:r>
-        <w:t xml:space="preserve">Um dos objetivos do </w:t>
-      </w:r>
-      <w:proofErr w:type="spellStart"/>
-      <w:r>
-        <w:t>OpenCV</w:t>
-      </w:r>
-      <w:proofErr w:type="spellEnd"/>
-      <w:r>
-        <w:t xml:space="preserve"> é prover uma infraestrutura de uso simples para auxiliar desenvolvedores no processo de conceber aplicações sofisticadas rapidamente. Esta biblioteca possui cerca de 500 funções que abrangem áreas como segurança, interface de usuário, calibração de câmera, etc.</w:t>
+        <w:t>Um dos objetivos do OpenCV é prover uma infraestrutura de uso simples para auxiliar desenvolvedores no processo de conceber aplicações sofisticadas rapidamente. Esta biblioteca possui cerca de 500 funções que abrangem áreas como segurança, interface de usuário, calibração de câmera, etc.</w:t>
       </w:r>
     </w:p>
     <w:p>
@@ -3165,11 +3142,9 @@
         <w:ind w:firstLine="360"/>
         <w:jc w:val="both"/>
       </w:pPr>
-      <w:proofErr w:type="spellStart"/>
       <w:r>
         <w:t>Bradski</w:t>
       </w:r>
-      <w:proofErr w:type="spellEnd"/>
       <w:r>
         <w:t xml:space="preserve"> (2016)</w:t>
       </w:r>
@@ -3209,7 +3184,7 @@
         <w:spacing w:line="360" w:lineRule="auto"/>
         <w:jc w:val="both"/>
       </w:pPr>
-      <w:bookmarkStart w:id="8" w:name="_Toc371864"/>
+      <w:bookmarkStart w:id="8" w:name="_Toc4578268"/>
       <w:r>
         <w:t>RASPBERRY PI</w:t>
       </w:r>
@@ -3222,51 +3197,13 @@
         <w:jc w:val="both"/>
       </w:pPr>
       <w:r>
-        <w:t xml:space="preserve">O </w:t>
-      </w:r>
-      <w:proofErr w:type="spellStart"/>
-      <w:r>
-        <w:t>Raspberry</w:t>
-      </w:r>
-      <w:proofErr w:type="spellEnd"/>
-      <w:r>
-        <w:t xml:space="preserve"> </w:t>
-      </w:r>
-      <w:proofErr w:type="spellStart"/>
-      <w:r>
-        <w:t>Pi</w:t>
-      </w:r>
-      <w:proofErr w:type="spellEnd"/>
-      <w:r>
-        <w:t xml:space="preserve"> é um pequeno computador de baixo custo utilizado principalmente para aprender programação e desenvolver projetos diversos. Desenvolvido pela </w:t>
-      </w:r>
-      <w:proofErr w:type="spellStart"/>
+        <w:t xml:space="preserve">O Raspberry Pi é um pequeno computador de baixo custo utilizado principalmente para aprender programação e desenvolver projetos diversos. Desenvolvido pela </w:t>
+      </w:r>
       <w:r>
         <w:rPr>
           <w:i/>
         </w:rPr>
-        <w:t>Raspberry</w:t>
-      </w:r>
-      <w:proofErr w:type="spellEnd"/>
-      <w:r>
-        <w:rPr>
-          <w:i/>
-        </w:rPr>
-        <w:t xml:space="preserve"> </w:t>
-      </w:r>
-      <w:proofErr w:type="spellStart"/>
-      <w:r>
-        <w:rPr>
-          <w:i/>
-        </w:rPr>
-        <w:t>Pi</w:t>
-      </w:r>
-      <w:proofErr w:type="spellEnd"/>
-      <w:r>
-        <w:rPr>
-          <w:i/>
-        </w:rPr>
-        <w:t xml:space="preserve"> Foundation</w:t>
+        <w:t>Raspberry Pi Foundation</w:t>
       </w:r>
       <w:r>
         <w:t>, seu objetivo é promover o ensino de conceitos básicos da Ciência da Computação em escolas ao redor do mundo.</w:t>
@@ -3281,33 +3218,11 @@
         <w:tab/>
         <w:t xml:space="preserve">Seu hardware é completamente integrado em uma única pequena placa. O </w:t>
       </w:r>
-      <w:proofErr w:type="spellStart"/>
       <w:r>
         <w:rPr>
           <w:i/>
         </w:rPr>
-        <w:t>Raspberry</w:t>
-      </w:r>
-      <w:proofErr w:type="spellEnd"/>
-      <w:r>
-        <w:rPr>
-          <w:i/>
-        </w:rPr>
-        <w:t xml:space="preserve"> </w:t>
-      </w:r>
-      <w:proofErr w:type="spellStart"/>
-      <w:r>
-        <w:rPr>
-          <w:i/>
-        </w:rPr>
-        <w:t>Pi</w:t>
-      </w:r>
-      <w:proofErr w:type="spellEnd"/>
-      <w:r>
-        <w:rPr>
-          <w:i/>
-        </w:rPr>
-        <w:t xml:space="preserve"> 3</w:t>
+        <w:t>Raspberry Pi 3</w:t>
       </w:r>
       <w:r>
         <w:t xml:space="preserve"> possui adaptador WiFi embutido, uma porta de rede Ethern</w:t>
@@ -3331,37 +3246,1178 @@
     <w:p>
       <w:pPr>
         <w:spacing w:line="360" w:lineRule="auto"/>
-        <w:ind w:firstLine="360"/>
         <w:jc w:val="both"/>
       </w:pPr>
     </w:p>
     <w:p>
       <w:pPr>
         <w:spacing w:line="360" w:lineRule="auto"/>
-        <w:ind w:firstLine="360"/>
         <w:jc w:val="both"/>
-        <w:rPr>
-          <w:rFonts w:cs="Times New Roman"/>
-          <w:szCs w:val="24"/>
-          <w:u w:val="single"/>
-        </w:rPr>
-      </w:pPr>
-    </w:p>
-    <w:p>
-      <w:pPr>
-        <w:rPr>
-          <w:rFonts w:eastAsiaTheme="majorEastAsia" w:cs="Times New Roman"/>
-          <w:b/>
-          <w:color w:val="000000" w:themeColor="text1"/>
-          <w:szCs w:val="24"/>
-        </w:rPr>
-      </w:pPr>
-      <w:bookmarkStart w:id="9" w:name="_Toc371865"/>
-      <w:r>
-        <w:rPr>
-          <w:rFonts w:cs="Times New Roman"/>
-          <w:szCs w:val="24"/>
-        </w:rPr>
+      </w:pPr>
+    </w:p>
+    <w:p>
+      <w:pPr>
+        <w:pStyle w:val="Ttulo1"/>
+        <w:rPr>
+          <w:rFonts w:eastAsiaTheme="minorHAnsi" w:cstheme="minorBidi"/>
+          <w:color w:val="auto"/>
+          <w:szCs w:val="22"/>
+        </w:rPr>
+      </w:pPr>
+      <w:bookmarkStart w:id="9" w:name="_Toc4578269"/>
+      <w:r>
+        <w:lastRenderedPageBreak/>
+        <w:t>CRONOGRAMA</w:t>
+      </w:r>
+      <w:bookmarkEnd w:id="9"/>
+    </w:p>
+    <w:tbl>
+      <w:tblPr>
+        <w:tblStyle w:val="Tabelacomgrade"/>
+        <w:tblW w:w="9067" w:type="dxa"/>
+        <w:tblLook w:val="04A0" w:firstRow="1" w:lastRow="0" w:firstColumn="1" w:lastColumn="0" w:noHBand="0" w:noVBand="1"/>
+      </w:tblPr>
+      <w:tblGrid>
+        <w:gridCol w:w="2642"/>
+        <w:gridCol w:w="1055"/>
+        <w:gridCol w:w="1068"/>
+        <w:gridCol w:w="1059"/>
+        <w:gridCol w:w="1091"/>
+        <w:gridCol w:w="1136"/>
+        <w:gridCol w:w="1016"/>
+      </w:tblGrid>
+      <w:tr>
+        <w:trPr>
+          <w:trHeight w:val="552"/>
+        </w:trPr>
+        <w:tc>
+          <w:tcPr>
+            <w:tcW w:w="2642" w:type="dxa"/>
+            <w:shd w:val="clear" w:color="auto" w:fill="auto"/>
+          </w:tcPr>
+          <w:p>
+            <w:pPr>
+              <w:rPr>
+                <w:b/>
+              </w:rPr>
+            </w:pPr>
+            <w:r>
+              <w:rPr>
+                <w:b/>
+              </w:rPr>
+              <w:t>Atividade</w:t>
+            </w:r>
+          </w:p>
+        </w:tc>
+        <w:tc>
+          <w:tcPr>
+            <w:tcW w:w="1055" w:type="dxa"/>
+          </w:tcPr>
+          <w:p>
+            <w:r>
+              <w:t>Maio</w:t>
+            </w:r>
+          </w:p>
+        </w:tc>
+        <w:tc>
+          <w:tcPr>
+            <w:tcW w:w="1068" w:type="dxa"/>
+          </w:tcPr>
+          <w:p>
+            <w:r>
+              <w:t>Junho</w:t>
+            </w:r>
+          </w:p>
+        </w:tc>
+        <w:tc>
+          <w:tcPr>
+            <w:tcW w:w="1059" w:type="dxa"/>
+          </w:tcPr>
+          <w:p>
+            <w:r>
+              <w:t>Julho</w:t>
+            </w:r>
+          </w:p>
+        </w:tc>
+        <w:tc>
+          <w:tcPr>
+            <w:tcW w:w="1091" w:type="dxa"/>
+          </w:tcPr>
+          <w:p>
+            <w:r>
+              <w:t>Agosto</w:t>
+            </w:r>
+          </w:p>
+        </w:tc>
+        <w:tc>
+          <w:tcPr>
+            <w:tcW w:w="1136" w:type="dxa"/>
+          </w:tcPr>
+          <w:p>
+            <w:r>
+              <w:t>Setembro</w:t>
+            </w:r>
+          </w:p>
+        </w:tc>
+        <w:tc>
+          <w:tcPr>
+            <w:tcW w:w="1016" w:type="dxa"/>
+          </w:tcPr>
+          <w:p>
+            <w:r>
+              <w:t>Outubro</w:t>
+            </w:r>
+          </w:p>
+        </w:tc>
+      </w:tr>
+      <w:tr>
+        <w:trPr>
+          <w:trHeight w:val="552"/>
+        </w:trPr>
+        <w:tc>
+          <w:tcPr>
+            <w:tcW w:w="2642" w:type="dxa"/>
+            <w:shd w:val="clear" w:color="auto" w:fill="auto"/>
+          </w:tcPr>
+          <w:p>
+            <w:r>
+              <w:t>Pesquisa Sobre mecânica</w:t>
+            </w:r>
+          </w:p>
+        </w:tc>
+        <w:tc>
+          <w:tcPr>
+            <w:tcW w:w="1055" w:type="dxa"/>
+          </w:tcPr>
+          <w:p>
+            <w:pPr>
+              <w:jc w:val="center"/>
+            </w:pPr>
+            <w:r>
+              <w:t>X</w:t>
+            </w:r>
+          </w:p>
+        </w:tc>
+        <w:tc>
+          <w:tcPr>
+            <w:tcW w:w="1068" w:type="dxa"/>
+          </w:tcPr>
+          <w:p>
+            <w:pPr>
+              <w:jc w:val="center"/>
+            </w:pPr>
+          </w:p>
+        </w:tc>
+        <w:tc>
+          <w:tcPr>
+            <w:tcW w:w="1059" w:type="dxa"/>
+          </w:tcPr>
+          <w:p>
+            <w:pPr>
+              <w:jc w:val="center"/>
+            </w:pPr>
+          </w:p>
+        </w:tc>
+        <w:tc>
+          <w:tcPr>
+            <w:tcW w:w="1091" w:type="dxa"/>
+          </w:tcPr>
+          <w:p>
+            <w:pPr>
+              <w:jc w:val="center"/>
+            </w:pPr>
+          </w:p>
+        </w:tc>
+        <w:tc>
+          <w:tcPr>
+            <w:tcW w:w="1136" w:type="dxa"/>
+          </w:tcPr>
+          <w:p>
+            <w:pPr>
+              <w:jc w:val="center"/>
+            </w:pPr>
+          </w:p>
+        </w:tc>
+        <w:tc>
+          <w:tcPr>
+            <w:tcW w:w="1016" w:type="dxa"/>
+          </w:tcPr>
+          <w:p>
+            <w:pPr>
+              <w:jc w:val="center"/>
+            </w:pPr>
+          </w:p>
+        </w:tc>
+      </w:tr>
+      <w:tr>
+        <w:trPr>
+          <w:trHeight w:val="552"/>
+        </w:trPr>
+        <w:tc>
+          <w:tcPr>
+            <w:tcW w:w="2642" w:type="dxa"/>
+          </w:tcPr>
+          <w:p>
+            <w:r>
+              <w:t>Pesquisa sobre</w:t>
+            </w:r>
+            <w:r>
+              <w:t xml:space="preserve"> eletrônica</w:t>
+            </w:r>
+          </w:p>
+        </w:tc>
+        <w:tc>
+          <w:tcPr>
+            <w:tcW w:w="1055" w:type="dxa"/>
+          </w:tcPr>
+          <w:p>
+            <w:pPr>
+              <w:jc w:val="center"/>
+            </w:pPr>
+            <w:r>
+              <w:t>X</w:t>
+            </w:r>
+          </w:p>
+        </w:tc>
+        <w:tc>
+          <w:tcPr>
+            <w:tcW w:w="1068" w:type="dxa"/>
+          </w:tcPr>
+          <w:p>
+            <w:pPr>
+              <w:jc w:val="center"/>
+            </w:pPr>
+          </w:p>
+        </w:tc>
+        <w:tc>
+          <w:tcPr>
+            <w:tcW w:w="1059" w:type="dxa"/>
+          </w:tcPr>
+          <w:p>
+            <w:pPr>
+              <w:jc w:val="center"/>
+            </w:pPr>
+          </w:p>
+        </w:tc>
+        <w:tc>
+          <w:tcPr>
+            <w:tcW w:w="1091" w:type="dxa"/>
+          </w:tcPr>
+          <w:p>
+            <w:pPr>
+              <w:jc w:val="center"/>
+            </w:pPr>
+          </w:p>
+        </w:tc>
+        <w:tc>
+          <w:tcPr>
+            <w:tcW w:w="1136" w:type="dxa"/>
+          </w:tcPr>
+          <w:p>
+            <w:pPr>
+              <w:jc w:val="center"/>
+            </w:pPr>
+          </w:p>
+        </w:tc>
+        <w:tc>
+          <w:tcPr>
+            <w:tcW w:w="1016" w:type="dxa"/>
+          </w:tcPr>
+          <w:p>
+            <w:pPr>
+              <w:jc w:val="center"/>
+            </w:pPr>
+          </w:p>
+        </w:tc>
+      </w:tr>
+      <w:tr>
+        <w:trPr>
+          <w:trHeight w:val="552"/>
+        </w:trPr>
+        <w:tc>
+          <w:tcPr>
+            <w:tcW w:w="2642" w:type="dxa"/>
+          </w:tcPr>
+          <w:p>
+            <w:r>
+              <w:t>Pesquisa sobre Raspberry Pi</w:t>
+            </w:r>
+          </w:p>
+        </w:tc>
+        <w:tc>
+          <w:tcPr>
+            <w:tcW w:w="1055" w:type="dxa"/>
+          </w:tcPr>
+          <w:p>
+            <w:pPr>
+              <w:jc w:val="center"/>
+            </w:pPr>
+          </w:p>
+        </w:tc>
+        <w:tc>
+          <w:tcPr>
+            <w:tcW w:w="1068" w:type="dxa"/>
+          </w:tcPr>
+          <w:p>
+            <w:pPr>
+              <w:jc w:val="center"/>
+            </w:pPr>
+            <w:r>
+              <w:t>X</w:t>
+            </w:r>
+          </w:p>
+        </w:tc>
+        <w:tc>
+          <w:tcPr>
+            <w:tcW w:w="1059" w:type="dxa"/>
+          </w:tcPr>
+          <w:p>
+            <w:pPr>
+              <w:jc w:val="center"/>
+            </w:pPr>
+          </w:p>
+        </w:tc>
+        <w:tc>
+          <w:tcPr>
+            <w:tcW w:w="1091" w:type="dxa"/>
+          </w:tcPr>
+          <w:p>
+            <w:pPr>
+              <w:jc w:val="center"/>
+            </w:pPr>
+          </w:p>
+        </w:tc>
+        <w:tc>
+          <w:tcPr>
+            <w:tcW w:w="1136" w:type="dxa"/>
+          </w:tcPr>
+          <w:p>
+            <w:pPr>
+              <w:jc w:val="center"/>
+            </w:pPr>
+          </w:p>
+        </w:tc>
+        <w:tc>
+          <w:tcPr>
+            <w:tcW w:w="1016" w:type="dxa"/>
+          </w:tcPr>
+          <w:p>
+            <w:pPr>
+              <w:jc w:val="center"/>
+            </w:pPr>
+          </w:p>
+        </w:tc>
+      </w:tr>
+      <w:tr>
+        <w:trPr>
+          <w:trHeight w:val="552"/>
+        </w:trPr>
+        <w:tc>
+          <w:tcPr>
+            <w:tcW w:w="2642" w:type="dxa"/>
+          </w:tcPr>
+          <w:p>
+            <w:r>
+              <w:t>Pesquisa sobre OpenCV</w:t>
+            </w:r>
+          </w:p>
+        </w:tc>
+        <w:tc>
+          <w:tcPr>
+            <w:tcW w:w="1055" w:type="dxa"/>
+          </w:tcPr>
+          <w:p>
+            <w:pPr>
+              <w:jc w:val="center"/>
+            </w:pPr>
+          </w:p>
+        </w:tc>
+        <w:tc>
+          <w:tcPr>
+            <w:tcW w:w="1068" w:type="dxa"/>
+          </w:tcPr>
+          <w:p>
+            <w:pPr>
+              <w:jc w:val="center"/>
+            </w:pPr>
+            <w:r>
+              <w:t>X</w:t>
+            </w:r>
+          </w:p>
+        </w:tc>
+        <w:tc>
+          <w:tcPr>
+            <w:tcW w:w="1059" w:type="dxa"/>
+          </w:tcPr>
+          <w:p>
+            <w:pPr>
+              <w:jc w:val="center"/>
+            </w:pPr>
+          </w:p>
+        </w:tc>
+        <w:tc>
+          <w:tcPr>
+            <w:tcW w:w="1091" w:type="dxa"/>
+          </w:tcPr>
+          <w:p>
+            <w:pPr>
+              <w:jc w:val="center"/>
+            </w:pPr>
+          </w:p>
+        </w:tc>
+        <w:tc>
+          <w:tcPr>
+            <w:tcW w:w="1136" w:type="dxa"/>
+          </w:tcPr>
+          <w:p>
+            <w:pPr>
+              <w:jc w:val="center"/>
+            </w:pPr>
+          </w:p>
+        </w:tc>
+        <w:tc>
+          <w:tcPr>
+            <w:tcW w:w="1016" w:type="dxa"/>
+          </w:tcPr>
+          <w:p>
+            <w:pPr>
+              <w:jc w:val="center"/>
+            </w:pPr>
+          </w:p>
+        </w:tc>
+      </w:tr>
+      <w:tr>
+        <w:trPr>
+          <w:trHeight w:val="552"/>
+        </w:trPr>
+        <w:tc>
+          <w:tcPr>
+            <w:tcW w:w="2642" w:type="dxa"/>
+          </w:tcPr>
+          <w:p>
+            <w:r>
+              <w:t>Definição do equipamento utilizado</w:t>
+            </w:r>
+          </w:p>
+        </w:tc>
+        <w:tc>
+          <w:tcPr>
+            <w:tcW w:w="1055" w:type="dxa"/>
+          </w:tcPr>
+          <w:p>
+            <w:pPr>
+              <w:jc w:val="center"/>
+            </w:pPr>
+          </w:p>
+        </w:tc>
+        <w:tc>
+          <w:tcPr>
+            <w:tcW w:w="1068" w:type="dxa"/>
+          </w:tcPr>
+          <w:p>
+            <w:pPr>
+              <w:jc w:val="center"/>
+            </w:pPr>
+            <w:r>
+              <w:t>X</w:t>
+            </w:r>
+          </w:p>
+        </w:tc>
+        <w:tc>
+          <w:tcPr>
+            <w:tcW w:w="1059" w:type="dxa"/>
+          </w:tcPr>
+          <w:p>
+            <w:pPr>
+              <w:jc w:val="center"/>
+            </w:pPr>
+          </w:p>
+        </w:tc>
+        <w:tc>
+          <w:tcPr>
+            <w:tcW w:w="1091" w:type="dxa"/>
+          </w:tcPr>
+          <w:p>
+            <w:pPr>
+              <w:jc w:val="center"/>
+            </w:pPr>
+          </w:p>
+        </w:tc>
+        <w:tc>
+          <w:tcPr>
+            <w:tcW w:w="1136" w:type="dxa"/>
+          </w:tcPr>
+          <w:p>
+            <w:pPr>
+              <w:jc w:val="center"/>
+            </w:pPr>
+          </w:p>
+        </w:tc>
+        <w:tc>
+          <w:tcPr>
+            <w:tcW w:w="1016" w:type="dxa"/>
+          </w:tcPr>
+          <w:p>
+            <w:pPr>
+              <w:jc w:val="center"/>
+            </w:pPr>
+          </w:p>
+        </w:tc>
+      </w:tr>
+      <w:tr>
+        <w:trPr>
+          <w:trHeight w:val="552"/>
+        </w:trPr>
+        <w:tc>
+          <w:tcPr>
+            <w:tcW w:w="2642" w:type="dxa"/>
+          </w:tcPr>
+          <w:p>
+            <w:r>
+              <w:t>Compra dos equipamentos</w:t>
+            </w:r>
+          </w:p>
+        </w:tc>
+        <w:tc>
+          <w:tcPr>
+            <w:tcW w:w="1055" w:type="dxa"/>
+          </w:tcPr>
+          <w:p>
+            <w:pPr>
+              <w:jc w:val="center"/>
+            </w:pPr>
+          </w:p>
+        </w:tc>
+        <w:tc>
+          <w:tcPr>
+            <w:tcW w:w="1068" w:type="dxa"/>
+          </w:tcPr>
+          <w:p>
+            <w:pPr>
+              <w:jc w:val="center"/>
+            </w:pPr>
+            <w:r>
+              <w:t>X</w:t>
+            </w:r>
+          </w:p>
+        </w:tc>
+        <w:tc>
+          <w:tcPr>
+            <w:tcW w:w="1059" w:type="dxa"/>
+          </w:tcPr>
+          <w:p>
+            <w:pPr>
+              <w:jc w:val="center"/>
+            </w:pPr>
+          </w:p>
+        </w:tc>
+        <w:tc>
+          <w:tcPr>
+            <w:tcW w:w="1091" w:type="dxa"/>
+          </w:tcPr>
+          <w:p>
+            <w:pPr>
+              <w:jc w:val="center"/>
+            </w:pPr>
+          </w:p>
+        </w:tc>
+        <w:tc>
+          <w:tcPr>
+            <w:tcW w:w="1136" w:type="dxa"/>
+          </w:tcPr>
+          <w:p>
+            <w:pPr>
+              <w:jc w:val="center"/>
+            </w:pPr>
+          </w:p>
+        </w:tc>
+        <w:tc>
+          <w:tcPr>
+            <w:tcW w:w="1016" w:type="dxa"/>
+          </w:tcPr>
+          <w:p>
+            <w:pPr>
+              <w:jc w:val="center"/>
+            </w:pPr>
+          </w:p>
+        </w:tc>
+      </w:tr>
+      <w:tr>
+        <w:trPr>
+          <w:trHeight w:val="552"/>
+        </w:trPr>
+        <w:tc>
+          <w:tcPr>
+            <w:tcW w:w="2642" w:type="dxa"/>
+          </w:tcPr>
+          <w:p>
+            <w:r>
+              <w:t xml:space="preserve">Construção do </w:t>
+            </w:r>
+            <w:r>
+              <w:t>circuito eletrônico</w:t>
+            </w:r>
+          </w:p>
+        </w:tc>
+        <w:tc>
+          <w:tcPr>
+            <w:tcW w:w="1055" w:type="dxa"/>
+          </w:tcPr>
+          <w:p>
+            <w:pPr>
+              <w:jc w:val="center"/>
+            </w:pPr>
+          </w:p>
+        </w:tc>
+        <w:tc>
+          <w:tcPr>
+            <w:tcW w:w="1068" w:type="dxa"/>
+          </w:tcPr>
+          <w:p>
+            <w:pPr>
+              <w:jc w:val="center"/>
+            </w:pPr>
+          </w:p>
+        </w:tc>
+        <w:tc>
+          <w:tcPr>
+            <w:tcW w:w="1059" w:type="dxa"/>
+          </w:tcPr>
+          <w:p>
+            <w:pPr>
+              <w:jc w:val="center"/>
+            </w:pPr>
+            <w:r>
+              <w:t>X</w:t>
+            </w:r>
+          </w:p>
+        </w:tc>
+        <w:tc>
+          <w:tcPr>
+            <w:tcW w:w="1091" w:type="dxa"/>
+          </w:tcPr>
+          <w:p>
+            <w:pPr>
+              <w:jc w:val="center"/>
+            </w:pPr>
+          </w:p>
+        </w:tc>
+        <w:tc>
+          <w:tcPr>
+            <w:tcW w:w="1136" w:type="dxa"/>
+          </w:tcPr>
+          <w:p>
+            <w:pPr>
+              <w:jc w:val="center"/>
+            </w:pPr>
+          </w:p>
+        </w:tc>
+        <w:tc>
+          <w:tcPr>
+            <w:tcW w:w="1016" w:type="dxa"/>
+          </w:tcPr>
+          <w:p>
+            <w:pPr>
+              <w:jc w:val="center"/>
+            </w:pPr>
+          </w:p>
+        </w:tc>
+      </w:tr>
+      <w:tr>
+        <w:trPr>
+          <w:trHeight w:val="552"/>
+        </w:trPr>
+        <w:tc>
+          <w:tcPr>
+            <w:tcW w:w="2642" w:type="dxa"/>
+          </w:tcPr>
+          <w:p>
+            <w:r>
+              <w:t>Construção do mecanismo de tranca</w:t>
+            </w:r>
+          </w:p>
+        </w:tc>
+        <w:tc>
+          <w:tcPr>
+            <w:tcW w:w="1055" w:type="dxa"/>
+          </w:tcPr>
+          <w:p>
+            <w:pPr>
+              <w:jc w:val="center"/>
+            </w:pPr>
+          </w:p>
+        </w:tc>
+        <w:tc>
+          <w:tcPr>
+            <w:tcW w:w="1068" w:type="dxa"/>
+          </w:tcPr>
+          <w:p>
+            <w:pPr>
+              <w:jc w:val="center"/>
+            </w:pPr>
+          </w:p>
+        </w:tc>
+        <w:tc>
+          <w:tcPr>
+            <w:tcW w:w="1059" w:type="dxa"/>
+          </w:tcPr>
+          <w:p>
+            <w:pPr>
+              <w:jc w:val="center"/>
+            </w:pPr>
+            <w:r>
+              <w:t>X</w:t>
+            </w:r>
+          </w:p>
+        </w:tc>
+        <w:tc>
+          <w:tcPr>
+            <w:tcW w:w="1091" w:type="dxa"/>
+          </w:tcPr>
+          <w:p>
+            <w:pPr>
+              <w:jc w:val="center"/>
+            </w:pPr>
+          </w:p>
+        </w:tc>
+        <w:tc>
+          <w:tcPr>
+            <w:tcW w:w="1136" w:type="dxa"/>
+          </w:tcPr>
+          <w:p>
+            <w:pPr>
+              <w:jc w:val="center"/>
+            </w:pPr>
+          </w:p>
+        </w:tc>
+        <w:tc>
+          <w:tcPr>
+            <w:tcW w:w="1016" w:type="dxa"/>
+          </w:tcPr>
+          <w:p>
+            <w:pPr>
+              <w:jc w:val="center"/>
+            </w:pPr>
+          </w:p>
+        </w:tc>
+      </w:tr>
+      <w:tr>
+        <w:trPr>
+          <w:trHeight w:val="552"/>
+        </w:trPr>
+        <w:tc>
+          <w:tcPr>
+            <w:tcW w:w="2642" w:type="dxa"/>
+          </w:tcPr>
+          <w:p>
+            <w:r>
+              <w:t>Desenvolvimento do programa</w:t>
+            </w:r>
+          </w:p>
+        </w:tc>
+        <w:tc>
+          <w:tcPr>
+            <w:tcW w:w="1055" w:type="dxa"/>
+          </w:tcPr>
+          <w:p>
+            <w:pPr>
+              <w:jc w:val="center"/>
+            </w:pPr>
+          </w:p>
+        </w:tc>
+        <w:tc>
+          <w:tcPr>
+            <w:tcW w:w="1068" w:type="dxa"/>
+          </w:tcPr>
+          <w:p>
+            <w:pPr>
+              <w:jc w:val="center"/>
+            </w:pPr>
+          </w:p>
+        </w:tc>
+        <w:tc>
+          <w:tcPr>
+            <w:tcW w:w="1059" w:type="dxa"/>
+          </w:tcPr>
+          <w:p>
+            <w:pPr>
+              <w:jc w:val="center"/>
+            </w:pPr>
+          </w:p>
+        </w:tc>
+        <w:tc>
+          <w:tcPr>
+            <w:tcW w:w="1091" w:type="dxa"/>
+          </w:tcPr>
+          <w:p>
+            <w:pPr>
+              <w:jc w:val="center"/>
+            </w:pPr>
+            <w:r>
+              <w:t>X</w:t>
+            </w:r>
+          </w:p>
+        </w:tc>
+        <w:tc>
+          <w:tcPr>
+            <w:tcW w:w="1136" w:type="dxa"/>
+          </w:tcPr>
+          <w:p>
+            <w:pPr>
+              <w:jc w:val="center"/>
+            </w:pPr>
+            <w:r>
+              <w:t>X</w:t>
+            </w:r>
+          </w:p>
+        </w:tc>
+        <w:tc>
+          <w:tcPr>
+            <w:tcW w:w="1016" w:type="dxa"/>
+          </w:tcPr>
+          <w:p>
+            <w:pPr>
+              <w:jc w:val="center"/>
+            </w:pPr>
+          </w:p>
+        </w:tc>
+      </w:tr>
+      <w:tr>
+        <w:trPr>
+          <w:trHeight w:val="552"/>
+        </w:trPr>
+        <w:tc>
+          <w:tcPr>
+            <w:tcW w:w="2642" w:type="dxa"/>
+          </w:tcPr>
+          <w:p>
+            <w:r>
+              <w:t>Análise dos resultados</w:t>
+            </w:r>
+          </w:p>
+        </w:tc>
+        <w:tc>
+          <w:tcPr>
+            <w:tcW w:w="1055" w:type="dxa"/>
+          </w:tcPr>
+          <w:p>
+            <w:pPr>
+              <w:jc w:val="center"/>
+            </w:pPr>
+          </w:p>
+        </w:tc>
+        <w:tc>
+          <w:tcPr>
+            <w:tcW w:w="1068" w:type="dxa"/>
+          </w:tcPr>
+          <w:p>
+            <w:pPr>
+              <w:jc w:val="center"/>
+            </w:pPr>
+          </w:p>
+        </w:tc>
+        <w:tc>
+          <w:tcPr>
+            <w:tcW w:w="1059" w:type="dxa"/>
+          </w:tcPr>
+          <w:p>
+            <w:pPr>
+              <w:jc w:val="center"/>
+            </w:pPr>
+          </w:p>
+        </w:tc>
+        <w:tc>
+          <w:tcPr>
+            <w:tcW w:w="1091" w:type="dxa"/>
+          </w:tcPr>
+          <w:p>
+            <w:pPr>
+              <w:jc w:val="center"/>
+            </w:pPr>
+          </w:p>
+        </w:tc>
+        <w:tc>
+          <w:tcPr>
+            <w:tcW w:w="1136" w:type="dxa"/>
+          </w:tcPr>
+          <w:p>
+            <w:pPr>
+              <w:jc w:val="center"/>
+            </w:pPr>
+            <w:r>
+              <w:t>X</w:t>
+            </w:r>
+          </w:p>
+        </w:tc>
+        <w:tc>
+          <w:tcPr>
+            <w:tcW w:w="1016" w:type="dxa"/>
+          </w:tcPr>
+          <w:p>
+            <w:pPr>
+              <w:jc w:val="center"/>
+            </w:pPr>
+          </w:p>
+        </w:tc>
+      </w:tr>
+      <w:tr>
+        <w:trPr>
+          <w:trHeight w:val="552"/>
+        </w:trPr>
+        <w:tc>
+          <w:tcPr>
+            <w:tcW w:w="2642" w:type="dxa"/>
+          </w:tcPr>
+          <w:p>
+            <w:r>
+              <w:t>Redação da monografia</w:t>
+            </w:r>
+          </w:p>
+        </w:tc>
+        <w:tc>
+          <w:tcPr>
+            <w:tcW w:w="1055" w:type="dxa"/>
+          </w:tcPr>
+          <w:p>
+            <w:pPr>
+              <w:jc w:val="center"/>
+            </w:pPr>
+            <w:r>
+              <w:t>X</w:t>
+            </w:r>
+          </w:p>
+        </w:tc>
+        <w:tc>
+          <w:tcPr>
+            <w:tcW w:w="1068" w:type="dxa"/>
+          </w:tcPr>
+          <w:p>
+            <w:pPr>
+              <w:jc w:val="center"/>
+            </w:pPr>
+            <w:r>
+              <w:t>X</w:t>
+            </w:r>
+          </w:p>
+        </w:tc>
+        <w:tc>
+          <w:tcPr>
+            <w:tcW w:w="1059" w:type="dxa"/>
+          </w:tcPr>
+          <w:p>
+            <w:pPr>
+              <w:jc w:val="center"/>
+            </w:pPr>
+            <w:r>
+              <w:t>X</w:t>
+            </w:r>
+          </w:p>
+        </w:tc>
+        <w:tc>
+          <w:tcPr>
+            <w:tcW w:w="1091" w:type="dxa"/>
+          </w:tcPr>
+          <w:p>
+            <w:pPr>
+              <w:jc w:val="center"/>
+            </w:pPr>
+            <w:r>
+              <w:t>X</w:t>
+            </w:r>
+          </w:p>
+        </w:tc>
+        <w:tc>
+          <w:tcPr>
+            <w:tcW w:w="1136" w:type="dxa"/>
+          </w:tcPr>
+          <w:p>
+            <w:pPr>
+              <w:jc w:val="center"/>
+            </w:pPr>
+            <w:r>
+              <w:t>X</w:t>
+            </w:r>
+          </w:p>
+        </w:tc>
+        <w:tc>
+          <w:tcPr>
+            <w:tcW w:w="1016" w:type="dxa"/>
+          </w:tcPr>
+          <w:p>
+            <w:pPr>
+              <w:jc w:val="center"/>
+            </w:pPr>
+          </w:p>
+        </w:tc>
+      </w:tr>
+      <w:tr>
+        <w:trPr>
+          <w:trHeight w:val="552"/>
+        </w:trPr>
+        <w:tc>
+          <w:tcPr>
+            <w:tcW w:w="2642" w:type="dxa"/>
+          </w:tcPr>
+          <w:p>
+            <w:r>
+              <w:t xml:space="preserve">Revisão </w:t>
+            </w:r>
+            <w:r>
+              <w:t>f</w:t>
+            </w:r>
+            <w:r>
+              <w:t>inal</w:t>
+            </w:r>
+          </w:p>
+        </w:tc>
+        <w:tc>
+          <w:tcPr>
+            <w:tcW w:w="1055" w:type="dxa"/>
+          </w:tcPr>
+          <w:p>
+            <w:pPr>
+              <w:jc w:val="center"/>
+            </w:pPr>
+          </w:p>
+        </w:tc>
+        <w:tc>
+          <w:tcPr>
+            <w:tcW w:w="1068" w:type="dxa"/>
+          </w:tcPr>
+          <w:p>
+            <w:pPr>
+              <w:jc w:val="center"/>
+            </w:pPr>
+          </w:p>
+        </w:tc>
+        <w:tc>
+          <w:tcPr>
+            <w:tcW w:w="1059" w:type="dxa"/>
+          </w:tcPr>
+          <w:p>
+            <w:pPr>
+              <w:jc w:val="center"/>
+            </w:pPr>
+          </w:p>
+        </w:tc>
+        <w:tc>
+          <w:tcPr>
+            <w:tcW w:w="1091" w:type="dxa"/>
+          </w:tcPr>
+          <w:p>
+            <w:pPr>
+              <w:jc w:val="center"/>
+            </w:pPr>
+          </w:p>
+        </w:tc>
+        <w:tc>
+          <w:tcPr>
+            <w:tcW w:w="1136" w:type="dxa"/>
+          </w:tcPr>
+          <w:p>
+            <w:pPr>
+              <w:jc w:val="center"/>
+            </w:pPr>
+            <w:r>
+              <w:t>X</w:t>
+            </w:r>
+          </w:p>
+        </w:tc>
+        <w:tc>
+          <w:tcPr>
+            <w:tcW w:w="1016" w:type="dxa"/>
+          </w:tcPr>
+          <w:p>
+            <w:pPr>
+              <w:jc w:val="center"/>
+            </w:pPr>
+            <w:r>
+              <w:t>X</w:t>
+            </w:r>
+          </w:p>
+        </w:tc>
+      </w:tr>
+      <w:tr>
+        <w:trPr>
+          <w:trHeight w:val="552"/>
+        </w:trPr>
+        <w:tc>
+          <w:tcPr>
+            <w:tcW w:w="2642" w:type="dxa"/>
+          </w:tcPr>
+          <w:p>
+            <w:r>
+              <w:t>Defesa do TCC</w:t>
+            </w:r>
+          </w:p>
+        </w:tc>
+        <w:tc>
+          <w:tcPr>
+            <w:tcW w:w="1055" w:type="dxa"/>
+          </w:tcPr>
+          <w:p>
+            <w:pPr>
+              <w:jc w:val="center"/>
+            </w:pPr>
+          </w:p>
+        </w:tc>
+        <w:tc>
+          <w:tcPr>
+            <w:tcW w:w="1068" w:type="dxa"/>
+          </w:tcPr>
+          <w:p>
+            <w:pPr>
+              <w:jc w:val="center"/>
+            </w:pPr>
+          </w:p>
+        </w:tc>
+        <w:tc>
+          <w:tcPr>
+            <w:tcW w:w="1059" w:type="dxa"/>
+          </w:tcPr>
+          <w:p>
+            <w:pPr>
+              <w:jc w:val="center"/>
+            </w:pPr>
+          </w:p>
+        </w:tc>
+        <w:tc>
+          <w:tcPr>
+            <w:tcW w:w="1091" w:type="dxa"/>
+          </w:tcPr>
+          <w:p>
+            <w:pPr>
+              <w:jc w:val="center"/>
+            </w:pPr>
+          </w:p>
+        </w:tc>
+        <w:tc>
+          <w:tcPr>
+            <w:tcW w:w="1136" w:type="dxa"/>
+          </w:tcPr>
+          <w:p>
+            <w:pPr>
+              <w:jc w:val="center"/>
+            </w:pPr>
+          </w:p>
+        </w:tc>
+        <w:tc>
+          <w:tcPr>
+            <w:tcW w:w="1016" w:type="dxa"/>
+          </w:tcPr>
+          <w:p>
+            <w:pPr>
+              <w:jc w:val="center"/>
+            </w:pPr>
+            <w:r>
+              <w:t>X</w:t>
+            </w:r>
+          </w:p>
+        </w:tc>
+      </w:tr>
+    </w:tbl>
+    <w:p>
+      <w:r>
         <w:br w:type="page"/>
       </w:r>
     </w:p>
@@ -3374,6 +4430,7 @@
           <w:szCs w:val="24"/>
         </w:rPr>
       </w:pPr>
+      <w:bookmarkStart w:id="10" w:name="_Toc4578270"/>
       <w:r>
         <w:rPr>
           <w:rFonts w:cs="Times New Roman"/>
@@ -3382,7 +4439,7 @@
         <w:lastRenderedPageBreak/>
         <w:t>REFERÊNCIAS</w:t>
       </w:r>
-      <w:bookmarkEnd w:id="9"/>
+      <w:bookmarkEnd w:id="10"/>
     </w:p>
     <w:p>
       <w:pPr>
@@ -3399,66 +4456,33 @@
           <w:rStyle w:val="Forte"/>
           <w:lang w:val="en-US"/>
         </w:rPr>
-        <w:t xml:space="preserve">Learning </w:t>
-      </w:r>
-      <w:proofErr w:type="spellStart"/>
+        <w:t>Learning OpenCV</w:t>
+      </w:r>
       <w:r>
         <w:rPr>
           <w:rStyle w:val="Forte"/>
           <w:lang w:val="en-US"/>
         </w:rPr>
-        <w:t>OpenCV</w:t>
-      </w:r>
-      <w:proofErr w:type="spellEnd"/>
+        <w:t xml:space="preserve"> 3</w:t>
+      </w:r>
       <w:r>
         <w:rPr>
           <w:rStyle w:val="Forte"/>
           <w:lang w:val="en-US"/>
         </w:rPr>
-        <w:t xml:space="preserve"> 3</w:t>
-      </w:r>
-      <w:r>
-        <w:rPr>
-          <w:rStyle w:val="Forte"/>
+        <w:t xml:space="preserve">: </w:t>
+      </w:r>
+      <w:r>
+        <w:rPr>
           <w:lang w:val="en-US"/>
         </w:rPr>
-        <w:t xml:space="preserve">: </w:t>
-      </w:r>
-      <w:r>
-        <w:rPr>
-          <w:lang w:val="en-US"/>
-        </w:rPr>
-        <w:t xml:space="preserve">Computer Vision with the </w:t>
-      </w:r>
-      <w:proofErr w:type="spellStart"/>
-      <w:r>
-        <w:rPr>
-          <w:lang w:val="en-US"/>
-        </w:rPr>
-        <w:t>OpenCV</w:t>
-      </w:r>
-      <w:proofErr w:type="spellEnd"/>
-      <w:r>
-        <w:rPr>
-          <w:lang w:val="en-US"/>
-        </w:rPr>
-        <w:t xml:space="preserve"> Library. </w:t>
-      </w:r>
-      <w:proofErr w:type="spellStart"/>
-      <w:r>
-        <w:t>California</w:t>
-      </w:r>
-      <w:proofErr w:type="spellEnd"/>
-      <w:r>
-        <w:t xml:space="preserve">: </w:t>
-      </w:r>
-      <w:proofErr w:type="spellStart"/>
-      <w:r>
-        <w:t>O’reilly</w:t>
-      </w:r>
-      <w:proofErr w:type="spellEnd"/>
-      <w:r>
-        <w:t xml:space="preserve"> Media, Inc., 2016.</w:t>
+        <w:t xml:space="preserve">Computer Vision with the OpenCV Library. </w:t>
+      </w:r>
+      <w:r>
+        <w:t>Califórnia</w:t>
+      </w:r>
+      <w:r>
+        <w:t>: O’reilly Media, Inc., 2016.</w:t>
       </w:r>
     </w:p>
     <w:p>
@@ -3466,15 +4490,7 @@
         <w:spacing w:line="240" w:lineRule="auto"/>
       </w:pPr>
       <w:r>
-        <w:t xml:space="preserve">BRAGA, Luis Felipe </w:t>
-      </w:r>
-      <w:proofErr w:type="spellStart"/>
-      <w:r>
-        <w:t>Zenicola</w:t>
-      </w:r>
-      <w:proofErr w:type="spellEnd"/>
-      <w:r>
-        <w:t xml:space="preserve">. </w:t>
+        <w:t xml:space="preserve">BRAGA, Luis Felipe Zenicola. </w:t>
       </w:r>
       <w:r>
         <w:rPr>
@@ -3532,7 +4548,6 @@
         </w:rPr>
         <w:t xml:space="preserve">Disponível em: &lt;https://www.makeuseof.com/tag/different-uses-raspberry-pi/&gt;. </w:t>
       </w:r>
-      <w:proofErr w:type="spellStart"/>
       <w:r>
         <w:rPr>
           <w:rFonts w:cs="Times New Roman"/>
@@ -3540,195 +4555,123 @@
           <w:shd w:val="clear" w:color="auto" w:fill="FFFFFF"/>
           <w:lang w:val="en-US"/>
         </w:rPr>
-        <w:t>Acesso</w:t>
-      </w:r>
-      <w:proofErr w:type="spellEnd"/>
-      <w:r>
+        <w:t>Acesso em: 21 jan. 2019.</w:t>
+      </w:r>
+    </w:p>
+    <w:p>
+      <w:pPr>
+        <w:spacing w:line="240" w:lineRule="auto"/>
+        <w:rPr>
+          <w:rFonts w:cs="Times New Roman"/>
+          <w:szCs w:val="24"/>
+          <w:lang w:val="en-US"/>
+        </w:rPr>
+      </w:pPr>
+      <w:r>
+        <w:rPr>
+          <w:rFonts w:cs="Times New Roman"/>
+          <w:szCs w:val="24"/>
+          <w:lang w:val="en-US"/>
+        </w:rPr>
+        <w:t>GATES, Kelly A</w:t>
+      </w:r>
+      <w:r>
+        <w:rPr>
+          <w:rFonts w:cs="Times New Roman"/>
+          <w:szCs w:val="24"/>
+          <w:lang w:val="en-US"/>
+        </w:rPr>
+        <w:t xml:space="preserve">. </w:t>
+      </w:r>
+      <w:r>
+        <w:rPr>
+          <w:rStyle w:val="Forte"/>
+          <w:rFonts w:cs="Times New Roman"/>
+          <w:szCs w:val="24"/>
+          <w:lang w:val="en-US"/>
+        </w:rPr>
+        <w:t xml:space="preserve">Our Biometric Future: </w:t>
+      </w:r>
+      <w:r>
+        <w:rPr>
+          <w:rFonts w:cs="Times New Roman"/>
+          <w:szCs w:val="24"/>
+          <w:lang w:val="en-US"/>
+        </w:rPr>
+        <w:t xml:space="preserve">Facial Recognition Technology and the Culture of Surveillance. New York: New </w:t>
+      </w:r>
+      <w:r>
+        <w:rPr>
+          <w:rFonts w:cs="Times New Roman"/>
+          <w:szCs w:val="24"/>
+          <w:lang w:val="en-US"/>
+        </w:rPr>
+        <w:t>Yor</w:t>
+      </w:r>
+      <w:r>
+        <w:rPr>
+          <w:rFonts w:cs="Times New Roman"/>
+          <w:szCs w:val="24"/>
+          <w:lang w:val="en-US"/>
+        </w:rPr>
+        <w:t>k University Press, 2011. 263 p.</w:t>
+      </w:r>
+    </w:p>
+    <w:p>
+      <w:pPr>
+        <w:spacing w:line="240" w:lineRule="auto"/>
+      </w:pPr>
+      <w:r>
+        <w:rPr>
+          <w:lang w:val="en-US"/>
+        </w:rPr>
+        <w:t xml:space="preserve">GEITGEY, Adam. </w:t>
+      </w:r>
+      <w:r>
+        <w:rPr>
+          <w:rStyle w:val="Forte"/>
+          <w:lang w:val="en-US"/>
+        </w:rPr>
+        <w:t>Machine Learning is Fun</w:t>
+      </w:r>
+      <w:r>
+        <w:rPr>
+          <w:rStyle w:val="Forte"/>
+          <w:lang w:val="en-US"/>
+        </w:rPr>
+        <w:t xml:space="preserve">: </w:t>
+      </w:r>
+      <w:r>
+        <w:rPr>
+          <w:lang w:val="en-US"/>
+        </w:rPr>
+        <w:t xml:space="preserve">Modern Face Recognition with Deep Learning. </w:t>
+      </w:r>
+      <w:r>
+        <w:t xml:space="preserve">2016. Disponível em: &lt;https://medium.com/@ageitgey/machine-learning-is-fun-part-4-modern-face-recognition-with-deep-learning-c3cffc121d78&gt;. </w:t>
+      </w:r>
+      <w:r>
+        <w:t>Acesso em: 04 fev. 2019.</w:t>
+      </w:r>
+    </w:p>
+    <w:p>
+      <w:pPr>
+        <w:spacing w:line="240" w:lineRule="auto"/>
         <w:rPr>
           <w:rFonts w:cs="Times New Roman"/>
           <w:color w:val="222222"/>
           <w:shd w:val="clear" w:color="auto" w:fill="FFFFFF"/>
           <w:lang w:val="en-US"/>
         </w:rPr>
-        <w:t xml:space="preserve"> </w:t>
-      </w:r>
-      <w:proofErr w:type="spellStart"/>
-      <w:r>
-        <w:rPr>
-          <w:rFonts w:cs="Times New Roman"/>
-          <w:color w:val="222222"/>
-          <w:shd w:val="clear" w:color="auto" w:fill="FFFFFF"/>
-          <w:lang w:val="en-US"/>
-        </w:rPr>
-        <w:t>em</w:t>
-      </w:r>
-      <w:proofErr w:type="spellEnd"/>
-      <w:r>
-        <w:rPr>
-          <w:rFonts w:cs="Times New Roman"/>
-          <w:color w:val="222222"/>
-          <w:shd w:val="clear" w:color="auto" w:fill="FFFFFF"/>
-          <w:lang w:val="en-US"/>
-        </w:rPr>
-        <w:t xml:space="preserve">: 21 </w:t>
-      </w:r>
-      <w:proofErr w:type="spellStart"/>
-      <w:r>
-        <w:rPr>
-          <w:rFonts w:cs="Times New Roman"/>
-          <w:color w:val="222222"/>
-          <w:shd w:val="clear" w:color="auto" w:fill="FFFFFF"/>
-          <w:lang w:val="en-US"/>
-        </w:rPr>
-        <w:t>jan.</w:t>
-      </w:r>
-      <w:proofErr w:type="spellEnd"/>
-      <w:r>
-        <w:rPr>
-          <w:rFonts w:cs="Times New Roman"/>
-          <w:color w:val="222222"/>
-          <w:shd w:val="clear" w:color="auto" w:fill="FFFFFF"/>
-          <w:lang w:val="en-US"/>
-        </w:rPr>
-        <w:t xml:space="preserve"> 2019.</w:t>
-      </w:r>
-    </w:p>
-    <w:p>
-      <w:pPr>
-        <w:spacing w:line="240" w:lineRule="auto"/>
-        <w:rPr>
-          <w:rFonts w:cs="Times New Roman"/>
-          <w:szCs w:val="24"/>
-          <w:lang w:val="en-US"/>
-        </w:rPr>
-      </w:pPr>
-      <w:r>
-        <w:rPr>
-          <w:rFonts w:cs="Times New Roman"/>
-          <w:szCs w:val="24"/>
-          <w:lang w:val="en-US"/>
-        </w:rPr>
-        <w:t>GATES, Kelly A</w:t>
-      </w:r>
-      <w:r>
-        <w:rPr>
-          <w:rFonts w:cs="Times New Roman"/>
-          <w:szCs w:val="24"/>
-          <w:lang w:val="en-US"/>
-        </w:rPr>
-        <w:t xml:space="preserve">. </w:t>
-      </w:r>
-      <w:r>
-        <w:rPr>
-          <w:rStyle w:val="Forte"/>
-          <w:rFonts w:cs="Times New Roman"/>
-          <w:szCs w:val="24"/>
-          <w:lang w:val="en-US"/>
-        </w:rPr>
-        <w:t xml:space="preserve">Our Biometric Future: </w:t>
-      </w:r>
-      <w:r>
-        <w:rPr>
-          <w:rFonts w:cs="Times New Roman"/>
-          <w:szCs w:val="24"/>
-          <w:lang w:val="en-US"/>
-        </w:rPr>
-        <w:t xml:space="preserve">Facial Recognition Technology and the Culture of Surveillance. New York: New </w:t>
-      </w:r>
-      <w:r>
-        <w:rPr>
-          <w:rFonts w:cs="Times New Roman"/>
-          <w:szCs w:val="24"/>
-          <w:lang w:val="en-US"/>
-        </w:rPr>
-        <w:t>Yor</w:t>
-      </w:r>
-      <w:r>
-        <w:rPr>
-          <w:rFonts w:cs="Times New Roman"/>
-          <w:szCs w:val="24"/>
-          <w:lang w:val="en-US"/>
-        </w:rPr>
-        <w:t>k University Press, 2011. 263 p.</w:t>
-      </w:r>
-    </w:p>
-    <w:p>
-      <w:pPr>
-        <w:spacing w:line="240" w:lineRule="auto"/>
-      </w:pPr>
-      <w:r>
-        <w:rPr>
-          <w:lang w:val="en-US"/>
-        </w:rPr>
-        <w:t xml:space="preserve">GEITGEY, Adam. </w:t>
-      </w:r>
-      <w:r>
-        <w:rPr>
-          <w:rStyle w:val="Forte"/>
-          <w:lang w:val="en-US"/>
-        </w:rPr>
-        <w:t>Machine Learning is Fun</w:t>
-      </w:r>
-      <w:r>
-        <w:rPr>
-          <w:rStyle w:val="Forte"/>
-          <w:lang w:val="en-US"/>
-        </w:rPr>
-        <w:t xml:space="preserve">: </w:t>
-      </w:r>
-      <w:r>
-        <w:rPr>
-          <w:lang w:val="en-US"/>
-        </w:rPr>
-        <w:t xml:space="preserve">Modern Face Recognition with Deep Learning. </w:t>
-      </w:r>
-      <w:r>
-        <w:t xml:space="preserve">2016. Disponível em: &lt;https://medium.com/@ageitgey/machine-learning-is-fun-part-4-modern-face-recognition-with-deep-learning-c3cffc121d78&gt;. </w:t>
-      </w:r>
-      <w:r>
-        <w:t>Acesso em: 04 fev. 2019.</w:t>
-      </w:r>
-    </w:p>
-    <w:p>
-      <w:pPr>
-        <w:spacing w:line="240" w:lineRule="auto"/>
-        <w:rPr>
-          <w:rFonts w:cs="Times New Roman"/>
-          <w:color w:val="222222"/>
-          <w:shd w:val="clear" w:color="auto" w:fill="FFFFFF"/>
-          <w:lang w:val="en-US"/>
-        </w:rPr>
       </w:pPr>
       <w:r>
         <w:t xml:space="preserve">HEIN, Werner. </w:t>
       </w:r>
-      <w:proofErr w:type="spellStart"/>
       <w:r>
         <w:rPr>
           <w:b/>
         </w:rPr>
-        <w:t>Raspberry</w:t>
-      </w:r>
-      <w:proofErr w:type="spellEnd"/>
-      <w:r>
-        <w:rPr>
-          <w:b/>
-        </w:rPr>
-        <w:t xml:space="preserve"> </w:t>
-      </w:r>
-      <w:proofErr w:type="spellStart"/>
-      <w:r>
-        <w:rPr>
-          <w:b/>
-        </w:rPr>
-        <w:t>Pi</w:t>
-      </w:r>
-      <w:proofErr w:type="spellEnd"/>
-      <w:r>
-        <w:rPr>
-          <w:b/>
-        </w:rPr>
-        <w:t xml:space="preserve"> aplicado a projetos do mundo real.</w:t>
+        <w:t>Raspberry Pi aplicado a projetos do mundo real.</w:t>
       </w:r>
       <w:r>
         <w:t xml:space="preserve"> </w:t>
@@ -3829,8 +4772,8 @@
 </file>
 
 <file path=word/numbering.xml><?xml version="1.0" encoding="utf-8"?>
-<w:numbering xmlns:wpc="http://schemas.microsoft.com/office/word/2010/wordprocessingCanvas" xmlns:mc="http://schemas.openxmlformats.org/markup-compatibility/2006" xmlns:o="urn:schemas-microsoft-com:office:office" xmlns:r="http://schemas.openxmlformats.org/officeDocument/2006/relationships" xmlns:m="http://schemas.openxmlformats.org/officeDocument/2006/math" xmlns:v="urn:schemas-microsoft-com:vml" xmlns:wp14="http://schemas.microsoft.com/office/word/2010/wordprocessingDrawing" xmlns:wp="http://schemas.openxmlformats.org/drawingml/2006/wordprocessingDrawing" xmlns:w10="urn:schemas-microsoft-com:office:word" xmlns:w="http://schemas.openxmlformats.org/wordprocessingml/2006/main" xmlns:w14="http://schemas.microsoft.com/office/word/2010/wordml" xmlns:w15="http://schemas.microsoft.com/office/word/2012/wordml" xmlns:wpg="http://schemas.microsoft.com/office/word/2010/wordprocessingGroup" xmlns:wpi="http://schemas.microsoft.com/office/word/2010/wordprocessingInk" xmlns:wne="http://schemas.microsoft.com/office/word/2006/wordml" xmlns:wps="http://schemas.microsoft.com/office/word/2010/wordprocessingShape" mc:Ignorable="w14 w15 wp14">
-  <w:abstractNum w:abstractNumId="0">
+<w:numbering xmlns:wpc="http://schemas.microsoft.com/office/word/2010/wordprocessingCanvas" xmlns:cx="http://schemas.microsoft.com/office/drawing/2014/chartex" xmlns:cx1="http://schemas.microsoft.com/office/drawing/2015/9/8/chartex" xmlns:mc="http://schemas.openxmlformats.org/markup-compatibility/2006" xmlns:o="urn:schemas-microsoft-com:office:office" xmlns:r="http://schemas.openxmlformats.org/officeDocument/2006/relationships" xmlns:m="http://schemas.openxmlformats.org/officeDocument/2006/math" xmlns:v="urn:schemas-microsoft-com:vml" xmlns:wp14="http://schemas.microsoft.com/office/word/2010/wordprocessingDrawing" xmlns:wp="http://schemas.openxmlformats.org/drawingml/2006/wordprocessingDrawing" xmlns:w10="urn:schemas-microsoft-com:office:word" xmlns:w="http://schemas.openxmlformats.org/wordprocessingml/2006/main" xmlns:w14="http://schemas.microsoft.com/office/word/2010/wordml" xmlns:w15="http://schemas.microsoft.com/office/word/2012/wordml" xmlns:w16se="http://schemas.microsoft.com/office/word/2015/wordml/symex" xmlns:wpg="http://schemas.microsoft.com/office/word/2010/wordprocessingGroup" xmlns:wpi="http://schemas.microsoft.com/office/word/2010/wordprocessingInk" xmlns:wne="http://schemas.microsoft.com/office/word/2006/wordml" xmlns:wps="http://schemas.microsoft.com/office/word/2010/wordprocessingShape" mc:Ignorable="w14 w15 w16se wp14">
+  <w:abstractNum w:abstractNumId="0" w15:restartNumberingAfterBreak="0">
     <w:nsid w:val="0ADE1E2D"/>
     <w:multiLevelType w:val="multilevel"/>
     <w:tmpl w:val="A182940E"/>
@@ -3954,7 +4897,7 @@
       </w:rPr>
     </w:lvl>
   </w:abstractNum>
-  <w:abstractNum w:abstractNumId="1">
+  <w:abstractNum w:abstractNumId="1" w15:restartNumberingAfterBreak="0">
     <w:nsid w:val="0CEE266D"/>
     <w:multiLevelType w:val="multilevel"/>
     <w:tmpl w:val="133C2D9A"/>
@@ -4077,7 +5020,7 @@
       </w:rPr>
     </w:lvl>
   </w:abstractNum>
-  <w:abstractNum w:abstractNumId="2">
+  <w:abstractNum w:abstractNumId="2" w15:restartNumberingAfterBreak="0">
     <w:nsid w:val="58410E62"/>
     <w:multiLevelType w:val="hybridMultilevel"/>
     <w:tmpl w:val="CD6C63C2"/>
@@ -4190,7 +5133,7 @@
       </w:rPr>
     </w:lvl>
   </w:abstractNum>
-  <w:abstractNum w:abstractNumId="3">
+  <w:abstractNum w:abstractNumId="3" w15:restartNumberingAfterBreak="0">
     <w:nsid w:val="6810087A"/>
     <w:multiLevelType w:val="hybridMultilevel"/>
     <w:tmpl w:val="B7AE0A5E"/>
@@ -4379,7 +5322,7 @@
 </file>
 
 <file path=word/styles.xml><?xml version="1.0" encoding="utf-8"?>
-<w:styles xmlns:mc="http://schemas.openxmlformats.org/markup-compatibility/2006" xmlns:r="http://schemas.openxmlformats.org/officeDocument/2006/relationships" xmlns:w="http://schemas.openxmlformats.org/wordprocessingml/2006/main" xmlns:w14="http://schemas.microsoft.com/office/word/2010/wordml" xmlns:w15="http://schemas.microsoft.com/office/word/2012/wordml" mc:Ignorable="w14 w15">
+<w:styles xmlns:mc="http://schemas.openxmlformats.org/markup-compatibility/2006" xmlns:r="http://schemas.openxmlformats.org/officeDocument/2006/relationships" xmlns:w="http://schemas.openxmlformats.org/wordprocessingml/2006/main" xmlns:w14="http://schemas.microsoft.com/office/word/2010/wordml" xmlns:w15="http://schemas.microsoft.com/office/word/2012/wordml" xmlns:w16se="http://schemas.microsoft.com/office/word/2015/wordml/symex" mc:Ignorable="w14 w15 w16se">
   <w:docDefaults>
     <w:rPrDefault>
       <w:rPr>
@@ -4915,6 +5858,25 @@
       <w:lang w:eastAsia="pt-BR"/>
     </w:rPr>
   </w:style>
+  <w:style w:type="table" w:styleId="Tabelacomgrade">
+    <w:name w:val="Table Grid"/>
+    <w:basedOn w:val="Tabelanormal"/>
+    <w:uiPriority w:val="39"/>
+    <w:rsid w:val="00351AD3"/>
+    <w:pPr>
+      <w:spacing w:after="0" w:line="240" w:lineRule="auto"/>
+    </w:pPr>
+    <w:tblPr>
+      <w:tblBorders>
+        <w:top w:val="single" w:sz="4" w:space="0" w:color="auto"/>
+        <w:left w:val="single" w:sz="4" w:space="0" w:color="auto"/>
+        <w:bottom w:val="single" w:sz="4" w:space="0" w:color="auto"/>
+        <w:right w:val="single" w:sz="4" w:space="0" w:color="auto"/>
+        <w:insideH w:val="single" w:sz="4" w:space="0" w:color="auto"/>
+        <w:insideV w:val="single" w:sz="4" w:space="0" w:color="auto"/>
+      </w:tblBorders>
+    </w:tblPr>
+  </w:style>
 </w:styles>
 </file>
 
@@ -5203,7 +6165,7 @@
 </file>
 
 <file path=customXml/itemProps1.xml><?xml version="1.0" encoding="utf-8"?>
-<ds:datastoreItem xmlns:ds="http://schemas.openxmlformats.org/officeDocument/2006/customXml" ds:itemID="{4E91AB25-BA93-4E37-8833-D28AEAEA863A}">
+<ds:datastoreItem xmlns:ds="http://schemas.openxmlformats.org/officeDocument/2006/customXml" ds:itemID="{E2851829-0FBB-4B08-9A48-873E1F4B94C4}">
   <ds:schemaRefs>
     <ds:schemaRef ds:uri="http://schemas.openxmlformats.org/officeDocument/2006/bibliography"/>
   </ds:schemaRefs>

</xml_diff>

<commit_message>
Adicionadas algumas referências no projeto.
</commit_message>
<xml_diff>
--- a/ProjetoDePesquisaV2.docx
+++ b/ProjetoDePesquisaV2.docx
@@ -1434,16 +1434,7 @@
           <w:rFonts w:cs="Times New Roman"/>
           <w:szCs w:val="24"/>
         </w:rPr>
-        <w:t>A tecnologia de reconhecimento facial não é uma</w:t>
-      </w:r>
-      <w:bookmarkStart w:id="1" w:name="_GoBack"/>
-      <w:bookmarkEnd w:id="1"/>
-      <w:r>
-        <w:rPr>
-          <w:rFonts w:cs="Times New Roman"/>
-          <w:szCs w:val="24"/>
-        </w:rPr>
-        <w:t xml:space="preserve"> tecnologia recente. O Japão, por cerca de 1970, através de seu rápido crescimento tecnológico pós-guerra, criou um software que, após cedida uma imagem, era capaz de extrair linhas e identificar vários pontos característicos presentes nos rostos. Em seguida, o </w:t>
+        <w:t xml:space="preserve">A tecnologia de reconhecimento facial não é uma tecnologia recente. O Japão, por cerca de 1970, através de seu rápido crescimento tecnológico pós-guerra, criou um software que, após cedida uma imagem, era capaz de extrair linhas e identificar vários pontos característicos presentes nos rostos. Em seguida, o </w:t>
       </w:r>
       <w:r>
         <w:rPr>
@@ -1653,7 +1644,7 @@
           <w:szCs w:val="24"/>
         </w:rPr>
       </w:pPr>
-      <w:bookmarkStart w:id="2" w:name="_Toc4578262"/>
+      <w:bookmarkStart w:id="1" w:name="_Toc4578262"/>
       <w:r>
         <w:rPr>
           <w:rFonts w:cs="Times New Roman"/>
@@ -1661,7 +1652,7 @@
         </w:rPr>
         <w:t>PROBLEMA DE PESQUISA</w:t>
       </w:r>
-      <w:bookmarkEnd w:id="2"/>
+      <w:bookmarkEnd w:id="1"/>
     </w:p>
     <w:p>
       <w:pPr>
@@ -1930,7 +1921,7 @@
           <w:szCs w:val="24"/>
         </w:rPr>
       </w:pPr>
-      <w:bookmarkStart w:id="3" w:name="_Toc4578263"/>
+      <w:bookmarkStart w:id="2" w:name="_Toc4578263"/>
       <w:r>
         <w:rPr>
           <w:rFonts w:cs="Times New Roman"/>
@@ -1939,7 +1930,7 @@
         <w:lastRenderedPageBreak/>
         <w:t>OBJETIVOS</w:t>
       </w:r>
-      <w:bookmarkEnd w:id="3"/>
+      <w:bookmarkEnd w:id="2"/>
     </w:p>
     <w:p>
       <w:pPr>
@@ -2042,7 +2033,7 @@
           <w:szCs w:val="24"/>
         </w:rPr>
       </w:pPr>
-      <w:bookmarkStart w:id="4" w:name="_Toc4578264"/>
+      <w:bookmarkStart w:id="3" w:name="_Toc4578264"/>
       <w:r>
         <w:rPr>
           <w:rFonts w:cs="Times New Roman"/>
@@ -2050,7 +2041,7 @@
         </w:rPr>
         <w:t>JUSTIFICATIVA</w:t>
       </w:r>
-      <w:bookmarkEnd w:id="4"/>
+      <w:bookmarkEnd w:id="3"/>
     </w:p>
     <w:p>
       <w:pPr>
@@ -2449,7 +2440,7 @@
           <w:szCs w:val="24"/>
         </w:rPr>
       </w:pPr>
-      <w:bookmarkStart w:id="5" w:name="_Toc4578265"/>
+      <w:bookmarkStart w:id="4" w:name="_Toc4578265"/>
       <w:r>
         <w:rPr>
           <w:rFonts w:cs="Times New Roman"/>
@@ -2457,7 +2448,7 @@
         </w:rPr>
         <w:t>REVISÃO BIBLIOGRÁFICA</w:t>
       </w:r>
-      <w:bookmarkEnd w:id="5"/>
+      <w:bookmarkEnd w:id="4"/>
     </w:p>
     <w:p>
       <w:pPr>
@@ -2844,7 +2835,7 @@
           <w:szCs w:val="24"/>
         </w:rPr>
       </w:pPr>
-      <w:bookmarkStart w:id="6" w:name="_Toc4578266"/>
+      <w:bookmarkStart w:id="5" w:name="_Toc4578266"/>
       <w:r>
         <w:rPr>
           <w:rFonts w:cs="Times New Roman"/>
@@ -2852,7 +2843,7 @@
         </w:rPr>
         <w:t>METODOLOGIA</w:t>
       </w:r>
-      <w:bookmarkEnd w:id="6"/>
+      <w:bookmarkEnd w:id="5"/>
     </w:p>
     <w:p>
       <w:pPr>
@@ -3095,11 +3086,11 @@
         <w:spacing w:line="360" w:lineRule="auto"/>
         <w:jc w:val="both"/>
       </w:pPr>
-      <w:bookmarkStart w:id="7" w:name="_Toc4578267"/>
+      <w:bookmarkStart w:id="6" w:name="_Toc4578267"/>
       <w:r>
         <w:t>OPENCV</w:t>
       </w:r>
-      <w:bookmarkEnd w:id="7"/>
+      <w:bookmarkEnd w:id="6"/>
     </w:p>
     <w:p>
       <w:pPr>
@@ -3184,11 +3175,11 @@
         <w:spacing w:line="360" w:lineRule="auto"/>
         <w:jc w:val="both"/>
       </w:pPr>
-      <w:bookmarkStart w:id="8" w:name="_Toc4578268"/>
+      <w:bookmarkStart w:id="7" w:name="_Toc4578268"/>
       <w:r>
         <w:t>RASPBERRY PI</w:t>
       </w:r>
-      <w:bookmarkEnd w:id="8"/>
+      <w:bookmarkEnd w:id="7"/>
     </w:p>
     <w:p>
       <w:pPr>
@@ -3264,12 +3255,12 @@
           <w:szCs w:val="22"/>
         </w:rPr>
       </w:pPr>
-      <w:bookmarkStart w:id="9" w:name="_Toc4578269"/>
+      <w:bookmarkStart w:id="8" w:name="_Toc4578269"/>
       <w:r>
         <w:lastRenderedPageBreak/>
         <w:t>CRONOGRAMA</w:t>
       </w:r>
-      <w:bookmarkEnd w:id="9"/>
+      <w:bookmarkEnd w:id="8"/>
     </w:p>
     <w:tbl>
       <w:tblPr>
@@ -3459,10 +3450,7 @@
           </w:tcPr>
           <w:p>
             <w:r>
-              <w:t>Pesquisa sobre</w:t>
-            </w:r>
-            <w:r>
-              <w:t xml:space="preserve"> eletrônica</w:t>
+              <w:t>Pesquisa sobre eletrônica</w:t>
             </w:r>
           </w:p>
         </w:tc>
@@ -4430,7 +4418,7 @@
           <w:szCs w:val="24"/>
         </w:rPr>
       </w:pPr>
-      <w:bookmarkStart w:id="10" w:name="_Toc4578270"/>
+      <w:bookmarkStart w:id="9" w:name="_Toc4578270"/>
       <w:r>
         <w:rPr>
           <w:rFonts w:cs="Times New Roman"/>
@@ -4439,7 +4427,7 @@
         <w:lastRenderedPageBreak/>
         <w:t>REFERÊNCIAS</w:t>
       </w:r>
-      <w:bookmarkEnd w:id="10"/>
+      <w:bookmarkEnd w:id="9"/>
     </w:p>
     <w:p>
       <w:pPr>
@@ -4696,6 +4684,115 @@
           <w:lang w:val="en-US"/>
         </w:rPr>
         <w:t xml:space="preserve"> 82p.</w:t>
+      </w:r>
+    </w:p>
+    <w:p>
+      <w:pPr>
+        <w:spacing w:line="240" w:lineRule="auto"/>
+        <w:rPr>
+          <w:rFonts w:cs="Times New Roman"/>
+          <w:color w:val="222222"/>
+          <w:shd w:val="clear" w:color="auto" w:fill="FFFFFF"/>
+          <w:lang w:val="en-US"/>
+        </w:rPr>
+      </w:pPr>
+      <w:r>
+        <w:rPr>
+          <w:lang w:val="en-US"/>
+        </w:rPr>
+        <w:t xml:space="preserve">PARMAR, Divyarajsinh N.; MEHTA, Brijesh B. Face Recognition Methods &amp; Applications. </w:t>
+      </w:r>
+      <w:r>
+        <w:rPr>
+          <w:rStyle w:val="Forte"/>
+          <w:lang w:val="en-US"/>
+        </w:rPr>
+        <w:t xml:space="preserve">International Journal </w:t>
+      </w:r>
+      <w:r>
+        <w:rPr>
+          <w:rStyle w:val="Forte"/>
+          <w:lang w:val="en-US"/>
+        </w:rPr>
+        <w:t>of Computer Applications in</w:t>
+      </w:r>
+      <w:r>
+        <w:rPr>
+          <w:rStyle w:val="Forte"/>
+          <w:lang w:val="en-US"/>
+        </w:rPr>
+        <w:t xml:space="preserve"> Technology</w:t>
+      </w:r>
+      <w:r>
+        <w:rPr>
+          <w:lang w:val="en-US"/>
+        </w:rPr>
+        <w:t>, Wadhwan, v. 1, n. 4, p.84-86, jan. 2014.</w:t>
+      </w:r>
+      <w:bookmarkStart w:id="10" w:name="_GoBack"/>
+      <w:bookmarkEnd w:id="10"/>
+    </w:p>
+    <w:p>
+      <w:pPr>
+        <w:spacing w:line="240" w:lineRule="auto"/>
+        <w:rPr>
+          <w:rFonts w:cs="Times New Roman"/>
+          <w:szCs w:val="24"/>
+        </w:rPr>
+      </w:pPr>
+      <w:r>
+        <w:rPr>
+          <w:rFonts w:cs="Times New Roman"/>
+          <w:szCs w:val="24"/>
+        </w:rPr>
+        <w:t xml:space="preserve">SCHMIDT, Ana Elisa; NOGUEIRA, Elvis Cordeiro. </w:t>
+      </w:r>
+      <w:r>
+        <w:rPr>
+          <w:rStyle w:val="Forte"/>
+          <w:rFonts w:cs="Times New Roman"/>
+          <w:szCs w:val="24"/>
+        </w:rPr>
+        <w:t xml:space="preserve">ESTUDO SOBRE MÉTODOS DE RECONHECIMENTO FACIAL EM FOTOGRAFIAS DIGITAIS. </w:t>
+      </w:r>
+      <w:r>
+        <w:rPr>
+          <w:rFonts w:cs="Times New Roman"/>
+          <w:szCs w:val="24"/>
+        </w:rPr>
+        <w:t>2015, Instituto Federal Catarinense, Camboriú, 2015.</w:t>
+      </w:r>
+    </w:p>
+    <w:p>
+      <w:pPr>
+        <w:spacing w:line="240" w:lineRule="auto"/>
+        <w:rPr>
+          <w:rFonts w:cs="Times New Roman"/>
+          <w:color w:val="222222"/>
+          <w:shd w:val="clear" w:color="auto" w:fill="FFFFFF"/>
+          <w:lang w:val="en-US"/>
+        </w:rPr>
+      </w:pPr>
+      <w:r>
+        <w:rPr>
+          <w:szCs w:val="24"/>
+          <w:lang w:val="en-US"/>
+        </w:rPr>
+        <w:t xml:space="preserve">VIOLA, Paul; JONES, Michael. </w:t>
+      </w:r>
+      <w:r>
+        <w:rPr>
+          <w:rStyle w:val="Forte"/>
+          <w:szCs w:val="24"/>
+          <w:lang w:val="en-US"/>
+        </w:rPr>
+        <w:t xml:space="preserve">Rapid Object Detection Using a Boosted Cascade of Simple Features. </w:t>
+      </w:r>
+      <w:r>
+        <w:rPr>
+          <w:szCs w:val="24"/>
+        </w:rPr>
+        <w:t>2001. 9 f, Cambridge, 2001.</w:t>
       </w:r>
     </w:p>
     <w:p>
@@ -6165,7 +6262,7 @@
 </file>
 
 <file path=customXml/itemProps1.xml><?xml version="1.0" encoding="utf-8"?>
-<ds:datastoreItem xmlns:ds="http://schemas.openxmlformats.org/officeDocument/2006/customXml" ds:itemID="{E2851829-0FBB-4B08-9A48-873E1F4B94C4}">
+<ds:datastoreItem xmlns:ds="http://schemas.openxmlformats.org/officeDocument/2006/customXml" ds:itemID="{95BC5EA8-6F9B-4111-9272-2A1A5D7BB91C}">
   <ds:schemaRefs>
     <ds:schemaRef ds:uri="http://schemas.openxmlformats.org/officeDocument/2006/bibliography"/>
   </ds:schemaRefs>

</xml_diff>